<commit_message>
Fixed corplot with * and - and removed notes
</commit_message>
<xml_diff>
--- a/docs/individvar_rxnnorm_ms.docx
+++ b/docs/individvar_rxnnorm_ms.docx
@@ -4728,6 +4728,9 @@
       </w:r>
       <m:oMath>
         <m:r>
+          <m:rPr>
+            <m:sty m:val="p"/>
+          </m:rPr>
           <w:rPr>
             <w:rFonts w:ascii="Cambria Math" w:hAnsi="Cambria Math" w:cs="Times New Roman"/>
           </w:rPr>
@@ -5712,6 +5715,9 @@
       </w:r>
       <m:oMath>
         <m:r>
+          <m:rPr>
+            <m:sty m:val="p"/>
+          </m:rPr>
           <w:rPr>
             <w:rFonts w:ascii="Cambria Math" w:hAnsi="Cambria Math" w:cs="Times New Roman"/>
           </w:rPr>
@@ -6283,6 +6289,9 @@
       </w:r>
       <m:oMath>
         <m:r>
+          <m:rPr>
+            <m:sty m:val="p"/>
+          </m:rPr>
           <w:rPr>
             <w:rFonts w:ascii="Cambria Math" w:hAnsi="Cambria Math"/>
           </w:rPr>
@@ -6760,6 +6769,9 @@
       </w:r>
       <m:oMath>
         <m:r>
+          <m:rPr>
+            <m:sty m:val="p"/>
+          </m:rPr>
           <w:rPr>
             <w:rFonts w:ascii="Cambria Math" w:hAnsi="Cambria Math" w:cs="Times New Roman"/>
           </w:rPr>
@@ -7239,6 +7251,9 @@
       </w:r>
       <m:oMath>
         <m:r>
+          <m:rPr>
+            <m:sty m:val="p"/>
+          </m:rPr>
           <w:rPr>
             <w:rFonts w:ascii="Cambria Math" w:hAnsi="Cambria Math" w:cs="Times New Roman"/>
           </w:rPr>
@@ -8500,42 +8515,14 @@
             <w:rFonts w:ascii="Cambria Math" w:hAnsi="Cambria Math"/>
             <w:lang w:val="en-AU"/>
           </w:rPr>
-          <m:t>'</m:t>
-        </m:r>
-        <m:r>
-          <w:rPr>
-            <w:rFonts w:ascii="Cambria Math" w:hAnsi="Cambria Math"/>
-            <w:lang w:val="en-AU"/>
-          </w:rPr>
-          <m:t>ϕ</m:t>
-        </m:r>
-        <m:r>
-          <w:rPr>
-            <w:rFonts w:ascii="Cambria Math" w:hAnsi="Cambria Math"/>
-            <w:lang w:val="en-AU"/>
-          </w:rPr>
-          <m:t xml:space="preserve"> </m:t>
+          <m:t xml:space="preserve">'ϕ </m:t>
         </m:r>
       </m:oMath>
       <w:r>
         <w:rPr>
           <w:lang w:val="en-AU"/>
         </w:rPr>
-        <w:t>and its t</w:t>
-      </w:r>
-      <w:proofErr w:type="spellStart"/>
-      <w:r>
-        <w:rPr>
-          <w:lang w:val="en-AU"/>
-        </w:rPr>
-        <w:t>ranspose</w:t>
-      </w:r>
-      <w:proofErr w:type="spellEnd"/>
-      <w:r>
-        <w:rPr>
-          <w:lang w:val="en-AU"/>
-        </w:rPr>
-        <w:t>,</w:t>
+        <w:t>and its transpose,</w:t>
       </w:r>
     </w:p>
     <w:p>
@@ -8574,6 +8561,9 @@
       </w:r>
       <m:oMath>
         <m:r>
+          <m:rPr>
+            <m:sty m:val="p"/>
+          </m:rPr>
           <w:rPr>
             <w:rFonts w:ascii="Cambria Math" w:hAnsi="Cambria Math"/>
             <w:lang w:val="en-AU"/>
@@ -9974,8 +9964,6 @@
           </m:f>
         </m:oMath>
       </m:oMathPara>
-      <w:bookmarkStart w:id="11" w:name="_GoBack"/>
-      <w:bookmarkEnd w:id="11"/>
     </w:p>
     <w:p>
       <w:pPr>
@@ -10318,7 +10306,7 @@
         <w:pStyle w:val="Heading1"/>
         <w:spacing w:line="360" w:lineRule="auto"/>
         <w:rPr>
-          <w:ins w:id="12" w:author="fonti.kar@gmail.com" w:date="2018-11-13T15:57:00Z"/>
+          <w:ins w:id="11" w:author="fonti.kar@gmail.com" w:date="2018-11-13T15:57:00Z"/>
           <w:lang w:val="en-AU"/>
         </w:rPr>
       </w:pPr>
@@ -10442,7 +10430,7 @@
       <w:pPr>
         <w:spacing w:line="360" w:lineRule="auto"/>
         <w:rPr>
-          <w:ins w:id="13" w:author="fonti.kar@gmail.com" w:date="2018-11-13T15:57:00Z"/>
+          <w:ins w:id="12" w:author="fonti.kar@gmail.com" w:date="2018-11-13T15:57:00Z"/>
           <w:lang w:val="en-AU"/>
         </w:rPr>
       </w:pPr>
@@ -10872,14 +10860,14 @@
           <w:lang w:val="en-AU"/>
         </w:rPr>
       </w:pPr>
-      <w:commentRangeStart w:id="14"/>
+      <w:commentRangeStart w:id="13"/>
       <w:r>
         <w:rPr>
           <w:lang w:val="en-AU"/>
         </w:rPr>
         <w:t>Cross-temperature correlations in metabolic rate</w:t>
       </w:r>
-      <w:commentRangeEnd w:id="14"/>
+      <w:commentRangeEnd w:id="13"/>
       <w:r>
         <w:rPr>
           <w:rStyle w:val="CommentReference"/>
@@ -10888,7 +10876,7 @@
           <w:color w:val="auto"/>
           <w:lang w:val="en-AU"/>
         </w:rPr>
-        <w:commentReference w:id="14"/>
+        <w:commentReference w:id="13"/>
       </w:r>
     </w:p>
     <w:p>
@@ -10969,10 +10957,10 @@
         </w:rPr>
         <w:lastRenderedPageBreak/>
         <w:drawing>
-          <wp:inline distT="0" distB="0" distL="0" distR="0" wp14:anchorId="5804523C" wp14:editId="38FD5AD3">
+          <wp:inline distT="0" distB="0" distL="0" distR="0" wp14:anchorId="1D417D8F" wp14:editId="5174528E">
             <wp:extent cx="5727700" cy="3965575"/>
             <wp:effectExtent l="0" t="0" r="0" b="0"/>
-            <wp:docPr id="4" name="Picture 4"/>
+            <wp:docPr id="5" name="Picture 5"/>
             <wp:cNvGraphicFramePr>
               <a:graphicFrameLocks xmlns:a="http://schemas.openxmlformats.org/drawingml/2006/main" noChangeAspect="1"/>
             </wp:cNvGraphicFramePr>
@@ -10980,7 +10968,7 @@
               <a:graphicData uri="http://schemas.openxmlformats.org/drawingml/2006/picture">
                 <pic:pic xmlns:pic="http://schemas.openxmlformats.org/drawingml/2006/picture">
                   <pic:nvPicPr>
-                    <pic:cNvPr id="4" name="Corrplot.pdf"/>
+                    <pic:cNvPr id="5" name="Corrplot.pdf"/>
                     <pic:cNvPicPr/>
                   </pic:nvPicPr>
                   <pic:blipFill>
@@ -11048,32 +11036,52 @@
         </w:rPr>
         <w:t xml:space="preserve"> </w:t>
       </w:r>
-      <w:commentRangeStart w:id="15"/>
-      <w:commentRangeStart w:id="16"/>
-      <w:commentRangeEnd w:id="15"/>
-      <w:r>
-        <w:rPr>
-          <w:rStyle w:val="CommentReference"/>
-          <w:rFonts w:eastAsiaTheme="minorEastAsia" w:cstheme="minorBidi"/>
-          <w:lang w:val="en-AU"/>
-        </w:rPr>
-        <w:commentReference w:id="15"/>
-      </w:r>
-      <w:commentRangeEnd w:id="16"/>
-      <w:r>
-        <w:rPr>
-          <w:rStyle w:val="CommentReference"/>
-          <w:rFonts w:eastAsiaTheme="minorEastAsia" w:cstheme="minorBidi"/>
-          <w:lang w:val="en-AU"/>
-        </w:rPr>
-        <w:commentReference w:id="16"/>
-      </w:r>
+      <w:commentRangeStart w:id="14"/>
+      <w:commentRangeEnd w:id="14"/>
       <w:r>
         <w:rPr>
           <w:sz w:val="21"/>
           <w:lang w:val="en-AU"/>
         </w:rPr>
         <w:t>and at the within-individual level (right). Lower triangle represents posterior mean estimates, width and colour of the ellipse represents the strength of the correlation.</w:t>
+      </w:r>
+      <w:r>
+        <w:rPr>
+          <w:sz w:val="21"/>
+          <w:lang w:val="en-AU"/>
+        </w:rPr>
+        <w:t xml:space="preserve"> Asterisks indicate that the correlation estimate is </w:t>
+      </w:r>
+      <w:proofErr w:type="spellStart"/>
+      <w:r>
+        <w:rPr>
+          <w:sz w:val="21"/>
+          <w:lang w:val="en-AU"/>
+        </w:rPr>
+        <w:t>signficantly</w:t>
+      </w:r>
+      <w:proofErr w:type="spellEnd"/>
+      <w:r>
+        <w:rPr>
+          <w:sz w:val="21"/>
+          <w:lang w:val="en-AU"/>
+        </w:rPr>
+        <w:t xml:space="preserve"> different from zero, dashes indicate that the credible intervals could not be estimated correctly i.e. exceeds r</w:t>
+      </w:r>
+      <w:r>
+        <w:rPr>
+          <w:sz w:val="21"/>
+          <w:vertAlign w:val="superscript"/>
+          <w:lang w:val="en-AU"/>
+        </w:rPr>
+        <w:t>2</w:t>
+      </w:r>
+      <w:r>
+        <w:rPr>
+          <w:sz w:val="21"/>
+          <w:lang w:val="en-AU"/>
+        </w:rPr>
+        <w:t xml:space="preserve"> = 1</w:t>
       </w:r>
     </w:p>
     <w:p>
@@ -11094,7 +11102,7 @@
           <w:lang w:val="en-AU"/>
         </w:rPr>
       </w:pPr>
-      <w:commentRangeStart w:id="17"/>
+      <w:commentRangeStart w:id="15"/>
       <w:r>
         <w:rPr>
           <w:lang w:val="en-AU"/>
@@ -11137,7 +11145,7 @@
         </w:rPr>
         <w:t xml:space="preserve"> and temperature dependence</w:t>
       </w:r>
-      <w:commentRangeEnd w:id="17"/>
+      <w:commentRangeEnd w:id="15"/>
       <w:r>
         <w:rPr>
           <w:rStyle w:val="CommentReference"/>
@@ -11146,7 +11154,7 @@
           <w:color w:val="auto"/>
           <w:lang w:val="en-AU"/>
         </w:rPr>
-        <w:commentReference w:id="17"/>
+        <w:commentReference w:id="15"/>
       </w:r>
     </w:p>
     <w:p>
@@ -11156,7 +11164,6 @@
           <w:lang w:val="en-AU"/>
         </w:rPr>
       </w:pPr>
-      <w:commentRangeStart w:id="18"/>
       <w:r>
         <w:rPr>
           <w:lang w:val="en-AU"/>
@@ -11185,107 +11192,92 @@
         <w:rPr>
           <w:lang w:val="en-AU"/>
         </w:rPr>
-        <w:t xml:space="preserve">individual mass scaling exponents were significantly different from each </w:t>
-      </w:r>
-      <w:commentRangeEnd w:id="18"/>
+        <w:t xml:space="preserve">individual mass scaling exponents were significantly different from each other between 22ºC and 28ºC (Fig. 2A). Overall, within individual exponents were higher compared to </w:t>
+      </w:r>
+      <w:r>
+        <w:t xml:space="preserve">among </w:t>
+      </w:r>
+      <w:r>
+        <w:rPr>
+          <w:lang w:val="en-AU"/>
+        </w:rPr>
+        <w:t xml:space="preserve">individual exponents. There was a trend for exponents to be </w:t>
+      </w:r>
+      <w:r>
+        <w:rPr>
+          <w:lang w:val="en-AU"/>
+        </w:rPr>
+        <w:t>underestimated</w:t>
+      </w:r>
+      <w:r>
+        <w:rPr>
+          <w:lang w:val="en-AU"/>
+        </w:rPr>
+        <w:t xml:space="preserve"> when the within- and among-individual effects were not statistically accounted for. The within and among </w:t>
+      </w:r>
+      <w:proofErr w:type="gramStart"/>
+      <w:r>
+        <w:rPr>
+          <w:lang w:val="en-AU"/>
+        </w:rPr>
+        <w:t>individuals</w:t>
+      </w:r>
+      <w:proofErr w:type="gramEnd"/>
+      <w:r>
+        <w:rPr>
+          <w:lang w:val="en-AU"/>
+        </w:rPr>
+        <w:t xml:space="preserve"> exponents were the most different at 24ºC</w:t>
+      </w:r>
+      <w:commentRangeStart w:id="16"/>
+      <w:r>
+        <w:rPr>
+          <w:lang w:val="en-AU"/>
+        </w:rPr>
+        <w:t xml:space="preserve"> </w:t>
+      </w:r>
+      <w:commentRangeStart w:id="17"/>
+      <w:r>
+        <w:rPr>
+          <w:lang w:val="en-AU"/>
+        </w:rPr>
+        <w:t>(</w:t>
+      </w:r>
+      <w:r>
+        <w:rPr>
+          <w:lang w:val="en-AU"/>
+        </w:rPr>
+        <w:t xml:space="preserve">Difference = XXXX, lower = XXXX, upper = XXXX, </w:t>
+      </w:r>
+      <w:r>
+        <w:rPr>
+          <w:lang w:val="en-AU"/>
+        </w:rPr>
+        <w:t>Fig. 2A)</w:t>
+      </w:r>
+      <w:commentRangeEnd w:id="16"/>
       <w:r>
         <w:rPr>
           <w:rStyle w:val="CommentReference"/>
           <w:rFonts w:eastAsiaTheme="minorEastAsia" w:cstheme="minorBidi"/>
           <w:lang w:val="en-AU"/>
         </w:rPr>
-        <w:commentReference w:id="18"/>
-      </w:r>
-      <w:r>
-        <w:rPr>
-          <w:lang w:val="en-AU"/>
-        </w:rPr>
-        <w:t xml:space="preserve">other between 22ºC and 28ºC (Fig. 2A). Overall, within individual exponents were higher compared to </w:t>
-      </w:r>
-      <w:r>
-        <w:t xml:space="preserve">among </w:t>
-      </w:r>
-      <w:r>
-        <w:rPr>
-          <w:lang w:val="en-AU"/>
-        </w:rPr>
-        <w:t xml:space="preserve">individual exponents. There was a trend for exponents to be </w:t>
-      </w:r>
-      <w:r>
-        <w:rPr>
-          <w:lang w:val="en-AU"/>
-        </w:rPr>
-        <w:t>underestimated</w:t>
-      </w:r>
-      <w:r>
-        <w:rPr>
-          <w:lang w:val="en-AU"/>
-        </w:rPr>
-        <w:t xml:space="preserve"> when the within- and among-individual effects were not statistically accounted for. The within and among </w:t>
-      </w:r>
-      <w:proofErr w:type="gramStart"/>
-      <w:r>
-        <w:rPr>
-          <w:lang w:val="en-AU"/>
-        </w:rPr>
-        <w:t>individuals</w:t>
-      </w:r>
-      <w:proofErr w:type="gramEnd"/>
-      <w:r>
-        <w:rPr>
-          <w:lang w:val="en-AU"/>
-        </w:rPr>
-        <w:t xml:space="preserve"> exponents were the most different at 24ºC</w:t>
-      </w:r>
-      <w:commentRangeStart w:id="19"/>
-      <w:r>
-        <w:rPr>
-          <w:lang w:val="en-AU"/>
-        </w:rPr>
-        <w:t xml:space="preserve"> </w:t>
-      </w:r>
-      <w:commentRangeStart w:id="20"/>
-      <w:r>
-        <w:rPr>
-          <w:lang w:val="en-AU"/>
-        </w:rPr>
-        <w:t>(</w:t>
-      </w:r>
-      <w:r>
-        <w:rPr>
-          <w:lang w:val="en-AU"/>
-        </w:rPr>
-        <w:t xml:space="preserve">Difference = XXXX, lower = XXXX, upper = XXXX, </w:t>
-      </w:r>
-      <w:r>
-        <w:rPr>
-          <w:lang w:val="en-AU"/>
-        </w:rPr>
-        <w:t>Fig. 2A)</w:t>
-      </w:r>
-      <w:commentRangeEnd w:id="19"/>
+        <w:commentReference w:id="16"/>
+      </w:r>
+      <w:r>
+        <w:rPr>
+          <w:lang w:val="en-AU"/>
+        </w:rPr>
+        <w:t xml:space="preserve">. </w:t>
+      </w:r>
+      <w:commentRangeEnd w:id="17"/>
       <w:r>
         <w:rPr>
           <w:rStyle w:val="CommentReference"/>
           <w:rFonts w:eastAsiaTheme="minorEastAsia" w:cstheme="minorBidi"/>
           <w:lang w:val="en-AU"/>
         </w:rPr>
-        <w:commentReference w:id="19"/>
-      </w:r>
-      <w:r>
-        <w:rPr>
-          <w:lang w:val="en-AU"/>
-        </w:rPr>
-        <w:t xml:space="preserve">. </w:t>
-      </w:r>
-      <w:commentRangeEnd w:id="20"/>
-      <w:r>
-        <w:rPr>
-          <w:rStyle w:val="CommentReference"/>
-          <w:rFonts w:eastAsiaTheme="minorEastAsia" w:cstheme="minorBidi"/>
-          <w:lang w:val="en-AU"/>
-        </w:rPr>
-        <w:commentReference w:id="20"/>
+        <w:commentReference w:id="17"/>
       </w:r>
     </w:p>
     <w:p>
@@ -11785,7 +11777,6 @@
       <w:pPr>
         <w:spacing w:line="360" w:lineRule="auto"/>
         <w:rPr>
-          <w:ins w:id="21" w:author="Daniel Noble" w:date="2018-11-15T12:23:00Z"/>
           <w:lang w:val="en-AU"/>
         </w:rPr>
       </w:pPr>
@@ -12073,17 +12064,365 @@
         </w:rPr>
         <w:t xml:space="preserve"> </w:t>
       </w:r>
+      <w:bookmarkStart w:id="18" w:name="_GoBack"/>
+      <w:bookmarkEnd w:id="18"/>
     </w:p>
     <w:p>
       <w:pPr>
+        <w:pStyle w:val="Heading2"/>
         <w:spacing w:line="360" w:lineRule="auto"/>
         <w:rPr>
           <w:lang w:val="en-AU"/>
         </w:rPr>
       </w:pPr>
+      <w:r>
+        <w:rPr>
+          <w:lang w:val="en-AU"/>
+        </w:rPr>
+        <w:t>Consistent variation in thermal reaction norms</w:t>
+      </w:r>
     </w:p>
     <w:p>
       <w:pPr>
+        <w:pStyle w:val="Thesisnormal"/>
+        <w:spacing w:line="360" w:lineRule="auto"/>
+      </w:pPr>
+      <w:r>
+        <w:t>Consistent among-individual variation is a key prerequisite for any trait to evolve</w:t>
+      </w:r>
+      <w:r>
+        <w:t xml:space="preserve"> and</w:t>
+      </w:r>
+      <w:r>
+        <w:t xml:space="preserve"> </w:t>
+      </w:r>
+      <w:r>
+        <w:t xml:space="preserve">sets the ‘upper limit of heritability’ </w:t>
+      </w:r>
+      <w:r>
+        <w:t>because it is the raw material that natural selection acts on</w:t>
+      </w:r>
+      <w:r>
+        <w:t xml:space="preserve"> (Falcon and Mackay 1996, see </w:t>
+      </w:r>
+      <w:proofErr w:type="spellStart"/>
+      <w:r>
+        <w:t>Dohm</w:t>
+      </w:r>
+      <w:proofErr w:type="spellEnd"/>
+      <w:r>
+        <w:t xml:space="preserve"> 2002 for exceptions)</w:t>
+      </w:r>
+      <w:r>
+        <w:t xml:space="preserve">. Our findings show that </w:t>
+      </w:r>
+      <w:r>
+        <w:t xml:space="preserve">metabolic plasticity (i.e., the slope of </w:t>
+      </w:r>
+      <w:r>
+        <w:t>metabolic</w:t>
+      </w:r>
+      <w:r>
+        <w:t xml:space="preserve"> reaction norms)</w:t>
+      </w:r>
+      <w:r>
+        <w:t xml:space="preserve"> was significantly repeatable</w:t>
+      </w:r>
+      <w:r>
+        <w:t xml:space="preserve"> over </w:t>
+      </w:r>
+      <w:r>
+        <w:t>time</w:t>
+      </w:r>
+      <w:r>
+        <w:t xml:space="preserve">. </w:t>
+      </w:r>
+      <w:r>
+        <w:t>R</w:t>
+      </w:r>
+      <w:r>
+        <w:t xml:space="preserve">epeatability of metabolic rate increased as a function of temperature owing to the changes in </w:t>
+      </w:r>
+      <w:r>
+        <w:t xml:space="preserve">the </w:t>
+      </w:r>
+      <w:r>
+        <w:t>relative contributions of among- and within- individual variance components.</w:t>
+      </w:r>
+      <w:r>
+        <w:t xml:space="preserve"> </w:t>
+      </w:r>
+      <w:r>
+        <w:t>Interestingly, v</w:t>
+      </w:r>
+      <w:r>
+        <w:t>ariation</w:t>
+      </w:r>
+      <w:r>
+        <w:t xml:space="preserve"> among individuals </w:t>
+      </w:r>
+      <w:r>
+        <w:t>moderately increased with</w:t>
+      </w:r>
+      <w:r>
+        <w:t xml:space="preserve"> temperature, but individua</w:t>
+      </w:r>
+      <w:r>
+        <w:t>l</w:t>
+      </w:r>
+      <w:r>
+        <w:t xml:space="preserve"> metabolic rate was also more predictable relative to their own responses</w:t>
+      </w:r>
+      <w:r>
+        <w:t xml:space="preserve">. </w:t>
+      </w:r>
+      <w:r>
+        <w:t xml:space="preserve">Individuals </w:t>
+      </w:r>
+      <w:r>
+        <w:t>ma</w:t>
+      </w:r>
+      <w:r>
+        <w:t xml:space="preserve">y have </w:t>
+      </w:r>
+      <w:r>
+        <w:t>reached their</w:t>
+      </w:r>
+      <w:r>
+        <w:t xml:space="preserve"> physiological </w:t>
+      </w:r>
+      <w:r>
+        <w:t>‘ceiling’</w:t>
+      </w:r>
+      <w:r>
+        <w:t xml:space="preserve"> </w:t>
+      </w:r>
+      <w:r>
+        <w:t>at high temperatures</w:t>
+      </w:r>
+      <w:r>
+        <w:t xml:space="preserve"> and was therefore respiring more predictably</w:t>
+      </w:r>
+      <w:r>
+        <w:t>. H</w:t>
+      </w:r>
+      <w:r>
+        <w:t>owever</w:t>
+      </w:r>
+      <w:r>
+        <w:t>,</w:t>
+      </w:r>
+      <w:r>
+        <w:t xml:space="preserve"> this is unlikely </w:t>
+      </w:r>
+      <w:r>
+        <w:t>given that</w:t>
+      </w:r>
+      <w:r>
+        <w:t xml:space="preserve"> we were </w:t>
+      </w:r>
+      <w:r>
+        <w:t>not measuring maximal metabolic rate</w:t>
+      </w:r>
+      <w:r>
+        <w:t xml:space="preserve"> (</w:t>
+      </w:r>
+      <w:r>
+        <w:t>Biro et al 2018</w:t>
+      </w:r>
+      <w:r>
+        <w:t>)</w:t>
+      </w:r>
+      <w:r>
+        <w:t xml:space="preserve">. Instead, </w:t>
+      </w:r>
+      <w:r>
+        <w:t>catabolic and anabolic</w:t>
+      </w:r>
+      <w:r>
+        <w:t xml:space="preserve"> </w:t>
+      </w:r>
+      <w:r>
+        <w:t xml:space="preserve">processes </w:t>
+      </w:r>
+      <w:r>
+        <w:t>may</w:t>
+      </w:r>
+      <w:r>
+        <w:t xml:space="preserve"> </w:t>
+      </w:r>
+      <w:r>
+        <w:t>be</w:t>
+      </w:r>
+      <w:r>
+        <w:t xml:space="preserve"> at equilibrium </w:t>
+      </w:r>
+      <w:r>
+        <w:t xml:space="preserve">at </w:t>
+      </w:r>
+      <w:r>
+        <w:t xml:space="preserve">warmer temperature </w:t>
+      </w:r>
+      <w:r>
+        <w:t>which could promote consistency within individuals</w:t>
+      </w:r>
+      <w:r>
+        <w:t xml:space="preserve"> (</w:t>
+      </w:r>
+      <w:proofErr w:type="spellStart"/>
+      <w:r>
+        <w:t>Somero</w:t>
+      </w:r>
+      <w:proofErr w:type="spellEnd"/>
+      <w:r>
+        <w:t xml:space="preserve"> 1978</w:t>
+      </w:r>
+      <w:r>
+        <w:t>).</w:t>
+      </w:r>
+      <w:r>
+        <w:t xml:space="preserve"> In</w:t>
+      </w:r>
+      <w:r>
+        <w:t>deed</w:t>
+      </w:r>
+      <w:r>
+        <w:t xml:space="preserve">, 32ºC is </w:t>
+      </w:r>
+      <w:r>
+        <w:t xml:space="preserve">well </w:t>
+      </w:r>
+      <w:r>
+        <w:t xml:space="preserve">within the range of preferred temperatures of this species </w:t>
+      </w:r>
+      <w:r>
+        <w:t>where biochemical activities</w:t>
+      </w:r>
+      <w:r>
+        <w:t xml:space="preserve"> </w:t>
+      </w:r>
+      <w:r>
+        <w:t>are</w:t>
+      </w:r>
+      <w:r>
+        <w:t xml:space="preserve"> likely to be </w:t>
+      </w:r>
+      <w:r>
+        <w:t xml:space="preserve">operating </w:t>
+      </w:r>
+      <w:r>
+        <w:t>optimal</w:t>
+      </w:r>
+      <w:r>
+        <w:t>ly</w:t>
+      </w:r>
+      <w:r>
+        <w:t xml:space="preserve"> </w:t>
+      </w:r>
+      <w:r>
+        <w:t>(</w:t>
+      </w:r>
+      <w:r>
+        <w:rPr>
+          <w:highlight w:val="yellow"/>
+        </w:rPr>
+        <w:t>meta digitise white paper</w:t>
+      </w:r>
+      <w:r>
+        <w:t xml:space="preserve">, </w:t>
+      </w:r>
+      <w:r>
+        <w:rPr>
+          <w:rFonts w:eastAsiaTheme="minorHAnsi"/>
+          <w:lang w:val="en-US"/>
+        </w:rPr>
+        <w:t>{Goulet:2016dt, Merritt:2013cb}</w:t>
+      </w:r>
+      <w:r>
+        <w:t xml:space="preserve">). </w:t>
+      </w:r>
+      <w:r>
+        <w:t xml:space="preserve">The compounded effect of high among-individual and low within-individual variation in hot environments may mean that, not only is there a greater opportunity for selection in hot thermal environments, but selection can operate more </w:t>
+      </w:r>
+      <w:r>
+        <w:t>effectively</w:t>
+      </w:r>
+      <w:r>
+        <w:t xml:space="preserve"> (</w:t>
+      </w:r>
+      <w:proofErr w:type="spellStart"/>
+      <w:r>
+        <w:t>Cleasby</w:t>
+      </w:r>
+      <w:proofErr w:type="spellEnd"/>
+      <w:r>
+        <w:t xml:space="preserve"> and Nakagawa, 2014, </w:t>
+      </w:r>
+      <w:proofErr w:type="spellStart"/>
+      <w:r>
+        <w:t>Janicke</w:t>
+      </w:r>
+      <w:proofErr w:type="spellEnd"/>
+      <w:r>
+        <w:t xml:space="preserve"> et al 2016).</w:t>
+      </w:r>
+      <w:r>
+        <w:t xml:space="preserve"> </w:t>
+      </w:r>
+      <w:r>
+        <w:lastRenderedPageBreak/>
+        <w:t>This may</w:t>
+      </w:r>
+      <w:r>
+        <w:t xml:space="preserve"> facilit</w:t>
+      </w:r>
+      <w:r>
+        <w:t>at</w:t>
+      </w:r>
+      <w:r>
+        <w:t>e</w:t>
+      </w:r>
+      <w:r>
+        <w:t xml:space="preserve"> </w:t>
+      </w:r>
+      <w:r>
+        <w:t xml:space="preserve">adaptive evolutionary change in the population </w:t>
+      </w:r>
+      <w:r>
+        <w:t xml:space="preserve">metabolic </w:t>
+      </w:r>
+      <w:r>
+        <w:t>reaction norm</w:t>
+      </w:r>
+      <w:r>
+        <w:t xml:space="preserve">, particularly in </w:t>
+      </w:r>
+      <w:r>
+        <w:t>thermal environments</w:t>
+      </w:r>
+      <w:r>
+        <w:t xml:space="preserve"> that are novel to the population</w:t>
+      </w:r>
+      <w:r>
+        <w:rPr>
+          <w:rFonts w:eastAsiaTheme="minorHAnsi"/>
+          <w:lang w:val="en-US"/>
+        </w:rPr>
+        <w:t xml:space="preserve"> </w:t>
+      </w:r>
+      <w:r>
+        <w:rPr>
+          <w:rFonts w:eastAsiaTheme="minorHAnsi"/>
+          <w:lang w:val="en-US"/>
+        </w:rPr>
+        <w:t>{Ghalambor:2007bc}</w:t>
+      </w:r>
+      <w:r>
+        <w:t xml:space="preserve">. </w:t>
+      </w:r>
+    </w:p>
+    <w:p>
+      <w:pPr>
         <w:pStyle w:val="Heading2"/>
         <w:spacing w:line="360" w:lineRule="auto"/>
         <w:rPr>
@@ -12094,625 +12433,271 @@
         <w:rPr>
           <w:lang w:val="en-AU"/>
         </w:rPr>
-        <w:t>Consistent variation in thermal reaction norms</w:t>
+        <w:t>Cross-temperature correlations of metabolic rate</w:t>
+      </w:r>
+      <w:r>
+        <w:rPr>
+          <w:lang w:val="en-AU"/>
+        </w:rPr>
+        <w:t>: Implications of different modelling approac</w:t>
+      </w:r>
+      <w:r>
+        <w:rPr>
+          <w:lang w:val="en-AU"/>
+        </w:rPr>
+        <w:t>h</w:t>
+      </w:r>
+      <w:r>
+        <w:rPr>
+          <w:lang w:val="en-AU"/>
+        </w:rPr>
+        <w:t>es</w:t>
+      </w:r>
+      <w:r>
+        <w:rPr>
+          <w:lang w:val="en-AU"/>
+        </w:rPr>
+        <w:t xml:space="preserve"> for understanding metabolic plasticity</w:t>
       </w:r>
     </w:p>
     <w:p>
       <w:pPr>
         <w:pStyle w:val="Thesisnormal"/>
         <w:spacing w:line="360" w:lineRule="auto"/>
-      </w:pPr>
-      <w:r>
-        <w:t>Consistent among-individual variation is a key prerequisite for any trait to evolve</w:t>
-      </w:r>
-      <w:r>
-        <w:t xml:space="preserve"> and</w:t>
+        <w:rPr>
+          <w:ins w:id="19" w:author="Daniel Noble" w:date="2018-11-15T12:42:00Z"/>
+        </w:rPr>
+      </w:pPr>
+      <w:r>
+        <w:t>Metabolic rate was positively correlated across all temperatures at both the within- and among-individual level. This suggests that</w:t>
       </w:r>
       <w:r>
         <w:t xml:space="preserve"> </w:t>
       </w:r>
       <w:r>
-        <w:t xml:space="preserve">sets the ‘upper limit of heritability’ </w:t>
-      </w:r>
-      <w:r>
-        <w:t>because it is the raw material that natural selection acts on</w:t>
-      </w:r>
-      <w:r>
-        <w:t xml:space="preserve"> (Falcon and Mackay 1996, see </w:t>
+        <w:t xml:space="preserve">while individuals differ in their </w:t>
+      </w:r>
+      <w:r>
+        <w:t>plastic responses</w:t>
+      </w:r>
+      <w:r>
+        <w:t xml:space="preserve">, their rank order in metabolic rate </w:t>
+      </w:r>
+      <w:r>
+        <w:t>is</w:t>
+      </w:r>
+      <w:r>
+        <w:t xml:space="preserve"> maintained across different thermal environments. </w:t>
+      </w:r>
+      <w:r>
+        <w:t xml:space="preserve">This result is contrary to the idea of </w:t>
+      </w:r>
+      <w:r>
+        <w:t xml:space="preserve">individuals can </w:t>
+      </w:r>
+      <w:r>
+        <w:t>trade-o</w:t>
+      </w:r>
+      <w:r>
+        <w:t xml:space="preserve">ff between better functioning at one temperature at a cost of function at another temperature as seen in </w:t>
+      </w:r>
+      <w:r>
+        <w:t>killifish (</w:t>
       </w:r>
       <w:proofErr w:type="spellStart"/>
       <w:r>
-        <w:t>Dohm</w:t>
+        <w:rPr>
+          <w:i/>
+        </w:rPr>
+        <w:t>Fundulus</w:t>
       </w:r>
       <w:proofErr w:type="spellEnd"/>
       <w:r>
-        <w:t xml:space="preserve"> 2002 for exceptions)</w:t>
-      </w:r>
-      <w:r>
-        <w:t xml:space="preserve">. Our findings show that </w:t>
-      </w:r>
-      <w:r>
-        <w:t xml:space="preserve">metabolic plasticity (i.e., the slope of </w:t>
-      </w:r>
-      <w:r>
-        <w:t>metabolic</w:t>
-      </w:r>
-      <w:r>
-        <w:t xml:space="preserve"> reaction norms)</w:t>
-      </w:r>
-      <w:r>
-        <w:t xml:space="preserve"> was significantly repeatable</w:t>
-      </w:r>
-      <w:r>
-        <w:t xml:space="preserve"> over </w:t>
-      </w:r>
-      <w:r>
-        <w:t>time</w:t>
-      </w:r>
-      <w:r>
-        <w:t xml:space="preserve">. </w:t>
-      </w:r>
-      <w:r>
-        <w:t>R</w:t>
-      </w:r>
-      <w:r>
-        <w:t xml:space="preserve">epeatability of metabolic rate increased as a function of temperature owing to the changes in </w:t>
-      </w:r>
-      <w:r>
-        <w:t xml:space="preserve">the </w:t>
-      </w:r>
-      <w:r>
-        <w:t>relative contributions of among- and within- individual variance components.</w:t>
-      </w:r>
-      <w:r>
+        <w:rPr>
+          <w:i/>
+        </w:rPr>
         <w:t xml:space="preserve"> </w:t>
       </w:r>
-      <w:r>
-        <w:t>Interestingly, v</w:t>
-      </w:r>
-      <w:r>
-        <w:t>ariation</w:t>
-      </w:r>
-      <w:r>
-        <w:t xml:space="preserve"> among individuals </w:t>
-      </w:r>
-      <w:r>
-        <w:t>moderately increased with</w:t>
-      </w:r>
-      <w:r>
-        <w:t xml:space="preserve"> temperature, but individua</w:t>
-      </w:r>
-      <w:r>
-        <w:t>l</w:t>
-      </w:r>
-      <w:r>
-        <w:t xml:space="preserve"> metabolic rate was also more predictable relative to their own responses</w:t>
-      </w:r>
-      <w:r>
-        <w:t xml:space="preserve">. </w:t>
-      </w:r>
-      <w:r>
-        <w:t xml:space="preserve">Individuals </w:t>
-      </w:r>
-      <w:r>
-        <w:t>ma</w:t>
-      </w:r>
-      <w:r>
-        <w:t xml:space="preserve">y have </w:t>
-      </w:r>
-      <w:r>
-        <w:t>reached their</w:t>
-      </w:r>
-      <w:r>
-        <w:t xml:space="preserve"> physiological </w:t>
-      </w:r>
-      <w:r>
-        <w:t>‘ceiling’</w:t>
-      </w:r>
-      <w:r>
-        <w:t xml:space="preserve"> </w:t>
-      </w:r>
-      <w:r>
-        <w:t>at high temperatures</w:t>
-      </w:r>
-      <w:r>
-        <w:t xml:space="preserve"> and was therefore respiring more predictably</w:t>
-      </w:r>
-      <w:r>
-        <w:t>. H</w:t>
-      </w:r>
-      <w:r>
-        <w:t>owever</w:t>
-      </w:r>
-      <w:r>
-        <w:t>,</w:t>
-      </w:r>
-      <w:r>
-        <w:t xml:space="preserve"> this is unlikely </w:t>
-      </w:r>
-      <w:r>
-        <w:t>given that</w:t>
-      </w:r>
-      <w:r>
-        <w:t xml:space="preserve"> we were </w:t>
-      </w:r>
-      <w:r>
-        <w:t>not measuring maximal metabolic rate</w:t>
-      </w:r>
-      <w:r>
-        <w:t xml:space="preserve"> (</w:t>
-      </w:r>
-      <w:r>
-        <w:t>Biro et al 2018</w:t>
-      </w:r>
-      <w:r>
-        <w:t>)</w:t>
-      </w:r>
-      <w:r>
-        <w:t xml:space="preserve">. Instead, </w:t>
-      </w:r>
-      <w:r>
-        <w:t>catabolic and anabolic</w:t>
-      </w:r>
-      <w:r>
-        <w:t xml:space="preserve"> </w:t>
-      </w:r>
-      <w:r>
-        <w:t xml:space="preserve">processes </w:t>
-      </w:r>
-      <w:r>
-        <w:t>may</w:t>
-      </w:r>
-      <w:r>
-        <w:t xml:space="preserve"> </w:t>
-      </w:r>
-      <w:r>
-        <w:t>be</w:t>
-      </w:r>
-      <w:r>
-        <w:t xml:space="preserve"> at equilibrium </w:t>
-      </w:r>
-      <w:r>
-        <w:t xml:space="preserve">at </w:t>
-      </w:r>
-      <w:r>
-        <w:t xml:space="preserve">warmer temperature </w:t>
-      </w:r>
-      <w:r>
-        <w:t>which could promote consistency within individuals</w:t>
-      </w:r>
-      <w:r>
-        <w:t xml:space="preserve"> (</w:t>
-      </w:r>
       <w:proofErr w:type="spellStart"/>
       <w:r>
-        <w:t>Somero</w:t>
+        <w:rPr>
+          <w:i/>
+        </w:rPr>
+        <w:t>heteroclitus</w:t>
       </w:r>
       <w:proofErr w:type="spellEnd"/>
       <w:r>
-        <w:t xml:space="preserve"> 1978</w:t>
-      </w:r>
-      <w:r>
-        <w:t>).</w:t>
-      </w:r>
-      <w:r>
-        <w:t xml:space="preserve"> In</w:t>
-      </w:r>
-      <w:r>
-        <w:t>deed</w:t>
-      </w:r>
-      <w:r>
-        <w:t xml:space="preserve">, 32ºC is </w:t>
-      </w:r>
-      <w:r>
-        <w:t xml:space="preserve">well </w:t>
-      </w:r>
-      <w:r>
-        <w:t xml:space="preserve">within the range of preferred temperatures of this species </w:t>
-      </w:r>
-      <w:r>
-        <w:t>where biochemical activities</w:t>
-      </w:r>
-      <w:r>
-        <w:t xml:space="preserve"> </w:t>
-      </w:r>
-      <w:r>
-        <w:t>are</w:t>
-      </w:r>
-      <w:r>
-        <w:t xml:space="preserve"> likely to be </w:t>
-      </w:r>
-      <w:r>
-        <w:t xml:space="preserve">operating </w:t>
-      </w:r>
-      <w:r>
-        <w:t>optimal</w:t>
-      </w:r>
-      <w:r>
-        <w:t>ly</w:t>
-      </w:r>
-      <w:r>
-        <w:t xml:space="preserve"> </w:t>
+        <w:t xml:space="preserve">) where hot and cold temperature specialists for swimming endurance </w:t>
+      </w:r>
+      <w:r>
+        <w:t xml:space="preserve">exists </w:t>
+      </w:r>
+      <w:r>
+        <w:t xml:space="preserve">within </w:t>
+      </w:r>
+      <w:r>
+        <w:t>the same</w:t>
+      </w:r>
+      <w:r>
+        <w:t xml:space="preserve"> population </w:t>
       </w:r>
       <w:r>
         <w:t>(</w:t>
-      </w:r>
-      <w:r>
-        <w:rPr>
-          <w:highlight w:val="yellow"/>
-        </w:rPr>
-        <w:t>meta digitise white paper</w:t>
-      </w:r>
-      <w:r>
-        <w:t xml:space="preserve">, </w:t>
       </w:r>
       <w:r>
         <w:rPr>
           <w:rFonts w:eastAsiaTheme="minorHAnsi"/>
           <w:lang w:val="en-US"/>
         </w:rPr>
-        <w:t>{Goulet:2016dt, Merritt:2013cb}</w:t>
-      </w:r>
-      <w:r>
-        <w:t xml:space="preserve">). </w:t>
-      </w:r>
-      <w:r>
-        <w:t xml:space="preserve">The compounded effect of high among-individual and low within-individual variation in hot environments may mean that, not only is there a greater opportunity for selection in hot thermal environments, but </w:t>
-      </w:r>
-      <w:r>
-        <w:lastRenderedPageBreak/>
-        <w:t xml:space="preserve">selection can operate more </w:t>
-      </w:r>
-      <w:r>
-        <w:t>effectively</w:t>
-      </w:r>
-      <w:r>
-        <w:t xml:space="preserve"> (</w:t>
-      </w:r>
-      <w:proofErr w:type="spellStart"/>
-      <w:r>
-        <w:t>Cleasby</w:t>
-      </w:r>
-      <w:proofErr w:type="spellEnd"/>
-      <w:r>
-        <w:t xml:space="preserve"> and Nakagawa, 2014, </w:t>
-      </w:r>
-      <w:proofErr w:type="spellStart"/>
-      <w:r>
-        <w:t>Janicke</w:t>
-      </w:r>
-      <w:proofErr w:type="spellEnd"/>
-      <w:r>
-        <w:t xml:space="preserve"> et al 2016).</w:t>
-      </w:r>
-      <w:r>
-        <w:t xml:space="preserve"> This may</w:t>
-      </w:r>
-      <w:r>
-        <w:t xml:space="preserve"> facilit</w:t>
-      </w:r>
-      <w:r>
-        <w:t>at</w:t>
-      </w:r>
-      <w:r>
-        <w:t>e</w:t>
-      </w:r>
-      <w:r>
-        <w:t xml:space="preserve"> </w:t>
-      </w:r>
-      <w:r>
-        <w:t xml:space="preserve">adaptive evolutionary change in the population </w:t>
-      </w:r>
-      <w:r>
-        <w:t xml:space="preserve">metabolic </w:t>
-      </w:r>
-      <w:r>
-        <w:t>reaction norm</w:t>
-      </w:r>
-      <w:r>
-        <w:t xml:space="preserve">, particularly in </w:t>
-      </w:r>
-      <w:r>
-        <w:t>thermal environments</w:t>
-      </w:r>
-      <w:r>
-        <w:t xml:space="preserve"> that are novel to the population</w:t>
-      </w:r>
+        <w:t>{Powers:1998</w:t>
+      </w:r>
+      <w:proofErr w:type="gramStart"/>
       <w:r>
         <w:rPr>
           <w:rFonts w:eastAsiaTheme="minorHAnsi"/>
           <w:lang w:val="en-US"/>
         </w:rPr>
-        <w:t xml:space="preserve"> </w:t>
+        <w:t>fv}</w:t>
       </w:r>
       <w:r>
         <w:rPr>
           <w:rFonts w:eastAsiaTheme="minorHAnsi"/>
           <w:lang w:val="en-US"/>
         </w:rPr>
-        <w:t>{Ghalambor:2007bc}</w:t>
-      </w:r>
-      <w:r>
-        <w:t xml:space="preserve">. </w:t>
+        <w:t>{</w:t>
+      </w:r>
+      <w:proofErr w:type="gramEnd"/>
+      <w:r>
+        <w:rPr>
+          <w:rFonts w:eastAsiaTheme="minorHAnsi"/>
+          <w:lang w:val="en-US"/>
+        </w:rPr>
+        <w:t>AngillettaJr:2003cp}</w:t>
+      </w:r>
+      <w:r>
+        <w:t>). Moreover, c</w:t>
+      </w:r>
+      <w:r>
+        <w:t xml:space="preserve">onsistent individual differences in metabolic rate </w:t>
+      </w:r>
+      <w:r>
+        <w:t>independent of the environment</w:t>
+      </w:r>
+      <w:r>
+        <w:t xml:space="preserve"> can drive different ‘paces-of-life’</w:t>
+      </w:r>
+      <w:r>
+        <w:t xml:space="preserve"> that are hypothesised to lead to consistent differences in suites of traits </w:t>
+      </w:r>
+      <w:r>
+        <w:t xml:space="preserve">(Biro &amp; Stamps, 2010; </w:t>
+      </w:r>
+      <w:proofErr w:type="spellStart"/>
+      <w:r>
+        <w:t>Careau</w:t>
+      </w:r>
+      <w:proofErr w:type="spellEnd"/>
+      <w:r>
+        <w:t xml:space="preserve"> et al 2008). For example, trade-offs between energy availability, reproduction and longevity can favour ‘proactive’ individuals with a high metabolic rate, active and bold personalities, that reproduce earlier at the cost of a shorter lifespan (</w:t>
+      </w:r>
+      <w:r>
+        <w:fldChar w:fldCharType="begin"/>
+      </w:r>
+      <w:r>
+        <w:instrText xml:space="preserve"> ADDIN PAPERS2_CITATIONS &lt;citation&gt;&lt;priority&gt;0&lt;/priority&gt;&lt;uuid&gt;618EE22D-8F40-4DE1-8F84-9C34ACB2EF0F&lt;/uuid&gt;&lt;publications&gt;&lt;publication&gt;&lt;subtype&gt;400&lt;/subtype&gt;&lt;title&gt;Personality and the emergence of the pace-of-life syndrome concept at the population level&lt;/title&gt;&lt;url&gt;http://rstb.royalsocietypublishing.org/cgi/doi/10.1098/rstb.2010.0208&lt;/url&gt;&lt;volume&gt;365&lt;/volume&gt;&lt;publication_date&gt;992010000012000000002100002010-12-27&lt;/publication_date&gt;&lt;uuid&gt;BD396495-724C-464C-9C76-C78E57052289&lt;/uuid&gt;&lt;type&gt;400&lt;/type&gt;&lt;number&gt;1560&lt;/number&gt;&lt;citekey&gt;Reale:2010ef&lt;/citekey&gt;&lt;subtitle&gt;Philosophical Transactions of the Royal Society of London B: Biological Sciences&lt;/subtitle&gt;&lt;doi&gt;10.1098/rstb.2010.0208&lt;/doi&gt;&lt;startpage&gt;4051&lt;/startpage&gt;&lt;endpage&gt;4063&lt;/endpage&gt;&lt;bundle&gt;&lt;publication&gt;&lt;title&gt;Philosophical Transactions of the Royal Society of London B: Biological Sciences&lt;/title&gt;&lt;uuid&gt;C31F4E0E-3231-4D5C-A2C2-B35DDF149FFC&lt;/uuid&gt;&lt;subtype&gt;-100&lt;/subtype&gt;&lt;type&gt;-100&lt;/type&gt;&lt;/publication&gt;&lt;/bundle&gt;&lt;authors&gt;&lt;author&gt;&lt;lastName&gt;Réale&lt;/lastName&gt;&lt;firstName&gt;Denis&lt;/firstName&gt;&lt;/author&gt;&lt;author&gt;&lt;lastName&gt;Garant&lt;/lastName&gt;&lt;firstName&gt;Dany&lt;/firstName&gt;&lt;/author&gt;&lt;author&gt;&lt;lastName&gt;Humphries&lt;/lastName&gt;&lt;firstName&gt;Murray&lt;/firstName&gt;&lt;middleNames&gt;M&lt;/middleNames&gt;&lt;/author&gt;&lt;author&gt;&lt;lastName&gt;Bergeron&lt;/lastName&gt;&lt;firstName&gt;Patrick&lt;/firstName&gt;&lt;/author&gt;&lt;author&gt;&lt;lastName&gt;Careau&lt;/lastName&gt;&lt;firstName&gt;Vincent&lt;/firstName&gt;&lt;/author&gt;&lt;author&gt;&lt;lastName&gt;Montiglio&lt;/lastName&gt;&lt;firstName&gt;Pierre-Olivier&lt;/firstName&gt;&lt;/author&gt;&lt;/authors&gt;&lt;/publication&gt;&lt;/publications&gt;&lt;cites&gt;&lt;/cites&gt;&lt;/citation&gt;</w:instrText>
+      </w:r>
+      <w:r>
+        <w:fldChar w:fldCharType="separate"/>
+      </w:r>
+      <w:r>
+        <w:t>{Reale:2010ef}</w:t>
+      </w:r>
+      <w:r>
+        <w:fldChar w:fldCharType="end"/>
+      </w:r>
+      <w:r>
+        <w:t xml:space="preserve">). </w:t>
       </w:r>
     </w:p>
     <w:p>
       <w:pPr>
-        <w:pStyle w:val="Heading2"/>
         <w:spacing w:line="360" w:lineRule="auto"/>
-        <w:rPr>
-          <w:lang w:val="en-AU"/>
-        </w:rPr>
-      </w:pPr>
-      <w:r>
-        <w:rPr>
-          <w:lang w:val="en-AU"/>
-        </w:rPr>
-        <w:t>Cross-temperature correlations of metabolic rate</w:t>
-      </w:r>
-      <w:r>
-        <w:rPr>
-          <w:lang w:val="en-AU"/>
-        </w:rPr>
-        <w:t>: Implications of different modelling approac</w:t>
-      </w:r>
-      <w:r>
-        <w:rPr>
-          <w:lang w:val="en-AU"/>
-        </w:rPr>
-        <w:t>h</w:t>
-      </w:r>
-      <w:r>
-        <w:rPr>
-          <w:lang w:val="en-AU"/>
-        </w:rPr>
-        <w:t>es</w:t>
-      </w:r>
-      <w:r>
-        <w:rPr>
-          <w:lang w:val="en-AU"/>
-        </w:rPr>
-        <w:t xml:space="preserve"> for understanding metabolic plasticity</w:t>
-      </w:r>
-    </w:p>
-    <w:p>
-      <w:pPr>
-        <w:pStyle w:val="Thesisnormal"/>
-        <w:spacing w:line="360" w:lineRule="auto"/>
-        <w:rPr>
-          <w:ins w:id="22" w:author="Daniel Noble" w:date="2018-11-15T12:42:00Z"/>
-        </w:rPr>
-      </w:pPr>
-      <w:r>
-        <w:t>Metabolic rate was positively correlated across all temperatures at both the within- and among-individual level. This suggests that</w:t>
-      </w:r>
-      <w:r>
-        <w:t xml:space="preserve"> </w:t>
-      </w:r>
-      <w:r>
-        <w:t xml:space="preserve">while individuals differ in their </w:t>
-      </w:r>
-      <w:r>
-        <w:t>plastic responses</w:t>
-      </w:r>
-      <w:r>
-        <w:t xml:space="preserve">, their rank order in metabolic rate </w:t>
-      </w:r>
-      <w:r>
-        <w:t>is</w:t>
-      </w:r>
-      <w:r>
-        <w:t xml:space="preserve"> maintained across different thermal environments. </w:t>
-      </w:r>
-      <w:r>
-        <w:t xml:space="preserve">This result is contrary to the idea of </w:t>
-      </w:r>
-      <w:r>
-        <w:t xml:space="preserve">individuals can </w:t>
-      </w:r>
-      <w:r>
-        <w:t>trade-o</w:t>
-      </w:r>
-      <w:r>
-        <w:t xml:space="preserve">ff between better functioning at one temperature at a cost of function at another temperature as seen in </w:t>
-      </w:r>
-      <w:r>
-        <w:t>killifish (</w:t>
-      </w:r>
-      <w:proofErr w:type="spellStart"/>
-      <w:r>
-        <w:rPr>
-          <w:i/>
-        </w:rPr>
-        <w:t>Fundulus</w:t>
-      </w:r>
-      <w:proofErr w:type="spellEnd"/>
-      <w:r>
-        <w:rPr>
-          <w:i/>
-        </w:rPr>
-        <w:t xml:space="preserve"> </w:t>
-      </w:r>
-      <w:proofErr w:type="spellStart"/>
-      <w:r>
-        <w:rPr>
-          <w:i/>
-        </w:rPr>
-        <w:t>heteroclitus</w:t>
-      </w:r>
-      <w:proofErr w:type="spellEnd"/>
-      <w:r>
-        <w:t xml:space="preserve">) where hot and cold temperature specialists for swimming endurance </w:t>
-      </w:r>
-      <w:r>
-        <w:t xml:space="preserve">exists </w:t>
-      </w:r>
-      <w:r>
-        <w:t xml:space="preserve">within </w:t>
-      </w:r>
-      <w:r>
-        <w:t>the same</w:t>
-      </w:r>
-      <w:r>
-        <w:t xml:space="preserve"> population </w:t>
-      </w:r>
-      <w:r>
-        <w:t>(</w:t>
+        <w:ind w:firstLine="720"/>
+        <w:rPr>
+          <w:ins w:id="20" w:author="fonti.kar@gmail.com" w:date="2018-11-14T16:31:00Z"/>
+        </w:rPr>
+      </w:pPr>
+      <w:r>
+        <w:t>Assuming phenotypic correlations are congruent with underlying genetic correlations (</w:t>
       </w:r>
       <w:r>
         <w:rPr>
           <w:rFonts w:eastAsiaTheme="minorHAnsi"/>
           <w:lang w:val="en-US"/>
         </w:rPr>
-        <w:t>{Powers:1998</w:t>
-      </w:r>
-      <w:proofErr w:type="gramStart"/>
+        <w:t>{Roff:2017gu, Roff:1995kt}</w:t>
+      </w:r>
+      <w:r>
+        <w:t xml:space="preserve">), </w:t>
+      </w:r>
+      <w:r>
+        <w:t xml:space="preserve">correlations between reaction norm attributes </w:t>
+      </w:r>
+      <w:r>
+        <w:t>can have</w:t>
+      </w:r>
+      <w:r>
+        <w:t xml:space="preserve"> important </w:t>
+      </w:r>
+      <w:r>
+        <w:t xml:space="preserve">evolutionary </w:t>
+      </w:r>
+      <w:r>
+        <w:t xml:space="preserve">implications in understanding constraints on the evolution of metabolic plasticity. </w:t>
+      </w:r>
+      <w:r>
+        <w:t xml:space="preserve">The strength of cross-temperature correlations can dictate how strongly selection on one component </w:t>
+      </w:r>
+      <w:r>
+        <w:t xml:space="preserve">of the reaction norm </w:t>
+      </w:r>
+      <w:r>
+        <w:t>(e.g. the intercept) will result in indirect selection on another (e.g. the slope) (</w:t>
+      </w:r>
+      <w:r>
+        <w:rPr>
+          <w:highlight w:val="yellow"/>
+        </w:rPr>
+        <w:fldChar w:fldCharType="begin"/>
+      </w:r>
+      <w:r>
+        <w:rPr>
+          <w:highlight w:val="yellow"/>
+        </w:rPr>
+        <w:instrText xml:space="preserve"> ADDIN PAPERS2_CITATIONS &lt;citation&gt;&lt;priority&gt;0&lt;/priority&gt;&lt;uuid&gt;AD94CFAF-AAFF-474D-BEFC-552A19C23C56&lt;/uuid&gt;&lt;publications&gt;&lt;publication&gt;&lt;subtype&gt;400&lt;/subtype&gt;&lt;title&gt;Adaptive phenotypic plasticity: consensus and controversy&lt;/title&gt;&lt;url&gt;http://linkinghub.elsevier.com/retrieve/pii/S0169534700890618&lt;/url&gt;&lt;volume&gt;10&lt;/volume&gt;&lt;publication_date&gt;99199505001200000000220000&lt;/publication_date&gt;&lt;uuid&gt;D8E2DABF-85B9-464E-8B32-2981D1892599&lt;/uuid&gt;&lt;type&gt;400&lt;/type&gt;&lt;number&gt;5&lt;/number&gt;&lt;citekey&gt;Via:1995hm&lt;/citekey&gt;&lt;doi&gt;10.1016/S0169-5347(00)89061-8&lt;/doi&gt;&lt;startpage&gt;212&lt;/startpage&gt;&lt;endpage&gt;217&lt;/endpage&gt;&lt;bundle&gt;&lt;publication&gt;&lt;title&gt;Trends Ecol Evol&lt;/title&gt;&lt;uuid&gt;CED23B2E-4527-4C7B-A582-D44C89ECE14D&lt;/uuid&gt;&lt;subtype&gt;-100&lt;/subtype&gt;&lt;publisher&gt;Elsevier Ltd&lt;/publisher&gt;&lt;type&gt;-100&lt;/type&gt;&lt;/publication&gt;&lt;/bundle&gt;&lt;authors&gt;&lt;author&gt;&lt;lastName&gt;Via&lt;/lastName&gt;&lt;firstName&gt;Sara&lt;/firstName&gt;&lt;/author&gt;&lt;author&gt;&lt;lastName&gt;Gomulkiewicz&lt;/lastName&gt;&lt;firstName&gt;Richard&lt;/firstName&gt;&lt;/author&gt;&lt;author&gt;&lt;lastName&gt;Jong&lt;/lastName&gt;&lt;nonDroppingParticle&gt;De&lt;/nonDroppingParticle&gt;&lt;firstName&gt;Gerdien&lt;/firstName&gt;&lt;/author&gt;&lt;author&gt;&lt;lastName&gt;Scheiner&lt;/lastName&gt;&lt;firstName&gt;Samuel&lt;/firstName&gt;&lt;middleNames&gt;M&lt;/middleNames&gt;&lt;/author&gt;&lt;author&gt;&lt;lastName&gt;Schlichting&lt;/lastName&gt;&lt;firstName&gt;Carl&lt;/firstName&gt;&lt;middleNames&gt;D&lt;/middleNames&gt;&lt;/author&gt;&lt;author&gt;&lt;lastName&gt;Tienderen&lt;/lastName&gt;&lt;nonDroppingParticle&gt;Van&lt;/nonDroppingParticle&gt;&lt;firstName&gt;Peter&lt;/firstName&gt;&lt;middleNames&gt;H&lt;/middleNames&gt;&lt;/author&gt;&lt;/authors&gt;&lt;/publication&gt;&lt;/publications&gt;&lt;cites&gt;&lt;/cites&gt;&lt;/citation&gt;</w:instrText>
+      </w:r>
+      <w:r>
+        <w:rPr>
+          <w:highlight w:val="yellow"/>
+        </w:rPr>
+        <w:fldChar w:fldCharType="separate"/>
+      </w:r>
       <w:r>
         <w:rPr>
           <w:rFonts w:eastAsiaTheme="minorHAnsi"/>
           <w:lang w:val="en-US"/>
         </w:rPr>
-        <w:t>fv}</w:t>
-      </w:r>
-      <w:r>
-        <w:rPr>
-          <w:rFonts w:eastAsiaTheme="minorHAnsi"/>
-          <w:lang w:val="en-US"/>
-        </w:rPr>
-        <w:t>{</w:t>
-      </w:r>
-      <w:proofErr w:type="gramEnd"/>
-      <w:r>
-        <w:rPr>
-          <w:rFonts w:eastAsiaTheme="minorHAnsi"/>
-          <w:lang w:val="en-US"/>
-        </w:rPr>
-        <w:t>AngillettaJr:2003cp}</w:t>
-      </w:r>
-      <w:r>
-        <w:t>). Moreover, c</w:t>
-      </w:r>
-      <w:r>
-        <w:t xml:space="preserve">onsistent individual differences in metabolic rate </w:t>
-      </w:r>
-      <w:r>
-        <w:t>independent of the environment</w:t>
-      </w:r>
-      <w:r>
-        <w:t xml:space="preserve"> can drive different ‘paces-of-life’</w:t>
-      </w:r>
-      <w:r>
-        <w:t xml:space="preserve"> that are hypothesised to lead to consistent differences in suites of traits </w:t>
-      </w:r>
-      <w:r>
-        <w:t xml:space="preserve">(Biro &amp; Stamps, 2010; </w:t>
-      </w:r>
-      <w:proofErr w:type="spellStart"/>
-      <w:r>
-        <w:t>Careau</w:t>
-      </w:r>
-      <w:proofErr w:type="spellEnd"/>
-      <w:r>
-        <w:t xml:space="preserve"> et al 2008). For example, trade-offs between energy availability, reproduction and longevity can favour ‘proactive’ individuals with a high metabolic rate, active and bold personalities, that reproduce earlier at the cost of a shorter lifespan (</w:t>
-      </w:r>
-      <w:r>
-        <w:fldChar w:fldCharType="begin"/>
-      </w:r>
-      <w:r>
-        <w:instrText xml:space="preserve"> ADDIN PAPERS2_CITATIONS &lt;citation&gt;&lt;priority&gt;0&lt;/priority&gt;&lt;uuid&gt;618EE22D-8F40-4DE1-8F84-9C34ACB2EF0F&lt;/uuid&gt;&lt;publications&gt;&lt;publication&gt;&lt;subtype&gt;400&lt;/subtype&gt;&lt;title&gt;Personality and the emergence of the pace-of-life syndrome concept at the population level&lt;/title&gt;&lt;url&gt;http://rstb.royalsocietypublishing.org/cgi/doi/10.1098/rstb.2010.0208&lt;/url&gt;&lt;volume&gt;365&lt;/volume&gt;&lt;publication_date&gt;992010000012000000002100002010-12-27&lt;/publication_date&gt;&lt;uuid&gt;BD396495-724C-464C-9C76-C78E57052289&lt;/uuid&gt;&lt;type&gt;400&lt;/type&gt;&lt;number&gt;1560&lt;/number&gt;&lt;citekey&gt;Reale:2010ef&lt;/citekey&gt;&lt;subtitle&gt;Philosophical Transactions of the Royal Society of London B: Biological Sciences&lt;/subtitle&gt;&lt;doi&gt;10.1098/rstb.2010.0208&lt;/doi&gt;&lt;startpage&gt;4051&lt;/startpage&gt;&lt;endpage&gt;4063&lt;/endpage&gt;&lt;bundle&gt;&lt;publication&gt;&lt;title&gt;Philosophical Transactions of the Royal Society of London B: Biological Sciences&lt;/title&gt;&lt;uuid&gt;C31F4E0E-3231-4D5C-A2C2-B35DDF149FFC&lt;/uuid&gt;&lt;subtype&gt;-100&lt;/subtype&gt;&lt;type&gt;-100&lt;/type&gt;&lt;/publication&gt;&lt;/bundle&gt;&lt;authors&gt;&lt;author&gt;&lt;lastName&gt;Réale&lt;/lastName&gt;&lt;firstName&gt;Denis&lt;/firstName&gt;&lt;/author&gt;&lt;author&gt;&lt;lastName&gt;Garant&lt;/lastName&gt;&lt;firstName&gt;Dany&lt;/firstName&gt;&lt;/author&gt;&lt;author&gt;&lt;lastName&gt;Humphries&lt;/lastName&gt;&lt;firstName&gt;Murray&lt;/firstName&gt;&lt;middleNames&gt;M&lt;/middleNames&gt;&lt;/author&gt;&lt;author&gt;&lt;lastName&gt;Bergeron&lt;/lastName&gt;&lt;firstName&gt;Patrick&lt;/firstName&gt;&lt;/author&gt;&lt;author&gt;&lt;lastName&gt;Careau&lt;/lastName&gt;&lt;firstName&gt;Vincent&lt;/firstName&gt;&lt;/author&gt;&lt;author&gt;&lt;lastName&gt;Montiglio&lt;/lastName&gt;&lt;firstName&gt;Pierre-Olivier&lt;/firstName&gt;&lt;/author&gt;&lt;/authors&gt;&lt;/publication&gt;&lt;/publications&gt;&lt;cites&gt;&lt;/cites&gt;&lt;/citation&gt;</w:instrText>
-      </w:r>
-      <w:r>
-        <w:fldChar w:fldCharType="separate"/>
-      </w:r>
-      <w:r>
-        <w:t>{Reale:2010ef}</w:t>
-      </w:r>
-      <w:r>
+        <w:t>{Via:1995hm}</w:t>
+      </w:r>
+      <w:r>
+        <w:rPr>
+          <w:highlight w:val="yellow"/>
+        </w:rPr>
         <w:fldChar w:fldCharType="end"/>
       </w:r>
       <w:r>
         <w:t xml:space="preserve">). </w:t>
       </w:r>
-    </w:p>
-    <w:p>
-      <w:pPr>
-        <w:spacing w:line="360" w:lineRule="auto"/>
-        <w:ind w:firstLine="720"/>
-        <w:rPr>
-          <w:ins w:id="23" w:author="fonti.kar@gmail.com" w:date="2018-11-14T16:31:00Z"/>
-        </w:rPr>
-      </w:pPr>
-      <w:r>
-        <w:t>Assuming phenotypic correlations are congruent with underlying genetic correlations (</w:t>
-      </w:r>
-      <w:r>
-        <w:rPr>
-          <w:rFonts w:eastAsiaTheme="minorHAnsi"/>
-          <w:lang w:val="en-US"/>
-        </w:rPr>
-        <w:t>{Roff:2017gu, Roff:1995kt}</w:t>
-      </w:r>
-      <w:r>
-        <w:t xml:space="preserve">), </w:t>
-      </w:r>
-      <w:r>
-        <w:t xml:space="preserve">correlations between reaction norm attributes </w:t>
-      </w:r>
-      <w:r>
-        <w:t>can have</w:t>
-      </w:r>
-      <w:r>
-        <w:t xml:space="preserve"> important </w:t>
-      </w:r>
-      <w:r>
-        <w:t xml:space="preserve">evolutionary </w:t>
-      </w:r>
-      <w:r>
-        <w:t xml:space="preserve">implications in understanding constraints on the evolution of metabolic plasticity. </w:t>
-      </w:r>
-      <w:r>
-        <w:t xml:space="preserve">The strength of cross-temperature correlations can dictate how strongly selection on one component </w:t>
-      </w:r>
-      <w:r>
-        <w:t xml:space="preserve">of the reaction norm </w:t>
-      </w:r>
-      <w:r>
-        <w:t>(e.g. the intercept) will result in indirect selection on another (e.g. the slope) (</w:t>
-      </w:r>
-      <w:r>
-        <w:rPr>
-          <w:highlight w:val="yellow"/>
-        </w:rPr>
-        <w:fldChar w:fldCharType="begin"/>
-      </w:r>
-      <w:r>
-        <w:rPr>
-          <w:highlight w:val="yellow"/>
-        </w:rPr>
-        <w:instrText xml:space="preserve"> ADDIN PAPERS2_CITATIONS &lt;citation&gt;&lt;priority&gt;0&lt;/priority&gt;&lt;uuid&gt;AD94CFAF-AAFF-474D-BEFC-552A19C23C56&lt;/uuid&gt;&lt;publications&gt;&lt;publication&gt;&lt;subtype&gt;400&lt;/subtype&gt;&lt;title&gt;Adaptive phenotypic plasticity: consensus and controversy&lt;/title&gt;&lt;url&gt;http://linkinghub.elsevier.com/retrieve/pii/S0169534700890618&lt;/url&gt;&lt;volume&gt;10&lt;/volume&gt;&lt;publication_date&gt;99199505001200000000220000&lt;/publication_date&gt;&lt;uuid&gt;D8E2DABF-85B9-464E-8B32-2981D1892599&lt;/uuid&gt;&lt;type&gt;400&lt;/type&gt;&lt;number&gt;5&lt;/number&gt;&lt;citekey&gt;Via:1995hm&lt;/citekey&gt;&lt;doi&gt;10.1016/S0169-5347(00)89061-8&lt;/doi&gt;&lt;startpage&gt;212&lt;/startpage&gt;&lt;endpage&gt;217&lt;/endpage&gt;&lt;bundle&gt;&lt;publication&gt;&lt;title&gt;Trends Ecol Evol&lt;/title&gt;&lt;uuid&gt;CED23B2E-4527-4C7B-A582-D44C89ECE14D&lt;/uuid&gt;&lt;subtype&gt;-100&lt;/subtype&gt;&lt;publisher&gt;Elsevier Ltd&lt;/publisher&gt;&lt;type&gt;-100&lt;/type&gt;&lt;/publication&gt;&lt;/bundle&gt;&lt;authors&gt;&lt;author&gt;&lt;lastName&gt;Via&lt;/lastName&gt;&lt;firstName&gt;Sara&lt;/firstName&gt;&lt;/author&gt;&lt;author&gt;&lt;lastName&gt;Gomulkiewicz&lt;/lastName&gt;&lt;firstName&gt;Richard&lt;/firstName&gt;&lt;/author&gt;&lt;author&gt;&lt;lastName&gt;Jong&lt;/lastName&gt;&lt;nonDroppingParticle&gt;De&lt;/nonDroppingParticle&gt;&lt;firstName&gt;Gerdien&lt;/firstName&gt;&lt;/author&gt;&lt;author&gt;&lt;lastName&gt;Scheiner&lt;/lastName&gt;&lt;firstName&gt;Samuel&lt;/firstName&gt;&lt;middleNames&gt;M&lt;/middleNames&gt;&lt;/author&gt;&lt;author&gt;&lt;lastName&gt;Schlichting&lt;/lastName&gt;&lt;firstName&gt;Carl&lt;/firstName&gt;&lt;middleNames&gt;D&lt;/middleNames&gt;&lt;/author&gt;&lt;author&gt;&lt;lastName&gt;Tienderen&lt;/lastName&gt;&lt;nonDroppingParticle&gt;Van&lt;/nonDroppingParticle&gt;&lt;firstName&gt;Peter&lt;/firstName&gt;&lt;middleNames&gt;H&lt;/middleNames&gt;&lt;/author&gt;&lt;/authors&gt;&lt;/publication&gt;&lt;/publications&gt;&lt;cites&gt;&lt;/cites&gt;&lt;/citation&gt;</w:instrText>
-      </w:r>
-      <w:r>
-        <w:rPr>
-          <w:highlight w:val="yellow"/>
-        </w:rPr>
-        <w:fldChar w:fldCharType="separate"/>
-      </w:r>
-      <w:r>
-        <w:rPr>
-          <w:rFonts w:eastAsiaTheme="minorHAnsi"/>
-          <w:lang w:val="en-US"/>
-        </w:rPr>
-        <w:t>{Via:1995hm}</w:t>
-      </w:r>
-      <w:r>
-        <w:rPr>
-          <w:highlight w:val="yellow"/>
-        </w:rPr>
-        <w:fldChar w:fldCharType="end"/>
-      </w:r>
-      <w:r>
-        <w:t xml:space="preserve">). </w:t>
-      </w:r>
       <w:r>
         <w:t>We found that c</w:t>
       </w:r>
@@ -12884,7 +12869,7 @@
       <w:r>
         <w:t>Although both approaches are equivalent</w:t>
       </w:r>
-      <w:ins w:id="24" w:author="fonti.kar@gmail.com" w:date="2018-11-24T18:31:00Z">
+      <w:ins w:id="21" w:author="fonti.kar@gmail.com" w:date="2018-11-24T18:31:00Z">
         <w:r>
           <w:t xml:space="preserve"> </w:t>
         </w:r>
@@ -12958,50 +12943,50 @@
           <w:rFonts w:eastAsiaTheme="minorHAnsi"/>
           <w:lang w:val="en-US"/>
         </w:rPr>
-        <w:t xml:space="preserve"> </w:t>
+        <w:t xml:space="preserve"> reaction norm shape</w:t>
       </w:r>
       <w:r>
         <w:rPr>
           <w:rFonts w:eastAsiaTheme="minorHAnsi"/>
           <w:lang w:val="en-US"/>
         </w:rPr>
-        <w:lastRenderedPageBreak/>
-        <w:t>reaction norm shape</w:t>
+        <w:t>s</w:t>
       </w:r>
       <w:r>
         <w:rPr>
           <w:rFonts w:eastAsiaTheme="minorHAnsi"/>
           <w:lang w:val="en-US"/>
         </w:rPr>
-        <w:t>s</w:t>
+        <w:t xml:space="preserve"> by fitting higher order polynomials.</w:t>
       </w:r>
       <w:r>
         <w:rPr>
           <w:rFonts w:eastAsiaTheme="minorHAnsi"/>
           <w:lang w:val="en-US"/>
         </w:rPr>
-        <w:t xml:space="preserve"> by fitting higher order polynomials.</w:t>
+        <w:t xml:space="preserve"> </w:t>
       </w:r>
       <w:r>
         <w:rPr>
           <w:rFonts w:eastAsiaTheme="minorHAnsi"/>
           <w:lang w:val="en-US"/>
         </w:rPr>
-        <w:t xml:space="preserve"> </w:t>
+        <w:t>On the other hand, the</w:t>
       </w:r>
       <w:r>
         <w:rPr>
           <w:rFonts w:eastAsiaTheme="minorHAnsi"/>
           <w:lang w:val="en-US"/>
         </w:rPr>
-        <w:t>On the other hand, the</w:t>
+        <w:t xml:space="preserve"> character-</w:t>
       </w:r>
       <w:r>
         <w:rPr>
           <w:rFonts w:eastAsiaTheme="minorHAnsi"/>
           <w:lang w:val="en-US"/>
         </w:rPr>
-        <w:t xml:space="preserve"> character-state approach require</w:t>
+        <w:lastRenderedPageBreak/>
+        <w:t>state approach require</w:t>
       </w:r>
       <w:r>
         <w:rPr>
@@ -13191,7 +13176,7 @@
         </w:rPr>
         <w:t>{Glazier:2005ei, Glazier:2015fr, Price:2012eg}</w:t>
       </w:r>
-      <w:del w:id="25" w:author="fonti.kar@gmail.com" w:date="2018-11-26T09:25:00Z">
+      <w:del w:id="22" w:author="fonti.kar@gmail.com" w:date="2018-11-26T09:25:00Z">
         <w:r>
           <w:rPr>
             <w:rFonts w:eastAsiaTheme="minorHAnsi"/>
@@ -13640,7 +13625,7 @@
         <w:spacing w:line="360" w:lineRule="auto"/>
         <w:ind w:firstLine="720"/>
         <w:rPr>
-          <w:ins w:id="26" w:author="fonti.kar@gmail.com" w:date="2018-11-14T16:31:00Z"/>
+          <w:ins w:id="23" w:author="fonti.kar@gmail.com" w:date="2018-11-14T16:31:00Z"/>
           <w:lang w:val="en-AU"/>
         </w:rPr>
       </w:pPr>
@@ -13717,7 +13702,7 @@
         </w:rPr>
         <w:t>{vandePol:2009em}</w:t>
       </w:r>
-      <w:del w:id="27" w:author="fonti.kar@gmail.com" w:date="2018-11-26T09:25:00Z">
+      <w:del w:id="24" w:author="fonti.kar@gmail.com" w:date="2018-11-26T09:25:00Z">
         <w:r>
           <w:rPr>
             <w:lang w:val="en-AU"/>
@@ -13822,7 +13807,7 @@
         </w:rPr>
         <w:t>{Maxwell:2003hh}</w:t>
       </w:r>
-      <w:del w:id="28" w:author="fonti.kar@gmail.com" w:date="2018-11-26T09:25:00Z">
+      <w:del w:id="25" w:author="fonti.kar@gmail.com" w:date="2018-11-26T09:25:00Z">
         <w:r>
           <w:rPr>
             <w:lang w:val="en-AU"/>
@@ -13888,20 +13873,20 @@
         <w:rPr>
           <w:lang w:val="en-AU"/>
         </w:rPr>
-        <w:t xml:space="preserve">, it is still </w:t>
+        <w:t>, it is still intriguing to point out that o</w:t>
+      </w:r>
+      <w:r>
+        <w:rPr>
+          <w:lang w:val="en-AU"/>
+        </w:rPr>
+        <w:t xml:space="preserve">ur estimates were in line of studies of endotherms such as bats </w:t>
       </w:r>
       <w:r>
         <w:rPr>
           <w:lang w:val="en-AU"/>
         </w:rPr>
         <w:lastRenderedPageBreak/>
-        <w:t>intriguing to point out that o</w:t>
-      </w:r>
-      <w:r>
-        <w:rPr>
-          <w:lang w:val="en-AU"/>
-        </w:rPr>
-        <w:t>ur estimates were in line of studies of endotherms such as bats and birds (</w:t>
+        <w:t>and birds (</w:t>
       </w:r>
       <w:r>
         <w:rPr>
@@ -13910,7 +13895,7 @@
         </w:rPr>
         <w:t>{McLean:2007tl}, {Kvist:2001wt}</w:t>
       </w:r>
-      <w:del w:id="29" w:author="fonti.kar@gmail.com" w:date="2018-11-26T09:25:00Z">
+      <w:del w:id="26" w:author="fonti.kar@gmail.com" w:date="2018-11-26T09:25:00Z">
         <w:r>
           <w:rPr>
             <w:rFonts w:eastAsiaTheme="minorHAnsi"/>
@@ -14021,7 +14006,7 @@
         </w:rPr>
         <w:t>{Scott:1996en}</w:t>
       </w:r>
-      <w:del w:id="30" w:author="fonti.kar@gmail.com" w:date="2018-11-26T09:25:00Z">
+      <w:del w:id="27" w:author="fonti.kar@gmail.com" w:date="2018-11-26T09:25:00Z">
         <w:r>
           <w:rPr>
             <w:lang w:val="en-AU"/>
@@ -14066,7 +14051,7 @@
         </w:rPr>
         <w:t>{Scott:1996en}</w:t>
       </w:r>
-      <w:del w:id="31" w:author="fonti.kar@gmail.com" w:date="2018-11-26T09:25:00Z">
+      <w:del w:id="28" w:author="fonti.kar@gmail.com" w:date="2018-11-26T09:25:00Z">
         <w:r>
           <w:rPr>
             <w:lang w:val="en-AU"/>
@@ -14208,7 +14193,7 @@
         </w:rPr>
         <w:t>{Kvist:2001wt}</w:t>
       </w:r>
-      <w:del w:id="32" w:author="fonti.kar@gmail.com" w:date="2018-11-26T09:25:00Z">
+      <w:del w:id="29" w:author="fonti.kar@gmail.com" w:date="2018-11-26T09:25:00Z">
         <w:r>
           <w:rPr>
             <w:lang w:val="en-AU"/>
@@ -14400,855 +14385,7 @@
     </w:p>
     <w:p>
       <w:pPr>
-        <w:rPr>
-          <w:lang w:val="en-AU"/>
-        </w:rPr>
-      </w:pPr>
-      <w:r>
-        <w:rPr>
-          <w:lang w:val="en-AU"/>
-        </w:rPr>
-        <w:t>Notes:</w:t>
-      </w:r>
-    </w:p>
-    <w:p>
-      <w:pPr>
-        <w:pStyle w:val="ListParagraph"/>
-        <w:numPr>
-          <w:ilvl w:val="0"/>
-          <w:numId w:val="4"/>
-        </w:numPr>
-        <w:rPr>
-          <w:lang w:val="en-AU"/>
-        </w:rPr>
-      </w:pPr>
-      <w:r>
-        <w:rPr>
-          <w:lang w:val="en-AU"/>
-        </w:rPr>
-        <w:t>Could this be due to fasting and metabolism different types of energy reserves e.g. Carbs, proteins, and fats</w:t>
-      </w:r>
-    </w:p>
-    <w:p>
-      <w:pPr>
-        <w:pStyle w:val="ListParagraph"/>
-        <w:numPr>
-          <w:ilvl w:val="0"/>
-          <w:numId w:val="4"/>
-        </w:numPr>
-        <w:rPr>
-          <w:lang w:val="en-AU"/>
-        </w:rPr>
-      </w:pPr>
-      <w:r>
-        <w:rPr>
-          <w:lang w:val="en-AU"/>
-        </w:rPr>
-        <w:t>Catabolism processes with some of these energy reserve types and this ramps up MR</w:t>
-      </w:r>
-    </w:p>
-    <w:p>
-      <w:pPr>
-        <w:pStyle w:val="ListParagraph"/>
-        <w:numPr>
-          <w:ilvl w:val="0"/>
-          <w:numId w:val="4"/>
-        </w:numPr>
-        <w:rPr>
-          <w:lang w:val="en-AU"/>
-        </w:rPr>
-      </w:pPr>
-      <w:r>
-        <w:rPr>
-          <w:lang w:val="en-AU"/>
-        </w:rPr>
-        <w:t>Going through periods of intermittent fasting, physiological system may want to reduce MR over time and this can drive WI effects</w:t>
-      </w:r>
-    </w:p>
-    <w:p>
-      <w:pPr>
-        <w:pStyle w:val="ListParagraph"/>
-        <w:numPr>
-          <w:ilvl w:val="0"/>
-          <w:numId w:val="4"/>
-        </w:numPr>
-        <w:rPr>
-          <w:lang w:val="en-AU"/>
-        </w:rPr>
-      </w:pPr>
-      <w:r>
-        <w:rPr>
-          <w:lang w:val="en-AU"/>
-        </w:rPr>
-        <w:t>An individual can modify 3 times of MR over such a small scale so huge compared to taxonomic scale</w:t>
-      </w:r>
-    </w:p>
-    <w:p>
-      <w:pPr>
-        <w:pStyle w:val="ListParagraph"/>
-        <w:numPr>
-          <w:ilvl w:val="0"/>
-          <w:numId w:val="4"/>
-        </w:numPr>
-        <w:rPr>
-          <w:lang w:val="en-AU"/>
-        </w:rPr>
-      </w:pPr>
-      <w:r>
-        <w:rPr>
-          <w:lang w:val="en-AU"/>
-        </w:rPr>
-        <w:t>Huge range in empirical studies</w:t>
-      </w:r>
-    </w:p>
-    <w:p>
-      <w:pPr>
-        <w:pStyle w:val="Thesisbodytext"/>
-        <w:numPr>
-          <w:ilvl w:val="0"/>
-          <w:numId w:val="4"/>
-        </w:numPr>
-      </w:pPr>
-      <w:r>
-        <w:t xml:space="preserve">While a wide variety of non-linear reaction norms exist in nature, we will focus our discussion on linear reaction norms for simplicity sake. </w:t>
-      </w:r>
-    </w:p>
-    <w:p>
-      <w:pPr>
         <w:pStyle w:val="Thesisnormal"/>
-        <w:numPr>
-          <w:ilvl w:val="0"/>
-          <w:numId w:val="4"/>
-        </w:numPr>
-      </w:pPr>
-      <w:r>
-        <w:t>The biological interpretation of evolutionary constraints of the approaches is contingent on our limited understanding of the mechanistic basis of these covariances and how selection operates on l</w:t>
-      </w:r>
-      <w:r>
-        <w:t>abile traits, regardless</w:t>
-      </w:r>
-    </w:p>
-    <w:p>
-      <w:pPr>
-        <w:pStyle w:val="ListParagraph"/>
-        <w:numPr>
-          <w:ilvl w:val="0"/>
-          <w:numId w:val="4"/>
-        </w:numPr>
-      </w:pPr>
-      <w:r>
-        <w:t>Long history of trying to explain variation in metabolic using a unifying math model – but this is just not enough, way too simplistic, nonetheless a good place to start</w:t>
-      </w:r>
-    </w:p>
-    <w:p>
-      <w:pPr>
-        <w:pStyle w:val="ListParagraph"/>
-        <w:numPr>
-          <w:ilvl w:val="0"/>
-          <w:numId w:val="4"/>
-        </w:numPr>
-      </w:pPr>
-      <w:r>
-        <w:t xml:space="preserve">MR determines energy budget pools, animals faced with </w:t>
-      </w:r>
-      <w:proofErr w:type="spellStart"/>
-      <w:r>
-        <w:t>trade offs</w:t>
-      </w:r>
-      <w:proofErr w:type="spellEnd"/>
-      <w:r>
-        <w:t>, behaviour in a certain way, make decisions about life history in a certain way to optimise this balance of energy.</w:t>
-      </w:r>
-    </w:p>
-    <w:p>
-      <w:pPr>
-        <w:pStyle w:val="ListParagraph"/>
-        <w:numPr>
-          <w:ilvl w:val="0"/>
-          <w:numId w:val="4"/>
-        </w:numPr>
-      </w:pPr>
-      <w:r>
-        <w:t>MR is undoubtedly one of the most labile traits</w:t>
-      </w:r>
-    </w:p>
-    <w:p>
-      <w:pPr>
-        <w:pStyle w:val="Thesisnormal"/>
-        <w:numPr>
-          <w:ilvl w:val="0"/>
-          <w:numId w:val="4"/>
-        </w:numPr>
-      </w:pPr>
-      <w:r>
-        <w:t>erroneously tease out the hierarchical effects and</w:t>
-      </w:r>
-      <w:r>
-        <w:t xml:space="preserve"> </w:t>
-      </w:r>
-      <w:r>
-        <w:t xml:space="preserve">misinterpret </w:t>
-      </w:r>
-    </w:p>
-    <w:p>
-      <w:pPr>
-        <w:pStyle w:val="Thesisnormal"/>
-        <w:numPr>
-          <w:ilvl w:val="0"/>
-          <w:numId w:val="4"/>
-        </w:numPr>
-      </w:pPr>
-      <w:r>
-        <w:rPr>
-          <w:rFonts w:cs="Times New Roman"/>
-        </w:rPr>
-        <w:t>Current</w:t>
-      </w:r>
-      <w:r>
-        <w:rPr>
-          <w:rFonts w:cs="Times New Roman"/>
-        </w:rPr>
-        <w:t xml:space="preserve"> climate change </w:t>
-      </w:r>
-      <w:r>
-        <w:rPr>
-          <w:rFonts w:cs="Times New Roman"/>
-        </w:rPr>
-        <w:t>projections predict</w:t>
-      </w:r>
-      <w:r>
-        <w:rPr>
-          <w:rFonts w:cs="Times New Roman"/>
-        </w:rPr>
-        <w:t xml:space="preserve"> harsher and greater fluctuations in temperature regimes</w:t>
-      </w:r>
-      <w:r>
-        <w:rPr>
-          <w:rFonts w:cs="Times New Roman"/>
-        </w:rPr>
-        <w:t xml:space="preserve"> in the coming years putting natural populations, particularly of ectotherms at risk.</w:t>
-      </w:r>
-    </w:p>
-    <w:p>
-      <w:pPr>
-        <w:pStyle w:val="Thesisbodytext"/>
-        <w:numPr>
-          <w:ilvl w:val="0"/>
-          <w:numId w:val="4"/>
-        </w:numPr>
-      </w:pPr>
-      <w:r>
-        <w:t xml:space="preserve">An individual’s body composition can fluctuate throughout its lifetime, particularly during periods of food limitation, which will undoubtedly influence an individual’s metabolic rate. </w:t>
-      </w:r>
-    </w:p>
-    <w:p>
-      <w:pPr>
-        <w:pStyle w:val="Thesisbodytext"/>
-        <w:numPr>
-          <w:ilvl w:val="0"/>
-          <w:numId w:val="4"/>
-        </w:numPr>
-      </w:pPr>
-      <w:r>
-        <w:t xml:space="preserve">Individuals can adaptively switch from carbohydrate-based fuels to lipid-based as it determines. Carbohydrate, lipids and protein are the main types of metabolic fuel and requires different amount of energy to breakdown. </w:t>
-      </w:r>
-    </w:p>
-    <w:p>
-      <w:pPr>
-        <w:pStyle w:val="Thesisbodytext"/>
-        <w:numPr>
-          <w:ilvl w:val="0"/>
-          <w:numId w:val="4"/>
-        </w:numPr>
-      </w:pPr>
-      <w:r>
-        <w:t xml:space="preserve">Individuals of the same weight can also differ in their body composition catabolising different energy reserves can result in different metabolic rates (). </w:t>
-      </w:r>
-    </w:p>
-    <w:p>
-      <w:pPr>
-        <w:pStyle w:val="Thesisbodytext"/>
-        <w:numPr>
-          <w:ilvl w:val="0"/>
-          <w:numId w:val="4"/>
-        </w:numPr>
-      </w:pPr>
-      <w:r>
-        <w:t>An individual’s body mass can fluctuate drastically within its lifetime and may reflect temporal changes in body composition.</w:t>
-      </w:r>
-    </w:p>
-    <w:p>
-      <w:pPr>
-        <w:pStyle w:val="Thesisbodytext"/>
-        <w:numPr>
-          <w:ilvl w:val="0"/>
-          <w:numId w:val="4"/>
-        </w:numPr>
-      </w:pPr>
-      <w:r>
-        <w:t>these examples demonstrate the need to explore the how among- and within-individual variation in mass affects metabolic rate across different temperature environments.</w:t>
-      </w:r>
-    </w:p>
-    <w:p>
-      <w:pPr>
-        <w:pStyle w:val="ListParagraph"/>
-        <w:numPr>
-          <w:ilvl w:val="0"/>
-          <w:numId w:val="4"/>
-        </w:numPr>
-      </w:pPr>
-      <w:r>
-        <w:t xml:space="preserve">An individual’s body mass can fluctuate drastically within its lifetime, these can be in response to temporal changes in growth, diet, seasonality and reproductive activity. These fluctuations in body mass will undoubtedly affect an </w:t>
-      </w:r>
-      <w:proofErr w:type="spellStart"/>
-      <w:proofErr w:type="gramStart"/>
-      <w:r>
-        <w:t>individuals</w:t>
-      </w:r>
-      <w:proofErr w:type="spellEnd"/>
-      <w:proofErr w:type="gramEnd"/>
-      <w:r>
-        <w:t xml:space="preserve"> metabolic rate and individuals may adaptively adjust their energetic expenditure to conserve energy. This intra-individual variation in mass and its effects on metabolic has been largely been neglected in the metabolic theory literature. Interestingly, intra-individual </w:t>
-      </w:r>
-      <w:r>
-        <w:lastRenderedPageBreak/>
-        <w:t>exponents are often greatly than one, implying when individuals increase in mass, their metabolic rate increases disproportionally higher than a lower mass. Neglecting to account for hierarchical variation in scaling relationships will confound within-individual effects and among-individual effects. Distinguishing between inter- and intra- individual effects allows to new hypotheses to be formulated about the mechanisms that drive broad scale patterns from the bottom up (</w:t>
-      </w:r>
-      <w:r>
-        <w:rPr>
-          <w:lang w:val="en-US"/>
-        </w:rPr>
-        <w:t>{vandePol:2009em}</w:t>
-      </w:r>
-      <w:r>
-        <w:t xml:space="preserve">). </w:t>
-      </w:r>
-    </w:p>
-    <w:p>
-      <w:pPr>
-        <w:pStyle w:val="ListParagraph"/>
-        <w:numPr>
-          <w:ilvl w:val="0"/>
-          <w:numId w:val="4"/>
-        </w:numPr>
-      </w:pPr>
-      <w:r>
-        <w:t>Whole-organism metabolic rate, undoubtedly a very labile trait, determines how an animal optimises their energy expenditure to competing processes such as reproductive, growth or maintenance (</w:t>
-      </w:r>
-      <w:r>
-        <w:rPr>
-          <w:lang w:val="en-US"/>
-        </w:rPr>
-        <w:t>Careau:2008fi}</w:t>
-      </w:r>
-      <w:r>
-        <w:t xml:space="preserve">). </w:t>
-      </w:r>
-    </w:p>
-    <w:p>
-      <w:pPr>
-        <w:pStyle w:val="ListParagraph"/>
-        <w:numPr>
-          <w:ilvl w:val="0"/>
-          <w:numId w:val="4"/>
-        </w:numPr>
-      </w:pPr>
-      <w:r>
-        <w:t>Across broad taxonomic groups, metabolic rate scales with mass following a ¾ power</w:t>
-      </w:r>
-      <w:r>
-        <w:t xml:space="preserve"> </w:t>
-      </w:r>
-      <w:r>
-        <w:t xml:space="preserve">relationship which suggests that mass effects on metabolic rate is dictated my common mechanisms (reviewed </w:t>
-      </w:r>
-      <w:r>
-        <w:fldChar w:fldCharType="begin"/>
-      </w:r>
-      <w:r>
-        <w:instrText xml:space="preserve"> ADDIN PAPERS2_CITATIONS &lt;citation&gt;&lt;priority&gt;0&lt;/priority&gt;&lt;uuid&gt;FD3B376E-FC7F-4E6E-B925-D91789126029&lt;/uuid&gt;&lt;publications&gt;&lt;publication&gt;&lt;subtype&gt;400&lt;/subtype&gt;&lt;title&gt;Beyond the '3/4-power law': variation in the intra- and interspecific scaling of metabolic rate in animals.&lt;/title&gt;&lt;url&gt;http://doi.wiley.com/10.1017/S1464793105006834&lt;/url&gt;&lt;volume&gt;80&lt;/volume&gt;&lt;revision_date&gt;99200505271200000000222000&lt;/revision_date&gt;&lt;publication_date&gt;99200511001200000000220000&lt;/publication_date&gt;&lt;uuid&gt;6E6A0634-520B-4B01-A68D-B8A8D8CE6162&lt;/uuid&gt;&lt;type&gt;400&lt;/type&gt;&lt;accepted_date&gt;99200506081200000000222000&lt;/accepted_date&gt;&lt;number&gt;4&lt;/number&gt;&lt;submission_date&gt;99200311101200000000222000&lt;/submission_date&gt;&lt;doi&gt;10.1017/S1464793105006834&lt;/doi&gt;&lt;institution&gt;Department of Biology, Juniata College, Huntingdon, Pennsylvania 16652, USA. glazier@juniata.edu&lt;/institution&gt;&lt;startpage&gt;611&lt;/startpage&gt;&lt;endpage&gt;662&lt;/endpage&gt;&lt;bundle&gt;&lt;publication&gt;&lt;title&gt;Biological Reviews&lt;/title&gt;&lt;uuid&gt;68872F8F-22DF-45EC-BC5D-2C76293E18F5&lt;/uuid&gt;&lt;subtype&gt;-100&lt;/subtype&gt;&lt;publisher&gt;Blackwell Publishing Ltd&lt;/publisher&gt;&lt;type&gt;-100&lt;/type&gt;&lt;/publication&gt;&lt;/bundle&gt;&lt;authors&gt;&lt;author&gt;&lt;lastName&gt;Glazier&lt;/lastName&gt;&lt;firstName&gt;Douglas&lt;/firstName&gt;&lt;middleNames&gt;S&lt;/middleNames&gt;&lt;/author&gt;&lt;/authors&gt;&lt;/publication&gt;&lt;publication&gt;&lt;subtype&gt;400&lt;/subtype&gt;&lt;publisher&gt;Blackwell Publishing Ltd&lt;/publisher&gt;&lt;title&gt;Is metabolic rate a universal 'pacemaker' for biological processes?&lt;/title&gt;&lt;url&gt;http://doi.wiley.com/10.1111/brv.12115&lt;/url&gt;&lt;volume&gt;90&lt;/volume&gt;&lt;revision_date&gt;99201404161200000000222000&lt;/revision_date&gt;&lt;publication_date&gt;99201505001200000000220000&lt;/publication_date&gt;&lt;uuid&gt;93109292-D443-4F19-AF92-667C30737C4B&lt;/uuid&gt;&lt;type&gt;400&lt;/type&gt;&lt;accepted_date&gt;99201404171200000000222000&lt;/accepted_date&gt;&lt;number&gt;2&lt;/number&gt;&lt;subtitle&gt;Metabolic pacemaker?&lt;/subtitle&gt;&lt;doi&gt;10.1111/brv.12115&lt;/doi&gt;&lt;submission_date&gt;99201307081200000000222000&lt;/submission_date&gt;&lt;institution&gt;Department of Biology, Juniata College, Huntingdon, PA 16652, U.S.A.&lt;/institution&gt;&lt;startpage&gt;377&lt;/startpage&gt;&lt;endpage&gt;407&lt;/endpage&gt;&lt;bundle&gt;&lt;publication&gt;&lt;title&gt;Biological Reviews&lt;/title&gt;&lt;uuid&gt;68872F8F-22DF-45EC-BC5D-2C76293E18F5&lt;/uuid&gt;&lt;subtype&gt;-100&lt;/subtype&gt;&lt;publisher&gt;Blackwell Publishing Ltd&lt;/publisher&gt;&lt;type&gt;-100&lt;/type&gt;&lt;/publication&gt;&lt;/bundle&gt;&lt;authors&gt;&lt;author&gt;&lt;lastName&gt;Glazier&lt;/lastName&gt;&lt;firstName&gt;Douglas&lt;/firstName&gt;&lt;middleNames&gt;S&lt;/middleNames&gt;&lt;/author&gt;&lt;/authors&gt;&lt;/publication&gt;&lt;/publications&gt;&lt;cites&gt;&lt;/cites&gt;&lt;/citation&gt;</w:instrText>
-      </w:r>
-      <w:r>
-        <w:fldChar w:fldCharType="separate"/>
-      </w:r>
-      <w:r>
-        <w:rPr>
-          <w:lang w:val="en-US"/>
-        </w:rPr>
-        <w:t>{Glazier:2005ei, Glazier:2015fr}</w:t>
-      </w:r>
-      <w:r>
-        <w:fldChar w:fldCharType="end"/>
-      </w:r>
-      <w:r>
-        <w:t>).</w:t>
-      </w:r>
-      <w:proofErr w:type="spellStart"/>
-      <w:r>
-        <w:t>Ttemperature</w:t>
-      </w:r>
-      <w:proofErr w:type="spellEnd"/>
-      <w:r>
-        <w:t xml:space="preserve"> influences metabolic rate through its effects on the rate of biochemical reactions for and varies according to the Boltzmann factor (</w:t>
-      </w:r>
-      <w:r>
-        <w:rPr>
-          <w:i/>
-        </w:rPr>
-        <w:t>e</w:t>
-      </w:r>
-      <w:r>
-        <w:rPr>
-          <w:i/>
-          <w:vertAlign w:val="superscript"/>
-        </w:rPr>
-        <w:t>-E/</w:t>
-      </w:r>
-      <w:proofErr w:type="spellStart"/>
-      <w:r>
-        <w:rPr>
-          <w:i/>
-          <w:vertAlign w:val="superscript"/>
-        </w:rPr>
-        <w:t>kT</w:t>
-      </w:r>
-      <w:proofErr w:type="spellEnd"/>
-      <w:r>
-        <w:t>) for any given body mass</w:t>
-      </w:r>
-      <w:r>
-        <w:t xml:space="preserve"> </w:t>
-      </w:r>
-      <w:r>
-        <w:t>where MR = metabolic rate, M = body mass, E = the activation energy of metabolism, T = absolute temperature, k = Boltzmann’s constant and B</w:t>
-      </w:r>
-      <w:r>
-        <w:rPr>
-          <w:vertAlign w:val="subscript"/>
-        </w:rPr>
-        <w:t>0</w:t>
-      </w:r>
-      <w:r>
-        <w:t xml:space="preserve"> is a normalisation constant independent of M and T. This equation explicitly assumes that metabolic rate scales with </w:t>
-      </w:r>
-      <w:proofErr w:type="gramStart"/>
-      <w:r>
-        <w:t>The</w:t>
-      </w:r>
-      <w:proofErr w:type="gramEnd"/>
-      <w:r>
-        <w:t xml:space="preserve"> equation also assumes that temperature influences metabolic rate through its effects on the rate of biochemical reactions for and varies according to the Boltzmann factor (</w:t>
-      </w:r>
-      <w:r>
-        <w:rPr>
-          <w:i/>
-        </w:rPr>
-        <w:t>e</w:t>
-      </w:r>
-      <w:r>
-        <w:rPr>
-          <w:i/>
-          <w:vertAlign w:val="superscript"/>
-        </w:rPr>
-        <w:t>-E/</w:t>
-      </w:r>
-      <w:proofErr w:type="spellStart"/>
-      <w:r>
-        <w:rPr>
-          <w:i/>
-          <w:vertAlign w:val="superscript"/>
-        </w:rPr>
-        <w:t>kT</w:t>
-      </w:r>
-      <w:proofErr w:type="spellEnd"/>
-      <w:r>
-        <w:t>) for any given body mass. This generalised equation also makes the implicit assumption that relationship between temperature and metabolic rate is identical across different hierarchical and taxonomic levels because the kinetics of a reaction is underpinned by same thermodynamic mechanism (See Clarke 2004 for in depth discussion). Accumulating evidence from intraspecific studies has shown that mass-scaling relationships do not adhere to the ¾ power law and often interact with temperature (</w:t>
-      </w:r>
-      <w:r>
-        <w:rPr>
-          <w:lang w:val="en-US"/>
-        </w:rPr>
-        <w:t>{Barneche:2016ke}</w:t>
-      </w:r>
-      <w:r>
-        <w:t>). This may be because reaction</w:t>
-      </w:r>
-      <w:r>
-        <w:tab/>
-      </w:r>
-    </w:p>
-    <w:p>
-      <w:pPr>
-        <w:pStyle w:val="Thesisbodytext"/>
-        <w:numPr>
-          <w:ilvl w:val="0"/>
-          <w:numId w:val="4"/>
-        </w:numPr>
-      </w:pPr>
-      <w:r>
-        <w:t>body mass and metabolic rate can vary drastically among individuals of the same population and within an individual, moreover multi-level variation in mass-scaling relationships was largely neglected during the development of unifying theory of metabolic ecology</w:t>
-      </w:r>
-    </w:p>
-    <w:p>
-      <w:pPr>
-        <w:pStyle w:val="Thesisbodytext"/>
-        <w:numPr>
-          <w:ilvl w:val="0"/>
-          <w:numId w:val="4"/>
-        </w:numPr>
-      </w:pPr>
-      <w:r>
-        <w:t xml:space="preserve">Body size is fundamental in governing an individual’s metabolic rate </w:t>
-      </w:r>
-      <w:r>
-        <w:rPr>
-          <w:rFonts w:eastAsiaTheme="minorHAnsi"/>
-          <w:lang w:val="en-US"/>
-        </w:rPr>
-        <w:t>{Brown:2004hp, Gillooly:2001cg}</w:t>
-      </w:r>
-      <w:r>
-        <w:t xml:space="preserve">. Metabolic theories assume that metabolic rate relates to body mass following a power relationship, irrespective of organism size. However, these theories neglect to consider that individuals of the same body mass can have very different energy expenditure and an individual’s body mass can fluctuate drastically within its lifetime. Individuals of the same weight can vary in their internal anatomy or body composition which requires different energy expenditure to maintain physiological processes. For example, in a study of six inbred lines of lab mice, lines that have relatively higher basal metabolic rate after correcting for body mass differences, were characterised by larger small intestine, heart, liver and kidney </w:t>
-      </w:r>
-      <w:r>
-        <w:rPr>
-          <w:rFonts w:eastAsiaTheme="minorHAnsi" w:cs="Times"/>
-          <w:lang w:val="en-US"/>
-        </w:rPr>
-        <w:t>{Konarzewski:1995cu}</w:t>
-      </w:r>
-      <w:r>
-        <w:t>. An individual’s body composition can determine</w:t>
-      </w:r>
-      <w:r>
-        <w:t xml:space="preserve"> </w:t>
-      </w:r>
-      <w:r>
-        <w:t xml:space="preserve">the type of energetic fuel utilised by the metabolic system as well as the lipid content of cell membranes which in turn can affect metabolic rate. These mechanisms can maintain variation in mass among individuals and within individual and alter the population scaling relationship with metabolic rate. In order to properly understand how metabolic rate scales with mass at higher levels of biological variation, variability in mass needs to be accounted for at the among- and within- individual level. </w:t>
-      </w:r>
-    </w:p>
-    <w:p>
-      <w:pPr>
-        <w:pStyle w:val="Thesisbodytext"/>
-        <w:numPr>
-          <w:ilvl w:val="0"/>
-          <w:numId w:val="4"/>
-        </w:numPr>
-      </w:pPr>
-      <w:r>
-        <w:t>Temperature is also an important factor in determining metabolic rate. The interactive effects of body mass and temperature on metabolic rate is less well understood.</w:t>
-      </w:r>
-    </w:p>
-    <w:p>
-      <w:pPr>
-        <w:pStyle w:val="Thesisbodytext"/>
-        <w:numPr>
-          <w:ilvl w:val="0"/>
-          <w:numId w:val="4"/>
-        </w:numPr>
-      </w:pPr>
-      <w:r>
-        <w:lastRenderedPageBreak/>
-        <w:t xml:space="preserve">There is also a growing number of studies that show mass-scaling changes with temperature </w:t>
-      </w:r>
-    </w:p>
-    <w:p>
-      <w:pPr>
-        <w:pStyle w:val="ListParagraph"/>
-        <w:numPr>
-          <w:ilvl w:val="0"/>
-          <w:numId w:val="4"/>
-        </w:numPr>
-        <w:rPr>
-          <w:lang w:val="en-AU"/>
-        </w:rPr>
-      </w:pPr>
-      <w:commentRangeStart w:id="33"/>
-      <w:r>
-        <w:rPr>
-          <w:lang w:val="en-AU"/>
-        </w:rPr>
-        <w:t>Consistency in rank order also implies that there are not trade-offs in thermal reaction norms at the within- or among individual level</w:t>
-      </w:r>
-      <w:commentRangeEnd w:id="33"/>
-      <w:r>
-        <w:rPr>
-          <w:rStyle w:val="CommentReference"/>
-          <w:rFonts w:eastAsiaTheme="minorEastAsia"/>
-          <w:lang w:val="en-AU"/>
-        </w:rPr>
-        <w:commentReference w:id="33"/>
-      </w:r>
-      <w:r>
-        <w:rPr>
-          <w:lang w:val="en-AU"/>
-        </w:rPr>
-        <w:t xml:space="preserve">. </w:t>
-      </w:r>
-      <w:commentRangeStart w:id="34"/>
-      <w:r>
-        <w:rPr>
-          <w:lang w:val="en-AU"/>
-        </w:rPr>
-        <w:t>While it is intuitive to consider allocation trade-offs in thermal reaction norms, for example, an individual may allocate resources to form more thermally stable enzymes at one temperature compared</w:t>
-      </w:r>
-      <w:commentRangeStart w:id="35"/>
-      <w:r>
-        <w:rPr>
-          <w:lang w:val="en-AU"/>
-        </w:rPr>
-        <w:t xml:space="preserve"> </w:t>
-      </w:r>
-      <w:commentRangeEnd w:id="34"/>
-      <w:r>
-        <w:rPr>
-          <w:rStyle w:val="CommentReference"/>
-          <w:rFonts w:eastAsiaTheme="minorEastAsia"/>
-          <w:lang w:val="en-AU"/>
-        </w:rPr>
-        <w:commentReference w:id="34"/>
-      </w:r>
-      <w:r>
-        <w:rPr>
-          <w:lang w:val="en-AU"/>
-        </w:rPr>
-        <w:t>to another, our finding contradicts this hypothesis (</w:t>
-      </w:r>
-      <w:proofErr w:type="spellStart"/>
-      <w:r>
-        <w:rPr>
-          <w:lang w:val="en-AU"/>
-        </w:rPr>
-        <w:t>Uberfleas</w:t>
-      </w:r>
-      <w:proofErr w:type="spellEnd"/>
-      <w:r>
-        <w:rPr>
-          <w:lang w:val="en-AU"/>
-        </w:rPr>
-        <w:t xml:space="preserve"> and </w:t>
-      </w:r>
-      <w:proofErr w:type="spellStart"/>
-      <w:r>
-        <w:rPr>
-          <w:lang w:val="en-AU"/>
-        </w:rPr>
-        <w:t>Angilletta</w:t>
-      </w:r>
-      <w:proofErr w:type="spellEnd"/>
-      <w:r>
-        <w:rPr>
-          <w:lang w:val="en-AU"/>
-        </w:rPr>
-        <w:t xml:space="preserve"> paper). Trade-offs may not manifest under acute changes in temperatures because immediate responses are strongly governed by the thermodynamics of biochemical reactions rather than phenotypic adaptation. Instead, trade-offs in whole-organism metabolism to different thermal environments may occur with the capacity for individuals to acclimate. Thermal acclimation requires allocating resources to remodel different aspects of the physiological system. This finite pool of resources could be determined by genetic differences or even permanent environment differences at development and may determine trade-offs in plastic acclimation responses (Beaman et al, TREE paper). Detecting whole-organism performance trade-offs following acclimation at the individual level would be fruitful and insightful avenue to pursue in order to understand the evolution of thermal reaction norms shape.</w:t>
-      </w:r>
-      <w:commentRangeEnd w:id="35"/>
-      <w:r>
-        <w:rPr>
-          <w:rStyle w:val="CommentReference"/>
-          <w:rFonts w:eastAsiaTheme="minorEastAsia"/>
-          <w:lang w:val="en-AU"/>
-        </w:rPr>
-        <w:commentReference w:id="35"/>
-      </w:r>
-    </w:p>
-    <w:p>
-      <w:pPr>
-        <w:pStyle w:val="Thesisnormal"/>
-        <w:numPr>
-          <w:ilvl w:val="0"/>
-          <w:numId w:val="4"/>
-        </w:numPr>
-        <w:spacing w:before="240"/>
-      </w:pPr>
-      <w:commentRangeStart w:id="36"/>
-      <w:r>
-        <w:t xml:space="preserve">. </w:t>
-      </w:r>
-      <w:commentRangeEnd w:id="36"/>
-      <w:r>
-        <w:rPr>
-          <w:rStyle w:val="CommentReference"/>
-        </w:rPr>
-        <w:commentReference w:id="36"/>
-      </w:r>
-      <w:r>
-        <w:t xml:space="preserve"> This can give rise to non-linear forms of thermal reaction norms if there is a heritable component underlying these phenotypic correlations. For example, if selection were to operate on metabolic responses at 30ºC, correlated selection on responses at neighbouring temperatures such as 28ºC and 32ºC would be selected upon more strongly than compared to metabolic rate at 22ºC. While the mechanisms that determine cross-temperature correlations are unclear, measurement error at low temperatures may have added more noise to the data, resulting in weaker correlations. Strong correlations imply that metabolic rate at different temperatures may be under ‘modular’ control. Mechanisms such as heat shock proteins that allow enzymes to be more structurally stable at hot temperatures may be recruited when an animal experiences rapid increases in temperature which could result in a strong positive correlation between hot temperatures (</w:t>
-      </w:r>
-      <w:proofErr w:type="spellStart"/>
-      <w:r>
-        <w:t>Somero</w:t>
-      </w:r>
-      <w:proofErr w:type="spellEnd"/>
-      <w:r>
-        <w:t>, 1995 and Fields 2001). Thermal tolerance of difference metabolic enzymes and proteins may be a plausible explanation for cross-temperature correlations, however characterising the enzymes or expression of heat shock proteins at different temperatures may be logistically challenging but a direct way of testing this hypothesis.</w:t>
-      </w:r>
-    </w:p>
-    <w:p>
-      <w:pPr>
-        <w:pStyle w:val="Thesisnormal"/>
-        <w:numPr>
-          <w:ilvl w:val="0"/>
-          <w:numId w:val="4"/>
-        </w:numPr>
-        <w:spacing w:before="240"/>
-      </w:pPr>
-      <w:commentRangeStart w:id="37"/>
-      <w:r>
-        <w:t xml:space="preserve">Interspecific and intraspecific variation in scaling exponents represent an evolutionary optimisation of an animal’s ecology, environment and energetics that allows metabolic rate to respond the most efficiently different thermal environments </w:t>
-      </w:r>
-      <w:commentRangeEnd w:id="37"/>
-      <w:r>
-        <w:rPr>
-          <w:rStyle w:val="CommentReference"/>
-        </w:rPr>
-        <w:commentReference w:id="37"/>
-      </w:r>
-      <w:r>
-        <w:t>(</w:t>
-      </w:r>
-      <w:r>
-        <w:fldChar w:fldCharType="begin"/>
-      </w:r>
-      <w:r>
-        <w:instrText xml:space="preserve"> ADDIN PAPERS2_CITATIONS &lt;citation&gt;&lt;priority&gt;0&lt;/priority&gt;&lt;uuid&gt;4B858D9F-F031-437D-AD6A-D22C2FE907A4&lt;/uuid&gt;&lt;publications&gt;&lt;publication&gt;&lt;subtype&gt;400&lt;/subtype&gt;&lt;publisher&gt;Blackwell Publishing, Ltd.&lt;/publisher&gt;&lt;title&gt;Is there a Universal Temperature Dependence of metabolism?&lt;/title&gt;&lt;url&gt;http://onlinelibrary.wiley.com/doi/10.1111/j.0269-8463.2004.00842.x/full&lt;/url&gt;&lt;volume&gt;18&lt;/volume&gt;&lt;publication_date&gt;99200404011200000000222000&lt;/publication_date&gt;&lt;uuid&gt;3CCDF45B-8EC7-4DBF-9BED-E36F0BCA2A3A&lt;/uuid&gt;&lt;type&gt;400&lt;/type&gt;&lt;number&gt;2&lt;/number&gt;&lt;doi&gt;10.1111/j.0269-8463.2004.00842.x&lt;/doi&gt;&lt;startpage&gt;252&lt;/startpage&gt;&lt;endpage&gt;256&lt;/endpage&gt;&lt;bundle&gt;&lt;publication&gt;&lt;title&gt;Functional Ecology&lt;/title&gt;&lt;uuid&gt;6C8EC5AD-2EA3-49E8-9900-637D53C3674F&lt;/uuid&gt;&lt;subtype&gt;-100&lt;/subtype&gt;&lt;publisher&gt;Blackwell Publishing Ltd&lt;/publisher&gt;&lt;type&gt;-100&lt;/type&gt;&lt;/publication&gt;&lt;/bundle&gt;&lt;authors&gt;&lt;author&gt;&lt;lastName&gt;Clarke&lt;/lastName&gt;&lt;firstName&gt;A&lt;/firstName&gt;&lt;/author&gt;&lt;/authors&gt;&lt;/publication&gt;&lt;/publications&gt;&lt;cites&gt;&lt;/cites&gt;&lt;/citation&gt;</w:instrText>
-      </w:r>
-      <w:r>
-        <w:fldChar w:fldCharType="separate"/>
-      </w:r>
-      <w:r>
-        <w:rPr>
-          <w:rFonts w:eastAsiaTheme="minorHAnsi"/>
-          <w:lang w:val="en-US"/>
-        </w:rPr>
-        <w:t>{Clarke:2004fv}</w:t>
-      </w:r>
-      <w:r>
-        <w:fldChar w:fldCharType="end"/>
-      </w:r>
-      <w:r>
-        <w:t xml:space="preserve">, </w:t>
-      </w:r>
-      <w:r>
-        <w:rPr>
-          <w:rFonts w:eastAsiaTheme="minorHAnsi"/>
-          <w:lang w:val="en-US"/>
-        </w:rPr>
-        <w:t>{Norin:2018ba}</w:t>
-      </w:r>
-      <w:r>
-        <w:t>).</w:t>
-      </w:r>
-    </w:p>
-    <w:p>
-      <w:pPr>
-        <w:pStyle w:val="Thesisnormal"/>
-        <w:numPr>
-          <w:ilvl w:val="0"/>
-          <w:numId w:val="4"/>
-        </w:numPr>
-        <w:spacing w:before="240"/>
-      </w:pPr>
-      <w:r>
-        <w:t xml:space="preserve">Additionally, individuals of the same weight can vary in body composition, metabolic machinery and mitochondrial concentration, which can result in drastic differences in metabolic rate and how it responds to the environment </w:t>
-      </w:r>
-      <w:r>
-        <w:rPr>
-          <w:lang w:val="en-US"/>
-        </w:rPr>
-        <w:t xml:space="preserve">{Steyermark:2005bx}. </w:t>
-      </w:r>
-      <w:commentRangeStart w:id="38"/>
-      <w:r>
-        <w:t xml:space="preserve">Numerous studies, with temperature, and among closely related species which is which suggests animals adaptively adjust their metabolic rate with changes in body size across different thermal environments ().  </w:t>
-      </w:r>
-      <w:commentRangeEnd w:id="38"/>
-      <w:r>
-        <w:rPr>
-          <w:rStyle w:val="CommentReference"/>
-        </w:rPr>
-        <w:commentReference w:id="38"/>
-      </w:r>
-      <w:r>
-        <w:t xml:space="preserve"> and genome size can, at least in part, </w:t>
-      </w:r>
-      <w:r>
-        <w:t xml:space="preserve">explain some of the variation in scaling exponents at higher taxonomic levels, </w:t>
-      </w:r>
-    </w:p>
-    <w:p>
-      <w:pPr>
-        <w:pStyle w:val="Thesisnormal"/>
-        <w:numPr>
-          <w:ilvl w:val="0"/>
-          <w:numId w:val="4"/>
-        </w:numPr>
-        <w:spacing w:before="240"/>
-      </w:pPr>
-      <w:r>
-        <w:t xml:space="preserve">Thermal acclimation of aerobic metabolism can be mediated by phenotypic changes at multiple levels of organization, including changes in enzyme con- centration, </w:t>
-      </w:r>
-      <w:r>
-        <w:lastRenderedPageBreak/>
-        <w:t xml:space="preserve">mitochondrial biogenesis, modification of cellular and/or mitochondrial membranes, conformational changes, and isoform profiles that optimize enzyme efficiencies at different temperatures (see </w:t>
-      </w:r>
-      <w:proofErr w:type="spellStart"/>
-      <w:r>
-        <w:t>Seebacher</w:t>
-      </w:r>
-      <w:proofErr w:type="spellEnd"/>
-      <w:r>
-        <w:t xml:space="preserve"> 2005; Schulte 2015) </w:t>
-      </w:r>
-    </w:p>
-    <w:p>
-      <w:pPr>
-        <w:pStyle w:val="Thesisnormal"/>
-        <w:numPr>
-          <w:ilvl w:val="0"/>
-          <w:numId w:val="4"/>
-        </w:numPr>
-        <w:spacing w:before="240"/>
-      </w:pPr>
-      <w:r>
-        <w:t>T</w:t>
-      </w:r>
-      <w:r>
-        <w:t>hermal acclimation is a compensatory response and allows individuals in order to maintain performance despite fluctuations in temperatures ({Seebacher:2010cb}</w:t>
-      </w:r>
-      <w:r>
-        <w:fldChar w:fldCharType="begin"/>
-      </w:r>
-      <w:r>
-        <w:instrText xml:space="preserve"> ADDIN PAPERS2_CITATIONS &lt;citation&gt;&lt;priority&gt;0&lt;/priority&gt;&lt;uuid&gt;205E0B70-F86D-4103-A9D5-FCD1C4CE5C83&lt;/uuid&gt;&lt;publications&gt;&lt;publication&gt;&lt;subtype&gt;400&lt;/subtype&gt;&lt;title&gt;Plasticity of Oxidative Metabolism in Variable Climates: Molecular Mechanisms&lt;/title&gt;&lt;url&gt;https://www.journals.uchicago.edu/doi/10.1086/649964&lt;/url&gt;&lt;volume&gt;83&lt;/volume&gt;&lt;publication_date&gt;99201009001200000000220000&lt;/publication_date&gt;&lt;uuid&gt;8DF5B71F-1A1D-4E57-97B9-3AC677ED469B&lt;/uuid&gt;&lt;type&gt;400&lt;/type&gt;&lt;number&gt;5&lt;/number&gt;&lt;doi&gt;10.1086/649964&lt;/doi&gt;&lt;startpage&gt;721&lt;/startpage&gt;&lt;endpage&gt;732&lt;/endpage&gt;&lt;bundle&gt;&lt;publication&gt;&lt;title&gt;Physiological and Biochemical Zoology&lt;/title&gt;&lt;uuid&gt;363B826A-B1A9-45D6-89CC-20AB9E1CF472&lt;/uuid&gt;&lt;subtype&gt;-100&lt;/subtype&gt;&lt;publisher&gt;University of Chicago PressChicago, IL&lt;/publisher&gt;&lt;type&gt;-100&lt;/type&gt;&lt;/publication&gt;&lt;/bundle&gt;&lt;authors&gt;&lt;author&gt;&lt;lastName&gt;Seebacher&lt;/lastName&gt;&lt;firstName&gt;Frank&lt;/firstName&gt;&lt;/author&gt;&lt;author&gt;&lt;lastName&gt;Brand&lt;/lastName&gt;&lt;firstName&gt;Martin&lt;/firstName&gt;&lt;middleNames&gt;D&lt;/middleNames&gt;&lt;/author&gt;&lt;author&gt;&lt;lastName&gt;Else&lt;/lastName&gt;&lt;firstName&gt;Paul&lt;/firstName&gt;&lt;middleNames&gt;L&lt;/middleNames&gt;&lt;/author&gt;&lt;author&gt;&lt;lastName&gt;Guderley&lt;/lastName&gt;&lt;firstName&gt;Helga&lt;/firstName&gt;&lt;/author&gt;&lt;author&gt;&lt;lastName&gt;Hulbert&lt;/lastName&gt;&lt;firstName&gt;Anthony&lt;/firstName&gt;&lt;middleNames&gt;J&lt;/middleNames&gt;&lt;/author&gt;&lt;author&gt;&lt;lastName&gt;Moyes&lt;/lastName&gt;&lt;firstName&gt;Christopher&lt;/firstName&gt;&lt;middleNames&gt;D&lt;/middleNames&gt;&lt;/author&gt;&lt;/authors&gt;&lt;/publication&gt;&lt;/publications&gt;&lt;cites&gt;&lt;/cites&gt;&lt;/citation&gt;</w:instrText>
-      </w:r>
-      <w:r>
-        <w:fldChar w:fldCharType="end"/>
-      </w:r>
-      <w:r>
-        <w:t>). Interestingly, individuals differ in their acclimation capacity, which in turn could impact population mass-scaling exponents because individuals of the same mass can have different metabolic rates ().</w:t>
-      </w:r>
-    </w:p>
-    <w:p>
-      <w:pPr>
-        <w:pStyle w:val="Thesisnormal"/>
-        <w:numPr>
-          <w:ilvl w:val="0"/>
-          <w:numId w:val="4"/>
-        </w:numPr>
-        <w:spacing w:before="240"/>
-      </w:pPr>
-      <w:r>
-        <w:t xml:space="preserve">Consistent individual variation in metabolic plasticity is at least in part, attributable to genetic variation and may undergo selection ({Nakagawa:2010hv, Wilson:2018iy}). </w:t>
-      </w:r>
-    </w:p>
-    <w:p>
-      <w:pPr>
-        <w:pStyle w:val="Thesisnormal"/>
-        <w:numPr>
-          <w:ilvl w:val="0"/>
-          <w:numId w:val="4"/>
-        </w:numPr>
         <w:spacing w:before="240"/>
       </w:pPr>
     </w:p>
@@ -15363,7 +14500,7 @@
       </w:r>
     </w:p>
   </w:comment>
-  <w:comment w:id="14" w:author="fonti.kar@gmail.com" w:date="2018-09-21T11:40:00Z" w:initials="f">
+  <w:comment w:id="13" w:author="fonti.kar@gmail.com" w:date="2018-09-21T11:40:00Z" w:initials="f">
     <w:p>
       <w:pPr>
         <w:pStyle w:val="CommentText"/>
@@ -15379,7 +14516,7 @@
       </w:r>
     </w:p>
   </w:comment>
-  <w:comment w:id="15" w:author="Daniel Noble" w:date="2018-11-08T12:57:00Z" w:initials="DN">
+  <w:comment w:id="15" w:author="fonti.kar@gmail.com" w:date="2018-11-13T16:25:00Z" w:initials="f">
     <w:p>
       <w:pPr>
         <w:pStyle w:val="CommentText"/>
@@ -15391,27 +14528,11 @@
         <w:annotationRef/>
       </w:r>
       <w:r>
-        <w:t>Fonti, one thing here. Can’t you estimate a residual correlation with the function-valued approach? You just fit a continuous slope in the residual</w:t>
-      </w:r>
-      <w:proofErr w:type="gramStart"/>
-      <w:r>
-        <w:t>…..</w:t>
-      </w:r>
-      <w:proofErr w:type="gramEnd"/>
-      <w:r>
-        <w:t xml:space="preserve"> I would do that and make this a 2x2 matrix which looks cleaner and more balanced </w:t>
-      </w:r>
-      <w:proofErr w:type="gramStart"/>
-      <w:r>
-        <w:t>as  figure</w:t>
-      </w:r>
-      <w:proofErr w:type="gramEnd"/>
-      <w:r>
-        <w:t>!</w:t>
+        <w:t>I need to tabulate this result</w:t>
       </w:r>
     </w:p>
   </w:comment>
-  <w:comment w:id="16" w:author="fonti.kar@gmail.com" w:date="2018-11-13T11:48:00Z" w:initials="f">
+  <w:comment w:id="16" w:author="Daniel Noble" w:date="2018-11-08T12:50:00Z" w:initials="DN">
     <w:p>
       <w:pPr>
         <w:pStyle w:val="CommentText"/>
@@ -15423,11 +14544,11 @@
         <w:annotationRef/>
       </w:r>
       <w:r>
-        <w:t xml:space="preserve">Pending, trying to trick MCMCglmm and brms to do this! For some reason correlation of ID int and slope is estimated VERY poorly in brms! </w:t>
+        <w:t>Be careful to back up our statements with estiamtes, tables or figures. Also, “most” different. Can you just provide the contrast effect? Or quantitatively decrie the difference.</w:t>
       </w:r>
     </w:p>
   </w:comment>
-  <w:comment w:id="17" w:author="fonti.kar@gmail.com" w:date="2018-11-13T16:25:00Z" w:initials="f">
+  <w:comment w:id="17" w:author="fonti.kar@gmail.com" w:date="2018-11-15T15:21:00Z" w:initials="f">
     <w:p>
       <w:pPr>
         <w:pStyle w:val="CommentText"/>
@@ -15439,151 +14560,7 @@
         <w:annotationRef/>
       </w:r>
       <w:r>
-        <w:t>I need to tabulate this result</w:t>
-      </w:r>
-    </w:p>
-  </w:comment>
-  <w:comment w:id="18" w:author="Daniel Noble" w:date="2018-11-08T12:58:00Z" w:initials="DN">
-    <w:p>
-      <w:pPr>
-        <w:pStyle w:val="CommentText"/>
-      </w:pPr>
-      <w:r>
-        <w:rPr>
-          <w:rStyle w:val="CommentReference"/>
-        </w:rPr>
-        <w:annotationRef/>
-      </w:r>
-      <w:r>
-        <w:t>Bring this text above the figures….</w:t>
-      </w:r>
-    </w:p>
-  </w:comment>
-  <w:comment w:id="19" w:author="Daniel Noble" w:date="2018-11-08T12:50:00Z" w:initials="DN">
-    <w:p>
-      <w:pPr>
-        <w:pStyle w:val="CommentText"/>
-      </w:pPr>
-      <w:r>
-        <w:rPr>
-          <w:rStyle w:val="CommentReference"/>
-        </w:rPr>
-        <w:annotationRef/>
-      </w:r>
-      <w:r>
-        <w:t>Be careful to back up our statements with estiamtes, tables or figures. Also, “most” different. Can you just provide the contrast effect? Or quantitatively decrie the difference.</w:t>
-      </w:r>
-    </w:p>
-  </w:comment>
-  <w:comment w:id="20" w:author="fonti.kar@gmail.com" w:date="2018-11-15T15:21:00Z" w:initials="f">
-    <w:p>
-      <w:pPr>
-        <w:pStyle w:val="CommentText"/>
-      </w:pPr>
-      <w:r>
-        <w:rPr>
-          <w:rStyle w:val="CommentReference"/>
-        </w:rPr>
-        <w:annotationRef/>
-      </w:r>
-      <w:r>
         <w:t>Do this</w:t>
-      </w:r>
-    </w:p>
-  </w:comment>
-  <w:comment w:id="33" w:author="Daniel Noble" w:date="2018-11-08T13:26:00Z" w:initials="DN">
-    <w:p>
-      <w:pPr>
-        <w:pStyle w:val="CommentText"/>
-      </w:pPr>
-      <w:r>
-        <w:rPr>
-          <w:rStyle w:val="CommentReference"/>
-        </w:rPr>
-        <w:annotationRef/>
-      </w:r>
-      <w:r>
-        <w:t>??????</w:t>
-      </w:r>
-    </w:p>
-  </w:comment>
-  <w:comment w:id="34" w:author="Daniel Noble" w:date="2018-11-08T13:27:00Z" w:initials="DN">
-    <w:p>
-      <w:pPr>
-        <w:pStyle w:val="CommentText"/>
-      </w:pPr>
-      <w:r>
-        <w:rPr>
-          <w:rStyle w:val="CommentReference"/>
-        </w:rPr>
-        <w:annotationRef/>
-      </w:r>
-      <w:r>
-        <w:t>I really don’t know where this is going Fonti….</w:t>
-      </w:r>
-    </w:p>
-  </w:comment>
-  <w:comment w:id="35" w:author="Daniel Noble" w:date="2018-11-08T13:27:00Z" w:initials="DN">
-    <w:p>
-      <w:pPr>
-        <w:pStyle w:val="CommentText"/>
-      </w:pPr>
-      <w:r>
-        <w:rPr>
-          <w:rStyle w:val="CommentReference"/>
-        </w:rPr>
-        <w:annotationRef/>
-      </w:r>
-      <w:r>
-        <w:t>Cut down! This section is WAY too long. Keep focused on what you want to say, say it briefly and don’t dwell too much as the devel is in the detail and a reviewer will pick up on this and hammer you.</w:t>
-      </w:r>
-    </w:p>
-  </w:comment>
-  <w:comment w:id="36" w:author="Daniel Noble" w:date="2018-11-08T13:32:00Z" w:initials="DN">
-    <w:p>
-      <w:pPr>
-        <w:pStyle w:val="CommentText"/>
-      </w:pPr>
-      <w:r>
-        <w:rPr>
-          <w:rStyle w:val="CommentReference"/>
-        </w:rPr>
-        <w:annotationRef/>
-      </w:r>
-      <w:r>
-        <w:t>I think this needs some re-writing…here you could discuss how the different methods gave different answers and what this means in an evolutionary sense about how effective sleectin would be on shaping a reactin norm</w:t>
-      </w:r>
-    </w:p>
-  </w:comment>
-  <w:comment w:id="37" w:author="Daniel Noble" w:date="2018-11-15T13:49:00Z" w:initials="DN">
-    <w:p>
-      <w:pPr>
-        <w:pStyle w:val="CommentText"/>
-      </w:pPr>
-      <w:r>
-        <w:rPr>
-          <w:rStyle w:val="CommentReference"/>
-        </w:rPr>
-        <w:annotationRef/>
-      </w:r>
-      <w:r>
-        <w:t>I have no clue what this I trying to get at. Discuss….</w:t>
-      </w:r>
-    </w:p>
-  </w:comment>
-  <w:comment w:id="38" w:author="Daniel Noble" w:date="2018-11-15T11:15:00Z" w:initials="DN">
-    <w:p>
-      <w:pPr>
-        <w:pStyle w:val="CommentText"/>
-      </w:pPr>
-      <w:r>
-        <w:rPr>
-          <w:rStyle w:val="CommentReference"/>
-        </w:rPr>
-        <w:annotationRef/>
-      </w:r>
-      <w:r>
-        <w:t>Isn’t this kind of redundant with the above point?</w:t>
       </w:r>
     </w:p>
   </w:comment>
@@ -15598,18 +14575,9 @@
   <w15:commentEx w15:paraId="5C4B16A5" w15:paraIdParent="16EB9A55" w15:done="0"/>
   <w15:commentEx w15:paraId="19128896" w15:done="0"/>
   <w15:commentEx w15:paraId="0C6449C4" w15:done="0"/>
-  <w15:commentEx w15:paraId="726D6F03" w15:done="0"/>
-  <w15:commentEx w15:paraId="6B48B55B" w15:paraIdParent="726D6F03" w15:done="0"/>
   <w15:commentEx w15:paraId="1F87F1DB" w15:done="0"/>
-  <w15:commentEx w15:paraId="149B2008" w15:done="0"/>
   <w15:commentEx w15:paraId="1E28984B" w15:done="0"/>
   <w15:commentEx w15:paraId="780C767C" w15:done="0"/>
-  <w15:commentEx w15:paraId="4A9ED962" w15:done="0"/>
-  <w15:commentEx w15:paraId="4B065C7E" w15:done="0"/>
-  <w15:commentEx w15:paraId="4E172A16" w15:done="0"/>
-  <w15:commentEx w15:paraId="69B65F70" w15:done="0"/>
-  <w15:commentEx w15:paraId="7CB5C541" w15:done="0"/>
-  <w15:commentEx w15:paraId="7ED641A2" w15:done="0"/>
 </w15:commentsEx>
 </file>
 
@@ -15621,18 +14589,9 @@
   <w16cid:commentId w16cid:paraId="5C4B16A5" w16cid:durableId="1F956B79"/>
   <w16cid:commentId w16cid:paraId="19128896" w16cid:durableId="1E43DDD3"/>
   <w16cid:commentId w16cid:paraId="0C6449C4" w16cid:durableId="1F4F571E"/>
-  <w16cid:commentId w16cid:paraId="726D6F03" w16cid:durableId="1FA80237"/>
-  <w16cid:commentId w16cid:paraId="6B48B55B" w16cid:durableId="1F953898"/>
   <w16cid:commentId w16cid:paraId="1F87F1DB" w16cid:durableId="1F957986"/>
-  <w16cid:commentId w16cid:paraId="149B2008" w16cid:durableId="1F8EB18E"/>
   <w16cid:commentId w16cid:paraId="1E28984B" w16cid:durableId="1F8EAF90"/>
   <w16cid:commentId w16cid:paraId="780C767C" w16cid:durableId="1F980D6F"/>
-  <w16cid:commentId w16cid:paraId="4A9ED962" w16cid:durableId="1F8EB821"/>
-  <w16cid:commentId w16cid:paraId="4B065C7E" w16cid:durableId="1F8EB82C"/>
-  <w16cid:commentId w16cid:paraId="4E172A16" w16cid:durableId="1F8EB850"/>
-  <w16cid:commentId w16cid:paraId="69B65F70" w16cid:durableId="1F8EB976"/>
-  <w16cid:commentId w16cid:paraId="7CB5C541" w16cid:durableId="1F97F804"/>
-  <w16cid:commentId w16cid:paraId="7ED641A2" w16cid:durableId="1F97D883"/>
 </w16cid:commentsIds>
 </file>
 

</xml_diff>

<commit_message>
Tables tracked changes accepted
</commit_message>
<xml_diff>
--- a/docs/individvar_rxnnorm_ms.docx
+++ b/docs/individvar_rxnnorm_ms.docx
@@ -11,6 +11,7 @@
           <w:lang w:val="en-AU"/>
         </w:rPr>
       </w:pPr>
+      <w:bookmarkStart w:id="0" w:name="_GoBack"/>
       <w:r>
         <w:rPr>
           <w:rFonts w:cs="Times New Roman"/>
@@ -3825,15 +3826,7 @@
         <w:rPr>
           <w:rFonts w:ascii="Times New Roman" w:hAnsi="Times New Roman" w:cs="Times New Roman"/>
         </w:rPr>
-        <w:t xml:space="preserve"> were collected across two sites between 28 August and 8 September 2015, across the Sydney region. Li</w:t>
-      </w:r>
-      <w:bookmarkStart w:id="0" w:name="_GoBack"/>
-      <w:bookmarkEnd w:id="0"/>
-      <w:r>
-        <w:rPr>
-          <w:rFonts w:ascii="Times New Roman" w:hAnsi="Times New Roman" w:cs="Times New Roman"/>
-        </w:rPr>
-        <w:t xml:space="preserve">zards were caught by hand or by mealworm fishing and were transported individually in calico bags in an ice-cooler to Macquarie University. Lizards were housed in a </w:t>
+        <w:t xml:space="preserve"> were collected across two sites between 28 August and 8 September 2015, across the Sydney region. Lizards were caught by hand or by mealworm fishing and were transported individually in calico bags in an ice-cooler to Macquarie University. Lizards were housed in a </w:t>
       </w:r>
       <w:r>
         <w:rPr>
@@ -20988,11 +20981,6 @@
               <w:rPr>
                 <w:color w:val="000000"/>
               </w:rPr>
-              <w:pPrChange w:id="1" w:author="fonti.kar@gmail.com" w:date="2019-01-10T22:09:00Z">
-                <w:pPr>
-                  <w:spacing w:line="360" w:lineRule="auto"/>
-                </w:pPr>
-              </w:pPrChange>
             </w:pPr>
           </w:p>
         </w:tc>
@@ -21017,12 +21005,6 @@
               <w:rPr>
                 <w:color w:val="000000"/>
               </w:rPr>
-              <w:pPrChange w:id="2" w:author="fonti.kar@gmail.com" w:date="2019-01-10T22:09:00Z">
-                <w:pPr>
-                  <w:spacing w:line="360" w:lineRule="auto"/>
-                  <w:jc w:val="center"/>
-                </w:pPr>
-              </w:pPrChange>
             </w:pPr>
             <w:r>
               <w:rPr>
@@ -21060,12 +21042,6 @@
               <w:rPr>
                 <w:color w:val="000000"/>
               </w:rPr>
-              <w:pPrChange w:id="3" w:author="fonti.kar@gmail.com" w:date="2019-01-10T22:09:00Z">
-                <w:pPr>
-                  <w:spacing w:line="360" w:lineRule="auto"/>
-                  <w:jc w:val="center"/>
-                </w:pPr>
-              </w:pPrChange>
             </w:pPr>
             <w:r>
               <w:rPr>
@@ -21103,12 +21079,6 @@
               <w:rPr>
                 <w:color w:val="000000"/>
               </w:rPr>
-              <w:pPrChange w:id="4" w:author="fonti.kar@gmail.com" w:date="2019-01-10T22:09:00Z">
-                <w:pPr>
-                  <w:spacing w:line="360" w:lineRule="auto"/>
-                  <w:jc w:val="center"/>
-                </w:pPr>
-              </w:pPrChange>
             </w:pPr>
             <w:r>
               <w:rPr>
@@ -21151,12 +21121,6 @@
               <w:rPr>
                 <w:color w:val="000000"/>
               </w:rPr>
-              <w:pPrChange w:id="5" w:author="fonti.kar@gmail.com" w:date="2019-01-10T22:09:00Z">
-                <w:pPr>
-                  <w:spacing w:line="360" w:lineRule="auto"/>
-                  <w:jc w:val="center"/>
-                </w:pPr>
-              </w:pPrChange>
             </w:pPr>
             <w:r>
               <w:rPr>
@@ -21187,12 +21151,6 @@
               <w:rPr>
                 <w:color w:val="000000"/>
               </w:rPr>
-              <w:pPrChange w:id="6" w:author="fonti.kar@gmail.com" w:date="2019-01-10T22:09:00Z">
-                <w:pPr>
-                  <w:spacing w:line="360" w:lineRule="auto"/>
-                  <w:jc w:val="center"/>
-                </w:pPr>
-              </w:pPrChange>
             </w:pPr>
             <w:r>
               <w:rPr>
@@ -21223,12 +21181,6 @@
               <w:rPr>
                 <w:color w:val="000000"/>
               </w:rPr>
-              <w:pPrChange w:id="7" w:author="fonti.kar@gmail.com" w:date="2019-01-10T22:09:00Z">
-                <w:pPr>
-                  <w:spacing w:line="360" w:lineRule="auto"/>
-                  <w:jc w:val="center"/>
-                </w:pPr>
-              </w:pPrChange>
             </w:pPr>
             <w:r>
               <w:rPr>
@@ -21259,12 +21211,6 @@
               <w:rPr>
                 <w:color w:val="000000"/>
               </w:rPr>
-              <w:pPrChange w:id="8" w:author="fonti.kar@gmail.com" w:date="2019-01-10T22:09:00Z">
-                <w:pPr>
-                  <w:spacing w:line="360" w:lineRule="auto"/>
-                  <w:jc w:val="center"/>
-                </w:pPr>
-              </w:pPrChange>
             </w:pPr>
             <w:r>
               <w:rPr>
@@ -21295,12 +21241,6 @@
               <w:rPr>
                 <w:color w:val="000000"/>
               </w:rPr>
-              <w:pPrChange w:id="9" w:author="fonti.kar@gmail.com" w:date="2019-01-10T22:09:00Z">
-                <w:pPr>
-                  <w:spacing w:line="360" w:lineRule="auto"/>
-                  <w:jc w:val="center"/>
-                </w:pPr>
-              </w:pPrChange>
             </w:pPr>
             <w:r>
               <w:rPr>
@@ -21331,12 +21271,6 @@
               <w:rPr>
                 <w:color w:val="000000"/>
               </w:rPr>
-              <w:pPrChange w:id="10" w:author="fonti.kar@gmail.com" w:date="2019-01-10T22:09:00Z">
-                <w:pPr>
-                  <w:spacing w:line="360" w:lineRule="auto"/>
-                  <w:jc w:val="center"/>
-                </w:pPr>
-              </w:pPrChange>
             </w:pPr>
             <w:r>
               <w:rPr>
@@ -21367,12 +21301,6 @@
               <w:rPr>
                 <w:color w:val="000000"/>
               </w:rPr>
-              <w:pPrChange w:id="11" w:author="fonti.kar@gmail.com" w:date="2019-01-10T22:09:00Z">
-                <w:pPr>
-                  <w:spacing w:line="360" w:lineRule="auto"/>
-                  <w:jc w:val="center"/>
-                </w:pPr>
-              </w:pPrChange>
             </w:pPr>
             <w:r>
               <w:rPr>
@@ -21403,12 +21331,6 @@
               <w:rPr>
                 <w:color w:val="000000"/>
               </w:rPr>
-              <w:pPrChange w:id="12" w:author="fonti.kar@gmail.com" w:date="2019-01-10T22:09:00Z">
-                <w:pPr>
-                  <w:spacing w:line="360" w:lineRule="auto"/>
-                  <w:jc w:val="center"/>
-                </w:pPr>
-              </w:pPrChange>
             </w:pPr>
             <w:r>
               <w:rPr>
@@ -21439,12 +21361,6 @@
               <w:rPr>
                 <w:color w:val="000000"/>
               </w:rPr>
-              <w:pPrChange w:id="13" w:author="fonti.kar@gmail.com" w:date="2019-01-10T22:09:00Z">
-                <w:pPr>
-                  <w:spacing w:line="360" w:lineRule="auto"/>
-                  <w:jc w:val="center"/>
-                </w:pPr>
-              </w:pPrChange>
             </w:pPr>
             <w:r>
               <w:rPr>
@@ -21475,12 +21391,6 @@
               <w:rPr>
                 <w:color w:val="000000"/>
               </w:rPr>
-              <w:pPrChange w:id="14" w:author="fonti.kar@gmail.com" w:date="2019-01-10T22:09:00Z">
-                <w:pPr>
-                  <w:spacing w:line="360" w:lineRule="auto"/>
-                  <w:jc w:val="center"/>
-                </w:pPr>
-              </w:pPrChange>
             </w:pPr>
             <w:r>
               <w:rPr>
@@ -21516,12 +21426,6 @@
               <w:rPr>
                 <w:color w:val="000000"/>
               </w:rPr>
-              <w:pPrChange w:id="15" w:author="fonti.kar@gmail.com" w:date="2019-01-10T22:09:00Z">
-                <w:pPr>
-                  <w:spacing w:line="360" w:lineRule="auto"/>
-                  <w:jc w:val="center"/>
-                </w:pPr>
-              </w:pPrChange>
             </w:pPr>
             <w:r>
               <w:rPr>
@@ -21552,12 +21456,6 @@
               <w:rPr>
                 <w:color w:val="000000"/>
               </w:rPr>
-              <w:pPrChange w:id="16" w:author="fonti.kar@gmail.com" w:date="2019-01-10T22:09:00Z">
-                <w:pPr>
-                  <w:spacing w:line="360" w:lineRule="auto"/>
-                  <w:jc w:val="center"/>
-                </w:pPr>
-              </w:pPrChange>
             </w:pPr>
             <w:r>
               <w:rPr>
@@ -21588,12 +21486,6 @@
               <w:rPr>
                 <w:color w:val="000000"/>
               </w:rPr>
-              <w:pPrChange w:id="17" w:author="fonti.kar@gmail.com" w:date="2019-01-10T22:09:00Z">
-                <w:pPr>
-                  <w:spacing w:line="360" w:lineRule="auto"/>
-                  <w:jc w:val="center"/>
-                </w:pPr>
-              </w:pPrChange>
             </w:pPr>
             <w:r>
               <w:rPr>
@@ -21624,12 +21516,6 @@
               <w:rPr>
                 <w:color w:val="000000"/>
               </w:rPr>
-              <w:pPrChange w:id="18" w:author="fonti.kar@gmail.com" w:date="2019-01-10T22:09:00Z">
-                <w:pPr>
-                  <w:spacing w:line="360" w:lineRule="auto"/>
-                  <w:jc w:val="center"/>
-                </w:pPr>
-              </w:pPrChange>
             </w:pPr>
             <w:r>
               <w:rPr>
@@ -21660,12 +21546,6 @@
               <w:rPr>
                 <w:color w:val="000000"/>
               </w:rPr>
-              <w:pPrChange w:id="19" w:author="fonti.kar@gmail.com" w:date="2019-01-10T22:09:00Z">
-                <w:pPr>
-                  <w:spacing w:line="360" w:lineRule="auto"/>
-                  <w:jc w:val="center"/>
-                </w:pPr>
-              </w:pPrChange>
             </w:pPr>
             <w:r>
               <w:rPr>
@@ -21696,12 +21576,6 @@
               <w:rPr>
                 <w:color w:val="000000"/>
               </w:rPr>
-              <w:pPrChange w:id="20" w:author="fonti.kar@gmail.com" w:date="2019-01-10T22:09:00Z">
-                <w:pPr>
-                  <w:spacing w:line="360" w:lineRule="auto"/>
-                  <w:jc w:val="center"/>
-                </w:pPr>
-              </w:pPrChange>
             </w:pPr>
             <w:r>
               <w:rPr>
@@ -21732,12 +21606,6 @@
               <w:rPr>
                 <w:color w:val="000000"/>
               </w:rPr>
-              <w:pPrChange w:id="21" w:author="fonti.kar@gmail.com" w:date="2019-01-10T22:09:00Z">
-                <w:pPr>
-                  <w:spacing w:line="360" w:lineRule="auto"/>
-                  <w:jc w:val="center"/>
-                </w:pPr>
-              </w:pPrChange>
             </w:pPr>
             <w:r>
               <w:rPr>
@@ -21768,12 +21636,6 @@
               <w:rPr>
                 <w:color w:val="000000"/>
               </w:rPr>
-              <w:pPrChange w:id="22" w:author="fonti.kar@gmail.com" w:date="2019-01-10T22:09:00Z">
-                <w:pPr>
-                  <w:spacing w:line="360" w:lineRule="auto"/>
-                  <w:jc w:val="center"/>
-                </w:pPr>
-              </w:pPrChange>
             </w:pPr>
             <w:r>
               <w:rPr>
@@ -21804,12 +21666,6 @@
               <w:rPr>
                 <w:color w:val="000000"/>
               </w:rPr>
-              <w:pPrChange w:id="23" w:author="fonti.kar@gmail.com" w:date="2019-01-10T22:09:00Z">
-                <w:pPr>
-                  <w:spacing w:line="360" w:lineRule="auto"/>
-                  <w:jc w:val="center"/>
-                </w:pPr>
-              </w:pPrChange>
             </w:pPr>
             <w:r>
               <w:rPr>
@@ -21840,12 +21696,6 @@
               <w:rPr>
                 <w:color w:val="000000"/>
               </w:rPr>
-              <w:pPrChange w:id="24" w:author="fonti.kar@gmail.com" w:date="2019-01-10T22:09:00Z">
-                <w:pPr>
-                  <w:spacing w:line="360" w:lineRule="auto"/>
-                  <w:jc w:val="center"/>
-                </w:pPr>
-              </w:pPrChange>
             </w:pPr>
             <w:r>
               <w:rPr>
@@ -21881,12 +21731,6 @@
               <w:rPr>
                 <w:color w:val="000000"/>
               </w:rPr>
-              <w:pPrChange w:id="25" w:author="fonti.kar@gmail.com" w:date="2019-01-10T22:09:00Z">
-                <w:pPr>
-                  <w:spacing w:line="360" w:lineRule="auto"/>
-                  <w:jc w:val="center"/>
-                </w:pPr>
-              </w:pPrChange>
             </w:pPr>
             <w:r>
               <w:rPr>
@@ -21917,12 +21761,6 @@
               <w:rPr>
                 <w:color w:val="000000"/>
               </w:rPr>
-              <w:pPrChange w:id="26" w:author="fonti.kar@gmail.com" w:date="2019-01-10T22:09:00Z">
-                <w:pPr>
-                  <w:spacing w:line="360" w:lineRule="auto"/>
-                  <w:jc w:val="center"/>
-                </w:pPr>
-              </w:pPrChange>
             </w:pPr>
             <w:r>
               <w:rPr>
@@ -21953,12 +21791,6 @@
               <w:rPr>
                 <w:color w:val="000000"/>
               </w:rPr>
-              <w:pPrChange w:id="27" w:author="fonti.kar@gmail.com" w:date="2019-01-10T22:09:00Z">
-                <w:pPr>
-                  <w:spacing w:line="360" w:lineRule="auto"/>
-                  <w:jc w:val="center"/>
-                </w:pPr>
-              </w:pPrChange>
             </w:pPr>
             <w:r>
               <w:rPr>
@@ -21989,12 +21821,6 @@
               <w:rPr>
                 <w:color w:val="000000"/>
               </w:rPr>
-              <w:pPrChange w:id="28" w:author="fonti.kar@gmail.com" w:date="2019-01-10T22:09:00Z">
-                <w:pPr>
-                  <w:spacing w:line="360" w:lineRule="auto"/>
-                  <w:jc w:val="center"/>
-                </w:pPr>
-              </w:pPrChange>
             </w:pPr>
             <w:r>
               <w:rPr>
@@ -22025,12 +21851,6 @@
               <w:rPr>
                 <w:color w:val="000000"/>
               </w:rPr>
-              <w:pPrChange w:id="29" w:author="fonti.kar@gmail.com" w:date="2019-01-10T22:09:00Z">
-                <w:pPr>
-                  <w:spacing w:line="360" w:lineRule="auto"/>
-                  <w:jc w:val="center"/>
-                </w:pPr>
-              </w:pPrChange>
             </w:pPr>
             <w:r>
               <w:rPr>
@@ -22061,12 +21881,6 @@
               <w:rPr>
                 <w:color w:val="000000"/>
               </w:rPr>
-              <w:pPrChange w:id="30" w:author="fonti.kar@gmail.com" w:date="2019-01-10T22:09:00Z">
-                <w:pPr>
-                  <w:spacing w:line="360" w:lineRule="auto"/>
-                  <w:jc w:val="center"/>
-                </w:pPr>
-              </w:pPrChange>
             </w:pPr>
             <w:r>
               <w:rPr>
@@ -22097,12 +21911,6 @@
               <w:rPr>
                 <w:color w:val="000000"/>
               </w:rPr>
-              <w:pPrChange w:id="31" w:author="fonti.kar@gmail.com" w:date="2019-01-10T22:09:00Z">
-                <w:pPr>
-                  <w:spacing w:line="360" w:lineRule="auto"/>
-                  <w:jc w:val="center"/>
-                </w:pPr>
-              </w:pPrChange>
             </w:pPr>
             <w:r>
               <w:rPr>
@@ -22133,12 +21941,6 @@
               <w:rPr>
                 <w:color w:val="000000"/>
               </w:rPr>
-              <w:pPrChange w:id="32" w:author="fonti.kar@gmail.com" w:date="2019-01-10T22:09:00Z">
-                <w:pPr>
-                  <w:spacing w:line="360" w:lineRule="auto"/>
-                  <w:jc w:val="center"/>
-                </w:pPr>
-              </w:pPrChange>
             </w:pPr>
             <w:r>
               <w:rPr>
@@ -22169,12 +21971,6 @@
               <w:rPr>
                 <w:color w:val="000000"/>
               </w:rPr>
-              <w:pPrChange w:id="33" w:author="fonti.kar@gmail.com" w:date="2019-01-10T22:09:00Z">
-                <w:pPr>
-                  <w:spacing w:line="360" w:lineRule="auto"/>
-                  <w:jc w:val="center"/>
-                </w:pPr>
-              </w:pPrChange>
             </w:pPr>
             <w:r>
               <w:rPr>
@@ -22205,12 +22001,6 @@
               <w:rPr>
                 <w:color w:val="000000"/>
               </w:rPr>
-              <w:pPrChange w:id="34" w:author="fonti.kar@gmail.com" w:date="2019-01-10T22:09:00Z">
-                <w:pPr>
-                  <w:spacing w:line="360" w:lineRule="auto"/>
-                  <w:jc w:val="center"/>
-                </w:pPr>
-              </w:pPrChange>
             </w:pPr>
             <w:r>
               <w:rPr>
@@ -22246,12 +22036,6 @@
               <w:rPr>
                 <w:color w:val="000000"/>
               </w:rPr>
-              <w:pPrChange w:id="35" w:author="fonti.kar@gmail.com" w:date="2019-01-10T22:09:00Z">
-                <w:pPr>
-                  <w:spacing w:line="360" w:lineRule="auto"/>
-                  <w:jc w:val="center"/>
-                </w:pPr>
-              </w:pPrChange>
             </w:pPr>
             <w:r>
               <w:rPr>
@@ -22282,12 +22066,6 @@
               <w:rPr>
                 <w:color w:val="000000"/>
               </w:rPr>
-              <w:pPrChange w:id="36" w:author="fonti.kar@gmail.com" w:date="2019-01-10T22:09:00Z">
-                <w:pPr>
-                  <w:spacing w:line="360" w:lineRule="auto"/>
-                  <w:jc w:val="center"/>
-                </w:pPr>
-              </w:pPrChange>
             </w:pPr>
             <w:r>
               <w:rPr>
@@ -22318,12 +22096,6 @@
               <w:rPr>
                 <w:color w:val="000000"/>
               </w:rPr>
-              <w:pPrChange w:id="37" w:author="fonti.kar@gmail.com" w:date="2019-01-10T22:09:00Z">
-                <w:pPr>
-                  <w:spacing w:line="360" w:lineRule="auto"/>
-                  <w:jc w:val="center"/>
-                </w:pPr>
-              </w:pPrChange>
             </w:pPr>
             <w:r>
               <w:rPr>
@@ -22354,12 +22126,6 @@
               <w:rPr>
                 <w:color w:val="000000"/>
               </w:rPr>
-              <w:pPrChange w:id="38" w:author="fonti.kar@gmail.com" w:date="2019-01-10T22:09:00Z">
-                <w:pPr>
-                  <w:spacing w:line="360" w:lineRule="auto"/>
-                  <w:jc w:val="center"/>
-                </w:pPr>
-              </w:pPrChange>
             </w:pPr>
             <w:r>
               <w:rPr>
@@ -22390,12 +22156,6 @@
               <w:rPr>
                 <w:color w:val="000000"/>
               </w:rPr>
-              <w:pPrChange w:id="39" w:author="fonti.kar@gmail.com" w:date="2019-01-10T22:09:00Z">
-                <w:pPr>
-                  <w:spacing w:line="360" w:lineRule="auto"/>
-                  <w:jc w:val="center"/>
-                </w:pPr>
-              </w:pPrChange>
             </w:pPr>
             <w:r>
               <w:rPr>
@@ -22426,12 +22186,6 @@
               <w:rPr>
                 <w:color w:val="000000"/>
               </w:rPr>
-              <w:pPrChange w:id="40" w:author="fonti.kar@gmail.com" w:date="2019-01-10T22:09:00Z">
-                <w:pPr>
-                  <w:spacing w:line="360" w:lineRule="auto"/>
-                  <w:jc w:val="center"/>
-                </w:pPr>
-              </w:pPrChange>
             </w:pPr>
             <w:r>
               <w:rPr>
@@ -22462,12 +22216,6 @@
               <w:rPr>
                 <w:color w:val="000000"/>
               </w:rPr>
-              <w:pPrChange w:id="41" w:author="fonti.kar@gmail.com" w:date="2019-01-10T22:09:00Z">
-                <w:pPr>
-                  <w:spacing w:line="360" w:lineRule="auto"/>
-                  <w:jc w:val="center"/>
-                </w:pPr>
-              </w:pPrChange>
             </w:pPr>
             <w:r>
               <w:rPr>
@@ -22498,12 +22246,6 @@
               <w:rPr>
                 <w:color w:val="000000"/>
               </w:rPr>
-              <w:pPrChange w:id="42" w:author="fonti.kar@gmail.com" w:date="2019-01-10T22:09:00Z">
-                <w:pPr>
-                  <w:spacing w:line="360" w:lineRule="auto"/>
-                  <w:jc w:val="center"/>
-                </w:pPr>
-              </w:pPrChange>
             </w:pPr>
             <w:r>
               <w:rPr>
@@ -22534,12 +22276,6 @@
               <w:rPr>
                 <w:color w:val="000000"/>
               </w:rPr>
-              <w:pPrChange w:id="43" w:author="fonti.kar@gmail.com" w:date="2019-01-10T22:09:00Z">
-                <w:pPr>
-                  <w:spacing w:line="360" w:lineRule="auto"/>
-                  <w:jc w:val="center"/>
-                </w:pPr>
-              </w:pPrChange>
             </w:pPr>
             <w:r>
               <w:rPr>
@@ -22570,12 +22306,6 @@
               <w:rPr>
                 <w:color w:val="000000"/>
               </w:rPr>
-              <w:pPrChange w:id="44" w:author="fonti.kar@gmail.com" w:date="2019-01-10T22:09:00Z">
-                <w:pPr>
-                  <w:spacing w:line="360" w:lineRule="auto"/>
-                  <w:jc w:val="center"/>
-                </w:pPr>
-              </w:pPrChange>
             </w:pPr>
             <w:r>
               <w:rPr>
@@ -22611,12 +22341,6 @@
               <w:rPr>
                 <w:color w:val="000000"/>
               </w:rPr>
-              <w:pPrChange w:id="45" w:author="fonti.kar@gmail.com" w:date="2019-01-10T22:09:00Z">
-                <w:pPr>
-                  <w:spacing w:line="360" w:lineRule="auto"/>
-                  <w:jc w:val="center"/>
-                </w:pPr>
-              </w:pPrChange>
             </w:pPr>
             <w:r>
               <w:rPr>
@@ -22647,12 +22371,6 @@
               <w:rPr>
                 <w:color w:val="000000"/>
               </w:rPr>
-              <w:pPrChange w:id="46" w:author="fonti.kar@gmail.com" w:date="2019-01-10T22:09:00Z">
-                <w:pPr>
-                  <w:spacing w:line="360" w:lineRule="auto"/>
-                  <w:jc w:val="center"/>
-                </w:pPr>
-              </w:pPrChange>
             </w:pPr>
             <w:r>
               <w:rPr>
@@ -22683,12 +22401,6 @@
               <w:rPr>
                 <w:color w:val="000000"/>
               </w:rPr>
-              <w:pPrChange w:id="47" w:author="fonti.kar@gmail.com" w:date="2019-01-10T22:09:00Z">
-                <w:pPr>
-                  <w:spacing w:line="360" w:lineRule="auto"/>
-                  <w:jc w:val="center"/>
-                </w:pPr>
-              </w:pPrChange>
             </w:pPr>
             <w:r>
               <w:rPr>
@@ -22719,12 +22431,6 @@
               <w:rPr>
                 <w:color w:val="000000"/>
               </w:rPr>
-              <w:pPrChange w:id="48" w:author="fonti.kar@gmail.com" w:date="2019-01-10T22:09:00Z">
-                <w:pPr>
-                  <w:spacing w:line="360" w:lineRule="auto"/>
-                  <w:jc w:val="center"/>
-                </w:pPr>
-              </w:pPrChange>
             </w:pPr>
             <w:r>
               <w:rPr>
@@ -22755,12 +22461,6 @@
               <w:rPr>
                 <w:color w:val="000000"/>
               </w:rPr>
-              <w:pPrChange w:id="49" w:author="fonti.kar@gmail.com" w:date="2019-01-10T22:09:00Z">
-                <w:pPr>
-                  <w:spacing w:line="360" w:lineRule="auto"/>
-                  <w:jc w:val="center"/>
-                </w:pPr>
-              </w:pPrChange>
             </w:pPr>
             <w:r>
               <w:rPr>
@@ -22791,12 +22491,6 @@
               <w:rPr>
                 <w:color w:val="000000"/>
               </w:rPr>
-              <w:pPrChange w:id="50" w:author="fonti.kar@gmail.com" w:date="2019-01-10T22:09:00Z">
-                <w:pPr>
-                  <w:spacing w:line="360" w:lineRule="auto"/>
-                  <w:jc w:val="center"/>
-                </w:pPr>
-              </w:pPrChange>
             </w:pPr>
             <w:r>
               <w:rPr>
@@ -22827,12 +22521,6 @@
               <w:rPr>
                 <w:color w:val="000000"/>
               </w:rPr>
-              <w:pPrChange w:id="51" w:author="fonti.kar@gmail.com" w:date="2019-01-10T22:09:00Z">
-                <w:pPr>
-                  <w:spacing w:line="360" w:lineRule="auto"/>
-                  <w:jc w:val="center"/>
-                </w:pPr>
-              </w:pPrChange>
             </w:pPr>
             <w:r>
               <w:rPr>
@@ -22863,12 +22551,6 @@
               <w:rPr>
                 <w:color w:val="000000"/>
               </w:rPr>
-              <w:pPrChange w:id="52" w:author="fonti.kar@gmail.com" w:date="2019-01-10T22:09:00Z">
-                <w:pPr>
-                  <w:spacing w:line="360" w:lineRule="auto"/>
-                  <w:jc w:val="center"/>
-                </w:pPr>
-              </w:pPrChange>
             </w:pPr>
             <w:r>
               <w:rPr>
@@ -22899,12 +22581,6 @@
               <w:rPr>
                 <w:color w:val="000000"/>
               </w:rPr>
-              <w:pPrChange w:id="53" w:author="fonti.kar@gmail.com" w:date="2019-01-10T22:09:00Z">
-                <w:pPr>
-                  <w:spacing w:line="360" w:lineRule="auto"/>
-                  <w:jc w:val="center"/>
-                </w:pPr>
-              </w:pPrChange>
             </w:pPr>
             <w:r>
               <w:rPr>
@@ -22935,12 +22611,6 @@
               <w:rPr>
                 <w:color w:val="000000"/>
               </w:rPr>
-              <w:pPrChange w:id="54" w:author="fonti.kar@gmail.com" w:date="2019-01-10T22:09:00Z">
-                <w:pPr>
-                  <w:spacing w:line="360" w:lineRule="auto"/>
-                  <w:jc w:val="center"/>
-                </w:pPr>
-              </w:pPrChange>
             </w:pPr>
             <w:r>
               <w:rPr>
@@ -22976,12 +22646,6 @@
               <w:rPr>
                 <w:color w:val="000000"/>
               </w:rPr>
-              <w:pPrChange w:id="55" w:author="fonti.kar@gmail.com" w:date="2019-01-10T22:09:00Z">
-                <w:pPr>
-                  <w:spacing w:line="360" w:lineRule="auto"/>
-                  <w:jc w:val="center"/>
-                </w:pPr>
-              </w:pPrChange>
             </w:pPr>
             <w:r>
               <w:rPr>
@@ -23012,12 +22676,6 @@
               <w:rPr>
                 <w:color w:val="000000"/>
               </w:rPr>
-              <w:pPrChange w:id="56" w:author="fonti.kar@gmail.com" w:date="2019-01-10T22:09:00Z">
-                <w:pPr>
-                  <w:spacing w:line="360" w:lineRule="auto"/>
-                  <w:jc w:val="center"/>
-                </w:pPr>
-              </w:pPrChange>
             </w:pPr>
             <w:r>
               <w:rPr>
@@ -23048,12 +22706,6 @@
               <w:rPr>
                 <w:color w:val="000000"/>
               </w:rPr>
-              <w:pPrChange w:id="57" w:author="fonti.kar@gmail.com" w:date="2019-01-10T22:09:00Z">
-                <w:pPr>
-                  <w:spacing w:line="360" w:lineRule="auto"/>
-                  <w:jc w:val="center"/>
-                </w:pPr>
-              </w:pPrChange>
             </w:pPr>
             <w:r>
               <w:rPr>
@@ -23084,12 +22736,6 @@
               <w:rPr>
                 <w:color w:val="000000"/>
               </w:rPr>
-              <w:pPrChange w:id="58" w:author="fonti.kar@gmail.com" w:date="2019-01-10T22:09:00Z">
-                <w:pPr>
-                  <w:spacing w:line="360" w:lineRule="auto"/>
-                  <w:jc w:val="center"/>
-                </w:pPr>
-              </w:pPrChange>
             </w:pPr>
             <w:r>
               <w:rPr>
@@ -23120,12 +22766,6 @@
               <w:rPr>
                 <w:color w:val="000000"/>
               </w:rPr>
-              <w:pPrChange w:id="59" w:author="fonti.kar@gmail.com" w:date="2019-01-10T22:09:00Z">
-                <w:pPr>
-                  <w:spacing w:line="360" w:lineRule="auto"/>
-                  <w:jc w:val="center"/>
-                </w:pPr>
-              </w:pPrChange>
             </w:pPr>
             <w:r>
               <w:rPr>
@@ -23156,12 +22796,6 @@
               <w:rPr>
                 <w:color w:val="000000"/>
               </w:rPr>
-              <w:pPrChange w:id="60" w:author="fonti.kar@gmail.com" w:date="2019-01-10T22:09:00Z">
-                <w:pPr>
-                  <w:spacing w:line="360" w:lineRule="auto"/>
-                  <w:jc w:val="center"/>
-                </w:pPr>
-              </w:pPrChange>
             </w:pPr>
             <w:r>
               <w:rPr>
@@ -23192,12 +22826,6 @@
               <w:rPr>
                 <w:color w:val="000000"/>
               </w:rPr>
-              <w:pPrChange w:id="61" w:author="fonti.kar@gmail.com" w:date="2019-01-10T22:09:00Z">
-                <w:pPr>
-                  <w:spacing w:line="360" w:lineRule="auto"/>
-                  <w:jc w:val="center"/>
-                </w:pPr>
-              </w:pPrChange>
             </w:pPr>
             <w:r>
               <w:rPr>
@@ -23228,12 +22856,6 @@
               <w:rPr>
                 <w:color w:val="000000"/>
               </w:rPr>
-              <w:pPrChange w:id="62" w:author="fonti.kar@gmail.com" w:date="2019-01-10T22:09:00Z">
-                <w:pPr>
-                  <w:spacing w:line="360" w:lineRule="auto"/>
-                  <w:jc w:val="center"/>
-                </w:pPr>
-              </w:pPrChange>
             </w:pPr>
             <w:r>
               <w:rPr>
@@ -23264,12 +22886,6 @@
               <w:rPr>
                 <w:color w:val="000000"/>
               </w:rPr>
-              <w:pPrChange w:id="63" w:author="fonti.kar@gmail.com" w:date="2019-01-10T22:09:00Z">
-                <w:pPr>
-                  <w:spacing w:line="360" w:lineRule="auto"/>
-                  <w:jc w:val="center"/>
-                </w:pPr>
-              </w:pPrChange>
             </w:pPr>
             <w:r>
               <w:rPr>
@@ -23300,12 +22916,6 @@
               <w:rPr>
                 <w:color w:val="000000"/>
               </w:rPr>
-              <w:pPrChange w:id="64" w:author="fonti.kar@gmail.com" w:date="2019-01-10T22:09:00Z">
-                <w:pPr>
-                  <w:spacing w:line="360" w:lineRule="auto"/>
-                  <w:jc w:val="center"/>
-                </w:pPr>
-              </w:pPrChange>
             </w:pPr>
             <w:r>
               <w:rPr>
@@ -23341,12 +22951,6 @@
               <w:rPr>
                 <w:color w:val="000000"/>
               </w:rPr>
-              <w:pPrChange w:id="65" w:author="fonti.kar@gmail.com" w:date="2019-01-10T22:09:00Z">
-                <w:pPr>
-                  <w:spacing w:line="360" w:lineRule="auto"/>
-                  <w:jc w:val="center"/>
-                </w:pPr>
-              </w:pPrChange>
             </w:pPr>
             <w:r>
               <w:rPr>
@@ -23377,12 +22981,6 @@
               <w:rPr>
                 <w:color w:val="000000"/>
               </w:rPr>
-              <w:pPrChange w:id="66" w:author="fonti.kar@gmail.com" w:date="2019-01-10T22:09:00Z">
-                <w:pPr>
-                  <w:spacing w:line="360" w:lineRule="auto"/>
-                  <w:jc w:val="center"/>
-                </w:pPr>
-              </w:pPrChange>
             </w:pPr>
             <w:r>
               <w:rPr>
@@ -23413,12 +23011,6 @@
               <w:rPr>
                 <w:color w:val="000000"/>
               </w:rPr>
-              <w:pPrChange w:id="67" w:author="fonti.kar@gmail.com" w:date="2019-01-10T22:09:00Z">
-                <w:pPr>
-                  <w:spacing w:line="360" w:lineRule="auto"/>
-                  <w:jc w:val="center"/>
-                </w:pPr>
-              </w:pPrChange>
             </w:pPr>
             <w:r>
               <w:rPr>
@@ -23449,12 +23041,6 @@
               <w:rPr>
                 <w:color w:val="000000"/>
               </w:rPr>
-              <w:pPrChange w:id="68" w:author="fonti.kar@gmail.com" w:date="2019-01-10T22:09:00Z">
-                <w:pPr>
-                  <w:spacing w:line="360" w:lineRule="auto"/>
-                  <w:jc w:val="center"/>
-                </w:pPr>
-              </w:pPrChange>
             </w:pPr>
             <w:r>
               <w:rPr>
@@ -23485,12 +23071,6 @@
               <w:rPr>
                 <w:color w:val="000000"/>
               </w:rPr>
-              <w:pPrChange w:id="69" w:author="fonti.kar@gmail.com" w:date="2019-01-10T22:09:00Z">
-                <w:pPr>
-                  <w:spacing w:line="360" w:lineRule="auto"/>
-                  <w:jc w:val="center"/>
-                </w:pPr>
-              </w:pPrChange>
             </w:pPr>
             <w:r>
               <w:rPr>
@@ -23521,12 +23101,6 @@
               <w:rPr>
                 <w:color w:val="000000"/>
               </w:rPr>
-              <w:pPrChange w:id="70" w:author="fonti.kar@gmail.com" w:date="2019-01-10T22:09:00Z">
-                <w:pPr>
-                  <w:spacing w:line="360" w:lineRule="auto"/>
-                  <w:jc w:val="center"/>
-                </w:pPr>
-              </w:pPrChange>
             </w:pPr>
             <w:r>
               <w:rPr>
@@ -23557,12 +23131,6 @@
               <w:rPr>
                 <w:color w:val="000000"/>
               </w:rPr>
-              <w:pPrChange w:id="71" w:author="fonti.kar@gmail.com" w:date="2019-01-10T22:09:00Z">
-                <w:pPr>
-                  <w:spacing w:line="360" w:lineRule="auto"/>
-                  <w:jc w:val="center"/>
-                </w:pPr>
-              </w:pPrChange>
             </w:pPr>
             <w:r>
               <w:rPr>
@@ -23593,12 +23161,6 @@
               <w:rPr>
                 <w:color w:val="000000"/>
               </w:rPr>
-              <w:pPrChange w:id="72" w:author="fonti.kar@gmail.com" w:date="2019-01-10T22:09:00Z">
-                <w:pPr>
-                  <w:spacing w:line="360" w:lineRule="auto"/>
-                  <w:jc w:val="center"/>
-                </w:pPr>
-              </w:pPrChange>
             </w:pPr>
             <w:r>
               <w:rPr>
@@ -23629,12 +23191,6 @@
               <w:rPr>
                 <w:color w:val="000000"/>
               </w:rPr>
-              <w:pPrChange w:id="73" w:author="fonti.kar@gmail.com" w:date="2019-01-10T22:09:00Z">
-                <w:pPr>
-                  <w:spacing w:line="360" w:lineRule="auto"/>
-                  <w:jc w:val="center"/>
-                </w:pPr>
-              </w:pPrChange>
             </w:pPr>
             <w:r>
               <w:rPr>
@@ -23665,12 +23221,6 @@
               <w:rPr>
                 <w:color w:val="000000"/>
               </w:rPr>
-              <w:pPrChange w:id="74" w:author="fonti.kar@gmail.com" w:date="2019-01-10T22:09:00Z">
-                <w:pPr>
-                  <w:spacing w:line="360" w:lineRule="auto"/>
-                  <w:jc w:val="center"/>
-                </w:pPr>
-              </w:pPrChange>
             </w:pPr>
             <w:r>
               <w:rPr>
@@ -23688,11 +23238,6 @@
         <w:rPr>
           <w:lang w:val="en-AU"/>
         </w:rPr>
-        <w:pPrChange w:id="75" w:author="fonti.kar@gmail.com" w:date="2019-01-10T22:09:00Z">
-          <w:pPr>
-            <w:spacing w:line="360" w:lineRule="auto"/>
-          </w:pPr>
-        </w:pPrChange>
       </w:pPr>
     </w:p>
     <w:tbl>
@@ -23742,11 +23287,6 @@
               <w:rPr>
                 <w:color w:val="000000"/>
               </w:rPr>
-              <w:pPrChange w:id="76" w:author="fonti.kar@gmail.com" w:date="2019-01-10T22:09:00Z">
-                <w:pPr>
-                  <w:spacing w:line="360" w:lineRule="auto"/>
-                </w:pPr>
-              </w:pPrChange>
             </w:pPr>
             <w:r>
               <w:rPr>
@@ -23915,11 +23455,6 @@
               <w:rPr>
                 <w:color w:val="000000"/>
               </w:rPr>
-              <w:pPrChange w:id="77" w:author="fonti.kar@gmail.com" w:date="2019-01-10T22:09:00Z">
-                <w:pPr>
-                  <w:spacing w:line="360" w:lineRule="auto"/>
-                </w:pPr>
-              </w:pPrChange>
             </w:pPr>
           </w:p>
         </w:tc>
@@ -23945,12 +23480,6 @@
               <w:rPr>
                 <w:color w:val="000000"/>
               </w:rPr>
-              <w:pPrChange w:id="78" w:author="fonti.kar@gmail.com" w:date="2019-01-10T22:09:00Z">
-                <w:pPr>
-                  <w:spacing w:line="360" w:lineRule="auto"/>
-                  <w:jc w:val="center"/>
-                </w:pPr>
-              </w:pPrChange>
             </w:pPr>
             <w:r>
               <w:rPr>
@@ -23989,12 +23518,6 @@
               <w:rPr>
                 <w:color w:val="000000"/>
               </w:rPr>
-              <w:pPrChange w:id="79" w:author="fonti.kar@gmail.com" w:date="2019-01-10T22:09:00Z">
-                <w:pPr>
-                  <w:spacing w:line="360" w:lineRule="auto"/>
-                  <w:jc w:val="center"/>
-                </w:pPr>
-              </w:pPrChange>
             </w:pPr>
             <w:r>
               <w:rPr>
@@ -24038,12 +23561,6 @@
               <w:rPr>
                 <w:color w:val="000000"/>
               </w:rPr>
-              <w:pPrChange w:id="80" w:author="fonti.kar@gmail.com" w:date="2019-01-10T22:09:00Z">
-                <w:pPr>
-                  <w:spacing w:line="360" w:lineRule="auto"/>
-                  <w:jc w:val="center"/>
-                </w:pPr>
-              </w:pPrChange>
             </w:pPr>
           </w:p>
         </w:tc>
@@ -24069,12 +23586,6 @@
               <w:rPr>
                 <w:color w:val="000000"/>
               </w:rPr>
-              <w:pPrChange w:id="81" w:author="fonti.kar@gmail.com" w:date="2019-01-10T22:09:00Z">
-                <w:pPr>
-                  <w:spacing w:line="360" w:lineRule="auto"/>
-                  <w:jc w:val="center"/>
-                </w:pPr>
-              </w:pPrChange>
             </w:pPr>
             <w:r>
               <w:rPr>
@@ -24106,12 +23617,6 @@
               <w:rPr>
                 <w:color w:val="000000"/>
               </w:rPr>
-              <w:pPrChange w:id="82" w:author="fonti.kar@gmail.com" w:date="2019-01-10T22:09:00Z">
-                <w:pPr>
-                  <w:spacing w:line="360" w:lineRule="auto"/>
-                  <w:jc w:val="center"/>
-                </w:pPr>
-              </w:pPrChange>
             </w:pPr>
             <w:r>
               <w:rPr>
@@ -24143,12 +23648,6 @@
               <w:rPr>
                 <w:color w:val="000000"/>
               </w:rPr>
-              <w:pPrChange w:id="83" w:author="fonti.kar@gmail.com" w:date="2019-01-10T22:09:00Z">
-                <w:pPr>
-                  <w:spacing w:line="360" w:lineRule="auto"/>
-                  <w:jc w:val="center"/>
-                </w:pPr>
-              </w:pPrChange>
             </w:pPr>
             <w:r>
               <w:rPr>
@@ -24180,12 +23679,6 @@
               <w:rPr>
                 <w:color w:val="000000"/>
               </w:rPr>
-              <w:pPrChange w:id="84" w:author="fonti.kar@gmail.com" w:date="2019-01-10T22:09:00Z">
-                <w:pPr>
-                  <w:spacing w:line="360" w:lineRule="auto"/>
-                  <w:jc w:val="center"/>
-                </w:pPr>
-              </w:pPrChange>
             </w:pPr>
             <w:r>
               <w:rPr>
@@ -24222,12 +23715,6 @@
               <w:rPr>
                 <w:color w:val="000000"/>
               </w:rPr>
-              <w:pPrChange w:id="85" w:author="fonti.kar@gmail.com" w:date="2019-01-10T22:09:00Z">
-                <w:pPr>
-                  <w:spacing w:line="360" w:lineRule="auto"/>
-                  <w:jc w:val="center"/>
-                </w:pPr>
-              </w:pPrChange>
             </w:pPr>
             <w:r>
               <w:rPr>
@@ -24272,12 +23759,6 @@
               <w:rPr>
                 <w:color w:val="000000"/>
               </w:rPr>
-              <w:pPrChange w:id="86" w:author="fonti.kar@gmail.com" w:date="2019-01-10T22:09:00Z">
-                <w:pPr>
-                  <w:spacing w:line="360" w:lineRule="auto"/>
-                  <w:jc w:val="center"/>
-                </w:pPr>
-              </w:pPrChange>
             </w:pPr>
             <w:r>
               <w:rPr>
@@ -24308,12 +23789,6 @@
               <w:rPr>
                 <w:color w:val="000000"/>
               </w:rPr>
-              <w:pPrChange w:id="87" w:author="fonti.kar@gmail.com" w:date="2019-01-10T22:09:00Z">
-                <w:pPr>
-                  <w:spacing w:line="360" w:lineRule="auto"/>
-                  <w:jc w:val="center"/>
-                </w:pPr>
-              </w:pPrChange>
             </w:pPr>
             <w:r>
               <w:rPr>
@@ -24344,12 +23819,6 @@
               <w:rPr>
                 <w:color w:val="000000"/>
               </w:rPr>
-              <w:pPrChange w:id="88" w:author="fonti.kar@gmail.com" w:date="2019-01-10T22:09:00Z">
-                <w:pPr>
-                  <w:spacing w:line="360" w:lineRule="auto"/>
-                  <w:jc w:val="center"/>
-                </w:pPr>
-              </w:pPrChange>
             </w:pPr>
             <w:r>
               <w:rPr>
@@ -24380,12 +23849,6 @@
               <w:rPr>
                 <w:color w:val="000000"/>
               </w:rPr>
-              <w:pPrChange w:id="89" w:author="fonti.kar@gmail.com" w:date="2019-01-10T22:09:00Z">
-                <w:pPr>
-                  <w:spacing w:line="360" w:lineRule="auto"/>
-                  <w:jc w:val="center"/>
-                </w:pPr>
-              </w:pPrChange>
             </w:pPr>
             <w:r>
               <w:rPr>
@@ -24416,12 +23879,6 @@
               <w:rPr>
                 <w:color w:val="000000"/>
               </w:rPr>
-              <w:pPrChange w:id="90" w:author="fonti.kar@gmail.com" w:date="2019-01-10T22:09:00Z">
-                <w:pPr>
-                  <w:spacing w:line="360" w:lineRule="auto"/>
-                  <w:jc w:val="center"/>
-                </w:pPr>
-              </w:pPrChange>
             </w:pPr>
             <w:r>
               <w:rPr>
@@ -24452,12 +23909,6 @@
               <w:rPr>
                 <w:color w:val="000000"/>
               </w:rPr>
-              <w:pPrChange w:id="91" w:author="fonti.kar@gmail.com" w:date="2019-01-10T22:09:00Z">
-                <w:pPr>
-                  <w:spacing w:line="360" w:lineRule="auto"/>
-                  <w:jc w:val="center"/>
-                </w:pPr>
-              </w:pPrChange>
             </w:pPr>
             <w:r>
               <w:rPr>
@@ -24488,12 +23939,6 @@
               <w:rPr>
                 <w:color w:val="000000"/>
               </w:rPr>
-              <w:pPrChange w:id="92" w:author="fonti.kar@gmail.com" w:date="2019-01-10T22:09:00Z">
-                <w:pPr>
-                  <w:spacing w:line="360" w:lineRule="auto"/>
-                  <w:jc w:val="center"/>
-                </w:pPr>
-              </w:pPrChange>
             </w:pPr>
             <w:r>
               <w:rPr>
@@ -24524,12 +23969,6 @@
               <w:rPr>
                 <w:color w:val="000000"/>
               </w:rPr>
-              <w:pPrChange w:id="93" w:author="fonti.kar@gmail.com" w:date="2019-01-10T22:09:00Z">
-                <w:pPr>
-                  <w:spacing w:line="360" w:lineRule="auto"/>
-                  <w:jc w:val="center"/>
-                </w:pPr>
-              </w:pPrChange>
             </w:pPr>
             <w:r>
               <w:rPr>
@@ -24560,12 +23999,6 @@
               <w:rPr>
                 <w:color w:val="000000"/>
               </w:rPr>
-              <w:pPrChange w:id="94" w:author="fonti.kar@gmail.com" w:date="2019-01-10T22:09:00Z">
-                <w:pPr>
-                  <w:spacing w:line="360" w:lineRule="auto"/>
-                  <w:jc w:val="center"/>
-                </w:pPr>
-              </w:pPrChange>
             </w:pPr>
             <w:r>
               <w:rPr>
@@ -24597,12 +24030,6 @@
               <w:rPr>
                 <w:color w:val="000000"/>
               </w:rPr>
-              <w:pPrChange w:id="95" w:author="fonti.kar@gmail.com" w:date="2019-01-10T22:09:00Z">
-                <w:pPr>
-                  <w:spacing w:line="360" w:lineRule="auto"/>
-                  <w:jc w:val="center"/>
-                </w:pPr>
-              </w:pPrChange>
             </w:pPr>
             <w:r>
               <w:rPr>
@@ -24633,12 +24060,6 @@
               <w:rPr>
                 <w:color w:val="000000"/>
               </w:rPr>
-              <w:pPrChange w:id="96" w:author="fonti.kar@gmail.com" w:date="2019-01-10T22:09:00Z">
-                <w:pPr>
-                  <w:spacing w:line="360" w:lineRule="auto"/>
-                  <w:jc w:val="center"/>
-                </w:pPr>
-              </w:pPrChange>
             </w:pPr>
             <w:r>
               <w:rPr>
@@ -24669,12 +24090,6 @@
               <w:rPr>
                 <w:color w:val="000000"/>
               </w:rPr>
-              <w:pPrChange w:id="97" w:author="fonti.kar@gmail.com" w:date="2019-01-10T22:09:00Z">
-                <w:pPr>
-                  <w:spacing w:line="360" w:lineRule="auto"/>
-                  <w:jc w:val="center"/>
-                </w:pPr>
-              </w:pPrChange>
             </w:pPr>
             <w:r>
               <w:rPr>
@@ -24711,12 +24126,6 @@
               <w:rPr>
                 <w:color w:val="000000"/>
               </w:rPr>
-              <w:pPrChange w:id="98" w:author="fonti.kar@gmail.com" w:date="2019-01-10T22:09:00Z">
-                <w:pPr>
-                  <w:spacing w:line="360" w:lineRule="auto"/>
-                  <w:jc w:val="center"/>
-                </w:pPr>
-              </w:pPrChange>
             </w:pPr>
             <w:r>
               <w:rPr>
@@ -24749,12 +24158,6 @@
                 <w:bCs/>
                 <w:color w:val="000000"/>
               </w:rPr>
-              <w:pPrChange w:id="99" w:author="fonti.kar@gmail.com" w:date="2019-01-10T22:09:00Z">
-                <w:pPr>
-                  <w:spacing w:line="360" w:lineRule="auto"/>
-                  <w:jc w:val="center"/>
-                </w:pPr>
-              </w:pPrChange>
             </w:pPr>
             <w:r>
               <w:rPr>
@@ -24787,12 +24190,6 @@
               <w:rPr>
                 <w:color w:val="000000"/>
               </w:rPr>
-              <w:pPrChange w:id="100" w:author="fonti.kar@gmail.com" w:date="2019-01-10T22:09:00Z">
-                <w:pPr>
-                  <w:spacing w:line="360" w:lineRule="auto"/>
-                  <w:jc w:val="center"/>
-                </w:pPr>
-              </w:pPrChange>
             </w:pPr>
             <w:r>
               <w:rPr>
@@ -24823,12 +24220,6 @@
               <w:rPr>
                 <w:color w:val="000000"/>
               </w:rPr>
-              <w:pPrChange w:id="101" w:author="fonti.kar@gmail.com" w:date="2019-01-10T22:09:00Z">
-                <w:pPr>
-                  <w:spacing w:line="360" w:lineRule="auto"/>
-                  <w:jc w:val="center"/>
-                </w:pPr>
-              </w:pPrChange>
             </w:pPr>
             <w:r>
               <w:rPr>
@@ -24861,12 +24252,6 @@
                 <w:bCs/>
                 <w:color w:val="000000"/>
               </w:rPr>
-              <w:pPrChange w:id="102" w:author="fonti.kar@gmail.com" w:date="2019-01-10T22:09:00Z">
-                <w:pPr>
-                  <w:spacing w:line="360" w:lineRule="auto"/>
-                  <w:jc w:val="center"/>
-                </w:pPr>
-              </w:pPrChange>
             </w:pPr>
             <w:r>
               <w:rPr>
@@ -24899,12 +24284,6 @@
               <w:rPr>
                 <w:color w:val="000000"/>
               </w:rPr>
-              <w:pPrChange w:id="103" w:author="fonti.kar@gmail.com" w:date="2019-01-10T22:09:00Z">
-                <w:pPr>
-                  <w:spacing w:line="360" w:lineRule="auto"/>
-                  <w:jc w:val="center"/>
-                </w:pPr>
-              </w:pPrChange>
             </w:pPr>
             <w:r>
               <w:rPr>
@@ -24935,12 +24314,6 @@
               <w:rPr>
                 <w:color w:val="000000"/>
               </w:rPr>
-              <w:pPrChange w:id="104" w:author="fonti.kar@gmail.com" w:date="2019-01-10T22:09:00Z">
-                <w:pPr>
-                  <w:spacing w:line="360" w:lineRule="auto"/>
-                  <w:jc w:val="center"/>
-                </w:pPr>
-              </w:pPrChange>
             </w:pPr>
             <w:r>
               <w:rPr>
@@ -24971,12 +24344,6 @@
               <w:rPr>
                 <w:color w:val="000000"/>
               </w:rPr>
-              <w:pPrChange w:id="105" w:author="fonti.kar@gmail.com" w:date="2019-01-10T22:09:00Z">
-                <w:pPr>
-                  <w:spacing w:line="360" w:lineRule="auto"/>
-                  <w:jc w:val="right"/>
-                </w:pPr>
-              </w:pPrChange>
             </w:pPr>
             <w:r>
               <w:rPr>
@@ -25007,12 +24374,6 @@
               <w:rPr>
                 <w:color w:val="000000"/>
               </w:rPr>
-              <w:pPrChange w:id="106" w:author="fonti.kar@gmail.com" w:date="2019-01-10T22:09:00Z">
-                <w:pPr>
-                  <w:spacing w:line="360" w:lineRule="auto"/>
-                  <w:jc w:val="right"/>
-                </w:pPr>
-              </w:pPrChange>
             </w:pPr>
             <w:r>
               <w:rPr>
@@ -25043,12 +24404,6 @@
               <w:rPr>
                 <w:color w:val="000000"/>
               </w:rPr>
-              <w:pPrChange w:id="107" w:author="fonti.kar@gmail.com" w:date="2019-01-10T22:09:00Z">
-                <w:pPr>
-                  <w:spacing w:line="360" w:lineRule="auto"/>
-                  <w:jc w:val="right"/>
-                </w:pPr>
-              </w:pPrChange>
             </w:pPr>
             <w:r>
               <w:rPr>
@@ -25082,12 +24437,6 @@
                 <w:bCs/>
                 <w:color w:val="000000"/>
               </w:rPr>
-              <w:pPrChange w:id="108" w:author="fonti.kar@gmail.com" w:date="2019-01-10T22:09:00Z">
-                <w:pPr>
-                  <w:spacing w:line="360" w:lineRule="auto"/>
-                  <w:jc w:val="right"/>
-                </w:pPr>
-              </w:pPrChange>
             </w:pPr>
             <w:r>
               <w:rPr>
@@ -25120,12 +24469,6 @@
               <w:rPr>
                 <w:color w:val="000000"/>
               </w:rPr>
-              <w:pPrChange w:id="109" w:author="fonti.kar@gmail.com" w:date="2019-01-10T22:09:00Z">
-                <w:pPr>
-                  <w:spacing w:line="360" w:lineRule="auto"/>
-                  <w:jc w:val="right"/>
-                </w:pPr>
-              </w:pPrChange>
             </w:pPr>
             <w:r>
               <w:rPr>
@@ -25156,12 +24499,6 @@
               <w:rPr>
                 <w:color w:val="000000"/>
               </w:rPr>
-              <w:pPrChange w:id="110" w:author="fonti.kar@gmail.com" w:date="2019-01-10T22:09:00Z">
-                <w:pPr>
-                  <w:spacing w:line="360" w:lineRule="auto"/>
-                  <w:jc w:val="right"/>
-                </w:pPr>
-              </w:pPrChange>
             </w:pPr>
             <w:r>
               <w:rPr>
@@ -25198,12 +24535,6 @@
               <w:rPr>
                 <w:color w:val="000000"/>
               </w:rPr>
-              <w:pPrChange w:id="111" w:author="fonti.kar@gmail.com" w:date="2019-01-10T22:09:00Z">
-                <w:pPr>
-                  <w:spacing w:line="360" w:lineRule="auto"/>
-                  <w:jc w:val="center"/>
-                </w:pPr>
-              </w:pPrChange>
             </w:pPr>
             <w:r>
               <w:rPr>
@@ -25248,12 +24579,6 @@
                 <w:bCs/>
                 <w:color w:val="000000"/>
               </w:rPr>
-              <w:pPrChange w:id="112" w:author="fonti.kar@gmail.com" w:date="2019-01-10T22:09:00Z">
-                <w:pPr>
-                  <w:spacing w:line="360" w:lineRule="auto"/>
-                  <w:jc w:val="center"/>
-                </w:pPr>
-              </w:pPrChange>
             </w:pPr>
             <w:r>
               <w:rPr>
@@ -25286,12 +24611,6 @@
               <w:rPr>
                 <w:color w:val="000000"/>
               </w:rPr>
-              <w:pPrChange w:id="113" w:author="fonti.kar@gmail.com" w:date="2019-01-10T22:09:00Z">
-                <w:pPr>
-                  <w:spacing w:line="360" w:lineRule="auto"/>
-                  <w:jc w:val="center"/>
-                </w:pPr>
-              </w:pPrChange>
             </w:pPr>
             <w:r>
               <w:rPr>
@@ -25322,12 +24641,6 @@
               <w:rPr>
                 <w:color w:val="000000"/>
               </w:rPr>
-              <w:pPrChange w:id="114" w:author="fonti.kar@gmail.com" w:date="2019-01-10T22:09:00Z">
-                <w:pPr>
-                  <w:spacing w:line="360" w:lineRule="auto"/>
-                  <w:jc w:val="center"/>
-                </w:pPr>
-              </w:pPrChange>
             </w:pPr>
             <w:r>
               <w:rPr>
@@ -25360,12 +24673,6 @@
                 <w:bCs/>
                 <w:color w:val="000000"/>
               </w:rPr>
-              <w:pPrChange w:id="115" w:author="fonti.kar@gmail.com" w:date="2019-01-10T22:09:00Z">
-                <w:pPr>
-                  <w:spacing w:line="360" w:lineRule="auto"/>
-                  <w:jc w:val="center"/>
-                </w:pPr>
-              </w:pPrChange>
             </w:pPr>
             <w:r>
               <w:rPr>
@@ -25398,12 +24705,6 @@
               <w:rPr>
                 <w:color w:val="000000"/>
               </w:rPr>
-              <w:pPrChange w:id="116" w:author="fonti.kar@gmail.com" w:date="2019-01-10T22:09:00Z">
-                <w:pPr>
-                  <w:spacing w:line="360" w:lineRule="auto"/>
-                  <w:jc w:val="center"/>
-                </w:pPr>
-              </w:pPrChange>
             </w:pPr>
             <w:r>
               <w:rPr>
@@ -25434,12 +24735,6 @@
               <w:rPr>
                 <w:color w:val="000000"/>
               </w:rPr>
-              <w:pPrChange w:id="117" w:author="fonti.kar@gmail.com" w:date="2019-01-10T22:09:00Z">
-                <w:pPr>
-                  <w:spacing w:line="360" w:lineRule="auto"/>
-                  <w:jc w:val="center"/>
-                </w:pPr>
-              </w:pPrChange>
             </w:pPr>
             <w:r>
               <w:rPr>
@@ -25470,12 +24765,6 @@
               <w:rPr>
                 <w:color w:val="000000"/>
               </w:rPr>
-              <w:pPrChange w:id="118" w:author="fonti.kar@gmail.com" w:date="2019-01-10T22:09:00Z">
-                <w:pPr>
-                  <w:spacing w:line="360" w:lineRule="auto"/>
-                  <w:jc w:val="right"/>
-                </w:pPr>
-              </w:pPrChange>
             </w:pPr>
             <w:r>
               <w:rPr>
@@ -25506,12 +24795,6 @@
               <w:rPr>
                 <w:color w:val="000000"/>
               </w:rPr>
-              <w:pPrChange w:id="119" w:author="fonti.kar@gmail.com" w:date="2019-01-10T22:09:00Z">
-                <w:pPr>
-                  <w:spacing w:line="360" w:lineRule="auto"/>
-                  <w:jc w:val="right"/>
-                </w:pPr>
-              </w:pPrChange>
             </w:pPr>
             <w:r>
               <w:rPr>
@@ -25542,12 +24825,6 @@
               <w:rPr>
                 <w:color w:val="000000"/>
               </w:rPr>
-              <w:pPrChange w:id="120" w:author="fonti.kar@gmail.com" w:date="2019-01-10T22:09:00Z">
-                <w:pPr>
-                  <w:spacing w:line="360" w:lineRule="auto"/>
-                  <w:jc w:val="right"/>
-                </w:pPr>
-              </w:pPrChange>
             </w:pPr>
             <w:r>
               <w:rPr>
@@ -25579,12 +24856,6 @@
               <w:rPr>
                 <w:color w:val="000000"/>
               </w:rPr>
-              <w:pPrChange w:id="121" w:author="fonti.kar@gmail.com" w:date="2019-01-10T22:09:00Z">
-                <w:pPr>
-                  <w:spacing w:line="360" w:lineRule="auto"/>
-                  <w:jc w:val="right"/>
-                </w:pPr>
-              </w:pPrChange>
             </w:pPr>
             <w:r>
               <w:rPr>
@@ -25615,12 +24886,6 @@
               <w:rPr>
                 <w:color w:val="000000"/>
               </w:rPr>
-              <w:pPrChange w:id="122" w:author="fonti.kar@gmail.com" w:date="2019-01-10T22:09:00Z">
-                <w:pPr>
-                  <w:spacing w:line="360" w:lineRule="auto"/>
-                  <w:jc w:val="right"/>
-                </w:pPr>
-              </w:pPrChange>
             </w:pPr>
             <w:r>
               <w:rPr>
@@ -25651,12 +24916,6 @@
               <w:rPr>
                 <w:color w:val="000000"/>
               </w:rPr>
-              <w:pPrChange w:id="123" w:author="fonti.kar@gmail.com" w:date="2019-01-10T22:09:00Z">
-                <w:pPr>
-                  <w:spacing w:line="360" w:lineRule="auto"/>
-                  <w:jc w:val="right"/>
-                </w:pPr>
-              </w:pPrChange>
             </w:pPr>
             <w:r>
               <w:rPr>
@@ -25693,12 +24952,6 @@
               <w:rPr>
                 <w:color w:val="000000"/>
               </w:rPr>
-              <w:pPrChange w:id="124" w:author="fonti.kar@gmail.com" w:date="2019-01-10T22:09:00Z">
-                <w:pPr>
-                  <w:spacing w:line="360" w:lineRule="auto"/>
-                  <w:jc w:val="center"/>
-                </w:pPr>
-              </w:pPrChange>
             </w:pPr>
             <w:r>
               <w:rPr>
@@ -25743,12 +24996,6 @@
                 <w:bCs/>
                 <w:color w:val="000000"/>
               </w:rPr>
-              <w:pPrChange w:id="125" w:author="fonti.kar@gmail.com" w:date="2019-01-10T22:09:00Z">
-                <w:pPr>
-                  <w:spacing w:line="360" w:lineRule="auto"/>
-                  <w:jc w:val="center"/>
-                </w:pPr>
-              </w:pPrChange>
             </w:pPr>
             <w:r>
               <w:rPr>
@@ -25781,12 +25028,6 @@
               <w:rPr>
                 <w:color w:val="000000"/>
               </w:rPr>
-              <w:pPrChange w:id="126" w:author="fonti.kar@gmail.com" w:date="2019-01-10T22:09:00Z">
-                <w:pPr>
-                  <w:spacing w:line="360" w:lineRule="auto"/>
-                  <w:jc w:val="center"/>
-                </w:pPr>
-              </w:pPrChange>
             </w:pPr>
             <w:r>
               <w:rPr>
@@ -25817,12 +25058,6 @@
               <w:rPr>
                 <w:color w:val="000000"/>
               </w:rPr>
-              <w:pPrChange w:id="127" w:author="fonti.kar@gmail.com" w:date="2019-01-10T22:09:00Z">
-                <w:pPr>
-                  <w:spacing w:line="360" w:lineRule="auto"/>
-                  <w:jc w:val="center"/>
-                </w:pPr>
-              </w:pPrChange>
             </w:pPr>
             <w:r>
               <w:rPr>
@@ -25855,12 +25090,6 @@
                 <w:bCs/>
                 <w:color w:val="000000"/>
               </w:rPr>
-              <w:pPrChange w:id="128" w:author="fonti.kar@gmail.com" w:date="2019-01-10T22:09:00Z">
-                <w:pPr>
-                  <w:spacing w:line="360" w:lineRule="auto"/>
-                  <w:jc w:val="center"/>
-                </w:pPr>
-              </w:pPrChange>
             </w:pPr>
             <w:r>
               <w:rPr>
@@ -25893,12 +25122,6 @@
               <w:rPr>
                 <w:color w:val="000000"/>
               </w:rPr>
-              <w:pPrChange w:id="129" w:author="fonti.kar@gmail.com" w:date="2019-01-10T22:09:00Z">
-                <w:pPr>
-                  <w:spacing w:line="360" w:lineRule="auto"/>
-                  <w:jc w:val="center"/>
-                </w:pPr>
-              </w:pPrChange>
             </w:pPr>
             <w:r>
               <w:rPr>
@@ -25929,12 +25152,6 @@
               <w:rPr>
                 <w:color w:val="000000"/>
               </w:rPr>
-              <w:pPrChange w:id="130" w:author="fonti.kar@gmail.com" w:date="2019-01-10T22:09:00Z">
-                <w:pPr>
-                  <w:spacing w:line="360" w:lineRule="auto"/>
-                  <w:jc w:val="center"/>
-                </w:pPr>
-              </w:pPrChange>
             </w:pPr>
             <w:r>
               <w:rPr>
@@ -25967,12 +25184,6 @@
                 <w:bCs/>
                 <w:color w:val="000000"/>
               </w:rPr>
-              <w:pPrChange w:id="131" w:author="fonti.kar@gmail.com" w:date="2019-01-10T22:09:00Z">
-                <w:pPr>
-                  <w:spacing w:line="360" w:lineRule="auto"/>
-                  <w:jc w:val="right"/>
-                </w:pPr>
-              </w:pPrChange>
             </w:pPr>
             <w:r>
               <w:rPr>
@@ -26005,12 +25216,6 @@
               <w:rPr>
                 <w:color w:val="000000"/>
               </w:rPr>
-              <w:pPrChange w:id="132" w:author="fonti.kar@gmail.com" w:date="2019-01-10T22:09:00Z">
-                <w:pPr>
-                  <w:spacing w:line="360" w:lineRule="auto"/>
-                  <w:jc w:val="right"/>
-                </w:pPr>
-              </w:pPrChange>
             </w:pPr>
             <w:r>
               <w:rPr>
@@ -26041,12 +25246,6 @@
               <w:rPr>
                 <w:color w:val="000000"/>
               </w:rPr>
-              <w:pPrChange w:id="133" w:author="fonti.kar@gmail.com" w:date="2019-01-10T22:09:00Z">
-                <w:pPr>
-                  <w:spacing w:line="360" w:lineRule="auto"/>
-                  <w:jc w:val="right"/>
-                </w:pPr>
-              </w:pPrChange>
             </w:pPr>
             <w:r>
               <w:rPr>
@@ -26080,12 +25279,6 @@
                 <w:bCs/>
                 <w:color w:val="000000"/>
               </w:rPr>
-              <w:pPrChange w:id="134" w:author="fonti.kar@gmail.com" w:date="2019-01-10T22:09:00Z">
-                <w:pPr>
-                  <w:spacing w:line="360" w:lineRule="auto"/>
-                  <w:jc w:val="right"/>
-                </w:pPr>
-              </w:pPrChange>
             </w:pPr>
             <w:r>
               <w:rPr>
@@ -26118,12 +25311,6 @@
               <w:rPr>
                 <w:color w:val="000000"/>
               </w:rPr>
-              <w:pPrChange w:id="135" w:author="fonti.kar@gmail.com" w:date="2019-01-10T22:09:00Z">
-                <w:pPr>
-                  <w:spacing w:line="360" w:lineRule="auto"/>
-                  <w:jc w:val="right"/>
-                </w:pPr>
-              </w:pPrChange>
             </w:pPr>
             <w:r>
               <w:rPr>
@@ -26154,12 +25341,6 @@
               <w:rPr>
                 <w:color w:val="000000"/>
               </w:rPr>
-              <w:pPrChange w:id="136" w:author="fonti.kar@gmail.com" w:date="2019-01-10T22:09:00Z">
-                <w:pPr>
-                  <w:spacing w:line="360" w:lineRule="auto"/>
-                  <w:jc w:val="right"/>
-                </w:pPr>
-              </w:pPrChange>
             </w:pPr>
             <w:r>
               <w:rPr>
@@ -26196,12 +25377,6 @@
               <w:rPr>
                 <w:color w:val="000000"/>
               </w:rPr>
-              <w:pPrChange w:id="137" w:author="fonti.kar@gmail.com" w:date="2019-01-10T22:09:00Z">
-                <w:pPr>
-                  <w:spacing w:line="360" w:lineRule="auto"/>
-                  <w:jc w:val="center"/>
-                </w:pPr>
-              </w:pPrChange>
             </w:pPr>
             <w:r>
               <w:rPr>
@@ -26246,12 +25421,6 @@
                 <w:bCs/>
                 <w:color w:val="000000"/>
               </w:rPr>
-              <w:pPrChange w:id="138" w:author="fonti.kar@gmail.com" w:date="2019-01-10T22:09:00Z">
-                <w:pPr>
-                  <w:spacing w:line="360" w:lineRule="auto"/>
-                  <w:jc w:val="center"/>
-                </w:pPr>
-              </w:pPrChange>
             </w:pPr>
             <w:r>
               <w:rPr>
@@ -26284,12 +25453,6 @@
               <w:rPr>
                 <w:color w:val="000000"/>
               </w:rPr>
-              <w:pPrChange w:id="139" w:author="fonti.kar@gmail.com" w:date="2019-01-10T22:09:00Z">
-                <w:pPr>
-                  <w:spacing w:line="360" w:lineRule="auto"/>
-                  <w:jc w:val="center"/>
-                </w:pPr>
-              </w:pPrChange>
             </w:pPr>
             <w:r>
               <w:rPr>
@@ -26320,12 +25483,6 @@
               <w:rPr>
                 <w:color w:val="000000"/>
               </w:rPr>
-              <w:pPrChange w:id="140" w:author="fonti.kar@gmail.com" w:date="2019-01-10T22:09:00Z">
-                <w:pPr>
-                  <w:spacing w:line="360" w:lineRule="auto"/>
-                  <w:jc w:val="center"/>
-                </w:pPr>
-              </w:pPrChange>
             </w:pPr>
             <w:r>
               <w:rPr>
@@ -26358,12 +25515,6 @@
                 <w:bCs/>
                 <w:color w:val="000000"/>
               </w:rPr>
-              <w:pPrChange w:id="141" w:author="fonti.kar@gmail.com" w:date="2019-01-10T22:09:00Z">
-                <w:pPr>
-                  <w:spacing w:line="360" w:lineRule="auto"/>
-                  <w:jc w:val="center"/>
-                </w:pPr>
-              </w:pPrChange>
             </w:pPr>
             <w:r>
               <w:rPr>
@@ -26396,12 +25547,6 @@
               <w:rPr>
                 <w:color w:val="000000"/>
               </w:rPr>
-              <w:pPrChange w:id="142" w:author="fonti.kar@gmail.com" w:date="2019-01-10T22:09:00Z">
-                <w:pPr>
-                  <w:spacing w:line="360" w:lineRule="auto"/>
-                  <w:jc w:val="center"/>
-                </w:pPr>
-              </w:pPrChange>
             </w:pPr>
             <w:r>
               <w:rPr>
@@ -26432,12 +25577,6 @@
               <w:rPr>
                 <w:color w:val="000000"/>
               </w:rPr>
-              <w:pPrChange w:id="143" w:author="fonti.kar@gmail.com" w:date="2019-01-10T22:09:00Z">
-                <w:pPr>
-                  <w:spacing w:line="360" w:lineRule="auto"/>
-                  <w:jc w:val="center"/>
-                </w:pPr>
-              </w:pPrChange>
             </w:pPr>
             <w:r>
               <w:rPr>
@@ -26470,12 +25609,6 @@
                 <w:bCs/>
                 <w:color w:val="000000"/>
               </w:rPr>
-              <w:pPrChange w:id="144" w:author="fonti.kar@gmail.com" w:date="2019-01-10T22:09:00Z">
-                <w:pPr>
-                  <w:spacing w:line="360" w:lineRule="auto"/>
-                  <w:jc w:val="right"/>
-                </w:pPr>
-              </w:pPrChange>
             </w:pPr>
             <w:r>
               <w:rPr>
@@ -26508,12 +25641,6 @@
               <w:rPr>
                 <w:color w:val="000000"/>
               </w:rPr>
-              <w:pPrChange w:id="145" w:author="fonti.kar@gmail.com" w:date="2019-01-10T22:09:00Z">
-                <w:pPr>
-                  <w:spacing w:line="360" w:lineRule="auto"/>
-                  <w:jc w:val="right"/>
-                </w:pPr>
-              </w:pPrChange>
             </w:pPr>
             <w:r>
               <w:rPr>
@@ -26544,12 +25671,6 @@
               <w:rPr>
                 <w:color w:val="000000"/>
               </w:rPr>
-              <w:pPrChange w:id="146" w:author="fonti.kar@gmail.com" w:date="2019-01-10T22:09:00Z">
-                <w:pPr>
-                  <w:spacing w:line="360" w:lineRule="auto"/>
-                  <w:jc w:val="right"/>
-                </w:pPr>
-              </w:pPrChange>
             </w:pPr>
             <w:r>
               <w:rPr>
@@ -26581,12 +25702,6 @@
               <w:rPr>
                 <w:color w:val="000000"/>
               </w:rPr>
-              <w:pPrChange w:id="147" w:author="fonti.kar@gmail.com" w:date="2019-01-10T22:09:00Z">
-                <w:pPr>
-                  <w:spacing w:line="360" w:lineRule="auto"/>
-                  <w:jc w:val="right"/>
-                </w:pPr>
-              </w:pPrChange>
             </w:pPr>
             <w:r>
               <w:rPr>
@@ -26617,12 +25732,6 @@
               <w:rPr>
                 <w:color w:val="000000"/>
               </w:rPr>
-              <w:pPrChange w:id="148" w:author="fonti.kar@gmail.com" w:date="2019-01-10T22:09:00Z">
-                <w:pPr>
-                  <w:spacing w:line="360" w:lineRule="auto"/>
-                  <w:jc w:val="right"/>
-                </w:pPr>
-              </w:pPrChange>
             </w:pPr>
             <w:r>
               <w:rPr>
@@ -26653,12 +25762,6 @@
               <w:rPr>
                 <w:color w:val="000000"/>
               </w:rPr>
-              <w:pPrChange w:id="149" w:author="fonti.kar@gmail.com" w:date="2019-01-10T22:09:00Z">
-                <w:pPr>
-                  <w:spacing w:line="360" w:lineRule="auto"/>
-                  <w:jc w:val="right"/>
-                </w:pPr>
-              </w:pPrChange>
             </w:pPr>
             <w:r>
               <w:rPr>
@@ -26695,12 +25798,6 @@
               <w:rPr>
                 <w:color w:val="000000"/>
               </w:rPr>
-              <w:pPrChange w:id="150" w:author="fonti.kar@gmail.com" w:date="2019-01-10T22:09:00Z">
-                <w:pPr>
-                  <w:spacing w:line="360" w:lineRule="auto"/>
-                  <w:jc w:val="center"/>
-                </w:pPr>
-              </w:pPrChange>
             </w:pPr>
             <w:r>
               <w:rPr>
@@ -26745,12 +25842,6 @@
                 <w:bCs/>
                 <w:color w:val="000000"/>
               </w:rPr>
-              <w:pPrChange w:id="151" w:author="fonti.kar@gmail.com" w:date="2019-01-10T22:09:00Z">
-                <w:pPr>
-                  <w:spacing w:line="360" w:lineRule="auto"/>
-                  <w:jc w:val="center"/>
-                </w:pPr>
-              </w:pPrChange>
             </w:pPr>
             <w:r>
               <w:rPr>
@@ -26783,12 +25874,6 @@
               <w:rPr>
                 <w:color w:val="000000"/>
               </w:rPr>
-              <w:pPrChange w:id="152" w:author="fonti.kar@gmail.com" w:date="2019-01-10T22:09:00Z">
-                <w:pPr>
-                  <w:spacing w:line="360" w:lineRule="auto"/>
-                  <w:jc w:val="center"/>
-                </w:pPr>
-              </w:pPrChange>
             </w:pPr>
             <w:r>
               <w:rPr>
@@ -26819,12 +25904,6 @@
               <w:rPr>
                 <w:color w:val="000000"/>
               </w:rPr>
-              <w:pPrChange w:id="153" w:author="fonti.kar@gmail.com" w:date="2019-01-10T22:09:00Z">
-                <w:pPr>
-                  <w:spacing w:line="360" w:lineRule="auto"/>
-                  <w:jc w:val="center"/>
-                </w:pPr>
-              </w:pPrChange>
             </w:pPr>
             <w:r>
               <w:rPr>
@@ -26857,12 +25936,6 @@
                 <w:bCs/>
                 <w:color w:val="000000"/>
               </w:rPr>
-              <w:pPrChange w:id="154" w:author="fonti.kar@gmail.com" w:date="2019-01-10T22:09:00Z">
-                <w:pPr>
-                  <w:spacing w:line="360" w:lineRule="auto"/>
-                  <w:jc w:val="center"/>
-                </w:pPr>
-              </w:pPrChange>
             </w:pPr>
             <w:r>
               <w:rPr>
@@ -26895,12 +25968,6 @@
               <w:rPr>
                 <w:color w:val="000000"/>
               </w:rPr>
-              <w:pPrChange w:id="155" w:author="fonti.kar@gmail.com" w:date="2019-01-10T22:09:00Z">
-                <w:pPr>
-                  <w:spacing w:line="360" w:lineRule="auto"/>
-                  <w:jc w:val="center"/>
-                </w:pPr>
-              </w:pPrChange>
             </w:pPr>
             <w:r>
               <w:rPr>
@@ -26931,12 +25998,6 @@
               <w:rPr>
                 <w:color w:val="000000"/>
               </w:rPr>
-              <w:pPrChange w:id="156" w:author="fonti.kar@gmail.com" w:date="2019-01-10T22:09:00Z">
-                <w:pPr>
-                  <w:spacing w:line="360" w:lineRule="auto"/>
-                  <w:jc w:val="center"/>
-                </w:pPr>
-              </w:pPrChange>
             </w:pPr>
             <w:r>
               <w:rPr>
@@ -26967,12 +26028,6 @@
               <w:rPr>
                 <w:color w:val="000000"/>
               </w:rPr>
-              <w:pPrChange w:id="157" w:author="fonti.kar@gmail.com" w:date="2019-01-10T22:09:00Z">
-                <w:pPr>
-                  <w:spacing w:line="360" w:lineRule="auto"/>
-                  <w:jc w:val="right"/>
-                </w:pPr>
-              </w:pPrChange>
             </w:pPr>
             <w:r>
               <w:rPr>
@@ -27003,12 +26058,6 @@
               <w:rPr>
                 <w:color w:val="000000"/>
               </w:rPr>
-              <w:pPrChange w:id="158" w:author="fonti.kar@gmail.com" w:date="2019-01-10T22:09:00Z">
-                <w:pPr>
-                  <w:spacing w:line="360" w:lineRule="auto"/>
-                  <w:jc w:val="right"/>
-                </w:pPr>
-              </w:pPrChange>
             </w:pPr>
             <w:r>
               <w:rPr>
@@ -27039,12 +26088,6 @@
               <w:rPr>
                 <w:color w:val="000000"/>
               </w:rPr>
-              <w:pPrChange w:id="159" w:author="fonti.kar@gmail.com" w:date="2019-01-10T22:09:00Z">
-                <w:pPr>
-                  <w:spacing w:line="360" w:lineRule="auto"/>
-                  <w:jc w:val="right"/>
-                </w:pPr>
-              </w:pPrChange>
             </w:pPr>
             <w:r>
               <w:rPr>
@@ -27078,12 +26121,6 @@
                 <w:bCs/>
                 <w:color w:val="000000"/>
               </w:rPr>
-              <w:pPrChange w:id="160" w:author="fonti.kar@gmail.com" w:date="2019-01-10T22:09:00Z">
-                <w:pPr>
-                  <w:spacing w:line="360" w:lineRule="auto"/>
-                  <w:jc w:val="right"/>
-                </w:pPr>
-              </w:pPrChange>
             </w:pPr>
             <w:r>
               <w:rPr>
@@ -27116,12 +26153,6 @@
               <w:rPr>
                 <w:color w:val="000000"/>
               </w:rPr>
-              <w:pPrChange w:id="161" w:author="fonti.kar@gmail.com" w:date="2019-01-10T22:09:00Z">
-                <w:pPr>
-                  <w:spacing w:line="360" w:lineRule="auto"/>
-                  <w:jc w:val="right"/>
-                </w:pPr>
-              </w:pPrChange>
             </w:pPr>
             <w:r>
               <w:rPr>
@@ -27152,12 +26183,6 @@
               <w:rPr>
                 <w:color w:val="000000"/>
               </w:rPr>
-              <w:pPrChange w:id="162" w:author="fonti.kar@gmail.com" w:date="2019-01-10T22:09:00Z">
-                <w:pPr>
-                  <w:spacing w:line="360" w:lineRule="auto"/>
-                  <w:jc w:val="right"/>
-                </w:pPr>
-              </w:pPrChange>
             </w:pPr>
             <w:r>
               <w:rPr>
@@ -27194,12 +26219,6 @@
               <w:rPr>
                 <w:color w:val="000000"/>
               </w:rPr>
-              <w:pPrChange w:id="163" w:author="fonti.kar@gmail.com" w:date="2019-01-10T22:09:00Z">
-                <w:pPr>
-                  <w:spacing w:line="360" w:lineRule="auto"/>
-                  <w:jc w:val="center"/>
-                </w:pPr>
-              </w:pPrChange>
             </w:pPr>
             <w:r>
               <w:rPr>
@@ -27230,12 +26249,6 @@
               <w:rPr>
                 <w:color w:val="000000"/>
               </w:rPr>
-              <w:pPrChange w:id="164" w:author="fonti.kar@gmail.com" w:date="2019-01-10T22:09:00Z">
-                <w:pPr>
-                  <w:spacing w:line="360" w:lineRule="auto"/>
-                  <w:jc w:val="center"/>
-                </w:pPr>
-              </w:pPrChange>
             </w:pPr>
             <w:r>
               <w:rPr>
@@ -27266,12 +26279,6 @@
               <w:rPr>
                 <w:color w:val="000000"/>
               </w:rPr>
-              <w:pPrChange w:id="165" w:author="fonti.kar@gmail.com" w:date="2019-01-10T22:09:00Z">
-                <w:pPr>
-                  <w:spacing w:line="360" w:lineRule="auto"/>
-                  <w:jc w:val="center"/>
-                </w:pPr>
-              </w:pPrChange>
             </w:pPr>
             <w:r>
               <w:rPr>
@@ -27302,12 +26309,6 @@
               <w:rPr>
                 <w:color w:val="000000"/>
               </w:rPr>
-              <w:pPrChange w:id="166" w:author="fonti.kar@gmail.com" w:date="2019-01-10T22:09:00Z">
-                <w:pPr>
-                  <w:spacing w:line="360" w:lineRule="auto"/>
-                  <w:jc w:val="center"/>
-                </w:pPr>
-              </w:pPrChange>
             </w:pPr>
             <w:r>
               <w:rPr>
@@ -27340,12 +26341,6 @@
                 <w:bCs/>
                 <w:color w:val="000000"/>
               </w:rPr>
-              <w:pPrChange w:id="167" w:author="fonti.kar@gmail.com" w:date="2019-01-10T22:09:00Z">
-                <w:pPr>
-                  <w:spacing w:line="360" w:lineRule="auto"/>
-                  <w:jc w:val="center"/>
-                </w:pPr>
-              </w:pPrChange>
             </w:pPr>
             <w:r>
               <w:rPr>
@@ -27378,12 +26373,6 @@
               <w:rPr>
                 <w:color w:val="000000"/>
               </w:rPr>
-              <w:pPrChange w:id="168" w:author="fonti.kar@gmail.com" w:date="2019-01-10T22:09:00Z">
-                <w:pPr>
-                  <w:spacing w:line="360" w:lineRule="auto"/>
-                  <w:jc w:val="center"/>
-                </w:pPr>
-              </w:pPrChange>
             </w:pPr>
             <w:r>
               <w:rPr>
@@ -27414,12 +26403,6 @@
               <w:rPr>
                 <w:color w:val="000000"/>
               </w:rPr>
-              <w:pPrChange w:id="169" w:author="fonti.kar@gmail.com" w:date="2019-01-10T22:09:00Z">
-                <w:pPr>
-                  <w:spacing w:line="360" w:lineRule="auto"/>
-                  <w:jc w:val="center"/>
-                </w:pPr>
-              </w:pPrChange>
             </w:pPr>
             <w:r>
               <w:rPr>
@@ -27452,12 +26435,6 @@
                 <w:bCs/>
                 <w:color w:val="000000"/>
               </w:rPr>
-              <w:pPrChange w:id="170" w:author="fonti.kar@gmail.com" w:date="2019-01-10T22:09:00Z">
-                <w:pPr>
-                  <w:spacing w:line="360" w:lineRule="auto"/>
-                  <w:jc w:val="right"/>
-                </w:pPr>
-              </w:pPrChange>
             </w:pPr>
             <w:r>
               <w:rPr>
@@ -27490,12 +26467,6 @@
               <w:rPr>
                 <w:color w:val="000000"/>
               </w:rPr>
-              <w:pPrChange w:id="171" w:author="fonti.kar@gmail.com" w:date="2019-01-10T22:09:00Z">
-                <w:pPr>
-                  <w:spacing w:line="360" w:lineRule="auto"/>
-                  <w:jc w:val="right"/>
-                </w:pPr>
-              </w:pPrChange>
             </w:pPr>
             <w:r>
               <w:rPr>
@@ -27526,12 +26497,6 @@
               <w:rPr>
                 <w:color w:val="000000"/>
               </w:rPr>
-              <w:pPrChange w:id="172" w:author="fonti.kar@gmail.com" w:date="2019-01-10T22:09:00Z">
-                <w:pPr>
-                  <w:spacing w:line="360" w:lineRule="auto"/>
-                  <w:jc w:val="right"/>
-                </w:pPr>
-              </w:pPrChange>
             </w:pPr>
             <w:r>
               <w:rPr>
@@ -27565,12 +26530,6 @@
                 <w:bCs/>
                 <w:color w:val="000000"/>
               </w:rPr>
-              <w:pPrChange w:id="173" w:author="fonti.kar@gmail.com" w:date="2019-01-10T22:09:00Z">
-                <w:pPr>
-                  <w:spacing w:line="360" w:lineRule="auto"/>
-                  <w:jc w:val="right"/>
-                </w:pPr>
-              </w:pPrChange>
             </w:pPr>
             <w:r>
               <w:rPr>
@@ -27603,12 +26562,6 @@
               <w:rPr>
                 <w:color w:val="000000"/>
               </w:rPr>
-              <w:pPrChange w:id="174" w:author="fonti.kar@gmail.com" w:date="2019-01-10T22:09:00Z">
-                <w:pPr>
-                  <w:spacing w:line="360" w:lineRule="auto"/>
-                  <w:jc w:val="right"/>
-                </w:pPr>
-              </w:pPrChange>
             </w:pPr>
             <w:r>
               <w:rPr>
@@ -27639,12 +26592,6 @@
               <w:rPr>
                 <w:color w:val="000000"/>
               </w:rPr>
-              <w:pPrChange w:id="175" w:author="fonti.kar@gmail.com" w:date="2019-01-10T22:09:00Z">
-                <w:pPr>
-                  <w:spacing w:line="360" w:lineRule="auto"/>
-                  <w:jc w:val="right"/>
-                </w:pPr>
-              </w:pPrChange>
             </w:pPr>
             <w:r>
               <w:rPr>
@@ -27681,12 +26628,6 @@
               <w:rPr>
                 <w:color w:val="000000"/>
               </w:rPr>
-              <w:pPrChange w:id="176" w:author="fonti.kar@gmail.com" w:date="2019-01-10T22:09:00Z">
-                <w:pPr>
-                  <w:spacing w:line="360" w:lineRule="auto"/>
-                  <w:jc w:val="center"/>
-                </w:pPr>
-              </w:pPrChange>
             </w:pPr>
             <w:r>
               <w:rPr>
@@ -27723,12 +26664,6 @@
               <w:rPr>
                 <w:color w:val="000000"/>
               </w:rPr>
-              <w:pPrChange w:id="177" w:author="fonti.kar@gmail.com" w:date="2019-01-10T22:09:00Z">
-                <w:pPr>
-                  <w:spacing w:line="360" w:lineRule="auto"/>
-                  <w:jc w:val="center"/>
-                </w:pPr>
-              </w:pPrChange>
             </w:pPr>
             <w:r>
               <w:rPr>
@@ -27759,12 +26694,6 @@
               <w:rPr>
                 <w:color w:val="000000"/>
               </w:rPr>
-              <w:pPrChange w:id="178" w:author="fonti.kar@gmail.com" w:date="2019-01-10T22:09:00Z">
-                <w:pPr>
-                  <w:spacing w:line="360" w:lineRule="auto"/>
-                  <w:jc w:val="center"/>
-                </w:pPr>
-              </w:pPrChange>
             </w:pPr>
             <w:r>
               <w:rPr>
@@ -27795,12 +26724,6 @@
               <w:rPr>
                 <w:color w:val="000000"/>
               </w:rPr>
-              <w:pPrChange w:id="179" w:author="fonti.kar@gmail.com" w:date="2019-01-10T22:09:00Z">
-                <w:pPr>
-                  <w:spacing w:line="360" w:lineRule="auto"/>
-                  <w:jc w:val="center"/>
-                </w:pPr>
-              </w:pPrChange>
             </w:pPr>
             <w:r>
               <w:rPr>
@@ -27831,12 +26754,6 @@
               <w:rPr>
                 <w:color w:val="000000"/>
               </w:rPr>
-              <w:pPrChange w:id="180" w:author="fonti.kar@gmail.com" w:date="2019-01-10T22:09:00Z">
-                <w:pPr>
-                  <w:spacing w:line="360" w:lineRule="auto"/>
-                  <w:jc w:val="center"/>
-                </w:pPr>
-              </w:pPrChange>
             </w:pPr>
             <w:r>
               <w:rPr>
@@ -27867,12 +26784,6 @@
               <w:rPr>
                 <w:color w:val="000000"/>
               </w:rPr>
-              <w:pPrChange w:id="181" w:author="fonti.kar@gmail.com" w:date="2019-01-10T22:09:00Z">
-                <w:pPr>
-                  <w:spacing w:line="360" w:lineRule="auto"/>
-                  <w:jc w:val="center"/>
-                </w:pPr>
-              </w:pPrChange>
             </w:pPr>
             <w:r>
               <w:rPr>
@@ -27903,12 +26814,6 @@
               <w:rPr>
                 <w:color w:val="000000"/>
               </w:rPr>
-              <w:pPrChange w:id="182" w:author="fonti.kar@gmail.com" w:date="2019-01-10T22:09:00Z">
-                <w:pPr>
-                  <w:spacing w:line="360" w:lineRule="auto"/>
-                  <w:jc w:val="center"/>
-                </w:pPr>
-              </w:pPrChange>
             </w:pPr>
             <w:r>
               <w:rPr>
@@ -27939,12 +26844,6 @@
               <w:rPr>
                 <w:color w:val="000000"/>
               </w:rPr>
-              <w:pPrChange w:id="183" w:author="fonti.kar@gmail.com" w:date="2019-01-10T22:09:00Z">
-                <w:pPr>
-                  <w:spacing w:line="360" w:lineRule="auto"/>
-                  <w:jc w:val="right"/>
-                </w:pPr>
-              </w:pPrChange>
             </w:pPr>
             <w:r>
               <w:rPr>
@@ -27975,12 +26874,6 @@
               <w:rPr>
                 <w:color w:val="000000"/>
               </w:rPr>
-              <w:pPrChange w:id="184" w:author="fonti.kar@gmail.com" w:date="2019-01-10T22:09:00Z">
-                <w:pPr>
-                  <w:spacing w:line="360" w:lineRule="auto"/>
-                  <w:jc w:val="right"/>
-                </w:pPr>
-              </w:pPrChange>
             </w:pPr>
             <w:r>
               <w:rPr>
@@ -28011,12 +26904,6 @@
               <w:rPr>
                 <w:color w:val="000000"/>
               </w:rPr>
-              <w:pPrChange w:id="185" w:author="fonti.kar@gmail.com" w:date="2019-01-10T22:09:00Z">
-                <w:pPr>
-                  <w:spacing w:line="360" w:lineRule="auto"/>
-                  <w:jc w:val="right"/>
-                </w:pPr>
-              </w:pPrChange>
             </w:pPr>
             <w:r>
               <w:rPr>
@@ -28048,12 +26935,6 @@
               <w:rPr>
                 <w:color w:val="000000"/>
               </w:rPr>
-              <w:pPrChange w:id="186" w:author="fonti.kar@gmail.com" w:date="2019-01-10T22:09:00Z">
-                <w:pPr>
-                  <w:spacing w:line="360" w:lineRule="auto"/>
-                  <w:jc w:val="right"/>
-                </w:pPr>
-              </w:pPrChange>
             </w:pPr>
             <w:r>
               <w:rPr>
@@ -28084,12 +26965,6 @@
               <w:rPr>
                 <w:color w:val="000000"/>
               </w:rPr>
-              <w:pPrChange w:id="187" w:author="fonti.kar@gmail.com" w:date="2019-01-10T22:09:00Z">
-                <w:pPr>
-                  <w:spacing w:line="360" w:lineRule="auto"/>
-                  <w:jc w:val="right"/>
-                </w:pPr>
-              </w:pPrChange>
             </w:pPr>
             <w:r>
               <w:rPr>
@@ -28120,12 +26995,6 @@
               <w:rPr>
                 <w:color w:val="000000"/>
               </w:rPr>
-              <w:pPrChange w:id="188" w:author="fonti.kar@gmail.com" w:date="2019-01-10T22:09:00Z">
-                <w:pPr>
-                  <w:spacing w:line="360" w:lineRule="auto"/>
-                  <w:jc w:val="right"/>
-                </w:pPr>
-              </w:pPrChange>
             </w:pPr>
             <w:r>
               <w:rPr>
@@ -28162,12 +27031,6 @@
               <w:rPr>
                 <w:color w:val="000000"/>
               </w:rPr>
-              <w:pPrChange w:id="189" w:author="fonti.kar@gmail.com" w:date="2019-01-10T22:09:00Z">
-                <w:pPr>
-                  <w:spacing w:line="360" w:lineRule="auto"/>
-                  <w:jc w:val="center"/>
-                </w:pPr>
-              </w:pPrChange>
             </w:pPr>
             <w:r>
               <w:rPr>
@@ -28204,12 +27067,6 @@
               <w:rPr>
                 <w:color w:val="000000"/>
               </w:rPr>
-              <w:pPrChange w:id="190" w:author="fonti.kar@gmail.com" w:date="2019-01-10T22:09:00Z">
-                <w:pPr>
-                  <w:spacing w:line="360" w:lineRule="auto"/>
-                  <w:jc w:val="center"/>
-                </w:pPr>
-              </w:pPrChange>
             </w:pPr>
             <w:r>
               <w:rPr>
@@ -28240,12 +27097,6 @@
               <w:rPr>
                 <w:color w:val="000000"/>
               </w:rPr>
-              <w:pPrChange w:id="191" w:author="fonti.kar@gmail.com" w:date="2019-01-10T22:09:00Z">
-                <w:pPr>
-                  <w:spacing w:line="360" w:lineRule="auto"/>
-                  <w:jc w:val="center"/>
-                </w:pPr>
-              </w:pPrChange>
             </w:pPr>
             <w:r>
               <w:rPr>
@@ -28276,12 +27127,6 @@
               <w:rPr>
                 <w:color w:val="000000"/>
               </w:rPr>
-              <w:pPrChange w:id="192" w:author="fonti.kar@gmail.com" w:date="2019-01-10T22:09:00Z">
-                <w:pPr>
-                  <w:spacing w:line="360" w:lineRule="auto"/>
-                  <w:jc w:val="center"/>
-                </w:pPr>
-              </w:pPrChange>
             </w:pPr>
             <w:r>
               <w:rPr>
@@ -28312,12 +27157,6 @@
               <w:rPr>
                 <w:color w:val="000000"/>
               </w:rPr>
-              <w:pPrChange w:id="193" w:author="fonti.kar@gmail.com" w:date="2019-01-10T22:09:00Z">
-                <w:pPr>
-                  <w:spacing w:line="360" w:lineRule="auto"/>
-                  <w:jc w:val="center"/>
-                </w:pPr>
-              </w:pPrChange>
             </w:pPr>
             <w:r>
               <w:rPr>
@@ -28348,12 +27187,6 @@
               <w:rPr>
                 <w:color w:val="000000"/>
               </w:rPr>
-              <w:pPrChange w:id="194" w:author="fonti.kar@gmail.com" w:date="2019-01-10T22:09:00Z">
-                <w:pPr>
-                  <w:spacing w:line="360" w:lineRule="auto"/>
-                  <w:jc w:val="center"/>
-                </w:pPr>
-              </w:pPrChange>
             </w:pPr>
             <w:r>
               <w:rPr>
@@ -28384,12 +27217,6 @@
               <w:rPr>
                 <w:color w:val="000000"/>
               </w:rPr>
-              <w:pPrChange w:id="195" w:author="fonti.kar@gmail.com" w:date="2019-01-10T22:09:00Z">
-                <w:pPr>
-                  <w:spacing w:line="360" w:lineRule="auto"/>
-                  <w:jc w:val="center"/>
-                </w:pPr>
-              </w:pPrChange>
             </w:pPr>
             <w:r>
               <w:rPr>
@@ -28420,12 +27247,6 @@
               <w:rPr>
                 <w:color w:val="000000"/>
               </w:rPr>
-              <w:pPrChange w:id="196" w:author="fonti.kar@gmail.com" w:date="2019-01-10T22:09:00Z">
-                <w:pPr>
-                  <w:spacing w:line="360" w:lineRule="auto"/>
-                  <w:jc w:val="right"/>
-                </w:pPr>
-              </w:pPrChange>
             </w:pPr>
             <w:r>
               <w:rPr>
@@ -28456,12 +27277,6 @@
               <w:rPr>
                 <w:color w:val="000000"/>
               </w:rPr>
-              <w:pPrChange w:id="197" w:author="fonti.kar@gmail.com" w:date="2019-01-10T22:09:00Z">
-                <w:pPr>
-                  <w:spacing w:line="360" w:lineRule="auto"/>
-                  <w:jc w:val="right"/>
-                </w:pPr>
-              </w:pPrChange>
             </w:pPr>
             <w:r>
               <w:rPr>
@@ -28492,12 +27307,6 @@
               <w:rPr>
                 <w:color w:val="000000"/>
               </w:rPr>
-              <w:pPrChange w:id="198" w:author="fonti.kar@gmail.com" w:date="2019-01-10T22:09:00Z">
-                <w:pPr>
-                  <w:spacing w:line="360" w:lineRule="auto"/>
-                  <w:jc w:val="right"/>
-                </w:pPr>
-              </w:pPrChange>
             </w:pPr>
             <w:r>
               <w:rPr>
@@ -28531,12 +27340,6 @@
                 <w:bCs/>
                 <w:color w:val="000000"/>
               </w:rPr>
-              <w:pPrChange w:id="199" w:author="fonti.kar@gmail.com" w:date="2019-01-10T22:09:00Z">
-                <w:pPr>
-                  <w:spacing w:line="360" w:lineRule="auto"/>
-                  <w:jc w:val="right"/>
-                </w:pPr>
-              </w:pPrChange>
             </w:pPr>
             <w:r>
               <w:rPr>
@@ -28569,12 +27372,6 @@
               <w:rPr>
                 <w:color w:val="000000"/>
               </w:rPr>
-              <w:pPrChange w:id="200" w:author="fonti.kar@gmail.com" w:date="2019-01-10T22:09:00Z">
-                <w:pPr>
-                  <w:spacing w:line="360" w:lineRule="auto"/>
-                  <w:jc w:val="right"/>
-                </w:pPr>
-              </w:pPrChange>
             </w:pPr>
             <w:r>
               <w:rPr>
@@ -28605,12 +27402,6 @@
               <w:rPr>
                 <w:color w:val="000000"/>
               </w:rPr>
-              <w:pPrChange w:id="201" w:author="fonti.kar@gmail.com" w:date="2019-01-10T22:09:00Z">
-                <w:pPr>
-                  <w:spacing w:line="360" w:lineRule="auto"/>
-                  <w:jc w:val="right"/>
-                </w:pPr>
-              </w:pPrChange>
             </w:pPr>
             <w:r>
               <w:rPr>
@@ -28647,12 +27438,6 @@
               <w:rPr>
                 <w:color w:val="000000"/>
               </w:rPr>
-              <w:pPrChange w:id="202" w:author="fonti.kar@gmail.com" w:date="2019-01-10T22:09:00Z">
-                <w:pPr>
-                  <w:spacing w:line="360" w:lineRule="auto"/>
-                  <w:jc w:val="center"/>
-                </w:pPr>
-              </w:pPrChange>
             </w:pPr>
             <w:r>
               <w:rPr>
@@ -28689,12 +27474,6 @@
               <w:rPr>
                 <w:color w:val="000000"/>
               </w:rPr>
-              <w:pPrChange w:id="203" w:author="fonti.kar@gmail.com" w:date="2019-01-10T22:09:00Z">
-                <w:pPr>
-                  <w:spacing w:line="360" w:lineRule="auto"/>
-                  <w:jc w:val="center"/>
-                </w:pPr>
-              </w:pPrChange>
             </w:pPr>
             <w:r>
               <w:rPr>
@@ -28725,12 +27504,6 @@
               <w:rPr>
                 <w:color w:val="000000"/>
               </w:rPr>
-              <w:pPrChange w:id="204" w:author="fonti.kar@gmail.com" w:date="2019-01-10T22:09:00Z">
-                <w:pPr>
-                  <w:spacing w:line="360" w:lineRule="auto"/>
-                  <w:jc w:val="center"/>
-                </w:pPr>
-              </w:pPrChange>
             </w:pPr>
             <w:r>
               <w:rPr>
@@ -28761,12 +27534,6 @@
               <w:rPr>
                 <w:color w:val="000000"/>
               </w:rPr>
-              <w:pPrChange w:id="205" w:author="fonti.kar@gmail.com" w:date="2019-01-10T22:09:00Z">
-                <w:pPr>
-                  <w:spacing w:line="360" w:lineRule="auto"/>
-                  <w:jc w:val="center"/>
-                </w:pPr>
-              </w:pPrChange>
             </w:pPr>
             <w:r>
               <w:rPr>
@@ -28797,12 +27564,6 @@
               <w:rPr>
                 <w:color w:val="000000"/>
               </w:rPr>
-              <w:pPrChange w:id="206" w:author="fonti.kar@gmail.com" w:date="2019-01-10T22:09:00Z">
-                <w:pPr>
-                  <w:spacing w:line="360" w:lineRule="auto"/>
-                  <w:jc w:val="center"/>
-                </w:pPr>
-              </w:pPrChange>
             </w:pPr>
             <w:r>
               <w:rPr>
@@ -28833,12 +27594,6 @@
               <w:rPr>
                 <w:color w:val="000000"/>
               </w:rPr>
-              <w:pPrChange w:id="207" w:author="fonti.kar@gmail.com" w:date="2019-01-10T22:09:00Z">
-                <w:pPr>
-                  <w:spacing w:line="360" w:lineRule="auto"/>
-                  <w:jc w:val="center"/>
-                </w:pPr>
-              </w:pPrChange>
             </w:pPr>
             <w:r>
               <w:rPr>
@@ -28869,12 +27624,6 @@
               <w:rPr>
                 <w:color w:val="000000"/>
               </w:rPr>
-              <w:pPrChange w:id="208" w:author="fonti.kar@gmail.com" w:date="2019-01-10T22:09:00Z">
-                <w:pPr>
-                  <w:spacing w:line="360" w:lineRule="auto"/>
-                  <w:jc w:val="center"/>
-                </w:pPr>
-              </w:pPrChange>
             </w:pPr>
             <w:r>
               <w:rPr>
@@ -28907,12 +27656,6 @@
                 <w:bCs/>
                 <w:color w:val="000000"/>
               </w:rPr>
-              <w:pPrChange w:id="209" w:author="fonti.kar@gmail.com" w:date="2019-01-10T22:09:00Z">
-                <w:pPr>
-                  <w:spacing w:line="360" w:lineRule="auto"/>
-                  <w:jc w:val="right"/>
-                </w:pPr>
-              </w:pPrChange>
             </w:pPr>
             <w:r>
               <w:rPr>
@@ -28945,12 +27688,6 @@
               <w:rPr>
                 <w:color w:val="000000"/>
               </w:rPr>
-              <w:pPrChange w:id="210" w:author="fonti.kar@gmail.com" w:date="2019-01-10T22:09:00Z">
-                <w:pPr>
-                  <w:spacing w:line="360" w:lineRule="auto"/>
-                  <w:jc w:val="right"/>
-                </w:pPr>
-              </w:pPrChange>
             </w:pPr>
             <w:r>
               <w:rPr>
@@ -28981,12 +27718,6 @@
               <w:rPr>
                 <w:color w:val="000000"/>
               </w:rPr>
-              <w:pPrChange w:id="211" w:author="fonti.kar@gmail.com" w:date="2019-01-10T22:09:00Z">
-                <w:pPr>
-                  <w:spacing w:line="360" w:lineRule="auto"/>
-                  <w:jc w:val="right"/>
-                </w:pPr>
-              </w:pPrChange>
             </w:pPr>
             <w:r>
               <w:rPr>
@@ -29020,12 +27751,6 @@
                 <w:bCs/>
                 <w:color w:val="000000"/>
               </w:rPr>
-              <w:pPrChange w:id="212" w:author="fonti.kar@gmail.com" w:date="2019-01-10T22:09:00Z">
-                <w:pPr>
-                  <w:spacing w:line="360" w:lineRule="auto"/>
-                  <w:jc w:val="right"/>
-                </w:pPr>
-              </w:pPrChange>
             </w:pPr>
             <w:r>
               <w:rPr>
@@ -29058,12 +27783,6 @@
               <w:rPr>
                 <w:color w:val="000000"/>
               </w:rPr>
-              <w:pPrChange w:id="213" w:author="fonti.kar@gmail.com" w:date="2019-01-10T22:09:00Z">
-                <w:pPr>
-                  <w:spacing w:line="360" w:lineRule="auto"/>
-                  <w:jc w:val="right"/>
-                </w:pPr>
-              </w:pPrChange>
             </w:pPr>
             <w:r>
               <w:rPr>
@@ -29094,12 +27813,6 @@
               <w:rPr>
                 <w:color w:val="000000"/>
               </w:rPr>
-              <w:pPrChange w:id="214" w:author="fonti.kar@gmail.com" w:date="2019-01-10T22:09:00Z">
-                <w:pPr>
-                  <w:spacing w:line="360" w:lineRule="auto"/>
-                  <w:jc w:val="right"/>
-                </w:pPr>
-              </w:pPrChange>
             </w:pPr>
             <w:r>
               <w:rPr>
@@ -29136,12 +27849,6 @@
               <w:rPr>
                 <w:color w:val="000000"/>
               </w:rPr>
-              <w:pPrChange w:id="215" w:author="fonti.kar@gmail.com" w:date="2019-01-10T22:09:00Z">
-                <w:pPr>
-                  <w:spacing w:line="360" w:lineRule="auto"/>
-                  <w:jc w:val="center"/>
-                </w:pPr>
-              </w:pPrChange>
             </w:pPr>
             <w:r>
               <w:rPr>
@@ -29181,12 +27888,6 @@
                 <w:bCs/>
                 <w:color w:val="000000"/>
               </w:rPr>
-              <w:pPrChange w:id="216" w:author="fonti.kar@gmail.com" w:date="2019-01-10T22:09:00Z">
-                <w:pPr>
-                  <w:spacing w:line="360" w:lineRule="auto"/>
-                  <w:jc w:val="center"/>
-                </w:pPr>
-              </w:pPrChange>
             </w:pPr>
             <w:r>
               <w:rPr>
@@ -29219,12 +27920,6 @@
               <w:rPr>
                 <w:color w:val="000000"/>
               </w:rPr>
-              <w:pPrChange w:id="217" w:author="fonti.kar@gmail.com" w:date="2019-01-10T22:09:00Z">
-                <w:pPr>
-                  <w:spacing w:line="360" w:lineRule="auto"/>
-                  <w:jc w:val="center"/>
-                </w:pPr>
-              </w:pPrChange>
             </w:pPr>
             <w:r>
               <w:rPr>
@@ -29255,12 +27950,6 @@
               <w:rPr>
                 <w:color w:val="000000"/>
               </w:rPr>
-              <w:pPrChange w:id="218" w:author="fonti.kar@gmail.com" w:date="2019-01-10T22:09:00Z">
-                <w:pPr>
-                  <w:spacing w:line="360" w:lineRule="auto"/>
-                  <w:jc w:val="center"/>
-                </w:pPr>
-              </w:pPrChange>
             </w:pPr>
             <w:r>
               <w:rPr>
@@ -29293,12 +27982,6 @@
                 <w:bCs/>
                 <w:color w:val="000000"/>
               </w:rPr>
-              <w:pPrChange w:id="219" w:author="fonti.kar@gmail.com" w:date="2019-01-10T22:09:00Z">
-                <w:pPr>
-                  <w:spacing w:line="360" w:lineRule="auto"/>
-                  <w:jc w:val="center"/>
-                </w:pPr>
-              </w:pPrChange>
             </w:pPr>
             <w:r>
               <w:rPr>
@@ -29331,12 +28014,6 @@
               <w:rPr>
                 <w:color w:val="000000"/>
               </w:rPr>
-              <w:pPrChange w:id="220" w:author="fonti.kar@gmail.com" w:date="2019-01-10T22:09:00Z">
-                <w:pPr>
-                  <w:spacing w:line="360" w:lineRule="auto"/>
-                  <w:jc w:val="center"/>
-                </w:pPr>
-              </w:pPrChange>
             </w:pPr>
             <w:r>
               <w:rPr>
@@ -29367,12 +28044,6 @@
               <w:rPr>
                 <w:color w:val="000000"/>
               </w:rPr>
-              <w:pPrChange w:id="221" w:author="fonti.kar@gmail.com" w:date="2019-01-10T22:09:00Z">
-                <w:pPr>
-                  <w:spacing w:line="360" w:lineRule="auto"/>
-                  <w:jc w:val="center"/>
-                </w:pPr>
-              </w:pPrChange>
             </w:pPr>
             <w:r>
               <w:rPr>
@@ -29405,12 +28076,6 @@
                 <w:bCs/>
                 <w:color w:val="000000"/>
               </w:rPr>
-              <w:pPrChange w:id="222" w:author="fonti.kar@gmail.com" w:date="2019-01-10T22:09:00Z">
-                <w:pPr>
-                  <w:spacing w:line="360" w:lineRule="auto"/>
-                  <w:jc w:val="right"/>
-                </w:pPr>
-              </w:pPrChange>
             </w:pPr>
             <w:r>
               <w:rPr>
@@ -29443,12 +28108,6 @@
               <w:rPr>
                 <w:color w:val="000000"/>
               </w:rPr>
-              <w:pPrChange w:id="223" w:author="fonti.kar@gmail.com" w:date="2019-01-10T22:09:00Z">
-                <w:pPr>
-                  <w:spacing w:line="360" w:lineRule="auto"/>
-                  <w:jc w:val="right"/>
-                </w:pPr>
-              </w:pPrChange>
             </w:pPr>
             <w:r>
               <w:rPr>
@@ -29479,12 +28138,6 @@
               <w:rPr>
                 <w:color w:val="000000"/>
               </w:rPr>
-              <w:pPrChange w:id="224" w:author="fonti.kar@gmail.com" w:date="2019-01-10T22:09:00Z">
-                <w:pPr>
-                  <w:spacing w:line="360" w:lineRule="auto"/>
-                  <w:jc w:val="right"/>
-                </w:pPr>
-              </w:pPrChange>
             </w:pPr>
             <w:r>
               <w:rPr>
@@ -29518,12 +28171,6 @@
                 <w:bCs/>
                 <w:color w:val="000000"/>
               </w:rPr>
-              <w:pPrChange w:id="225" w:author="fonti.kar@gmail.com" w:date="2019-01-10T22:09:00Z">
-                <w:pPr>
-                  <w:spacing w:line="360" w:lineRule="auto"/>
-                  <w:jc w:val="right"/>
-                </w:pPr>
-              </w:pPrChange>
             </w:pPr>
             <w:r>
               <w:rPr>
@@ -29556,12 +28203,6 @@
               <w:rPr>
                 <w:color w:val="000000"/>
               </w:rPr>
-              <w:pPrChange w:id="226" w:author="fonti.kar@gmail.com" w:date="2019-01-10T22:09:00Z">
-                <w:pPr>
-                  <w:spacing w:line="360" w:lineRule="auto"/>
-                  <w:jc w:val="right"/>
-                </w:pPr>
-              </w:pPrChange>
             </w:pPr>
             <w:r>
               <w:rPr>
@@ -29592,12 +28233,6 @@
               <w:rPr>
                 <w:color w:val="000000"/>
               </w:rPr>
-              <w:pPrChange w:id="227" w:author="fonti.kar@gmail.com" w:date="2019-01-10T22:09:00Z">
-                <w:pPr>
-                  <w:spacing w:line="360" w:lineRule="auto"/>
-                  <w:jc w:val="right"/>
-                </w:pPr>
-              </w:pPrChange>
             </w:pPr>
             <w:r>
               <w:rPr>
@@ -29634,12 +28269,6 @@
               <w:rPr>
                 <w:color w:val="000000"/>
               </w:rPr>
-              <w:pPrChange w:id="228" w:author="fonti.kar@gmail.com" w:date="2019-01-10T22:09:00Z">
-                <w:pPr>
-                  <w:spacing w:line="360" w:lineRule="auto"/>
-                  <w:jc w:val="center"/>
-                </w:pPr>
-              </w:pPrChange>
             </w:pPr>
             <w:r>
               <w:rPr>
@@ -29678,12 +28307,6 @@
                 <w:bCs/>
                 <w:color w:val="000000"/>
               </w:rPr>
-              <w:pPrChange w:id="229" w:author="fonti.kar@gmail.com" w:date="2019-01-10T22:09:00Z">
-                <w:pPr>
-                  <w:spacing w:line="360" w:lineRule="auto"/>
-                  <w:jc w:val="center"/>
-                </w:pPr>
-              </w:pPrChange>
             </w:pPr>
             <w:r>
               <w:rPr>
@@ -29716,12 +28339,6 @@
               <w:rPr>
                 <w:color w:val="000000"/>
               </w:rPr>
-              <w:pPrChange w:id="230" w:author="fonti.kar@gmail.com" w:date="2019-01-10T22:09:00Z">
-                <w:pPr>
-                  <w:spacing w:line="360" w:lineRule="auto"/>
-                  <w:jc w:val="center"/>
-                </w:pPr>
-              </w:pPrChange>
             </w:pPr>
             <w:r>
               <w:rPr>
@@ -29752,12 +28369,6 @@
               <w:rPr>
                 <w:color w:val="000000"/>
               </w:rPr>
-              <w:pPrChange w:id="231" w:author="fonti.kar@gmail.com" w:date="2019-01-10T22:09:00Z">
-                <w:pPr>
-                  <w:spacing w:line="360" w:lineRule="auto"/>
-                  <w:jc w:val="center"/>
-                </w:pPr>
-              </w:pPrChange>
             </w:pPr>
             <w:r>
               <w:rPr>
@@ -29790,12 +28401,6 @@
                 <w:bCs/>
                 <w:color w:val="000000"/>
               </w:rPr>
-              <w:pPrChange w:id="232" w:author="fonti.kar@gmail.com" w:date="2019-01-10T22:09:00Z">
-                <w:pPr>
-                  <w:spacing w:line="360" w:lineRule="auto"/>
-                  <w:jc w:val="center"/>
-                </w:pPr>
-              </w:pPrChange>
             </w:pPr>
             <w:r>
               <w:rPr>
@@ -29828,12 +28433,6 @@
               <w:rPr>
                 <w:color w:val="000000"/>
               </w:rPr>
-              <w:pPrChange w:id="233" w:author="fonti.kar@gmail.com" w:date="2019-01-10T22:09:00Z">
-                <w:pPr>
-                  <w:spacing w:line="360" w:lineRule="auto"/>
-                  <w:jc w:val="center"/>
-                </w:pPr>
-              </w:pPrChange>
             </w:pPr>
             <w:r>
               <w:rPr>
@@ -29864,12 +28463,6 @@
               <w:rPr>
                 <w:color w:val="000000"/>
               </w:rPr>
-              <w:pPrChange w:id="234" w:author="fonti.kar@gmail.com" w:date="2019-01-10T22:09:00Z">
-                <w:pPr>
-                  <w:spacing w:line="360" w:lineRule="auto"/>
-                  <w:jc w:val="center"/>
-                </w:pPr>
-              </w:pPrChange>
             </w:pPr>
             <w:r>
               <w:rPr>
@@ -29900,12 +28493,6 @@
               <w:rPr>
                 <w:color w:val="000000"/>
               </w:rPr>
-              <w:pPrChange w:id="235" w:author="fonti.kar@gmail.com" w:date="2019-01-10T22:09:00Z">
-                <w:pPr>
-                  <w:spacing w:line="360" w:lineRule="auto"/>
-                  <w:jc w:val="right"/>
-                </w:pPr>
-              </w:pPrChange>
             </w:pPr>
             <w:r>
               <w:rPr>
@@ -29936,12 +28523,6 @@
               <w:rPr>
                 <w:color w:val="000000"/>
               </w:rPr>
-              <w:pPrChange w:id="236" w:author="fonti.kar@gmail.com" w:date="2019-01-10T22:09:00Z">
-                <w:pPr>
-                  <w:spacing w:line="360" w:lineRule="auto"/>
-                  <w:jc w:val="right"/>
-                </w:pPr>
-              </w:pPrChange>
             </w:pPr>
             <w:r>
               <w:rPr>
@@ -29972,12 +28553,6 @@
               <w:rPr>
                 <w:color w:val="000000"/>
               </w:rPr>
-              <w:pPrChange w:id="237" w:author="fonti.kar@gmail.com" w:date="2019-01-10T22:09:00Z">
-                <w:pPr>
-                  <w:spacing w:line="360" w:lineRule="auto"/>
-                  <w:jc w:val="right"/>
-                </w:pPr>
-              </w:pPrChange>
             </w:pPr>
             <w:r>
               <w:rPr>
@@ -30009,12 +28584,6 @@
               <w:rPr>
                 <w:color w:val="000000"/>
               </w:rPr>
-              <w:pPrChange w:id="238" w:author="fonti.kar@gmail.com" w:date="2019-01-10T22:09:00Z">
-                <w:pPr>
-                  <w:spacing w:line="360" w:lineRule="auto"/>
-                  <w:jc w:val="right"/>
-                </w:pPr>
-              </w:pPrChange>
             </w:pPr>
             <w:r>
               <w:rPr>
@@ -30045,12 +28614,6 @@
               <w:rPr>
                 <w:color w:val="000000"/>
               </w:rPr>
-              <w:pPrChange w:id="239" w:author="fonti.kar@gmail.com" w:date="2019-01-10T22:09:00Z">
-                <w:pPr>
-                  <w:spacing w:line="360" w:lineRule="auto"/>
-                  <w:jc w:val="right"/>
-                </w:pPr>
-              </w:pPrChange>
             </w:pPr>
             <w:r>
               <w:rPr>
@@ -30081,12 +28644,6 @@
               <w:rPr>
                 <w:color w:val="000000"/>
               </w:rPr>
-              <w:pPrChange w:id="240" w:author="fonti.kar@gmail.com" w:date="2019-01-10T22:09:00Z">
-                <w:pPr>
-                  <w:spacing w:line="360" w:lineRule="auto"/>
-                  <w:jc w:val="right"/>
-                </w:pPr>
-              </w:pPrChange>
             </w:pPr>
             <w:r>
               <w:rPr>
@@ -30123,12 +28680,6 @@
               <w:rPr>
                 <w:color w:val="000000"/>
               </w:rPr>
-              <w:pPrChange w:id="241" w:author="fonti.kar@gmail.com" w:date="2019-01-10T22:09:00Z">
-                <w:pPr>
-                  <w:spacing w:line="360" w:lineRule="auto"/>
-                  <w:jc w:val="center"/>
-                </w:pPr>
-              </w:pPrChange>
             </w:pPr>
             <w:r>
               <w:rPr>
@@ -30167,12 +28718,6 @@
                 <w:bCs/>
                 <w:color w:val="000000"/>
               </w:rPr>
-              <w:pPrChange w:id="242" w:author="fonti.kar@gmail.com" w:date="2019-01-10T22:09:00Z">
-                <w:pPr>
-                  <w:spacing w:line="360" w:lineRule="auto"/>
-                  <w:jc w:val="center"/>
-                </w:pPr>
-              </w:pPrChange>
             </w:pPr>
             <w:r>
               <w:rPr>
@@ -30205,12 +28750,6 @@
               <w:rPr>
                 <w:color w:val="000000"/>
               </w:rPr>
-              <w:pPrChange w:id="243" w:author="fonti.kar@gmail.com" w:date="2019-01-10T22:09:00Z">
-                <w:pPr>
-                  <w:spacing w:line="360" w:lineRule="auto"/>
-                  <w:jc w:val="center"/>
-                </w:pPr>
-              </w:pPrChange>
             </w:pPr>
             <w:r>
               <w:rPr>
@@ -30241,12 +28780,6 @@
               <w:rPr>
                 <w:color w:val="000000"/>
               </w:rPr>
-              <w:pPrChange w:id="244" w:author="fonti.kar@gmail.com" w:date="2019-01-10T22:09:00Z">
-                <w:pPr>
-                  <w:spacing w:line="360" w:lineRule="auto"/>
-                  <w:jc w:val="center"/>
-                </w:pPr>
-              </w:pPrChange>
             </w:pPr>
             <w:r>
               <w:rPr>
@@ -30279,12 +28812,6 @@
                 <w:bCs/>
                 <w:color w:val="000000"/>
               </w:rPr>
-              <w:pPrChange w:id="245" w:author="fonti.kar@gmail.com" w:date="2019-01-10T22:09:00Z">
-                <w:pPr>
-                  <w:spacing w:line="360" w:lineRule="auto"/>
-                  <w:jc w:val="center"/>
-                </w:pPr>
-              </w:pPrChange>
             </w:pPr>
             <w:r>
               <w:rPr>
@@ -30317,12 +28844,6 @@
               <w:rPr>
                 <w:color w:val="000000"/>
               </w:rPr>
-              <w:pPrChange w:id="246" w:author="fonti.kar@gmail.com" w:date="2019-01-10T22:09:00Z">
-                <w:pPr>
-                  <w:spacing w:line="360" w:lineRule="auto"/>
-                  <w:jc w:val="center"/>
-                </w:pPr>
-              </w:pPrChange>
             </w:pPr>
             <w:r>
               <w:rPr>
@@ -30353,12 +28874,6 @@
               <w:rPr>
                 <w:color w:val="000000"/>
               </w:rPr>
-              <w:pPrChange w:id="247" w:author="fonti.kar@gmail.com" w:date="2019-01-10T22:09:00Z">
-                <w:pPr>
-                  <w:spacing w:line="360" w:lineRule="auto"/>
-                  <w:jc w:val="center"/>
-                </w:pPr>
-              </w:pPrChange>
             </w:pPr>
             <w:r>
               <w:rPr>
@@ -30391,12 +28906,6 @@
                 <w:bCs/>
                 <w:color w:val="000000"/>
               </w:rPr>
-              <w:pPrChange w:id="248" w:author="fonti.kar@gmail.com" w:date="2019-01-10T22:09:00Z">
-                <w:pPr>
-                  <w:spacing w:line="360" w:lineRule="auto"/>
-                  <w:jc w:val="right"/>
-                </w:pPr>
-              </w:pPrChange>
             </w:pPr>
             <w:r>
               <w:rPr>
@@ -30429,12 +28938,6 @@
               <w:rPr>
                 <w:color w:val="000000"/>
               </w:rPr>
-              <w:pPrChange w:id="249" w:author="fonti.kar@gmail.com" w:date="2019-01-10T22:09:00Z">
-                <w:pPr>
-                  <w:spacing w:line="360" w:lineRule="auto"/>
-                  <w:jc w:val="right"/>
-                </w:pPr>
-              </w:pPrChange>
             </w:pPr>
             <w:r>
               <w:rPr>
@@ -30465,12 +28968,6 @@
               <w:rPr>
                 <w:color w:val="000000"/>
               </w:rPr>
-              <w:pPrChange w:id="250" w:author="fonti.kar@gmail.com" w:date="2019-01-10T22:09:00Z">
-                <w:pPr>
-                  <w:spacing w:line="360" w:lineRule="auto"/>
-                  <w:jc w:val="right"/>
-                </w:pPr>
-              </w:pPrChange>
             </w:pPr>
             <w:r>
               <w:rPr>
@@ -30504,12 +29001,6 @@
                 <w:bCs/>
                 <w:color w:val="000000"/>
               </w:rPr>
-              <w:pPrChange w:id="251" w:author="fonti.kar@gmail.com" w:date="2019-01-10T22:09:00Z">
-                <w:pPr>
-                  <w:spacing w:line="360" w:lineRule="auto"/>
-                  <w:jc w:val="right"/>
-                </w:pPr>
-              </w:pPrChange>
             </w:pPr>
             <w:r>
               <w:rPr>
@@ -30542,12 +29033,6 @@
               <w:rPr>
                 <w:color w:val="000000"/>
               </w:rPr>
-              <w:pPrChange w:id="252" w:author="fonti.kar@gmail.com" w:date="2019-01-10T22:09:00Z">
-                <w:pPr>
-                  <w:spacing w:line="360" w:lineRule="auto"/>
-                  <w:jc w:val="right"/>
-                </w:pPr>
-              </w:pPrChange>
             </w:pPr>
             <w:r>
               <w:rPr>
@@ -30578,12 +29063,6 @@
               <w:rPr>
                 <w:color w:val="000000"/>
               </w:rPr>
-              <w:pPrChange w:id="253" w:author="fonti.kar@gmail.com" w:date="2019-01-10T22:09:00Z">
-                <w:pPr>
-                  <w:spacing w:line="360" w:lineRule="auto"/>
-                  <w:jc w:val="right"/>
-                </w:pPr>
-              </w:pPrChange>
             </w:pPr>
             <w:r>
               <w:rPr>
@@ -30620,12 +29099,6 @@
               <w:rPr>
                 <w:color w:val="000000"/>
               </w:rPr>
-              <w:pPrChange w:id="254" w:author="fonti.kar@gmail.com" w:date="2019-01-10T22:09:00Z">
-                <w:pPr>
-                  <w:spacing w:line="360" w:lineRule="auto"/>
-                  <w:jc w:val="center"/>
-                </w:pPr>
-              </w:pPrChange>
             </w:pPr>
             <w:r>
               <w:rPr>
@@ -30664,12 +29137,6 @@
                 <w:bCs/>
                 <w:color w:val="000000"/>
               </w:rPr>
-              <w:pPrChange w:id="255" w:author="fonti.kar@gmail.com" w:date="2019-01-10T22:09:00Z">
-                <w:pPr>
-                  <w:spacing w:line="360" w:lineRule="auto"/>
-                  <w:jc w:val="center"/>
-                </w:pPr>
-              </w:pPrChange>
             </w:pPr>
             <w:r>
               <w:rPr>
@@ -30702,12 +29169,6 @@
               <w:rPr>
                 <w:color w:val="000000"/>
               </w:rPr>
-              <w:pPrChange w:id="256" w:author="fonti.kar@gmail.com" w:date="2019-01-10T22:09:00Z">
-                <w:pPr>
-                  <w:spacing w:line="360" w:lineRule="auto"/>
-                  <w:jc w:val="center"/>
-                </w:pPr>
-              </w:pPrChange>
             </w:pPr>
             <w:r>
               <w:rPr>
@@ -30738,12 +29199,6 @@
               <w:rPr>
                 <w:color w:val="000000"/>
               </w:rPr>
-              <w:pPrChange w:id="257" w:author="fonti.kar@gmail.com" w:date="2019-01-10T22:09:00Z">
-                <w:pPr>
-                  <w:spacing w:line="360" w:lineRule="auto"/>
-                  <w:jc w:val="center"/>
-                </w:pPr>
-              </w:pPrChange>
             </w:pPr>
             <w:r>
               <w:rPr>
@@ -30776,12 +29231,6 @@
                 <w:bCs/>
                 <w:color w:val="000000"/>
               </w:rPr>
-              <w:pPrChange w:id="258" w:author="fonti.kar@gmail.com" w:date="2019-01-10T22:09:00Z">
-                <w:pPr>
-                  <w:spacing w:line="360" w:lineRule="auto"/>
-                  <w:jc w:val="center"/>
-                </w:pPr>
-              </w:pPrChange>
             </w:pPr>
             <w:r>
               <w:rPr>
@@ -30814,12 +29263,6 @@
               <w:rPr>
                 <w:color w:val="000000"/>
               </w:rPr>
-              <w:pPrChange w:id="259" w:author="fonti.kar@gmail.com" w:date="2019-01-10T22:09:00Z">
-                <w:pPr>
-                  <w:spacing w:line="360" w:lineRule="auto"/>
-                  <w:jc w:val="center"/>
-                </w:pPr>
-              </w:pPrChange>
             </w:pPr>
             <w:r>
               <w:rPr>
@@ -30850,12 +29293,6 @@
               <w:rPr>
                 <w:color w:val="000000"/>
               </w:rPr>
-              <w:pPrChange w:id="260" w:author="fonti.kar@gmail.com" w:date="2019-01-10T22:09:00Z">
-                <w:pPr>
-                  <w:spacing w:line="360" w:lineRule="auto"/>
-                  <w:jc w:val="center"/>
-                </w:pPr>
-              </w:pPrChange>
             </w:pPr>
             <w:r>
               <w:rPr>
@@ -30888,12 +29325,6 @@
                 <w:bCs/>
                 <w:color w:val="000000"/>
               </w:rPr>
-              <w:pPrChange w:id="261" w:author="fonti.kar@gmail.com" w:date="2019-01-10T22:09:00Z">
-                <w:pPr>
-                  <w:spacing w:line="360" w:lineRule="auto"/>
-                  <w:jc w:val="right"/>
-                </w:pPr>
-              </w:pPrChange>
             </w:pPr>
             <w:r>
               <w:rPr>
@@ -30926,12 +29357,6 @@
               <w:rPr>
                 <w:color w:val="000000"/>
               </w:rPr>
-              <w:pPrChange w:id="262" w:author="fonti.kar@gmail.com" w:date="2019-01-10T22:09:00Z">
-                <w:pPr>
-                  <w:spacing w:line="360" w:lineRule="auto"/>
-                  <w:jc w:val="right"/>
-                </w:pPr>
-              </w:pPrChange>
             </w:pPr>
             <w:r>
               <w:rPr>
@@ -30962,12 +29387,6 @@
               <w:rPr>
                 <w:color w:val="000000"/>
               </w:rPr>
-              <w:pPrChange w:id="263" w:author="fonti.kar@gmail.com" w:date="2019-01-10T22:09:00Z">
-                <w:pPr>
-                  <w:spacing w:line="360" w:lineRule="auto"/>
-                  <w:jc w:val="right"/>
-                </w:pPr>
-              </w:pPrChange>
             </w:pPr>
             <w:r>
               <w:rPr>
@@ -30999,12 +29418,6 @@
               <w:rPr>
                 <w:color w:val="000000"/>
               </w:rPr>
-              <w:pPrChange w:id="264" w:author="fonti.kar@gmail.com" w:date="2019-01-10T22:09:00Z">
-                <w:pPr>
-                  <w:spacing w:line="360" w:lineRule="auto"/>
-                  <w:jc w:val="right"/>
-                </w:pPr>
-              </w:pPrChange>
             </w:pPr>
             <w:r>
               <w:rPr>
@@ -31035,12 +29448,6 @@
               <w:rPr>
                 <w:color w:val="000000"/>
               </w:rPr>
-              <w:pPrChange w:id="265" w:author="fonti.kar@gmail.com" w:date="2019-01-10T22:09:00Z">
-                <w:pPr>
-                  <w:spacing w:line="360" w:lineRule="auto"/>
-                  <w:jc w:val="right"/>
-                </w:pPr>
-              </w:pPrChange>
             </w:pPr>
             <w:r>
               <w:rPr>
@@ -31071,12 +29478,6 @@
               <w:rPr>
                 <w:color w:val="000000"/>
               </w:rPr>
-              <w:pPrChange w:id="266" w:author="fonti.kar@gmail.com" w:date="2019-01-10T22:09:00Z">
-                <w:pPr>
-                  <w:spacing w:line="360" w:lineRule="auto"/>
-                  <w:jc w:val="right"/>
-                </w:pPr>
-              </w:pPrChange>
             </w:pPr>
             <w:r>
               <w:rPr>
@@ -31113,12 +29514,6 @@
               <w:rPr>
                 <w:color w:val="000000"/>
               </w:rPr>
-              <w:pPrChange w:id="267" w:author="fonti.kar@gmail.com" w:date="2019-01-10T22:09:00Z">
-                <w:pPr>
-                  <w:spacing w:line="360" w:lineRule="auto"/>
-                  <w:jc w:val="center"/>
-                </w:pPr>
-              </w:pPrChange>
             </w:pPr>
             <w:r>
               <w:rPr>
@@ -31157,12 +29552,6 @@
                 <w:bCs/>
                 <w:color w:val="000000"/>
               </w:rPr>
-              <w:pPrChange w:id="268" w:author="fonti.kar@gmail.com" w:date="2019-01-10T22:09:00Z">
-                <w:pPr>
-                  <w:spacing w:line="360" w:lineRule="auto"/>
-                  <w:jc w:val="center"/>
-                </w:pPr>
-              </w:pPrChange>
             </w:pPr>
             <w:r>
               <w:rPr>
@@ -31195,12 +29584,6 @@
               <w:rPr>
                 <w:color w:val="000000"/>
               </w:rPr>
-              <w:pPrChange w:id="269" w:author="fonti.kar@gmail.com" w:date="2019-01-10T22:09:00Z">
-                <w:pPr>
-                  <w:spacing w:line="360" w:lineRule="auto"/>
-                  <w:jc w:val="center"/>
-                </w:pPr>
-              </w:pPrChange>
             </w:pPr>
             <w:r>
               <w:rPr>
@@ -31231,12 +29614,6 @@
               <w:rPr>
                 <w:color w:val="000000"/>
               </w:rPr>
-              <w:pPrChange w:id="270" w:author="fonti.kar@gmail.com" w:date="2019-01-10T22:09:00Z">
-                <w:pPr>
-                  <w:spacing w:line="360" w:lineRule="auto"/>
-                  <w:jc w:val="center"/>
-                </w:pPr>
-              </w:pPrChange>
             </w:pPr>
             <w:r>
               <w:rPr>
@@ -31269,12 +29646,6 @@
                 <w:bCs/>
                 <w:color w:val="000000"/>
               </w:rPr>
-              <w:pPrChange w:id="271" w:author="fonti.kar@gmail.com" w:date="2019-01-10T22:09:00Z">
-                <w:pPr>
-                  <w:spacing w:line="360" w:lineRule="auto"/>
-                  <w:jc w:val="center"/>
-                </w:pPr>
-              </w:pPrChange>
             </w:pPr>
             <w:r>
               <w:rPr>
@@ -31307,12 +29678,6 @@
               <w:rPr>
                 <w:color w:val="000000"/>
               </w:rPr>
-              <w:pPrChange w:id="272" w:author="fonti.kar@gmail.com" w:date="2019-01-10T22:09:00Z">
-                <w:pPr>
-                  <w:spacing w:line="360" w:lineRule="auto"/>
-                  <w:jc w:val="center"/>
-                </w:pPr>
-              </w:pPrChange>
             </w:pPr>
             <w:r>
               <w:rPr>
@@ -31343,12 +29708,6 @@
               <w:rPr>
                 <w:color w:val="000000"/>
               </w:rPr>
-              <w:pPrChange w:id="273" w:author="fonti.kar@gmail.com" w:date="2019-01-10T22:09:00Z">
-                <w:pPr>
-                  <w:spacing w:line="360" w:lineRule="auto"/>
-                  <w:jc w:val="center"/>
-                </w:pPr>
-              </w:pPrChange>
             </w:pPr>
             <w:r>
               <w:rPr>
@@ -31381,12 +29740,6 @@
                 <w:bCs/>
                 <w:color w:val="000000"/>
               </w:rPr>
-              <w:pPrChange w:id="274" w:author="fonti.kar@gmail.com" w:date="2019-01-10T22:09:00Z">
-                <w:pPr>
-                  <w:spacing w:line="360" w:lineRule="auto"/>
-                  <w:jc w:val="right"/>
-                </w:pPr>
-              </w:pPrChange>
             </w:pPr>
             <w:r>
               <w:rPr>
@@ -31419,12 +29772,6 @@
               <w:rPr>
                 <w:color w:val="000000"/>
               </w:rPr>
-              <w:pPrChange w:id="275" w:author="fonti.kar@gmail.com" w:date="2019-01-10T22:09:00Z">
-                <w:pPr>
-                  <w:spacing w:line="360" w:lineRule="auto"/>
-                  <w:jc w:val="right"/>
-                </w:pPr>
-              </w:pPrChange>
             </w:pPr>
             <w:r>
               <w:rPr>
@@ -31455,12 +29802,6 @@
               <w:rPr>
                 <w:color w:val="000000"/>
               </w:rPr>
-              <w:pPrChange w:id="276" w:author="fonti.kar@gmail.com" w:date="2019-01-10T22:09:00Z">
-                <w:pPr>
-                  <w:spacing w:line="360" w:lineRule="auto"/>
-                  <w:jc w:val="right"/>
-                </w:pPr>
-              </w:pPrChange>
             </w:pPr>
             <w:r>
               <w:rPr>
@@ -31494,12 +29835,6 @@
                 <w:bCs/>
                 <w:color w:val="000000"/>
               </w:rPr>
-              <w:pPrChange w:id="277" w:author="fonti.kar@gmail.com" w:date="2019-01-10T22:09:00Z">
-                <w:pPr>
-                  <w:spacing w:line="360" w:lineRule="auto"/>
-                  <w:jc w:val="right"/>
-                </w:pPr>
-              </w:pPrChange>
             </w:pPr>
             <w:r>
               <w:rPr>
@@ -31532,12 +29867,6 @@
               <w:rPr>
                 <w:color w:val="000000"/>
               </w:rPr>
-              <w:pPrChange w:id="278" w:author="fonti.kar@gmail.com" w:date="2019-01-10T22:09:00Z">
-                <w:pPr>
-                  <w:spacing w:line="360" w:lineRule="auto"/>
-                  <w:jc w:val="right"/>
-                </w:pPr>
-              </w:pPrChange>
             </w:pPr>
             <w:r>
               <w:rPr>
@@ -31568,12 +29897,6 @@
               <w:rPr>
                 <w:color w:val="000000"/>
               </w:rPr>
-              <w:pPrChange w:id="279" w:author="fonti.kar@gmail.com" w:date="2019-01-10T22:09:00Z">
-                <w:pPr>
-                  <w:spacing w:line="360" w:lineRule="auto"/>
-                  <w:jc w:val="right"/>
-                </w:pPr>
-              </w:pPrChange>
             </w:pPr>
             <w:r>
               <w:rPr>
@@ -31610,12 +29933,6 @@
               <w:rPr>
                 <w:color w:val="000000"/>
               </w:rPr>
-              <w:pPrChange w:id="280" w:author="fonti.kar@gmail.com" w:date="2019-01-10T22:09:00Z">
-                <w:pPr>
-                  <w:spacing w:line="360" w:lineRule="auto"/>
-                  <w:jc w:val="center"/>
-                </w:pPr>
-              </w:pPrChange>
             </w:pPr>
             <w:r>
               <w:rPr>
@@ -31654,12 +29971,6 @@
                 <w:bCs/>
                 <w:color w:val="000000"/>
               </w:rPr>
-              <w:pPrChange w:id="281" w:author="fonti.kar@gmail.com" w:date="2019-01-10T22:09:00Z">
-                <w:pPr>
-                  <w:spacing w:line="360" w:lineRule="auto"/>
-                  <w:jc w:val="center"/>
-                </w:pPr>
-              </w:pPrChange>
             </w:pPr>
             <w:r>
               <w:rPr>
@@ -31692,12 +30003,6 @@
               <w:rPr>
                 <w:color w:val="000000"/>
               </w:rPr>
-              <w:pPrChange w:id="282" w:author="fonti.kar@gmail.com" w:date="2019-01-10T22:09:00Z">
-                <w:pPr>
-                  <w:spacing w:line="360" w:lineRule="auto"/>
-                  <w:jc w:val="center"/>
-                </w:pPr>
-              </w:pPrChange>
             </w:pPr>
             <w:r>
               <w:rPr>
@@ -31728,12 +30033,6 @@
               <w:rPr>
                 <w:color w:val="000000"/>
               </w:rPr>
-              <w:pPrChange w:id="283" w:author="fonti.kar@gmail.com" w:date="2019-01-10T22:09:00Z">
-                <w:pPr>
-                  <w:spacing w:line="360" w:lineRule="auto"/>
-                  <w:jc w:val="center"/>
-                </w:pPr>
-              </w:pPrChange>
             </w:pPr>
             <w:r>
               <w:rPr>
@@ -31764,12 +30063,6 @@
               <w:rPr>
                 <w:color w:val="000000"/>
               </w:rPr>
-              <w:pPrChange w:id="284" w:author="fonti.kar@gmail.com" w:date="2019-01-10T22:09:00Z">
-                <w:pPr>
-                  <w:spacing w:line="360" w:lineRule="auto"/>
-                  <w:jc w:val="center"/>
-                </w:pPr>
-              </w:pPrChange>
             </w:pPr>
             <w:r>
               <w:rPr>
@@ -31800,12 +30093,6 @@
               <w:rPr>
                 <w:color w:val="000000"/>
               </w:rPr>
-              <w:pPrChange w:id="285" w:author="fonti.kar@gmail.com" w:date="2019-01-10T22:09:00Z">
-                <w:pPr>
-                  <w:spacing w:line="360" w:lineRule="auto"/>
-                  <w:jc w:val="center"/>
-                </w:pPr>
-              </w:pPrChange>
             </w:pPr>
             <w:r>
               <w:rPr>
@@ -31836,12 +30123,6 @@
               <w:rPr>
                 <w:color w:val="000000"/>
               </w:rPr>
-              <w:pPrChange w:id="286" w:author="fonti.kar@gmail.com" w:date="2019-01-10T22:09:00Z">
-                <w:pPr>
-                  <w:spacing w:line="360" w:lineRule="auto"/>
-                  <w:jc w:val="center"/>
-                </w:pPr>
-              </w:pPrChange>
             </w:pPr>
             <w:r>
               <w:rPr>
@@ -31874,12 +30155,6 @@
                 <w:bCs/>
                 <w:color w:val="000000"/>
               </w:rPr>
-              <w:pPrChange w:id="287" w:author="fonti.kar@gmail.com" w:date="2019-01-10T22:09:00Z">
-                <w:pPr>
-                  <w:spacing w:line="360" w:lineRule="auto"/>
-                  <w:jc w:val="right"/>
-                </w:pPr>
-              </w:pPrChange>
             </w:pPr>
             <w:r>
               <w:rPr>
@@ -31912,12 +30187,6 @@
               <w:rPr>
                 <w:color w:val="000000"/>
               </w:rPr>
-              <w:pPrChange w:id="288" w:author="fonti.kar@gmail.com" w:date="2019-01-10T22:09:00Z">
-                <w:pPr>
-                  <w:spacing w:line="360" w:lineRule="auto"/>
-                  <w:jc w:val="right"/>
-                </w:pPr>
-              </w:pPrChange>
             </w:pPr>
             <w:r>
               <w:rPr>
@@ -31948,12 +30217,6 @@
               <w:rPr>
                 <w:color w:val="000000"/>
               </w:rPr>
-              <w:pPrChange w:id="289" w:author="fonti.kar@gmail.com" w:date="2019-01-10T22:09:00Z">
-                <w:pPr>
-                  <w:spacing w:line="360" w:lineRule="auto"/>
-                  <w:jc w:val="right"/>
-                </w:pPr>
-              </w:pPrChange>
             </w:pPr>
             <w:r>
               <w:rPr>
@@ -31987,12 +30250,6 @@
                 <w:bCs/>
                 <w:color w:val="000000"/>
               </w:rPr>
-              <w:pPrChange w:id="290" w:author="fonti.kar@gmail.com" w:date="2019-01-10T22:09:00Z">
-                <w:pPr>
-                  <w:spacing w:line="360" w:lineRule="auto"/>
-                  <w:jc w:val="right"/>
-                </w:pPr>
-              </w:pPrChange>
             </w:pPr>
             <w:r>
               <w:rPr>
@@ -32025,12 +30282,6 @@
               <w:rPr>
                 <w:color w:val="000000"/>
               </w:rPr>
-              <w:pPrChange w:id="291" w:author="fonti.kar@gmail.com" w:date="2019-01-10T22:09:00Z">
-                <w:pPr>
-                  <w:spacing w:line="360" w:lineRule="auto"/>
-                  <w:jc w:val="right"/>
-                </w:pPr>
-              </w:pPrChange>
             </w:pPr>
             <w:r>
               <w:rPr>
@@ -32061,12 +30312,6 @@
               <w:rPr>
                 <w:color w:val="000000"/>
               </w:rPr>
-              <w:pPrChange w:id="292" w:author="fonti.kar@gmail.com" w:date="2019-01-10T22:09:00Z">
-                <w:pPr>
-                  <w:spacing w:line="360" w:lineRule="auto"/>
-                  <w:jc w:val="right"/>
-                </w:pPr>
-              </w:pPrChange>
             </w:pPr>
             <w:r>
               <w:rPr>
@@ -32084,11 +30329,6 @@
         <w:rPr>
           <w:lang w:val="en-AU"/>
         </w:rPr>
-        <w:pPrChange w:id="293" w:author="fonti.kar@gmail.com" w:date="2019-01-10T22:09:00Z">
-          <w:pPr>
-            <w:spacing w:line="360" w:lineRule="auto"/>
-          </w:pPr>
-        </w:pPrChange>
       </w:pPr>
     </w:p>
     <w:tbl>
@@ -32132,11 +30372,6 @@
               <w:rPr>
                 <w:color w:val="000000"/>
               </w:rPr>
-              <w:pPrChange w:id="294" w:author="fonti.kar@gmail.com" w:date="2019-01-10T22:09:00Z">
-                <w:pPr>
-                  <w:spacing w:line="360" w:lineRule="auto"/>
-                </w:pPr>
-              </w:pPrChange>
             </w:pPr>
             <w:r>
               <w:rPr>
@@ -32191,11 +30426,6 @@
               <w:rPr>
                 <w:color w:val="000000"/>
               </w:rPr>
-              <w:pPrChange w:id="295" w:author="fonti.kar@gmail.com" w:date="2019-01-10T22:09:00Z">
-                <w:pPr>
-                  <w:spacing w:line="360" w:lineRule="auto"/>
-                </w:pPr>
-              </w:pPrChange>
             </w:pPr>
           </w:p>
         </w:tc>
@@ -32221,12 +30451,6 @@
               <w:rPr>
                 <w:color w:val="000000"/>
               </w:rPr>
-              <w:pPrChange w:id="296" w:author="fonti.kar@gmail.com" w:date="2019-01-10T22:09:00Z">
-                <w:pPr>
-                  <w:spacing w:line="360" w:lineRule="auto"/>
-                  <w:jc w:val="center"/>
-                </w:pPr>
-              </w:pPrChange>
             </w:pPr>
             <w:r>
               <w:rPr>
@@ -32258,12 +30482,6 @@
               <w:rPr>
                 <w:color w:val="000000"/>
               </w:rPr>
-              <w:pPrChange w:id="297" w:author="fonti.kar@gmail.com" w:date="2019-01-10T22:09:00Z">
-                <w:pPr>
-                  <w:spacing w:line="360" w:lineRule="auto"/>
-                  <w:jc w:val="center"/>
-                </w:pPr>
-              </w:pPrChange>
             </w:pPr>
             <w:r>
               <w:rPr>
@@ -32295,12 +30513,6 @@
               <w:rPr>
                 <w:color w:val="000000"/>
               </w:rPr>
-              <w:pPrChange w:id="298" w:author="fonti.kar@gmail.com" w:date="2019-01-10T22:09:00Z">
-                <w:pPr>
-                  <w:spacing w:line="360" w:lineRule="auto"/>
-                  <w:jc w:val="center"/>
-                </w:pPr>
-              </w:pPrChange>
             </w:pPr>
             <w:r>
               <w:rPr>
@@ -32336,12 +30548,6 @@
               <w:rPr>
                 <w:color w:val="000000"/>
               </w:rPr>
-              <w:pPrChange w:id="299" w:author="fonti.kar@gmail.com" w:date="2019-01-10T22:09:00Z">
-                <w:pPr>
-                  <w:spacing w:line="360" w:lineRule="auto"/>
-                  <w:jc w:val="center"/>
-                </w:pPr>
-              </w:pPrChange>
             </w:pPr>
             <w:r>
               <w:rPr>
@@ -32372,12 +30578,6 @@
               <w:rPr>
                 <w:color w:val="000000"/>
               </w:rPr>
-              <w:pPrChange w:id="300" w:author="fonti.kar@gmail.com" w:date="2019-01-10T22:09:00Z">
-                <w:pPr>
-                  <w:spacing w:line="360" w:lineRule="auto"/>
-                  <w:jc w:val="center"/>
-                </w:pPr>
-              </w:pPrChange>
             </w:pPr>
             <w:r>
               <w:rPr>
@@ -32408,12 +30608,6 @@
               <w:rPr>
                 <w:color w:val="000000"/>
               </w:rPr>
-              <w:pPrChange w:id="301" w:author="fonti.kar@gmail.com" w:date="2019-01-10T22:09:00Z">
-                <w:pPr>
-                  <w:spacing w:line="360" w:lineRule="auto"/>
-                  <w:jc w:val="center"/>
-                </w:pPr>
-              </w:pPrChange>
             </w:pPr>
             <w:r>
               <w:rPr>
@@ -32444,12 +30638,6 @@
               <w:rPr>
                 <w:color w:val="000000"/>
               </w:rPr>
-              <w:pPrChange w:id="302" w:author="fonti.kar@gmail.com" w:date="2019-01-10T22:09:00Z">
-                <w:pPr>
-                  <w:spacing w:line="360" w:lineRule="auto"/>
-                  <w:jc w:val="center"/>
-                </w:pPr>
-              </w:pPrChange>
             </w:pPr>
             <w:r>
               <w:rPr>
@@ -32480,12 +30668,6 @@
               <w:rPr>
                 <w:color w:val="000000"/>
               </w:rPr>
-              <w:pPrChange w:id="303" w:author="fonti.kar@gmail.com" w:date="2019-01-10T22:09:00Z">
-                <w:pPr>
-                  <w:spacing w:line="360" w:lineRule="auto"/>
-                  <w:jc w:val="center"/>
-                </w:pPr>
-              </w:pPrChange>
             </w:pPr>
             <w:r>
               <w:rPr>
@@ -32516,12 +30698,6 @@
               <w:rPr>
                 <w:color w:val="000000"/>
               </w:rPr>
-              <w:pPrChange w:id="304" w:author="fonti.kar@gmail.com" w:date="2019-01-10T22:09:00Z">
-                <w:pPr>
-                  <w:spacing w:line="360" w:lineRule="auto"/>
-                  <w:jc w:val="center"/>
-                </w:pPr>
-              </w:pPrChange>
             </w:pPr>
             <w:r>
               <w:rPr>
@@ -32552,12 +30728,6 @@
               <w:rPr>
                 <w:color w:val="000000"/>
               </w:rPr>
-              <w:pPrChange w:id="305" w:author="fonti.kar@gmail.com" w:date="2019-01-10T22:09:00Z">
-                <w:pPr>
-                  <w:spacing w:line="360" w:lineRule="auto"/>
-                  <w:jc w:val="center"/>
-                </w:pPr>
-              </w:pPrChange>
             </w:pPr>
             <w:r>
               <w:rPr>
@@ -32588,12 +30758,6 @@
               <w:rPr>
                 <w:color w:val="000000"/>
               </w:rPr>
-              <w:pPrChange w:id="306" w:author="fonti.kar@gmail.com" w:date="2019-01-10T22:09:00Z">
-                <w:pPr>
-                  <w:spacing w:line="360" w:lineRule="auto"/>
-                  <w:jc w:val="center"/>
-                </w:pPr>
-              </w:pPrChange>
             </w:pPr>
             <w:r>
               <w:rPr>
@@ -32624,12 +30788,6 @@
               <w:rPr>
                 <w:color w:val="000000"/>
               </w:rPr>
-              <w:pPrChange w:id="307" w:author="fonti.kar@gmail.com" w:date="2019-01-10T22:09:00Z">
-                <w:pPr>
-                  <w:spacing w:line="360" w:lineRule="auto"/>
-                  <w:jc w:val="center"/>
-                </w:pPr>
-              </w:pPrChange>
             </w:pPr>
             <w:r>
               <w:rPr>
@@ -32660,12 +30818,6 @@
               <w:rPr>
                 <w:color w:val="000000"/>
               </w:rPr>
-              <w:pPrChange w:id="308" w:author="fonti.kar@gmail.com" w:date="2019-01-10T22:09:00Z">
-                <w:pPr>
-                  <w:spacing w:line="360" w:lineRule="auto"/>
-                  <w:jc w:val="center"/>
-                </w:pPr>
-              </w:pPrChange>
             </w:pPr>
             <w:r>
               <w:rPr>
@@ -32701,12 +30853,6 @@
               <w:rPr>
                 <w:color w:val="000000"/>
               </w:rPr>
-              <w:pPrChange w:id="309" w:author="fonti.kar@gmail.com" w:date="2019-01-10T22:09:00Z">
-                <w:pPr>
-                  <w:spacing w:line="360" w:lineRule="auto"/>
-                  <w:jc w:val="center"/>
-                </w:pPr>
-              </w:pPrChange>
             </w:pPr>
             <w:r>
               <w:rPr>
@@ -32738,12 +30884,6 @@
                 <w:b/>
                 <w:color w:val="000000"/>
               </w:rPr>
-              <w:pPrChange w:id="310" w:author="fonti.kar@gmail.com" w:date="2019-01-10T22:09:00Z">
-                <w:pPr>
-                  <w:spacing w:line="360" w:lineRule="auto"/>
-                  <w:jc w:val="center"/>
-                </w:pPr>
-              </w:pPrChange>
             </w:pPr>
             <w:r>
               <w:rPr>
@@ -32775,12 +30915,6 @@
               <w:rPr>
                 <w:color w:val="000000"/>
               </w:rPr>
-              <w:pPrChange w:id="311" w:author="fonti.kar@gmail.com" w:date="2019-01-10T22:09:00Z">
-                <w:pPr>
-                  <w:spacing w:line="360" w:lineRule="auto"/>
-                  <w:jc w:val="center"/>
-                </w:pPr>
-              </w:pPrChange>
             </w:pPr>
             <w:r>
               <w:rPr>
@@ -32811,12 +30945,6 @@
               <w:rPr>
                 <w:color w:val="000000"/>
               </w:rPr>
-              <w:pPrChange w:id="312" w:author="fonti.kar@gmail.com" w:date="2019-01-10T22:09:00Z">
-                <w:pPr>
-                  <w:spacing w:line="360" w:lineRule="auto"/>
-                  <w:jc w:val="center"/>
-                </w:pPr>
-              </w:pPrChange>
             </w:pPr>
             <w:r>
               <w:rPr>
@@ -32848,12 +30976,6 @@
                 <w:b/>
                 <w:color w:val="000000"/>
               </w:rPr>
-              <w:pPrChange w:id="313" w:author="fonti.kar@gmail.com" w:date="2019-01-10T22:09:00Z">
-                <w:pPr>
-                  <w:spacing w:line="360" w:lineRule="auto"/>
-                  <w:jc w:val="center"/>
-                </w:pPr>
-              </w:pPrChange>
             </w:pPr>
             <w:r>
               <w:rPr>
@@ -32885,12 +31007,6 @@
               <w:rPr>
                 <w:color w:val="000000"/>
               </w:rPr>
-              <w:pPrChange w:id="314" w:author="fonti.kar@gmail.com" w:date="2019-01-10T22:09:00Z">
-                <w:pPr>
-                  <w:spacing w:line="360" w:lineRule="auto"/>
-                  <w:jc w:val="center"/>
-                </w:pPr>
-              </w:pPrChange>
             </w:pPr>
             <w:r>
               <w:rPr>
@@ -32921,12 +31037,6 @@
               <w:rPr>
                 <w:color w:val="000000"/>
               </w:rPr>
-              <w:pPrChange w:id="315" w:author="fonti.kar@gmail.com" w:date="2019-01-10T22:09:00Z">
-                <w:pPr>
-                  <w:spacing w:line="360" w:lineRule="auto"/>
-                  <w:jc w:val="center"/>
-                </w:pPr>
-              </w:pPrChange>
             </w:pPr>
             <w:r>
               <w:rPr>
@@ -32957,12 +31067,6 @@
               <w:rPr>
                 <w:color w:val="000000"/>
               </w:rPr>
-              <w:pPrChange w:id="316" w:author="fonti.kar@gmail.com" w:date="2019-01-10T22:09:00Z">
-                <w:pPr>
-                  <w:spacing w:line="360" w:lineRule="auto"/>
-                  <w:jc w:val="center"/>
-                </w:pPr>
-              </w:pPrChange>
             </w:pPr>
             <w:r>
               <w:rPr>
@@ -32993,12 +31097,6 @@
               <w:rPr>
                 <w:color w:val="000000"/>
               </w:rPr>
-              <w:pPrChange w:id="317" w:author="fonti.kar@gmail.com" w:date="2019-01-10T22:09:00Z">
-                <w:pPr>
-                  <w:spacing w:line="360" w:lineRule="auto"/>
-                  <w:jc w:val="center"/>
-                </w:pPr>
-              </w:pPrChange>
             </w:pPr>
             <w:r>
               <w:rPr>
@@ -33029,12 +31127,6 @@
               <w:rPr>
                 <w:color w:val="000000"/>
               </w:rPr>
-              <w:pPrChange w:id="318" w:author="fonti.kar@gmail.com" w:date="2019-01-10T22:09:00Z">
-                <w:pPr>
-                  <w:spacing w:line="360" w:lineRule="auto"/>
-                  <w:jc w:val="center"/>
-                </w:pPr>
-              </w:pPrChange>
             </w:pPr>
             <w:r>
               <w:rPr>
@@ -33070,12 +31162,6 @@
               <w:rPr>
                 <w:color w:val="000000"/>
               </w:rPr>
-              <w:pPrChange w:id="319" w:author="fonti.kar@gmail.com" w:date="2019-01-10T22:09:00Z">
-                <w:pPr>
-                  <w:spacing w:line="360" w:lineRule="auto"/>
-                  <w:jc w:val="center"/>
-                </w:pPr>
-              </w:pPrChange>
             </w:pPr>
             <w:r>
               <w:rPr>
@@ -33107,12 +31193,6 @@
                 <w:b/>
                 <w:color w:val="000000"/>
               </w:rPr>
-              <w:pPrChange w:id="320" w:author="fonti.kar@gmail.com" w:date="2019-01-10T22:09:00Z">
-                <w:pPr>
-                  <w:spacing w:line="360" w:lineRule="auto"/>
-                  <w:jc w:val="center"/>
-                </w:pPr>
-              </w:pPrChange>
             </w:pPr>
             <w:r>
               <w:rPr>
@@ -33144,12 +31224,6 @@
               <w:rPr>
                 <w:color w:val="000000"/>
               </w:rPr>
-              <w:pPrChange w:id="321" w:author="fonti.kar@gmail.com" w:date="2019-01-10T22:09:00Z">
-                <w:pPr>
-                  <w:spacing w:line="360" w:lineRule="auto"/>
-                  <w:jc w:val="center"/>
-                </w:pPr>
-              </w:pPrChange>
             </w:pPr>
             <w:r>
               <w:rPr>
@@ -33180,12 +31254,6 @@
               <w:rPr>
                 <w:color w:val="000000"/>
               </w:rPr>
-              <w:pPrChange w:id="322" w:author="fonti.kar@gmail.com" w:date="2019-01-10T22:09:00Z">
-                <w:pPr>
-                  <w:spacing w:line="360" w:lineRule="auto"/>
-                  <w:jc w:val="center"/>
-                </w:pPr>
-              </w:pPrChange>
             </w:pPr>
             <w:r>
               <w:rPr>
@@ -33217,12 +31285,6 @@
                 <w:b/>
                 <w:color w:val="000000"/>
               </w:rPr>
-              <w:pPrChange w:id="323" w:author="fonti.kar@gmail.com" w:date="2019-01-10T22:09:00Z">
-                <w:pPr>
-                  <w:spacing w:line="360" w:lineRule="auto"/>
-                  <w:jc w:val="center"/>
-                </w:pPr>
-              </w:pPrChange>
             </w:pPr>
             <w:r>
               <w:rPr>
@@ -33254,12 +31316,6 @@
               <w:rPr>
                 <w:color w:val="000000"/>
               </w:rPr>
-              <w:pPrChange w:id="324" w:author="fonti.kar@gmail.com" w:date="2019-01-10T22:09:00Z">
-                <w:pPr>
-                  <w:spacing w:line="360" w:lineRule="auto"/>
-                  <w:jc w:val="center"/>
-                </w:pPr>
-              </w:pPrChange>
             </w:pPr>
             <w:r>
               <w:rPr>
@@ -33290,12 +31346,6 @@
               <w:rPr>
                 <w:color w:val="000000"/>
               </w:rPr>
-              <w:pPrChange w:id="325" w:author="fonti.kar@gmail.com" w:date="2019-01-10T22:09:00Z">
-                <w:pPr>
-                  <w:spacing w:line="360" w:lineRule="auto"/>
-                  <w:jc w:val="center"/>
-                </w:pPr>
-              </w:pPrChange>
             </w:pPr>
             <w:r>
               <w:rPr>
@@ -33327,12 +31377,6 @@
                 <w:b/>
                 <w:color w:val="000000"/>
               </w:rPr>
-              <w:pPrChange w:id="326" w:author="fonti.kar@gmail.com" w:date="2019-01-10T22:09:00Z">
-                <w:pPr>
-                  <w:spacing w:line="360" w:lineRule="auto"/>
-                  <w:jc w:val="center"/>
-                </w:pPr>
-              </w:pPrChange>
             </w:pPr>
             <w:r>
               <w:rPr>
@@ -33364,12 +31408,6 @@
               <w:rPr>
                 <w:color w:val="000000"/>
               </w:rPr>
-              <w:pPrChange w:id="327" w:author="fonti.kar@gmail.com" w:date="2019-01-10T22:09:00Z">
-                <w:pPr>
-                  <w:spacing w:line="360" w:lineRule="auto"/>
-                  <w:jc w:val="center"/>
-                </w:pPr>
-              </w:pPrChange>
             </w:pPr>
             <w:r>
               <w:rPr>
@@ -33400,12 +31438,6 @@
               <w:rPr>
                 <w:color w:val="000000"/>
               </w:rPr>
-              <w:pPrChange w:id="328" w:author="fonti.kar@gmail.com" w:date="2019-01-10T22:09:00Z">
-                <w:pPr>
-                  <w:spacing w:line="360" w:lineRule="auto"/>
-                  <w:jc w:val="center"/>
-                </w:pPr>
-              </w:pPrChange>
             </w:pPr>
             <w:r>
               <w:rPr>
@@ -33441,12 +31473,6 @@
               <w:rPr>
                 <w:color w:val="000000"/>
               </w:rPr>
-              <w:pPrChange w:id="329" w:author="fonti.kar@gmail.com" w:date="2019-01-10T22:09:00Z">
-                <w:pPr>
-                  <w:spacing w:line="360" w:lineRule="auto"/>
-                  <w:jc w:val="center"/>
-                </w:pPr>
-              </w:pPrChange>
             </w:pPr>
             <w:r>
               <w:rPr>
@@ -33478,12 +31504,6 @@
                 <w:b/>
                 <w:color w:val="000000"/>
               </w:rPr>
-              <w:pPrChange w:id="330" w:author="fonti.kar@gmail.com" w:date="2019-01-10T22:09:00Z">
-                <w:pPr>
-                  <w:spacing w:line="360" w:lineRule="auto"/>
-                  <w:jc w:val="center"/>
-                </w:pPr>
-              </w:pPrChange>
             </w:pPr>
             <w:r>
               <w:rPr>
@@ -33515,12 +31535,6 @@
               <w:rPr>
                 <w:color w:val="000000"/>
               </w:rPr>
-              <w:pPrChange w:id="331" w:author="fonti.kar@gmail.com" w:date="2019-01-10T22:09:00Z">
-                <w:pPr>
-                  <w:spacing w:line="360" w:lineRule="auto"/>
-                  <w:jc w:val="center"/>
-                </w:pPr>
-              </w:pPrChange>
             </w:pPr>
             <w:r>
               <w:rPr>
@@ -33551,12 +31565,6 @@
               <w:rPr>
                 <w:color w:val="000000"/>
               </w:rPr>
-              <w:pPrChange w:id="332" w:author="fonti.kar@gmail.com" w:date="2019-01-10T22:09:00Z">
-                <w:pPr>
-                  <w:spacing w:line="360" w:lineRule="auto"/>
-                  <w:jc w:val="center"/>
-                </w:pPr>
-              </w:pPrChange>
             </w:pPr>
             <w:r>
               <w:rPr>
@@ -33588,12 +31596,6 @@
                 <w:b/>
                 <w:color w:val="000000"/>
               </w:rPr>
-              <w:pPrChange w:id="333" w:author="fonti.kar@gmail.com" w:date="2019-01-10T22:09:00Z">
-                <w:pPr>
-                  <w:spacing w:line="360" w:lineRule="auto"/>
-                  <w:jc w:val="center"/>
-                </w:pPr>
-              </w:pPrChange>
             </w:pPr>
             <w:r>
               <w:rPr>
@@ -33625,12 +31627,6 @@
               <w:rPr>
                 <w:color w:val="000000"/>
               </w:rPr>
-              <w:pPrChange w:id="334" w:author="fonti.kar@gmail.com" w:date="2019-01-10T22:09:00Z">
-                <w:pPr>
-                  <w:spacing w:line="360" w:lineRule="auto"/>
-                  <w:jc w:val="center"/>
-                </w:pPr>
-              </w:pPrChange>
             </w:pPr>
             <w:r>
               <w:rPr>
@@ -33661,12 +31657,6 @@
               <w:rPr>
                 <w:color w:val="000000"/>
               </w:rPr>
-              <w:pPrChange w:id="335" w:author="fonti.kar@gmail.com" w:date="2019-01-10T22:09:00Z">
-                <w:pPr>
-                  <w:spacing w:line="360" w:lineRule="auto"/>
-                  <w:jc w:val="center"/>
-                </w:pPr>
-              </w:pPrChange>
             </w:pPr>
             <w:r>
               <w:rPr>
@@ -33697,12 +31687,6 @@
               <w:rPr>
                 <w:color w:val="000000"/>
               </w:rPr>
-              <w:pPrChange w:id="336" w:author="fonti.kar@gmail.com" w:date="2019-01-10T22:09:00Z">
-                <w:pPr>
-                  <w:spacing w:line="360" w:lineRule="auto"/>
-                  <w:jc w:val="center"/>
-                </w:pPr>
-              </w:pPrChange>
             </w:pPr>
             <w:r>
               <w:rPr>
@@ -33733,12 +31717,6 @@
               <w:rPr>
                 <w:color w:val="000000"/>
               </w:rPr>
-              <w:pPrChange w:id="337" w:author="fonti.kar@gmail.com" w:date="2019-01-10T22:09:00Z">
-                <w:pPr>
-                  <w:spacing w:line="360" w:lineRule="auto"/>
-                  <w:jc w:val="center"/>
-                </w:pPr>
-              </w:pPrChange>
             </w:pPr>
             <w:r>
               <w:rPr>
@@ -33769,12 +31747,6 @@
               <w:rPr>
                 <w:color w:val="000000"/>
               </w:rPr>
-              <w:pPrChange w:id="338" w:author="fonti.kar@gmail.com" w:date="2019-01-10T22:09:00Z">
-                <w:pPr>
-                  <w:spacing w:line="360" w:lineRule="auto"/>
-                  <w:jc w:val="center"/>
-                </w:pPr>
-              </w:pPrChange>
             </w:pPr>
             <w:r>
               <w:rPr>
@@ -33810,12 +31782,6 @@
               <w:rPr>
                 <w:color w:val="000000"/>
               </w:rPr>
-              <w:pPrChange w:id="339" w:author="fonti.kar@gmail.com" w:date="2019-01-10T22:09:00Z">
-                <w:pPr>
-                  <w:spacing w:line="360" w:lineRule="auto"/>
-                  <w:jc w:val="center"/>
-                </w:pPr>
-              </w:pPrChange>
             </w:pPr>
             <w:r>
               <w:rPr>
@@ -33847,12 +31813,6 @@
                 <w:b/>
                 <w:color w:val="000000"/>
               </w:rPr>
-              <w:pPrChange w:id="340" w:author="fonti.kar@gmail.com" w:date="2019-01-10T22:09:00Z">
-                <w:pPr>
-                  <w:spacing w:line="360" w:lineRule="auto"/>
-                  <w:jc w:val="center"/>
-                </w:pPr>
-              </w:pPrChange>
             </w:pPr>
             <w:r>
               <w:rPr>
@@ -33884,12 +31844,6 @@
               <w:rPr>
                 <w:color w:val="000000"/>
               </w:rPr>
-              <w:pPrChange w:id="341" w:author="fonti.kar@gmail.com" w:date="2019-01-10T22:09:00Z">
-                <w:pPr>
-                  <w:spacing w:line="360" w:lineRule="auto"/>
-                  <w:jc w:val="center"/>
-                </w:pPr>
-              </w:pPrChange>
             </w:pPr>
             <w:r>
               <w:rPr>
@@ -33920,12 +31874,6 @@
               <w:rPr>
                 <w:color w:val="000000"/>
               </w:rPr>
-              <w:pPrChange w:id="342" w:author="fonti.kar@gmail.com" w:date="2019-01-10T22:09:00Z">
-                <w:pPr>
-                  <w:spacing w:line="360" w:lineRule="auto"/>
-                  <w:jc w:val="center"/>
-                </w:pPr>
-              </w:pPrChange>
             </w:pPr>
             <w:r>
               <w:rPr>
@@ -33957,12 +31905,6 @@
                 <w:b/>
                 <w:color w:val="000000"/>
               </w:rPr>
-              <w:pPrChange w:id="343" w:author="fonti.kar@gmail.com" w:date="2019-01-10T22:09:00Z">
-                <w:pPr>
-                  <w:spacing w:line="360" w:lineRule="auto"/>
-                  <w:jc w:val="center"/>
-                </w:pPr>
-              </w:pPrChange>
             </w:pPr>
             <w:r>
               <w:rPr>
@@ -33994,12 +31936,6 @@
               <w:rPr>
                 <w:color w:val="000000"/>
               </w:rPr>
-              <w:pPrChange w:id="344" w:author="fonti.kar@gmail.com" w:date="2019-01-10T22:09:00Z">
-                <w:pPr>
-                  <w:spacing w:line="360" w:lineRule="auto"/>
-                  <w:jc w:val="center"/>
-                </w:pPr>
-              </w:pPrChange>
             </w:pPr>
             <w:r>
               <w:rPr>
@@ -34030,12 +31966,6 @@
               <w:rPr>
                 <w:color w:val="000000"/>
               </w:rPr>
-              <w:pPrChange w:id="345" w:author="fonti.kar@gmail.com" w:date="2019-01-10T22:09:00Z">
-                <w:pPr>
-                  <w:spacing w:line="360" w:lineRule="auto"/>
-                  <w:jc w:val="center"/>
-                </w:pPr>
-              </w:pPrChange>
             </w:pPr>
             <w:r>
               <w:rPr>
@@ -34067,12 +31997,6 @@
                 <w:b/>
                 <w:color w:val="000000"/>
               </w:rPr>
-              <w:pPrChange w:id="346" w:author="fonti.kar@gmail.com" w:date="2019-01-10T22:09:00Z">
-                <w:pPr>
-                  <w:spacing w:line="360" w:lineRule="auto"/>
-                  <w:jc w:val="center"/>
-                </w:pPr>
-              </w:pPrChange>
             </w:pPr>
             <w:r>
               <w:rPr>
@@ -34104,12 +32028,6 @@
               <w:rPr>
                 <w:color w:val="000000"/>
               </w:rPr>
-              <w:pPrChange w:id="347" w:author="fonti.kar@gmail.com" w:date="2019-01-10T22:09:00Z">
-                <w:pPr>
-                  <w:spacing w:line="360" w:lineRule="auto"/>
-                  <w:jc w:val="center"/>
-                </w:pPr>
-              </w:pPrChange>
             </w:pPr>
             <w:r>
               <w:rPr>
@@ -34140,12 +32058,6 @@
               <w:rPr>
                 <w:color w:val="000000"/>
               </w:rPr>
-              <w:pPrChange w:id="348" w:author="fonti.kar@gmail.com" w:date="2019-01-10T22:09:00Z">
-                <w:pPr>
-                  <w:spacing w:line="360" w:lineRule="auto"/>
-                  <w:jc w:val="center"/>
-                </w:pPr>
-              </w:pPrChange>
             </w:pPr>
             <w:r>
               <w:rPr>
@@ -34181,12 +32093,6 @@
               <w:rPr>
                 <w:color w:val="000000"/>
               </w:rPr>
-              <w:pPrChange w:id="349" w:author="fonti.kar@gmail.com" w:date="2019-01-10T22:09:00Z">
-                <w:pPr>
-                  <w:spacing w:line="360" w:lineRule="auto"/>
-                  <w:jc w:val="center"/>
-                </w:pPr>
-              </w:pPrChange>
             </w:pPr>
             <w:r>
               <w:rPr>
@@ -34218,12 +32124,6 @@
                 <w:b/>
                 <w:color w:val="000000"/>
               </w:rPr>
-              <w:pPrChange w:id="350" w:author="fonti.kar@gmail.com" w:date="2019-01-10T22:09:00Z">
-                <w:pPr>
-                  <w:spacing w:line="360" w:lineRule="auto"/>
-                  <w:jc w:val="center"/>
-                </w:pPr>
-              </w:pPrChange>
             </w:pPr>
             <w:r>
               <w:rPr>
@@ -34255,12 +32155,6 @@
               <w:rPr>
                 <w:color w:val="000000"/>
               </w:rPr>
-              <w:pPrChange w:id="351" w:author="fonti.kar@gmail.com" w:date="2019-01-10T22:09:00Z">
-                <w:pPr>
-                  <w:spacing w:line="360" w:lineRule="auto"/>
-                  <w:jc w:val="center"/>
-                </w:pPr>
-              </w:pPrChange>
             </w:pPr>
             <w:r>
               <w:rPr>
@@ -34291,12 +32185,6 @@
               <w:rPr>
                 <w:color w:val="000000"/>
               </w:rPr>
-              <w:pPrChange w:id="352" w:author="fonti.kar@gmail.com" w:date="2019-01-10T22:09:00Z">
-                <w:pPr>
-                  <w:spacing w:line="360" w:lineRule="auto"/>
-                  <w:jc w:val="center"/>
-                </w:pPr>
-              </w:pPrChange>
             </w:pPr>
             <w:r>
               <w:rPr>
@@ -34328,12 +32216,6 @@
                 <w:b/>
                 <w:color w:val="000000"/>
               </w:rPr>
-              <w:pPrChange w:id="353" w:author="fonti.kar@gmail.com" w:date="2019-01-10T22:09:00Z">
-                <w:pPr>
-                  <w:spacing w:line="360" w:lineRule="auto"/>
-                  <w:jc w:val="center"/>
-                </w:pPr>
-              </w:pPrChange>
             </w:pPr>
             <w:r>
               <w:rPr>
@@ -34365,12 +32247,6 @@
               <w:rPr>
                 <w:color w:val="000000"/>
               </w:rPr>
-              <w:pPrChange w:id="354" w:author="fonti.kar@gmail.com" w:date="2019-01-10T22:09:00Z">
-                <w:pPr>
-                  <w:spacing w:line="360" w:lineRule="auto"/>
-                  <w:jc w:val="center"/>
-                </w:pPr>
-              </w:pPrChange>
             </w:pPr>
             <w:r>
               <w:rPr>
@@ -34401,12 +32277,6 @@
               <w:rPr>
                 <w:color w:val="000000"/>
               </w:rPr>
-              <w:pPrChange w:id="355" w:author="fonti.kar@gmail.com" w:date="2019-01-10T22:09:00Z">
-                <w:pPr>
-                  <w:spacing w:line="360" w:lineRule="auto"/>
-                  <w:jc w:val="center"/>
-                </w:pPr>
-              </w:pPrChange>
             </w:pPr>
             <w:r>
               <w:rPr>
@@ -34437,12 +32307,6 @@
               <w:rPr>
                 <w:color w:val="000000"/>
               </w:rPr>
-              <w:pPrChange w:id="356" w:author="fonti.kar@gmail.com" w:date="2019-01-10T22:09:00Z">
-                <w:pPr>
-                  <w:spacing w:line="360" w:lineRule="auto"/>
-                  <w:jc w:val="center"/>
-                </w:pPr>
-              </w:pPrChange>
             </w:pPr>
             <w:r>
               <w:rPr>
@@ -34473,12 +32337,6 @@
               <w:rPr>
                 <w:color w:val="000000"/>
               </w:rPr>
-              <w:pPrChange w:id="357" w:author="fonti.kar@gmail.com" w:date="2019-01-10T22:09:00Z">
-                <w:pPr>
-                  <w:spacing w:line="360" w:lineRule="auto"/>
-                  <w:jc w:val="center"/>
-                </w:pPr>
-              </w:pPrChange>
             </w:pPr>
             <w:r>
               <w:rPr>
@@ -34509,12 +32367,6 @@
               <w:rPr>
                 <w:color w:val="000000"/>
               </w:rPr>
-              <w:pPrChange w:id="358" w:author="fonti.kar@gmail.com" w:date="2019-01-10T22:09:00Z">
-                <w:pPr>
-                  <w:spacing w:line="360" w:lineRule="auto"/>
-                  <w:jc w:val="center"/>
-                </w:pPr>
-              </w:pPrChange>
             </w:pPr>
             <w:r>
               <w:rPr>
@@ -34550,12 +32402,6 @@
               <w:rPr>
                 <w:color w:val="000000"/>
               </w:rPr>
-              <w:pPrChange w:id="359" w:author="fonti.kar@gmail.com" w:date="2019-01-10T22:09:00Z">
-                <w:pPr>
-                  <w:spacing w:line="360" w:lineRule="auto"/>
-                  <w:jc w:val="center"/>
-                </w:pPr>
-              </w:pPrChange>
             </w:pPr>
             <w:r>
               <w:rPr>
@@ -34588,12 +32434,6 @@
                 <w:b/>
                 <w:color w:val="000000"/>
               </w:rPr>
-              <w:pPrChange w:id="360" w:author="fonti.kar@gmail.com" w:date="2019-01-10T22:09:00Z">
-                <w:pPr>
-                  <w:spacing w:line="360" w:lineRule="auto"/>
-                  <w:jc w:val="center"/>
-                </w:pPr>
-              </w:pPrChange>
             </w:pPr>
             <w:r>
               <w:rPr>
@@ -34625,12 +32465,6 @@
               <w:rPr>
                 <w:color w:val="000000"/>
               </w:rPr>
-              <w:pPrChange w:id="361" w:author="fonti.kar@gmail.com" w:date="2019-01-10T22:09:00Z">
-                <w:pPr>
-                  <w:spacing w:line="360" w:lineRule="auto"/>
-                  <w:jc w:val="center"/>
-                </w:pPr>
-              </w:pPrChange>
             </w:pPr>
             <w:r>
               <w:rPr>
@@ -34661,12 +32495,6 @@
               <w:rPr>
                 <w:color w:val="000000"/>
               </w:rPr>
-              <w:pPrChange w:id="362" w:author="fonti.kar@gmail.com" w:date="2019-01-10T22:09:00Z">
-                <w:pPr>
-                  <w:spacing w:line="360" w:lineRule="auto"/>
-                  <w:jc w:val="center"/>
-                </w:pPr>
-              </w:pPrChange>
             </w:pPr>
             <w:r>
               <w:rPr>
@@ -34698,12 +32526,6 @@
                 <w:b/>
                 <w:color w:val="000000"/>
               </w:rPr>
-              <w:pPrChange w:id="363" w:author="fonti.kar@gmail.com" w:date="2019-01-10T22:09:00Z">
-                <w:pPr>
-                  <w:spacing w:line="360" w:lineRule="auto"/>
-                  <w:jc w:val="center"/>
-                </w:pPr>
-              </w:pPrChange>
             </w:pPr>
             <w:r>
               <w:rPr>
@@ -34735,12 +32557,6 @@
               <w:rPr>
                 <w:color w:val="000000"/>
               </w:rPr>
-              <w:pPrChange w:id="364" w:author="fonti.kar@gmail.com" w:date="2019-01-10T22:09:00Z">
-                <w:pPr>
-                  <w:spacing w:line="360" w:lineRule="auto"/>
-                  <w:jc w:val="center"/>
-                </w:pPr>
-              </w:pPrChange>
             </w:pPr>
             <w:r>
               <w:rPr>
@@ -34771,12 +32587,6 @@
               <w:rPr>
                 <w:color w:val="000000"/>
               </w:rPr>
-              <w:pPrChange w:id="365" w:author="fonti.kar@gmail.com" w:date="2019-01-10T22:09:00Z">
-                <w:pPr>
-                  <w:spacing w:line="360" w:lineRule="auto"/>
-                  <w:jc w:val="center"/>
-                </w:pPr>
-              </w:pPrChange>
             </w:pPr>
             <w:r>
               <w:rPr>
@@ -34807,12 +32617,6 @@
               <w:rPr>
                 <w:color w:val="000000"/>
               </w:rPr>
-              <w:pPrChange w:id="366" w:author="fonti.kar@gmail.com" w:date="2019-01-10T22:09:00Z">
-                <w:pPr>
-                  <w:spacing w:line="360" w:lineRule="auto"/>
-                  <w:jc w:val="center"/>
-                </w:pPr>
-              </w:pPrChange>
             </w:pPr>
             <w:r>
               <w:rPr>
@@ -34843,12 +32647,6 @@
               <w:rPr>
                 <w:color w:val="000000"/>
               </w:rPr>
-              <w:pPrChange w:id="367" w:author="fonti.kar@gmail.com" w:date="2019-01-10T22:09:00Z">
-                <w:pPr>
-                  <w:spacing w:line="360" w:lineRule="auto"/>
-                  <w:jc w:val="center"/>
-                </w:pPr>
-              </w:pPrChange>
             </w:pPr>
             <w:r>
               <w:rPr>
@@ -34879,12 +32677,6 @@
               <w:rPr>
                 <w:color w:val="000000"/>
               </w:rPr>
-              <w:pPrChange w:id="368" w:author="fonti.kar@gmail.com" w:date="2019-01-10T22:09:00Z">
-                <w:pPr>
-                  <w:spacing w:line="360" w:lineRule="auto"/>
-                  <w:jc w:val="center"/>
-                </w:pPr>
-              </w:pPrChange>
             </w:pPr>
             <w:r>
               <w:rPr>
@@ -34895,6 +32687,7 @@
           </w:p>
         </w:tc>
       </w:tr>
+      <w:bookmarkEnd w:id="0"/>
     </w:tbl>
     <w:p>
       <w:pPr>
@@ -34902,11 +32695,6 @@
         <w:rPr>
           <w:lang w:val="en-AU"/>
         </w:rPr>
-        <w:pPrChange w:id="369" w:author="fonti.kar@gmail.com" w:date="2019-01-10T22:09:00Z">
-          <w:pPr>
-            <w:spacing w:line="360" w:lineRule="auto"/>
-          </w:pPr>
-        </w:pPrChange>
       </w:pPr>
     </w:p>
     <w:sectPr>
@@ -37990,7 +35778,7 @@
 </file>
 
 <file path=customXml/itemProps1.xml><?xml version="1.0" encoding="utf-8"?>
-<ds:datastoreItem xmlns:ds="http://schemas.openxmlformats.org/officeDocument/2006/customXml" ds:itemID="{65775DB5-DA51-CA40-85C3-DE645A71BAC9}">
+<ds:datastoreItem xmlns:ds="http://schemas.openxmlformats.org/officeDocument/2006/customXml" ds:itemID="{768E94A3-94D4-FD47-BF8B-BBF81C99B40A}">
   <ds:schemaRefs>
     <ds:schemaRef ds:uri="http://schemas.openxmlformats.org/officeDocument/2006/bibliography"/>
   </ds:schemaRefs>

</xml_diff>

<commit_message>
Added in revised Figure 1
</commit_message>
<xml_diff>
--- a/docs/individvar_rxnnorm_ms.docx
+++ b/docs/individvar_rxnnorm_ms.docx
@@ -507,15 +507,7 @@
         <w:rPr>
           <w:lang w:val="en-AU"/>
         </w:rPr>
-        <w:t xml:space="preserve"> across a temperature gradient in </w:t>
-      </w:r>
-      <w:bookmarkStart w:id="0" w:name="_GoBack"/>
-      <w:bookmarkEnd w:id="0"/>
-      <w:r>
-        <w:rPr>
-          <w:lang w:val="en-AU"/>
-        </w:rPr>
-        <w:t>an ectotherm model (</w:t>
+        <w:t xml:space="preserve"> across a temperature gradient in an ectotherm model (</w:t>
       </w:r>
       <w:proofErr w:type="spellStart"/>
       <w:r>
@@ -546,13 +538,7 @@
         <w:rPr>
           <w:lang w:val="en-AU"/>
         </w:rPr>
-        <w:t xml:space="preserve"> – the delicate skink) to characterise the repeatability of metabolic thermal plasticity and to identify the patterns of phenotypic correlations of metabolic rate at different temperatures (cross-temperature </w:t>
-      </w:r>
-      <w:r>
-        <w:rPr>
-          <w:lang w:val="en-AU"/>
-        </w:rPr>
-        <w:t xml:space="preserve">correlations). We also </w:t>
+        <w:t xml:space="preserve"> – the delicate skink) to characterise the repeatability of metabolic thermal plasticity and to identify the patterns of phenotypic correlations of metabolic rate at different temperatures (cross-temperature correlations). We also </w:t>
       </w:r>
       <w:r>
         <w:rPr>
@@ -930,23 +916,7 @@
           <w:rFonts w:eastAsiaTheme="minorHAnsi"/>
           <w:lang w:val="en-US"/>
         </w:rPr>
-        <w:t>(</w:t>
-      </w:r>
-      <w:proofErr w:type="spellStart"/>
-      <w:r>
-        <w:rPr>
-          <w:rFonts w:eastAsiaTheme="minorHAnsi"/>
-          <w:lang w:val="en-US"/>
-        </w:rPr>
-        <w:t>Westneat</w:t>
-      </w:r>
-      <w:proofErr w:type="spellEnd"/>
-      <w:r>
-        <w:rPr>
-          <w:rFonts w:eastAsiaTheme="minorHAnsi"/>
-          <w:lang w:val="en-US"/>
-        </w:rPr>
-        <w:t>, Stewart &amp; Hatch 2009)</w:t>
+        <w:t>(Westneat, Stewart &amp; Hatch 2009)</w:t>
       </w:r>
       <w:r>
         <w:rPr>
@@ -984,23 +954,7 @@
           <w:rFonts w:eastAsiaTheme="minorHAnsi"/>
           <w:lang w:val="en-US"/>
         </w:rPr>
-        <w:t>(</w:t>
-      </w:r>
-      <w:proofErr w:type="spellStart"/>
-      <w:r>
-        <w:rPr>
-          <w:rFonts w:eastAsiaTheme="minorHAnsi"/>
-          <w:lang w:val="en-US"/>
-        </w:rPr>
-        <w:t>Careau</w:t>
-      </w:r>
-      <w:proofErr w:type="spellEnd"/>
-      <w:r>
-        <w:rPr>
-          <w:rFonts w:eastAsiaTheme="minorHAnsi"/>
-          <w:lang w:val="en-US"/>
-        </w:rPr>
-        <w:t xml:space="preserve"> </w:t>
+        <w:t xml:space="preserve">(Careau </w:t>
       </w:r>
       <w:r>
         <w:rPr>
@@ -1054,23 +1008,7 @@
           <w:rFonts w:eastAsiaTheme="minorHAnsi"/>
           <w:lang w:val="en-US"/>
         </w:rPr>
-        <w:t>(</w:t>
-      </w:r>
-      <w:proofErr w:type="spellStart"/>
-      <w:r>
-        <w:rPr>
-          <w:rFonts w:eastAsiaTheme="minorHAnsi"/>
-          <w:lang w:val="en-US"/>
-        </w:rPr>
-        <w:t>Dingemanse</w:t>
-      </w:r>
-      <w:proofErr w:type="spellEnd"/>
-      <w:r>
-        <w:rPr>
-          <w:rFonts w:eastAsiaTheme="minorHAnsi"/>
-          <w:lang w:val="en-US"/>
-        </w:rPr>
-        <w:t xml:space="preserve"> </w:t>
+        <w:t xml:space="preserve">(Dingemanse </w:t>
       </w:r>
       <w:r>
         <w:rPr>
@@ -1124,39 +1062,7 @@
           <w:rFonts w:eastAsiaTheme="minorHAnsi"/>
           <w:lang w:val="en-US"/>
         </w:rPr>
-        <w:t>(</w:t>
-      </w:r>
-      <w:proofErr w:type="spellStart"/>
-      <w:r>
-        <w:rPr>
-          <w:rFonts w:eastAsiaTheme="minorHAnsi"/>
-          <w:lang w:val="en-US"/>
-        </w:rPr>
-        <w:t>Boratyński</w:t>
-      </w:r>
-      <w:proofErr w:type="spellEnd"/>
-      <w:r>
-        <w:rPr>
-          <w:rFonts w:eastAsiaTheme="minorHAnsi"/>
-          <w:lang w:val="en-US"/>
-        </w:rPr>
-        <w:t xml:space="preserve">, </w:t>
-      </w:r>
-      <w:proofErr w:type="spellStart"/>
-      <w:r>
-        <w:rPr>
-          <w:rFonts w:eastAsiaTheme="minorHAnsi"/>
-          <w:lang w:val="en-US"/>
-        </w:rPr>
-        <w:t>Jefimow</w:t>
-      </w:r>
-      <w:proofErr w:type="spellEnd"/>
-      <w:r>
-        <w:rPr>
-          <w:rFonts w:eastAsiaTheme="minorHAnsi"/>
-          <w:lang w:val="en-US"/>
-        </w:rPr>
-        <w:t xml:space="preserve"> &amp; Wojciechowski 2017)</w:t>
+        <w:t>(Boratyński, Jefimow &amp; Wojciechowski 2017)</w:t>
       </w:r>
       <w:r>
         <w:rPr>
@@ -1253,23 +1159,7 @@
           <w:rFonts w:eastAsiaTheme="minorHAnsi"/>
           <w:lang w:val="en-US"/>
         </w:rPr>
-        <w:t xml:space="preserve">(De Jong &amp; Van </w:t>
-      </w:r>
-      <w:proofErr w:type="spellStart"/>
-      <w:r>
-        <w:rPr>
-          <w:rFonts w:eastAsiaTheme="minorHAnsi"/>
-          <w:lang w:val="en-US"/>
-        </w:rPr>
-        <w:t>Noordwijk</w:t>
-      </w:r>
-      <w:proofErr w:type="spellEnd"/>
-      <w:r>
-        <w:rPr>
-          <w:rFonts w:eastAsiaTheme="minorHAnsi"/>
-          <w:lang w:val="en-US"/>
-        </w:rPr>
-        <w:t xml:space="preserve"> 1992; Brown </w:t>
+        <w:t xml:space="preserve">(De Jong &amp; Van Noordwijk 1992; Brown </w:t>
       </w:r>
       <w:r>
         <w:rPr>
@@ -1359,23 +1249,7 @@
           <w:rFonts w:eastAsiaTheme="minorHAnsi"/>
           <w:lang w:val="en-US"/>
         </w:rPr>
-        <w:t>(</w:t>
-      </w:r>
-      <w:proofErr w:type="spellStart"/>
-      <w:r>
-        <w:rPr>
-          <w:rFonts w:eastAsiaTheme="minorHAnsi"/>
-          <w:lang w:val="en-US"/>
-        </w:rPr>
-        <w:t>Réale</w:t>
-      </w:r>
-      <w:proofErr w:type="spellEnd"/>
-      <w:r>
-        <w:rPr>
-          <w:rFonts w:eastAsiaTheme="minorHAnsi"/>
-          <w:lang w:val="en-US"/>
-        </w:rPr>
-        <w:t xml:space="preserve"> </w:t>
+        <w:t xml:space="preserve">(Réale </w:t>
       </w:r>
       <w:r>
         <w:rPr>
@@ -1391,55 +1265,7 @@
           <w:rFonts w:eastAsiaTheme="minorHAnsi"/>
           <w:lang w:val="en-US"/>
         </w:rPr>
-        <w:t xml:space="preserve"> 2010; </w:t>
-      </w:r>
-      <w:proofErr w:type="spellStart"/>
-      <w:r>
-        <w:rPr>
-          <w:rFonts w:eastAsiaTheme="minorHAnsi"/>
-          <w:lang w:val="en-US"/>
-        </w:rPr>
-        <w:t>Ricklefs</w:t>
-      </w:r>
-      <w:proofErr w:type="spellEnd"/>
-      <w:r>
-        <w:rPr>
-          <w:rFonts w:eastAsiaTheme="minorHAnsi"/>
-          <w:lang w:val="en-US"/>
-        </w:rPr>
-        <w:t xml:space="preserve"> &amp; </w:t>
-      </w:r>
-      <w:proofErr w:type="spellStart"/>
-      <w:r>
-        <w:rPr>
-          <w:rFonts w:eastAsiaTheme="minorHAnsi"/>
-          <w:lang w:val="en-US"/>
-        </w:rPr>
-        <w:t>Wikelski</w:t>
-      </w:r>
-      <w:proofErr w:type="spellEnd"/>
-      <w:r>
-        <w:rPr>
-          <w:rFonts w:eastAsiaTheme="minorHAnsi"/>
-          <w:lang w:val="en-US"/>
-        </w:rPr>
-        <w:t xml:space="preserve"> 2002; Friesen, Johansson &amp; Olsson 2017; </w:t>
-      </w:r>
-      <w:proofErr w:type="spellStart"/>
-      <w:r>
-        <w:rPr>
-          <w:rFonts w:eastAsiaTheme="minorHAnsi"/>
-          <w:lang w:val="en-US"/>
-        </w:rPr>
-        <w:t>Malishev</w:t>
-      </w:r>
-      <w:proofErr w:type="spellEnd"/>
-      <w:r>
-        <w:rPr>
-          <w:rFonts w:eastAsiaTheme="minorHAnsi"/>
-          <w:lang w:val="en-US"/>
-        </w:rPr>
-        <w:t>, Bull &amp; Kearney 2017)</w:t>
+        <w:t xml:space="preserve"> 2010; Ricklefs &amp; Wikelski 2002; Friesen, Johansson &amp; Olsson 2017; Malishev, Bull &amp; Kearney 2017)</w:t>
       </w:r>
       <w:r>
         <w:rPr>
@@ -1583,39 +1409,7 @@
           <w:rFonts w:eastAsiaTheme="minorHAnsi"/>
           <w:lang w:val="en-US"/>
         </w:rPr>
-        <w:t xml:space="preserve">(Allen, </w:t>
-      </w:r>
-      <w:proofErr w:type="spellStart"/>
-      <w:r>
-        <w:rPr>
-          <w:rFonts w:eastAsiaTheme="minorHAnsi"/>
-          <w:lang w:val="en-US"/>
-        </w:rPr>
-        <w:t>Gillooly</w:t>
-      </w:r>
-      <w:proofErr w:type="spellEnd"/>
-      <w:r>
-        <w:rPr>
-          <w:rFonts w:eastAsiaTheme="minorHAnsi"/>
-          <w:lang w:val="en-US"/>
-        </w:rPr>
-        <w:t xml:space="preserve"> &amp; Brown 2005; </w:t>
-      </w:r>
-      <w:proofErr w:type="spellStart"/>
-      <w:r>
-        <w:rPr>
-          <w:rFonts w:eastAsiaTheme="minorHAnsi"/>
-          <w:lang w:val="en-US"/>
-        </w:rPr>
-        <w:t>Barneche</w:t>
-      </w:r>
-      <w:proofErr w:type="spellEnd"/>
-      <w:r>
-        <w:rPr>
-          <w:rFonts w:eastAsiaTheme="minorHAnsi"/>
-          <w:lang w:val="en-US"/>
-        </w:rPr>
-        <w:t xml:space="preserve"> </w:t>
+        <w:t xml:space="preserve">(Allen, Gillooly &amp; Brown 2005; Barneche </w:t>
       </w:r>
       <w:r>
         <w:rPr>
@@ -1673,23 +1467,7 @@
           <w:rFonts w:eastAsiaTheme="minorHAnsi"/>
           <w:lang w:val="en-US"/>
         </w:rPr>
-        <w:t>(</w:t>
-      </w:r>
-      <w:proofErr w:type="spellStart"/>
-      <w:r>
-        <w:rPr>
-          <w:rFonts w:eastAsiaTheme="minorHAnsi"/>
-          <w:lang w:val="en-US"/>
-        </w:rPr>
-        <w:t>Norin</w:t>
-      </w:r>
-      <w:proofErr w:type="spellEnd"/>
-      <w:r>
-        <w:rPr>
-          <w:rFonts w:eastAsiaTheme="minorHAnsi"/>
-          <w:lang w:val="en-US"/>
-        </w:rPr>
-        <w:t>, Malte &amp; Clark 2016; Pettersen, White &amp; Marshall 2016)</w:t>
+        <w:t>(Norin, Malte &amp; Clark 2016; Pettersen, White &amp; Marshall 2016)</w:t>
       </w:r>
       <w:r>
         <w:rPr>
@@ -1862,39 +1640,7 @@
           <w:rFonts w:eastAsiaTheme="minorHAnsi"/>
           <w:lang w:val="en-US"/>
         </w:rPr>
-        <w:t>(</w:t>
-      </w:r>
-      <w:proofErr w:type="spellStart"/>
-      <w:r>
-        <w:rPr>
-          <w:rFonts w:eastAsiaTheme="minorHAnsi"/>
-          <w:lang w:val="en-US"/>
-        </w:rPr>
-        <w:t>Norin</w:t>
-      </w:r>
-      <w:proofErr w:type="spellEnd"/>
-      <w:r>
-        <w:rPr>
-          <w:rFonts w:eastAsiaTheme="minorHAnsi"/>
-          <w:lang w:val="en-US"/>
-        </w:rPr>
-        <w:t xml:space="preserve"> &amp; </w:t>
-      </w:r>
-      <w:proofErr w:type="spellStart"/>
-      <w:r>
-        <w:rPr>
-          <w:rFonts w:eastAsiaTheme="minorHAnsi"/>
-          <w:lang w:val="en-US"/>
-        </w:rPr>
-        <w:t>Gamperl</w:t>
-      </w:r>
-      <w:proofErr w:type="spellEnd"/>
-      <w:r>
-        <w:rPr>
-          <w:rFonts w:eastAsiaTheme="minorHAnsi"/>
-          <w:lang w:val="en-US"/>
-        </w:rPr>
-        <w:t xml:space="preserve"> 2018)</w:t>
+        <w:t>(Norin &amp; Gamperl 2018)</w:t>
       </w:r>
       <w:r>
         <w:rPr>
@@ -2106,23 +1852,7 @@
           <w:rFonts w:eastAsiaTheme="minorHAnsi"/>
           <w:lang w:val="en-US"/>
         </w:rPr>
-        <w:t>(</w:t>
-      </w:r>
-      <w:proofErr w:type="spellStart"/>
-      <w:r>
-        <w:rPr>
-          <w:rFonts w:eastAsiaTheme="minorHAnsi"/>
-          <w:lang w:val="en-US"/>
-        </w:rPr>
-        <w:t>Gillooly</w:t>
-      </w:r>
-      <w:proofErr w:type="spellEnd"/>
-      <w:r>
-        <w:rPr>
-          <w:rFonts w:eastAsiaTheme="minorHAnsi"/>
-          <w:lang w:val="en-US"/>
-        </w:rPr>
-        <w:t xml:space="preserve"> </w:t>
+        <w:t xml:space="preserve">(Gillooly </w:t>
       </w:r>
       <w:r>
         <w:rPr>
@@ -2269,23 +1999,7 @@
           <w:rFonts w:eastAsiaTheme="minorHAnsi"/>
           <w:lang w:val="en-US"/>
         </w:rPr>
-        <w:t>(</w:t>
-      </w:r>
-      <w:proofErr w:type="spellStart"/>
-      <w:r>
-        <w:rPr>
-          <w:rFonts w:eastAsiaTheme="minorHAnsi"/>
-          <w:lang w:val="en-US"/>
-        </w:rPr>
-        <w:t>Gillooly</w:t>
-      </w:r>
-      <w:proofErr w:type="spellEnd"/>
-      <w:r>
-        <w:rPr>
-          <w:rFonts w:eastAsiaTheme="minorHAnsi"/>
-          <w:lang w:val="en-US"/>
-        </w:rPr>
-        <w:t xml:space="preserve"> </w:t>
+        <w:t xml:space="preserve">(Gillooly </w:t>
       </w:r>
       <w:r>
         <w:rPr>
@@ -2686,545 +2400,179 @@
           <w:lang w:val="en-AU"/>
         </w:rPr>
         <w:t>.</w:t>
+      </w:r>
+      <w:r>
+        <w:rPr>
+          <w:noProof/>
+          <w:lang w:val="en-AU"/>
+        </w:rPr>
+        <w:t xml:space="preserve"> </w:t>
       </w:r>
     </w:p>
     <w:p>
       <w:pPr>
         <w:spacing w:line="360" w:lineRule="auto"/>
         <w:ind w:firstLine="720"/>
+        <w:jc w:val="center"/>
         <w:rPr>
           <w:lang w:val="en-AU"/>
         </w:rPr>
       </w:pPr>
       <w:r>
         <w:rPr>
-          <w:lang w:val="en-AU"/>
-        </w:rPr>
-        <w:t>M</w:t>
-      </w:r>
-      <w:r>
-        <w:rPr>
-          <w:lang w:val="en-AU"/>
-        </w:rPr>
-        <w:t>ass scaling exponents are influenced by numerous factors, challenging the ‘one-size-fits-all’ line of thinking. Abiotic factors such as temperature,</w:t>
-      </w:r>
-      <w:r>
-        <w:rPr>
-          <w:lang w:val="en-AU"/>
-        </w:rPr>
-        <w:t xml:space="preserve"> and </w:t>
-      </w:r>
-      <w:r>
-        <w:rPr>
-          <w:lang w:val="en-AU"/>
-        </w:rPr>
-        <w:t>biotic factors such as endo-/</w:t>
-      </w:r>
-      <w:proofErr w:type="spellStart"/>
-      <w:r>
-        <w:rPr>
-          <w:lang w:val="en-AU"/>
-        </w:rPr>
-        <w:t>ectothermy</w:t>
-      </w:r>
-      <w:proofErr w:type="spellEnd"/>
-      <w:r>
-        <w:rPr>
-          <w:lang w:val="en-AU"/>
-        </w:rPr>
-        <w:t xml:space="preserve">, can interact to influence </w:t>
-      </w:r>
-      <w:r>
-        <w:rPr>
-          <w:rFonts w:eastAsiaTheme="minorHAnsi"/>
-          <w:lang w:val="en-US"/>
-        </w:rPr>
-        <w:t xml:space="preserve">how species respond to the environment </w:t>
-      </w:r>
-      <w:r>
-        <w:rPr>
-          <w:rFonts w:eastAsiaTheme="minorHAnsi"/>
-          <w:lang w:val="en-US"/>
-        </w:rPr>
-        <w:t>driving</w:t>
-      </w:r>
-      <w:r>
-        <w:rPr>
-          <w:rFonts w:eastAsiaTheme="minorHAnsi"/>
-          <w:lang w:val="en-US"/>
-        </w:rPr>
-        <w:t xml:space="preserve"> variation </w:t>
-      </w:r>
-      <w:r>
-        <w:rPr>
-          <w:rFonts w:eastAsiaTheme="minorHAnsi"/>
-          <w:lang w:val="en-US"/>
-        </w:rPr>
-        <w:t xml:space="preserve">in </w:t>
-      </w:r>
-      <w:r>
-        <w:rPr>
-          <w:lang w:val="en-AU"/>
-        </w:rPr>
-        <w:t xml:space="preserve">metabolic scaling among species </w:t>
-      </w:r>
-      <w:r>
-        <w:rPr>
-          <w:rFonts w:eastAsiaTheme="minorHAnsi"/>
-          <w:lang w:val="en-US"/>
-        </w:rPr>
-        <w:fldChar w:fldCharType="begin"/>
-      </w:r>
-      <w:r>
-        <w:rPr>
-          <w:rFonts w:eastAsiaTheme="minorHAnsi"/>
-          <w:lang w:val="en-US"/>
-        </w:rPr>
-        <w:instrText xml:space="preserve"> ADDIN PAPERS2_CITATIONS &lt;citation&gt;&lt;priority&gt;20&lt;/priority&gt;&lt;uuid&gt;2788A9B3-6624-458B-9427-9BDDB6045001&lt;/uuid&gt;&lt;publications&gt;&lt;publication&gt;&lt;subtype&gt;400&lt;/subtype&gt;&lt;title&gt;Temperature effects on mass-scaling exponents in colonial animals: a manipulative test&lt;/title&gt;&lt;url&gt;http://doi.wiley.com/10.1002/ecy.1624&lt;/url&gt;&lt;volume&gt;98&lt;/volume&gt;&lt;publication_date&gt;99201612091200000000222000&lt;/publication_date&gt;&lt;uuid&gt;02C7D0DA-55FF-4A94-9F7A-E0FBDDE9CFDD&lt;/uuid&gt;&lt;version&gt;3&lt;/version&gt;&lt;type&gt;400&lt;/type&gt;&lt;number&gt;1&lt;/number&gt;&lt;citekey&gt;Barneche:2016ke&lt;/citekey&gt;&lt;doi&gt;10.1002/ecy.1624&lt;/doi&gt;&lt;startpage&gt;103&lt;/startpage&gt;&lt;endpage&gt;111&lt;/endpage&gt;&lt;bundle&gt;&lt;publication&gt;&lt;title&gt;Ecology&lt;/title&gt;&lt;uuid&gt;79E36528-A230-4190-B9D7-3079F29D6CF3&lt;/uuid&gt;&lt;subtype&gt;-100&lt;/subtype&gt;&lt;publisher&gt;Ecological Society of America&lt;/publisher&gt;&lt;type&gt;-100&lt;/type&gt;&lt;/publication&gt;&lt;/bundle&gt;&lt;authors&gt;&lt;author&gt;&lt;lastName&gt;Barneche&lt;/lastName&gt;&lt;firstName&gt;Diego&lt;/firstName&gt;&lt;middleNames&gt;R&lt;/middleNames&gt;&lt;/author&gt;&lt;author&gt;&lt;lastName&gt;White&lt;/lastName&gt;&lt;firstName&gt;Craig&lt;/firstName&gt;&lt;middleNames&gt;R&lt;/middleNames&gt;&lt;/author&gt;&lt;author&gt;&lt;lastName&gt;Marshall&lt;/lastName&gt;&lt;firstName&gt;Dustin&lt;/firstName&gt;&lt;middleNames&gt;J&lt;/middleNames&gt;&lt;/author&gt;&lt;/authors&gt;&lt;/publication&gt;&lt;publication&gt;&lt;subtype&gt;400&lt;/subtype&gt;&lt;title&gt;Determinants of inter-specific variation in basal metabolic rate&lt;/title&gt;&lt;url&gt;http://link.springer.com/10.1007/s00360-012-0676-5&lt;/url&gt;&lt;volume&gt;183&lt;/volume&gt;&lt;publication_date&gt;99201209231200000000222000&lt;/publication_date&gt;&lt;uuid&gt;22EC6CD2-4DA6-4CBF-922E-47AE413B39EF&lt;/uuid&gt;&lt;type&gt;400&lt;/type&gt;&lt;number&gt;1&lt;/number&gt;&lt;doi&gt;10.1007/s00360-012-0676-5&lt;/doi&gt;&lt;startpage&gt;1&lt;/startpage&gt;&lt;endpage&gt;26&lt;/endpage&gt;&lt;bundle&gt;&lt;publication&gt;&lt;title&gt;Journal of Comparative Physiology B&lt;/title&gt;&lt;uuid&gt;291C23EF-5FDF-41B7-9319-8986E2922914&lt;/uuid&gt;&lt;subtype&gt;-100&lt;/subtype&gt;&lt;type&gt;-100&lt;/type&gt;&lt;/publication&gt;&lt;/bundle&gt;&lt;authors&gt;&lt;author&gt;&lt;lastName&gt;White&lt;/lastName&gt;&lt;firstName&gt;Craig&lt;/firstName&gt;&lt;middleNames&gt;R&lt;/middleNames&gt;&lt;/author&gt;&lt;author&gt;&lt;lastName&gt;Kearney&lt;/lastName&gt;&lt;firstName&gt;Michael&lt;/firstName&gt;&lt;middleNames&gt;R&lt;/middleNames&gt;&lt;/author&gt;&lt;/authors&gt;&lt;/publication&gt;&lt;/publications&gt;&lt;cites&gt;&lt;/cites&gt;&lt;/citation&gt;</w:instrText>
-      </w:r>
-      <w:r>
-        <w:rPr>
-          <w:rFonts w:eastAsiaTheme="minorHAnsi"/>
-          <w:lang w:val="en-US"/>
-        </w:rPr>
-        <w:fldChar w:fldCharType="separate"/>
-      </w:r>
-      <w:r>
-        <w:rPr>
-          <w:rFonts w:eastAsiaTheme="minorHAnsi"/>
-          <w:lang w:val="en-US"/>
-        </w:rPr>
-        <w:t>(</w:t>
-      </w:r>
-      <w:proofErr w:type="spellStart"/>
-      <w:r>
-        <w:rPr>
-          <w:rFonts w:eastAsiaTheme="minorHAnsi"/>
-          <w:lang w:val="en-US"/>
-        </w:rPr>
-        <w:t>Barneche</w:t>
-      </w:r>
-      <w:proofErr w:type="spellEnd"/>
-      <w:r>
-        <w:rPr>
-          <w:rFonts w:eastAsiaTheme="minorHAnsi"/>
-          <w:lang w:val="en-US"/>
-        </w:rPr>
-        <w:t>, White &amp; Marshall 2016</w:t>
-      </w:r>
-      <w:r>
-        <w:rPr>
-          <w:rFonts w:eastAsiaTheme="minorHAnsi"/>
-          <w:lang w:val="en-US"/>
-        </w:rPr>
-        <w:fldChar w:fldCharType="end"/>
-      </w:r>
-      <w:r>
-        <w:rPr>
-          <w:rFonts w:eastAsiaTheme="minorHAnsi"/>
-          <w:lang w:val="en-US"/>
-        </w:rPr>
-        <w:t xml:space="preserve">, </w:t>
-      </w:r>
-      <w:r>
-        <w:rPr>
-          <w:lang w:val="en-AU"/>
-        </w:rPr>
-        <w:fldChar w:fldCharType="begin"/>
-      </w:r>
-      <w:r>
-        <w:rPr>
-          <w:lang w:val="en-AU"/>
-        </w:rPr>
-        <w:instrText xml:space="preserve"> ADDIN PAPERS2_CITATIONS &lt;citation&gt;&lt;priority&gt;0&lt;/priority&gt;&lt;uuid&gt;1317D318-C6BB-42C5-9702-429F4DC8D9AB&lt;/uuid&gt;&lt;publications&gt;&lt;publication&gt;&lt;subtype&gt;400&lt;/subtype&gt;&lt;title&gt;The Evolution of Energetic Scaling across the Vertebrate Tree of Life&lt;/title&gt;&lt;url&gt;http://www.journals.uchicago.edu/doi/10.1086/692326&lt;/url&gt;&lt;publication_date&gt;99201705311200000000222000&lt;/publication_date&gt;&lt;uuid&gt;39329729-D8C6-4ED8-8BCE-6616829F5FD6&lt;/uuid&gt;&lt;type&gt;400&lt;/type&gt;&lt;citekey&gt;Uyeda:2017jn&lt;/citekey&gt;&lt;doi&gt;10.1086/692326&lt;/doi&gt;&lt;startpage&gt;000&lt;/startpage&gt;&lt;endpage&gt;000&lt;/endpage&gt;&lt;bundle&gt;&lt;publication&gt;&lt;title&gt;The American Naturalist&lt;/title&gt;&lt;uuid&gt;921ADF5E-FDAB-47B9-920A-1A7067DC93D2&lt;/uuid&gt;&lt;subtype&gt;-100&lt;/subtype&gt;&lt;publisher&gt;The University of Chicago Press for The American Society of Naturalists&lt;/publisher&gt;&lt;type&gt;-100&lt;/type&gt;&lt;/publication&gt;&lt;/bundle&gt;&lt;authors&gt;&lt;author&gt;&lt;lastName&gt;Uyeda&lt;/lastName&gt;&lt;firstName&gt;Josef&lt;/firstName&gt;&lt;middleNames&gt;C&lt;/middleNames&gt;&lt;/author&gt;&lt;author&gt;&lt;lastName&gt;Pennell&lt;/lastName&gt;&lt;firstName&gt;Matthew&lt;/firstName&gt;&lt;middleNames&gt;W&lt;/middleNames&gt;&lt;/author&gt;&lt;author&gt;&lt;lastName&gt;Miller&lt;/lastName&gt;&lt;firstName&gt;Eliot&lt;/firstName&gt;&lt;middleNames&gt;T&lt;/middleNames&gt;&lt;/author&gt;&lt;author&gt;&lt;lastName&gt;Maia&lt;/lastName&gt;&lt;firstName&gt;Rafael&lt;/firstName&gt;&lt;/author&gt;&lt;author&gt;&lt;lastName&gt;McClain&lt;/lastName&gt;&lt;firstName&gt;Craig&lt;/firstName&gt;&lt;middleNames&gt;R&lt;/middleNames&gt;&lt;/author&gt;&lt;/authors&gt;&lt;editors&gt;&lt;author&gt;&lt;lastName&gt;Collar&lt;/lastName&gt;&lt;firstName&gt;David&lt;/firstName&gt;&lt;middleNames&gt;C&lt;/middleNames&gt;&lt;/author&gt;&lt;author&gt;&lt;lastName&gt;Winn&lt;/lastName&gt;&lt;firstName&gt;Alice&lt;/firstName&gt;&lt;middleNames&gt;A&lt;/middleNames&gt;&lt;/author&gt;&lt;/editors&gt;&lt;/publication&gt;&lt;/publications&gt;&lt;cites&gt;&lt;/cites&gt;&lt;/citation&gt;</w:instrText>
-      </w:r>
-      <w:r>
-        <w:rPr>
-          <w:lang w:val="en-AU"/>
-        </w:rPr>
-        <w:fldChar w:fldCharType="separate"/>
-      </w:r>
-      <w:r>
-        <w:rPr>
-          <w:rFonts w:eastAsiaTheme="minorHAnsi"/>
-          <w:lang w:val="en-US"/>
-        </w:rPr>
-        <w:t xml:space="preserve">Uyeda </w:t>
-      </w:r>
-      <w:r>
-        <w:rPr>
-          <w:rFonts w:eastAsiaTheme="minorHAnsi"/>
-          <w:i/>
-          <w:iCs/>
-          <w:lang w:val="en-US"/>
-        </w:rPr>
-        <w:t>et al.</w:t>
-      </w:r>
-      <w:r>
-        <w:rPr>
-          <w:rFonts w:eastAsiaTheme="minorHAnsi"/>
-          <w:lang w:val="en-US"/>
-        </w:rPr>
-        <w:t xml:space="preserve"> 2017</w:t>
-      </w:r>
-      <w:r>
-        <w:rPr>
-          <w:lang w:val="en-AU"/>
-        </w:rPr>
-        <w:fldChar w:fldCharType="end"/>
-      </w:r>
-      <w:r>
-        <w:rPr>
-          <w:lang w:val="en-AU"/>
-        </w:rPr>
-        <w:t xml:space="preserve">, </w:t>
-      </w:r>
-      <w:r>
-        <w:rPr>
-          <w:rFonts w:eastAsiaTheme="minorHAnsi"/>
-          <w:lang w:val="en-US"/>
-        </w:rPr>
-        <w:fldChar w:fldCharType="begin"/>
-      </w:r>
-      <w:r>
-        <w:rPr>
-          <w:rFonts w:eastAsiaTheme="minorHAnsi"/>
-          <w:lang w:val="en-US"/>
-        </w:rPr>
-        <w:instrText xml:space="preserve"> ADDIN PAPERS2_CITATIONS &lt;citation&gt;&lt;priority&gt;23&lt;/priority&gt;&lt;uuid&gt;24E3967A-4613-4A43-8C7A-4B21278F6792&lt;/uuid&gt;&lt;publications&gt;&lt;publication&gt;&lt;subtype&gt;400&lt;/subtype&gt;&lt;title&gt;The intraspecific scaling of metabolic rate with body mass in fishes depends on lifestyle and temperature&lt;/title&gt;&lt;url&gt;http://doi.wiley.com/10.1111/j.1461-0248.2009.01415.x&lt;/url&gt;&lt;volume&gt;13&lt;/volume&gt;&lt;publication_date&gt;99201002001200000000220000&lt;/publication_date&gt;&lt;uuid&gt;F25D49F7-7490-4BCD-AA31-09BAFFA05C30&lt;/uuid&gt;&lt;type&gt;400&lt;/type&gt;&lt;number&gt;2&lt;/number&gt;&lt;doi&gt;10.1111/j.1461-0248.2009.01415.x&lt;/doi&gt;&lt;institution&gt;Institut des Sciences de l'Evolution UMR 5554, Montpellier, France&lt;/institution&gt;&lt;startpage&gt;184&lt;/startpage&gt;&lt;endpage&gt;193&lt;/endpage&gt;&lt;bundle&gt;&lt;publication&gt;&lt;title&gt;Ecol Lett&lt;/title&gt;&lt;uuid&gt;5F80A1A1-E52B-4BAB-88B5-F8C94DCC311F&lt;/uuid&gt;&lt;subtype&gt;-100&lt;/subtype&gt;&lt;publisher&gt;Blackwell Publishing Ltd&lt;/publisher&gt;&lt;type&gt;-100&lt;/type&gt;&lt;/publication&gt;&lt;/bundle&gt;&lt;authors&gt;&lt;author&gt;&lt;lastName&gt;Killen&lt;/lastName&gt;&lt;firstName&gt;Shaun&lt;/firstName&gt;&lt;middleNames&gt;S&lt;/middleNames&gt;&lt;/author&gt;&lt;author&gt;&lt;lastName&gt;Atkinson&lt;/lastName&gt;&lt;firstName&gt;David&lt;/firstName&gt;&lt;/author&gt;&lt;author&gt;&lt;lastName&gt;Glazier&lt;/lastName&gt;&lt;firstName&gt;Douglas&lt;/firstName&gt;&lt;middleNames&gt;S&lt;/middleNames&gt;&lt;/author&gt;&lt;/authors&gt;&lt;/publication&gt;&lt;/publications&gt;&lt;cites&gt;&lt;/cites&gt;&lt;/citation&gt;</w:instrText>
-      </w:r>
-      <w:r>
-        <w:rPr>
-          <w:rFonts w:eastAsiaTheme="minorHAnsi"/>
-          <w:lang w:val="en-US"/>
-        </w:rPr>
-        <w:fldChar w:fldCharType="separate"/>
-      </w:r>
-      <w:r>
-        <w:rPr>
-          <w:rFonts w:eastAsiaTheme="minorHAnsi"/>
-          <w:lang w:val="en-US"/>
-        </w:rPr>
-        <w:t>Killen, Atkinson &amp; Glazier 2010</w:t>
-      </w:r>
-      <w:r>
-        <w:rPr>
-          <w:rFonts w:eastAsiaTheme="minorHAnsi"/>
-          <w:lang w:val="en-US"/>
-        </w:rPr>
-        <w:fldChar w:fldCharType="end"/>
-      </w:r>
-      <w:r>
-        <w:rPr>
-          <w:lang w:val="en-AU"/>
-        </w:rPr>
-        <w:t xml:space="preserve">). </w:t>
-      </w:r>
-      <w:r>
-        <w:rPr>
-          <w:lang w:val="en-AU"/>
-        </w:rPr>
-        <w:t>V</w:t>
-      </w:r>
-      <w:r>
-        <w:rPr>
-          <w:lang w:val="en-AU"/>
-        </w:rPr>
-        <w:t xml:space="preserve">ariation in scaling exponents may have true biological meaning, but </w:t>
-      </w:r>
-      <w:r>
-        <w:rPr>
-          <w:lang w:val="en-AU"/>
-        </w:rPr>
-        <w:t xml:space="preserve">they </w:t>
-      </w:r>
-      <w:r>
-        <w:rPr>
-          <w:lang w:val="en-AU"/>
-        </w:rPr>
-        <w:t xml:space="preserve">may </w:t>
-      </w:r>
-      <w:r>
-        <w:rPr>
-          <w:lang w:val="en-AU"/>
-        </w:rPr>
-        <w:t xml:space="preserve">be </w:t>
-      </w:r>
-      <w:r>
-        <w:rPr>
-          <w:lang w:val="en-AU"/>
-        </w:rPr>
-        <w:t xml:space="preserve">a </w:t>
-      </w:r>
-      <w:r>
-        <w:rPr>
-          <w:lang w:val="en-AU"/>
-        </w:rPr>
-        <w:t>misleading generalisation</w:t>
-      </w:r>
-      <w:r>
-        <w:rPr>
-          <w:lang w:val="en-AU"/>
-        </w:rPr>
-        <w:t xml:space="preserve"> </w:t>
-      </w:r>
-      <w:r>
-        <w:rPr>
-          <w:lang w:val="en-AU"/>
-        </w:rPr>
-        <w:t xml:space="preserve">in that </w:t>
-      </w:r>
-      <w:r>
-        <w:rPr>
-          <w:lang w:val="en-AU"/>
-        </w:rPr>
-        <w:t xml:space="preserve">the energetic scaling relationships described at </w:t>
-      </w:r>
-      <w:r>
-        <w:rPr>
-          <w:lang w:val="en-AU"/>
-        </w:rPr>
-        <w:t>lower</w:t>
-      </w:r>
-      <w:r>
-        <w:rPr>
-          <w:lang w:val="en-AU"/>
-        </w:rPr>
-        <w:t xml:space="preserve"> level</w:t>
-      </w:r>
-      <w:r>
-        <w:rPr>
-          <w:lang w:val="en-AU"/>
-        </w:rPr>
-        <w:t>s</w:t>
-      </w:r>
-      <w:r>
-        <w:rPr>
-          <w:lang w:val="en-AU"/>
-        </w:rPr>
-        <w:t xml:space="preserve"> </w:t>
-      </w:r>
-      <w:r>
-        <w:rPr>
-          <w:lang w:val="en-AU"/>
-        </w:rPr>
-        <w:t xml:space="preserve">are </w:t>
-      </w:r>
-      <w:r>
-        <w:rPr>
-          <w:lang w:val="en-AU"/>
-        </w:rPr>
-        <w:t>incorrectly attributed to broader taxonomic levels (</w:t>
-      </w:r>
-      <w:r>
-        <w:rPr>
-          <w:lang w:val="en-AU"/>
-        </w:rPr>
-        <w:t>v</w:t>
-      </w:r>
-      <w:r>
-        <w:rPr>
-          <w:lang w:val="en-AU"/>
-        </w:rPr>
-        <w:t xml:space="preserve">an de </w:t>
-      </w:r>
-      <w:r>
-        <w:rPr>
-          <w:lang w:val="en-AU"/>
-        </w:rPr>
-        <w:t>P</w:t>
-      </w:r>
-      <w:r>
-        <w:rPr>
-          <w:lang w:val="en-AU"/>
-        </w:rPr>
-        <w:t xml:space="preserve">ol, 2009). </w:t>
-      </w:r>
-      <w:r>
-        <w:rPr>
-          <w:lang w:val="en-AU"/>
-        </w:rPr>
-        <w:t>For example</w:t>
-      </w:r>
-      <w:r>
-        <w:rPr>
-          <w:lang w:val="en-AU"/>
-        </w:rPr>
-        <w:t xml:space="preserve">, </w:t>
-      </w:r>
-      <w:r>
-        <w:rPr>
-          <w:lang w:val="en-AU"/>
-        </w:rPr>
-        <w:t>processes governing shifts in metabolic rate</w:t>
-      </w:r>
-      <w:r>
-        <w:rPr>
-          <w:lang w:val="en-AU"/>
-        </w:rPr>
-        <w:t xml:space="preserve"> within individual</w:t>
-      </w:r>
-      <w:r>
-        <w:rPr>
-          <w:lang w:val="en-AU"/>
-        </w:rPr>
-        <w:t>s</w:t>
-      </w:r>
-      <w:r>
-        <w:rPr>
-          <w:lang w:val="en-AU"/>
-        </w:rPr>
-        <w:t xml:space="preserve"> can impact among-individual relationships </w:t>
-      </w:r>
-      <w:r>
-        <w:rPr>
-          <w:lang w:val="en-AU"/>
-        </w:rPr>
-        <w:t>that can ultimately</w:t>
-      </w:r>
-      <w:r>
-        <w:rPr>
-          <w:lang w:val="en-AU"/>
-        </w:rPr>
-        <w:t xml:space="preserve"> </w:t>
-      </w:r>
-      <w:r>
-        <w:rPr>
-          <w:lang w:val="en-AU"/>
-        </w:rPr>
-        <w:t>carry-over</w:t>
-      </w:r>
-      <w:r>
-        <w:rPr>
-          <w:lang w:val="en-AU"/>
-        </w:rPr>
-        <w:t xml:space="preserve"> to relationships observed at the </w:t>
-      </w:r>
-      <w:r>
-        <w:rPr>
-          <w:lang w:val="en-AU"/>
-        </w:rPr>
-        <w:t xml:space="preserve">population </w:t>
-      </w:r>
-      <w:r>
-        <w:rPr>
-          <w:lang w:val="en-AU"/>
-        </w:rPr>
-        <w:t xml:space="preserve">level. </w:t>
-      </w:r>
-      <w:r>
-        <w:t xml:space="preserve">This is potentially problematic in typical metabolic scaling studies where metabolic rate and body mass are averaged across a sample of unique individuals to estimate mass-scaling relationship for an entire species. </w:t>
-      </w:r>
-      <w:r>
-        <w:rPr>
-          <w:lang w:val="en-AU"/>
-        </w:rPr>
-        <w:t xml:space="preserve">If the goal of metabolic </w:t>
-      </w:r>
-      <w:r>
-        <w:rPr>
-          <w:lang w:val="en-AU"/>
-        </w:rPr>
-        <w:t xml:space="preserve">theory </w:t>
-      </w:r>
-      <w:r>
-        <w:rPr>
-          <w:lang w:val="en-AU"/>
-        </w:rPr>
-        <w:t xml:space="preserve">is to use </w:t>
-      </w:r>
-      <w:r>
-        <w:rPr>
-          <w:lang w:val="en-AU"/>
-        </w:rPr>
-        <w:t>metabolic</w:t>
-      </w:r>
-      <w:r>
-        <w:rPr>
-          <w:lang w:val="en-AU"/>
-        </w:rPr>
-        <w:t xml:space="preserve"> scaling as a means to </w:t>
-      </w:r>
-      <w:r>
-        <w:rPr>
-          <w:lang w:val="en-AU"/>
-        </w:rPr>
-        <w:t xml:space="preserve">understand and predict </w:t>
-      </w:r>
-      <w:r>
-        <w:rPr>
-          <w:lang w:val="en-AU"/>
-        </w:rPr>
-        <w:t xml:space="preserve">large scale ecological processes </w:t>
-      </w:r>
-      <w:r>
-        <w:rPr>
-          <w:rFonts w:eastAsiaTheme="minorHAnsi"/>
-          <w:lang w:val="en-US"/>
-        </w:rPr>
-        <w:fldChar w:fldCharType="begin"/>
-      </w:r>
-      <w:r>
-        <w:rPr>
-          <w:rFonts w:eastAsiaTheme="minorHAnsi"/>
-          <w:lang w:val="en-US"/>
-        </w:rPr>
-        <w:instrText xml:space="preserve"> ADDIN PAPERS2_CITATIONS &lt;citation&gt;&lt;priority&gt;25&lt;/priority&gt;&lt;uuid&gt;A4AB4D46-2A31-4154-9CBA-8AC41C9C9118&lt;/uuid&gt;&lt;publications&gt;&lt;publication&gt;&lt;subtype&gt;400&lt;/subtype&gt;&lt;publisher&gt;Blackwell Publishing Ltd&lt;/publisher&gt;&lt;title&gt;Is metabolic rate a universal 'pacemaker' for biological processes?&lt;/title&gt;&lt;url&gt;http://doi.wiley.com/10.1111/brv.12115&lt;/url&gt;&lt;volume&gt;90&lt;/volume&gt;&lt;revision_date&gt;99201404161200000000222000&lt;/revision_date&gt;&lt;publication_date&gt;99201505001200000000220000&lt;/publication_date&gt;&lt;uuid&gt;93109292-D443-4F19-AF92-667C30737C4B&lt;/uuid&gt;&lt;type&gt;400&lt;/type&gt;&lt;accepted_date&gt;99201404171200000000222000&lt;/accepted_date&gt;&lt;number&gt;2&lt;/number&gt;&lt;subtitle&gt;Metabolic pacemaker?&lt;/subtitle&gt;&lt;doi&gt;10.1111/brv.12115&lt;/doi&gt;&lt;submission_date&gt;99201307081200000000222000&lt;/submission_date&gt;&lt;institution&gt;Department of Biology, Juniata College, Huntingdon, PA 16652, U.S.A.&lt;/institution&gt;&lt;startpage&gt;377&lt;/startpage&gt;&lt;endpage&gt;407&lt;/endpage&gt;&lt;bundle&gt;&lt;publication&gt;&lt;title&gt;Biological Reviews&lt;/title&gt;&lt;uuid&gt;68872F8F-22DF-45EC-BC5D-2C76293E18F5&lt;/uuid&gt;&lt;subtype&gt;-100&lt;/subtype&gt;&lt;publisher&gt;Blackwell Publishing Ltd&lt;/publisher&gt;&lt;type&gt;-100&lt;/type&gt;&lt;/publication&gt;&lt;/bundle&gt;&lt;authors&gt;&lt;author&gt;&lt;lastName&gt;Glazier&lt;/lastName&gt;&lt;firstName&gt;Douglas&lt;/firstName&gt;&lt;middleNames&gt;S&lt;/middleNames&gt;&lt;/author&gt;&lt;/authors&gt;&lt;/publication&gt;&lt;/publications&gt;&lt;cites&gt;&lt;/cites&gt;&lt;/citation&gt;</w:instrText>
-      </w:r>
-      <w:r>
-        <w:rPr>
-          <w:rFonts w:eastAsiaTheme="minorHAnsi"/>
-          <w:lang w:val="en-US"/>
-        </w:rPr>
-        <w:fldChar w:fldCharType="separate"/>
-      </w:r>
-      <w:r>
-        <w:rPr>
-          <w:rFonts w:eastAsiaTheme="minorHAnsi"/>
-          <w:lang w:val="en-US"/>
-        </w:rPr>
-        <w:t>(Glazier 2015)</w:t>
-      </w:r>
-      <w:r>
-        <w:rPr>
-          <w:rFonts w:eastAsiaTheme="minorHAnsi"/>
-          <w:lang w:val="en-US"/>
-        </w:rPr>
-        <w:fldChar w:fldCharType="end"/>
-      </w:r>
-      <w:r>
-        <w:rPr>
-          <w:lang w:val="en-AU"/>
-        </w:rPr>
-        <w:t xml:space="preserve">, it is in our best interest to </w:t>
-      </w:r>
-      <w:r>
-        <w:rPr>
-          <w:lang w:val="en-AU"/>
-        </w:rPr>
-        <w:t xml:space="preserve">account for and </w:t>
-      </w:r>
-      <w:r>
-        <w:rPr>
-          <w:lang w:val="en-AU"/>
-        </w:rPr>
-        <w:t xml:space="preserve">model hierarchical variation in metabolic rate. While the mechanisms driving variability in energetic </w:t>
-      </w:r>
-      <w:r>
-        <w:rPr>
+          <w:noProof/>
+          <w:lang w:val="en-AU"/>
+        </w:rPr>
+        <w:drawing>
+          <wp:anchor distT="0" distB="0" distL="114300" distR="114300" simplePos="0" relativeHeight="251658240" behindDoc="0" locked="0" layoutInCell="1" allowOverlap="1" wp14:anchorId="3D877633" wp14:editId="7F09BADB">
+            <wp:simplePos x="0" y="0"/>
+            <wp:positionH relativeFrom="column">
+              <wp:posOffset>839097</wp:posOffset>
+            </wp:positionH>
+            <wp:positionV relativeFrom="paragraph">
+              <wp:posOffset>357169</wp:posOffset>
+            </wp:positionV>
+            <wp:extent cx="3620135" cy="3441700"/>
+            <wp:effectExtent l="0" t="0" r="0" b="0"/>
+            <wp:wrapTopAndBottom/>
+            <wp:docPr id="1" name="Picture 1"/>
+            <wp:cNvGraphicFramePr>
+              <a:graphicFrameLocks xmlns:a="http://schemas.openxmlformats.org/drawingml/2006/main" noChangeAspect="1"/>
+            </wp:cNvGraphicFramePr>
+            <a:graphic xmlns:a="http://schemas.openxmlformats.org/drawingml/2006/main">
+              <a:graphicData uri="http://schemas.openxmlformats.org/drawingml/2006/picture">
+                <pic:pic xmlns:pic="http://schemas.openxmlformats.org/drawingml/2006/picture">
+                  <pic:nvPicPr>
+                    <pic:cNvPr id="1" name="Fig1MS.pdf"/>
+                    <pic:cNvPicPr/>
+                  </pic:nvPicPr>
+                  <pic:blipFill rotWithShape="1">
+                    <a:blip r:embed="rId9">
+                      <a:extLst>
+                        <a:ext uri="{28A0092B-C50C-407E-A947-70E740481C1C}">
+                          <a14:useLocalDpi xmlns:a14="http://schemas.microsoft.com/office/drawing/2010/main" val="0"/>
+                        </a:ext>
+                      </a:extLst>
+                    </a:blip>
+                    <a:srcRect l="5823" r="35015"/>
+                    <a:stretch/>
+                  </pic:blipFill>
+                  <pic:spPr bwMode="auto">
+                    <a:xfrm>
+                      <a:off x="0" y="0"/>
+                      <a:ext cx="3620135" cy="3441700"/>
+                    </a:xfrm>
+                    <a:prstGeom prst="rect">
+                      <a:avLst/>
+                    </a:prstGeom>
+                    <a:ln>
+                      <a:noFill/>
+                    </a:ln>
+                    <a:extLst>
+                      <a:ext uri="{53640926-AAD7-44D8-BBD7-CCE9431645EC}">
+                        <a14:shadowObscured xmlns:a14="http://schemas.microsoft.com/office/drawing/2010/main"/>
+                      </a:ext>
+                    </a:extLst>
+                  </pic:spPr>
+                </pic:pic>
+              </a:graphicData>
+            </a:graphic>
+            <wp14:sizeRelH relativeFrom="page">
+              <wp14:pctWidth>0</wp14:pctWidth>
+            </wp14:sizeRelH>
+            <wp14:sizeRelV relativeFrom="page">
+              <wp14:pctHeight>0</wp14:pctHeight>
+            </wp14:sizeRelV>
+          </wp:anchor>
+        </w:drawing>
+      </w:r>
+    </w:p>
+    <w:p>
+      <w:pPr>
+        <w:spacing w:line="360" w:lineRule="auto"/>
+        <w:rPr>
+          <w:lang w:val="en-AU"/>
+        </w:rPr>
+      </w:pPr>
+      <w:r>
+        <w:rPr>
+          <w:b/>
+          <w:sz w:val="21"/>
           <w:lang w:val="en-AU"/>
         </w:rPr>
         <w:lastRenderedPageBreak/>
-        <w:t xml:space="preserve">scaling remains contentious, </w:t>
-      </w:r>
-      <w:r>
-        <w:t xml:space="preserve">variation in metabolic plasticity across individuals </w:t>
-      </w:r>
-      <w:r>
-        <w:rPr>
-          <w:lang w:val="en-AU"/>
-        </w:rPr>
-        <w:t>may provide important insight to our understanding.</w:t>
+        <w:t xml:space="preserve">Figure </w:t>
+      </w:r>
+      <w:r>
+        <w:rPr>
+          <w:b/>
+          <w:sz w:val="21"/>
+          <w:lang w:val="en-AU"/>
+        </w:rPr>
+        <w:t>1</w:t>
+      </w:r>
+      <w:r>
+        <w:rPr>
+          <w:sz w:val="21"/>
+          <w:lang w:val="en-AU"/>
+        </w:rPr>
+        <w:t xml:space="preserve"> – Diagram representing the hierarchical organisation of log metabolic rate and log body mass data of three populations of the same species. The large dots represent the mean log metabolic rate and mean log body mass of </w:t>
+      </w:r>
+      <w:r>
+        <w:rPr>
+          <w:sz w:val="21"/>
+          <w:lang w:val="en-AU"/>
+        </w:rPr>
+        <w:t>each population</w:t>
+      </w:r>
+      <w:r>
+        <w:rPr>
+          <w:sz w:val="21"/>
+          <w:lang w:val="en-AU"/>
+        </w:rPr>
+        <w:t xml:space="preserve">. The small dots represent the mean log metabolic rate and mean log body mass for one individual in the sample of each </w:t>
+      </w:r>
+      <w:r>
+        <w:rPr>
+          <w:sz w:val="21"/>
+          <w:lang w:val="en-AU"/>
+        </w:rPr>
+        <w:t>population</w:t>
+      </w:r>
+      <w:r>
+        <w:rPr>
+          <w:sz w:val="21"/>
+          <w:lang w:val="en-AU"/>
+        </w:rPr>
+        <w:t xml:space="preserve">. The black line represents the metabolic scaling relationship across the three </w:t>
+      </w:r>
+      <w:r>
+        <w:rPr>
+          <w:sz w:val="21"/>
+          <w:lang w:val="en-AU"/>
+        </w:rPr>
+        <w:t>populations</w:t>
+      </w:r>
+      <w:r>
+        <w:rPr>
+          <w:sz w:val="21"/>
+          <w:lang w:val="en-AU"/>
+        </w:rPr>
+        <w:t xml:space="preserve">, the coloured lines represent the scaling relationship within each </w:t>
+      </w:r>
+      <w:r>
+        <w:rPr>
+          <w:sz w:val="21"/>
+          <w:lang w:val="en-AU"/>
+        </w:rPr>
+        <w:t>population</w:t>
+      </w:r>
+      <w:r>
+        <w:rPr>
+          <w:sz w:val="21"/>
+          <w:lang w:val="en-AU"/>
+        </w:rPr>
+        <w:t xml:space="preserve">. The ‘magnified’ box shows the within-individual scaling relationship in log metabolic rate and log body mass. </w:t>
       </w:r>
     </w:p>
     <w:p>
@@ -3232,24 +2580,80 @@
         <w:spacing w:line="360" w:lineRule="auto"/>
         <w:ind w:firstLine="720"/>
         <w:rPr>
-          <w:rFonts w:eastAsiaTheme="minorHAnsi"/>
-          <w:lang w:val="en-US"/>
+          <w:lang w:val="en-AU"/>
         </w:rPr>
       </w:pPr>
       <w:r>
-        <w:t xml:space="preserve">Individual physiological processes respond to the environment in diverse ways which </w:t>
-      </w:r>
-      <w:r>
-        <w:t>may</w:t>
-      </w:r>
-      <w:r>
-        <w:t xml:space="preserve"> lead to individual differences in </w:t>
-      </w:r>
-      <w:r>
-        <w:t>metabolic plasticity and scaling relationships</w:t>
-      </w:r>
-      <w:r>
-        <w:t xml:space="preserve">. Membrane composition </w:t>
+        <w:rPr>
+          <w:lang w:val="en-AU"/>
+        </w:rPr>
+        <w:t>M</w:t>
+      </w:r>
+      <w:r>
+        <w:rPr>
+          <w:lang w:val="en-AU"/>
+        </w:rPr>
+        <w:t>ass scaling exponents are influenced by numerous factors, challenging the ‘one-size-fits-all’ line of thinking. Abiotic factors such as temperature,</w:t>
+      </w:r>
+      <w:r>
+        <w:rPr>
+          <w:lang w:val="en-AU"/>
+        </w:rPr>
+        <w:t xml:space="preserve"> and </w:t>
+      </w:r>
+      <w:r>
+        <w:rPr>
+          <w:lang w:val="en-AU"/>
+        </w:rPr>
+        <w:t>biotic factors such as endo-/</w:t>
+      </w:r>
+      <w:proofErr w:type="spellStart"/>
+      <w:r>
+        <w:rPr>
+          <w:lang w:val="en-AU"/>
+        </w:rPr>
+        <w:t>ectothermy</w:t>
+      </w:r>
+      <w:proofErr w:type="spellEnd"/>
+      <w:r>
+        <w:rPr>
+          <w:lang w:val="en-AU"/>
+        </w:rPr>
+        <w:t xml:space="preserve">, can interact to influence </w:t>
+      </w:r>
+      <w:r>
+        <w:rPr>
+          <w:rFonts w:eastAsiaTheme="minorHAnsi"/>
+          <w:lang w:val="en-US"/>
+        </w:rPr>
+        <w:t xml:space="preserve">how species respond to the environment </w:t>
+      </w:r>
+      <w:r>
+        <w:rPr>
+          <w:rFonts w:eastAsiaTheme="minorHAnsi"/>
+          <w:lang w:val="en-US"/>
+        </w:rPr>
+        <w:t>driving</w:t>
+      </w:r>
+      <w:r>
+        <w:rPr>
+          <w:rFonts w:eastAsiaTheme="minorHAnsi"/>
+          <w:lang w:val="en-US"/>
+        </w:rPr>
+        <w:t xml:space="preserve"> variation </w:t>
+      </w:r>
+      <w:r>
+        <w:rPr>
+          <w:rFonts w:eastAsiaTheme="minorHAnsi"/>
+          <w:lang w:val="en-US"/>
+        </w:rPr>
+        <w:t xml:space="preserve">in </w:t>
+      </w:r>
+      <w:r>
+        <w:rPr>
+          <w:lang w:val="en-AU"/>
+        </w:rPr>
+        <w:t xml:space="preserve">metabolic scaling among species </w:t>
       </w:r>
       <w:r>
         <w:rPr>
@@ -3263,7 +2667,7 @@
           <w:rFonts w:eastAsiaTheme="minorHAnsi"/>
           <w:lang w:val="en-US"/>
         </w:rPr>
-        <w:instrText xml:space="preserve"> ADDIN PAPERS2_CITATIONS &lt;citation&gt;&lt;priority&gt;26&lt;/priority&gt;&lt;uuid&gt;20AEAF09-17C8-4630-B952-7F12BC89130A&lt;/uuid&gt;&lt;publications&gt;&lt;publication&gt;&lt;subtype&gt;400&lt;/subtype&gt;&lt;title&gt;Life and Death: Metabolic Rate, Membrane Composition, and Life Span of Animals&lt;/title&gt;&lt;url&gt;http://www.physiology.org/doi/10.1152/physrev.00047.2006&lt;/url&gt;&lt;volume&gt;87&lt;/volume&gt;&lt;publication_date&gt;99200710001200000000220000&lt;/publication_date&gt;&lt;uuid&gt;B621235D-EE14-445D-9999-AF5A85054C90&lt;/uuid&gt;&lt;type&gt;400&lt;/type&gt;&lt;number&gt;4&lt;/number&gt;&lt;doi&gt;10.1152/physrev.00047.2006&lt;/doi&gt;&lt;startpage&gt;1175&lt;/startpage&gt;&lt;endpage&gt;1213&lt;/endpage&gt;&lt;bundle&gt;&lt;publication&gt;&lt;title&gt;Physiological Reviews&lt;/title&gt;&lt;uuid&gt;4DBF9E79-5E22-4C66-BFE0-270CBD5D0C0B&lt;/uuid&gt;&lt;subtype&gt;-100&lt;/subtype&gt;&lt;type&gt;-100&lt;/type&gt;&lt;/publication&gt;&lt;/bundle&gt;&lt;authors&gt;&lt;author&gt;&lt;lastName&gt;Hulbert&lt;/lastName&gt;&lt;firstName&gt;A&lt;/firstName&gt;&lt;middleNames&gt;J&lt;/middleNames&gt;&lt;/author&gt;&lt;author&gt;&lt;lastName&gt;Pamplona&lt;/lastName&gt;&lt;firstName&gt;Reinald&lt;/firstName&gt;&lt;/author&gt;&lt;author&gt;&lt;lastName&gt;Buffenstein&lt;/lastName&gt;&lt;firstName&gt;Rochelle&lt;/firstName&gt;&lt;/author&gt;&lt;author&gt;&lt;lastName&gt;Buttemer&lt;/lastName&gt;&lt;firstName&gt;W&lt;/firstName&gt;&lt;middleNames&gt;A&lt;/middleNames&gt;&lt;/author&gt;&lt;/authors&gt;&lt;/publication&gt;&lt;/publications&gt;&lt;cites&gt;&lt;/cites&gt;&lt;/citation&gt;</w:instrText>
+        <w:instrText xml:space="preserve"> ADDIN PAPERS2_CITATIONS &lt;citation&gt;&lt;priority&gt;20&lt;/priority&gt;&lt;uuid&gt;2788A9B3-6624-458B-9427-9BDDB6045001&lt;/uuid&gt;&lt;publications&gt;&lt;publication&gt;&lt;subtype&gt;400&lt;/subtype&gt;&lt;title&gt;Temperature effects on mass-scaling exponents in colonial animals: a manipulative test&lt;/title&gt;&lt;url&gt;http://doi.wiley.com/10.1002/ecy.1624&lt;/url&gt;&lt;volume&gt;98&lt;/volume&gt;&lt;publication_date&gt;99201612091200000000222000&lt;/publication_date&gt;&lt;uuid&gt;02C7D0DA-55FF-4A94-9F7A-E0FBDDE9CFDD&lt;/uuid&gt;&lt;version&gt;3&lt;/version&gt;&lt;type&gt;400&lt;/type&gt;&lt;number&gt;1&lt;/number&gt;&lt;citekey&gt;Barneche:2016ke&lt;/citekey&gt;&lt;doi&gt;10.1002/ecy.1624&lt;/doi&gt;&lt;startpage&gt;103&lt;/startpage&gt;&lt;endpage&gt;111&lt;/endpage&gt;&lt;bundle&gt;&lt;publication&gt;&lt;title&gt;Ecology&lt;/title&gt;&lt;uuid&gt;79E36528-A230-4190-B9D7-3079F29D6CF3&lt;/uuid&gt;&lt;subtype&gt;-100&lt;/subtype&gt;&lt;publisher&gt;Ecological Society of America&lt;/publisher&gt;&lt;type&gt;-100&lt;/type&gt;&lt;/publication&gt;&lt;/bundle&gt;&lt;authors&gt;&lt;author&gt;&lt;lastName&gt;Barneche&lt;/lastName&gt;&lt;firstName&gt;Diego&lt;/firstName&gt;&lt;middleNames&gt;R&lt;/middleNames&gt;&lt;/author&gt;&lt;author&gt;&lt;lastName&gt;White&lt;/lastName&gt;&lt;firstName&gt;Craig&lt;/firstName&gt;&lt;middleNames&gt;R&lt;/middleNames&gt;&lt;/author&gt;&lt;author&gt;&lt;lastName&gt;Marshall&lt;/lastName&gt;&lt;firstName&gt;Dustin&lt;/firstName&gt;&lt;middleNames&gt;J&lt;/middleNames&gt;&lt;/author&gt;&lt;/authors&gt;&lt;/publication&gt;&lt;publication&gt;&lt;subtype&gt;400&lt;/subtype&gt;&lt;title&gt;Determinants of inter-specific variation in basal metabolic rate&lt;/title&gt;&lt;url&gt;http://link.springer.com/10.1007/s00360-012-0676-5&lt;/url&gt;&lt;volume&gt;183&lt;/volume&gt;&lt;publication_date&gt;99201209231200000000222000&lt;/publication_date&gt;&lt;uuid&gt;22EC6CD2-4DA6-4CBF-922E-47AE413B39EF&lt;/uuid&gt;&lt;type&gt;400&lt;/type&gt;&lt;number&gt;1&lt;/number&gt;&lt;doi&gt;10.1007/s00360-012-0676-5&lt;/doi&gt;&lt;startpage&gt;1&lt;/startpage&gt;&lt;endpage&gt;26&lt;/endpage&gt;&lt;bundle&gt;&lt;publication&gt;&lt;title&gt;Journal of Comparative Physiology B&lt;/title&gt;&lt;uuid&gt;291C23EF-5FDF-41B7-9319-8986E2922914&lt;/uuid&gt;&lt;subtype&gt;-100&lt;/subtype&gt;&lt;type&gt;-100&lt;/type&gt;&lt;/publication&gt;&lt;/bundle&gt;&lt;authors&gt;&lt;author&gt;&lt;lastName&gt;White&lt;/lastName&gt;&lt;firstName&gt;Craig&lt;/firstName&gt;&lt;middleNames&gt;R&lt;/middleNames&gt;&lt;/author&gt;&lt;author&gt;&lt;lastName&gt;Kearney&lt;/lastName&gt;&lt;firstName&gt;Michael&lt;/firstName&gt;&lt;middleNames&gt;R&lt;/middleNames&gt;&lt;/author&gt;&lt;/authors&gt;&lt;/publication&gt;&lt;/publications&gt;&lt;cites&gt;&lt;/cites&gt;&lt;/citation&gt;</w:instrText>
       </w:r>
       <w:r>
         <w:rPr>
@@ -3277,7 +2681,46 @@
           <w:rFonts w:eastAsiaTheme="minorHAnsi"/>
           <w:lang w:val="en-US"/>
         </w:rPr>
-        <w:t xml:space="preserve">(Hulbert </w:t>
+        <w:t>(Barneche, White &amp; Marshall 2016</w:t>
+      </w:r>
+      <w:r>
+        <w:rPr>
+          <w:rFonts w:eastAsiaTheme="minorHAnsi"/>
+          <w:lang w:val="en-US"/>
+        </w:rPr>
+        <w:fldChar w:fldCharType="end"/>
+      </w:r>
+      <w:r>
+        <w:rPr>
+          <w:rFonts w:eastAsiaTheme="minorHAnsi"/>
+          <w:lang w:val="en-US"/>
+        </w:rPr>
+        <w:t xml:space="preserve">, </w:t>
+      </w:r>
+      <w:r>
+        <w:rPr>
+          <w:lang w:val="en-AU"/>
+        </w:rPr>
+        <w:fldChar w:fldCharType="begin"/>
+      </w:r>
+      <w:r>
+        <w:rPr>
+          <w:lang w:val="en-AU"/>
+        </w:rPr>
+        <w:instrText xml:space="preserve"> ADDIN PAPERS2_CITATIONS &lt;citation&gt;&lt;priority&gt;0&lt;/priority&gt;&lt;uuid&gt;1317D318-C6BB-42C5-9702-429F4DC8D9AB&lt;/uuid&gt;&lt;publications&gt;&lt;publication&gt;&lt;subtype&gt;400&lt;/subtype&gt;&lt;title&gt;The Evolution of Energetic Scaling across the Vertebrate Tree of Life&lt;/title&gt;&lt;url&gt;http://www.journals.uchicago.edu/doi/10.1086/692326&lt;/url&gt;&lt;publication_date&gt;99201705311200000000222000&lt;/publication_date&gt;&lt;uuid&gt;39329729-D8C6-4ED8-8BCE-6616829F5FD6&lt;/uuid&gt;&lt;type&gt;400&lt;/type&gt;&lt;citekey&gt;Uyeda:2017jn&lt;/citekey&gt;&lt;doi&gt;10.1086/692326&lt;/doi&gt;&lt;startpage&gt;000&lt;/startpage&gt;&lt;endpage&gt;000&lt;/endpage&gt;&lt;bundle&gt;&lt;publication&gt;&lt;title&gt;The American Naturalist&lt;/title&gt;&lt;uuid&gt;921ADF5E-FDAB-47B9-920A-1A7067DC93D2&lt;/uuid&gt;&lt;subtype&gt;-100&lt;/subtype&gt;&lt;publisher&gt;The University of Chicago Press for The American Society of Naturalists&lt;/publisher&gt;&lt;type&gt;-100&lt;/type&gt;&lt;/publication&gt;&lt;/bundle&gt;&lt;authors&gt;&lt;author&gt;&lt;lastName&gt;Uyeda&lt;/lastName&gt;&lt;firstName&gt;Josef&lt;/firstName&gt;&lt;middleNames&gt;C&lt;/middleNames&gt;&lt;/author&gt;&lt;author&gt;&lt;lastName&gt;Pennell&lt;/lastName&gt;&lt;firstName&gt;Matthew&lt;/firstName&gt;&lt;middleNames&gt;W&lt;/middleNames&gt;&lt;/author&gt;&lt;author&gt;&lt;lastName&gt;Miller&lt;/lastName&gt;&lt;firstName&gt;Eliot&lt;/firstName&gt;&lt;middleNames&gt;T&lt;/middleNames&gt;&lt;/author&gt;&lt;author&gt;&lt;lastName&gt;Maia&lt;/lastName&gt;&lt;firstName&gt;Rafael&lt;/firstName&gt;&lt;/author&gt;&lt;author&gt;&lt;lastName&gt;McClain&lt;/lastName&gt;&lt;firstName&gt;Craig&lt;/firstName&gt;&lt;middleNames&gt;R&lt;/middleNames&gt;&lt;/author&gt;&lt;/authors&gt;&lt;editors&gt;&lt;author&gt;&lt;lastName&gt;Collar&lt;/lastName&gt;&lt;firstName&gt;David&lt;/firstName&gt;&lt;middleNames&gt;C&lt;/middleNames&gt;&lt;/author&gt;&lt;author&gt;&lt;lastName&gt;Winn&lt;/lastName&gt;&lt;firstName&gt;Alice&lt;/firstName&gt;&lt;middleNames&gt;A&lt;/middleNames&gt;&lt;/author&gt;&lt;/editors&gt;&lt;/publication&gt;&lt;/publications&gt;&lt;cites&gt;&lt;/cites&gt;&lt;/citation&gt;</w:instrText>
+      </w:r>
+      <w:r>
+        <w:rPr>
+          <w:lang w:val="en-AU"/>
+        </w:rPr>
+        <w:fldChar w:fldCharType="separate"/>
+      </w:r>
+      <w:r>
+        <w:rPr>
+          <w:rFonts w:eastAsiaTheme="minorHAnsi"/>
+          <w:lang w:val="en-US"/>
+        </w:rPr>
+        <w:t xml:space="preserve">Uyeda </w:t>
       </w:r>
       <w:r>
         <w:rPr>
@@ -3293,17 +2736,19 @@
           <w:rFonts w:eastAsiaTheme="minorHAnsi"/>
           <w:lang w:val="en-US"/>
         </w:rPr>
-        <w:t xml:space="preserve"> 2007)</w:t>
-      </w:r>
-      <w:r>
-        <w:rPr>
-          <w:rFonts w:eastAsiaTheme="minorHAnsi"/>
-          <w:lang w:val="en-US"/>
+        <w:t xml:space="preserve"> 2017</w:t>
+      </w:r>
+      <w:r>
+        <w:rPr>
+          <w:lang w:val="en-AU"/>
         </w:rPr>
         <w:fldChar w:fldCharType="end"/>
       </w:r>
       <w:r>
-        <w:t xml:space="preserve">, enzyme structure and function </w:t>
+        <w:rPr>
+          <w:lang w:val="en-AU"/>
+        </w:rPr>
+        <w:t xml:space="preserve">, </w:t>
       </w:r>
       <w:r>
         <w:rPr>
@@ -3317,7 +2762,353 @@
           <w:rFonts w:eastAsiaTheme="minorHAnsi"/>
           <w:lang w:val="en-US"/>
         </w:rPr>
-        <w:instrText xml:space="preserve"> ADDIN PAPERS2_CITATIONS &lt;citation&gt;&lt;priority&gt;27&lt;/priority&gt;&lt;uuid&gt;E2BE7EF4-0323-4475-B078-6C5148B9B262&lt;/uuid&gt;&lt;publications&gt;&lt;publication&gt;&lt;subtype&gt;400&lt;/subtype&gt;&lt;title&gt;Temperature Adaptation of Enzymes: Biological Optimization Through Structure-Function </w:instrText>
+        <w:instrText xml:space="preserve"> ADDIN PAPERS2_CITATIONS &lt;citation&gt;&lt;priority&gt;23&lt;/priority&gt;&lt;uuid&gt;24E3967A-4613-4A43-8C7A-4B21278F6792&lt;/uuid&gt;&lt;publications&gt;&lt;publication&gt;&lt;subtype&gt;400&lt;/subtype&gt;&lt;title&gt;The intraspecific scaling of metabolic rate with body mass in fishes depends on lifestyle and temperature&lt;/title&gt;&lt;url&gt;http://doi.wiley.com/10.1111/j.1461-0248.2009.01415.x&lt;/url&gt;&lt;volume&gt;13&lt;/volume&gt;&lt;publication_date&gt;99201002001200000000220000&lt;/publication_date&gt;&lt;uuid&gt;F25D49F7-7490-4BCD-AA31-09BAFFA05C30&lt;/uuid&gt;&lt;type&gt;400&lt;/type&gt;&lt;number&gt;2&lt;/number&gt;&lt;doi&gt;10.1111/j.1461-0248.2009.01415.x&lt;/doi&gt;&lt;institution&gt;Institut des Sciences de l'Evolution UMR 5554, Montpellier, France&lt;/institution&gt;&lt;startpage&gt;184&lt;/startpage&gt;&lt;endpage&gt;193&lt;/endpage&gt;&lt;bundle&gt;&lt;publication&gt;&lt;title&gt;Ecol Lett&lt;/title&gt;&lt;uuid&gt;5F80A1A1-E52B-4BAB-88B5-F8C94DCC311F&lt;/uuid&gt;&lt;subtype&gt;-100&lt;/subtype&gt;&lt;publisher&gt;Blackwell Publishing Ltd&lt;/publisher&gt;&lt;type&gt;-100&lt;/type&gt;&lt;/publication&gt;&lt;/bundle&gt;&lt;authors&gt;&lt;author&gt;&lt;lastName&gt;Killen&lt;/lastName&gt;&lt;firstName&gt;Shaun&lt;/firstName&gt;&lt;middleNames&gt;S&lt;/middleNames&gt;&lt;/author&gt;&lt;author&gt;&lt;lastName&gt;Atkinson&lt;/lastName&gt;&lt;firstName&gt;David&lt;/firstName&gt;&lt;/author&gt;&lt;author&gt;&lt;lastName&gt;Glazier&lt;/lastName&gt;&lt;firstName&gt;Douglas&lt;/firstName&gt;&lt;middleNames&gt;S&lt;/middleNames&gt;&lt;/author&gt;&lt;/authors&gt;&lt;/publication&gt;&lt;/publications&gt;&lt;cites&gt;&lt;/cites&gt;&lt;/citation&gt;</w:instrText>
+      </w:r>
+      <w:r>
+        <w:rPr>
+          <w:rFonts w:eastAsiaTheme="minorHAnsi"/>
+          <w:lang w:val="en-US"/>
+        </w:rPr>
+        <w:fldChar w:fldCharType="separate"/>
+      </w:r>
+      <w:r>
+        <w:rPr>
+          <w:rFonts w:eastAsiaTheme="minorHAnsi"/>
+          <w:lang w:val="en-US"/>
+        </w:rPr>
+        <w:t>Killen, Atkinson &amp; Glazier 2010</w:t>
+      </w:r>
+      <w:r>
+        <w:rPr>
+          <w:rFonts w:eastAsiaTheme="minorHAnsi"/>
+          <w:lang w:val="en-US"/>
+        </w:rPr>
+        <w:fldChar w:fldCharType="end"/>
+      </w:r>
+      <w:r>
+        <w:rPr>
+          <w:lang w:val="en-AU"/>
+        </w:rPr>
+        <w:t xml:space="preserve">). </w:t>
+      </w:r>
+      <w:r>
+        <w:rPr>
+          <w:lang w:val="en-AU"/>
+        </w:rPr>
+        <w:t>V</w:t>
+      </w:r>
+      <w:r>
+        <w:rPr>
+          <w:lang w:val="en-AU"/>
+        </w:rPr>
+        <w:t xml:space="preserve">ariation in scaling exponents may have true biological meaning, but </w:t>
+      </w:r>
+      <w:r>
+        <w:rPr>
+          <w:lang w:val="en-AU"/>
+        </w:rPr>
+        <w:t xml:space="preserve">they </w:t>
+      </w:r>
+      <w:r>
+        <w:rPr>
+          <w:lang w:val="en-AU"/>
+        </w:rPr>
+        <w:t xml:space="preserve">may </w:t>
+      </w:r>
+      <w:r>
+        <w:rPr>
+          <w:lang w:val="en-AU"/>
+        </w:rPr>
+        <w:t xml:space="preserve">be </w:t>
+      </w:r>
+      <w:r>
+        <w:rPr>
+          <w:lang w:val="en-AU"/>
+        </w:rPr>
+        <w:t xml:space="preserve">a </w:t>
+      </w:r>
+      <w:r>
+        <w:rPr>
+          <w:lang w:val="en-AU"/>
+        </w:rPr>
+        <w:t>misleading generalisation</w:t>
+      </w:r>
+      <w:r>
+        <w:rPr>
+          <w:lang w:val="en-AU"/>
+        </w:rPr>
+        <w:t xml:space="preserve"> </w:t>
+      </w:r>
+      <w:r>
+        <w:rPr>
+          <w:lang w:val="en-AU"/>
+        </w:rPr>
+        <w:t xml:space="preserve">in that </w:t>
+      </w:r>
+      <w:r>
+        <w:rPr>
+          <w:lang w:val="en-AU"/>
+        </w:rPr>
+        <w:t xml:space="preserve">the energetic scaling relationships described at </w:t>
+      </w:r>
+      <w:r>
+        <w:rPr>
+          <w:lang w:val="en-AU"/>
+        </w:rPr>
+        <w:t>lower</w:t>
+      </w:r>
+      <w:r>
+        <w:rPr>
+          <w:lang w:val="en-AU"/>
+        </w:rPr>
+        <w:t xml:space="preserve"> level</w:t>
+      </w:r>
+      <w:r>
+        <w:rPr>
+          <w:lang w:val="en-AU"/>
+        </w:rPr>
+        <w:t>s</w:t>
+      </w:r>
+      <w:r>
+        <w:rPr>
+          <w:lang w:val="en-AU"/>
+        </w:rPr>
+        <w:t xml:space="preserve"> </w:t>
+      </w:r>
+      <w:r>
+        <w:rPr>
+          <w:lang w:val="en-AU"/>
+        </w:rPr>
+        <w:t xml:space="preserve">are </w:t>
+      </w:r>
+      <w:r>
+        <w:rPr>
+          <w:lang w:val="en-AU"/>
+        </w:rPr>
+        <w:t>incorrectly attributed to broader taxonomic levels (</w:t>
+      </w:r>
+      <w:r>
+        <w:rPr>
+          <w:lang w:val="en-AU"/>
+        </w:rPr>
+        <w:t>v</w:t>
+      </w:r>
+      <w:r>
+        <w:rPr>
+          <w:lang w:val="en-AU"/>
+        </w:rPr>
+        <w:t xml:space="preserve">an de </w:t>
+      </w:r>
+      <w:r>
+        <w:rPr>
+          <w:lang w:val="en-AU"/>
+        </w:rPr>
+        <w:t>P</w:t>
+      </w:r>
+      <w:r>
+        <w:rPr>
+          <w:lang w:val="en-AU"/>
+        </w:rPr>
+        <w:t xml:space="preserve">ol, 2009). </w:t>
+      </w:r>
+      <w:r>
+        <w:rPr>
+          <w:lang w:val="en-AU"/>
+        </w:rPr>
+        <w:t>For example</w:t>
+      </w:r>
+      <w:r>
+        <w:rPr>
+          <w:lang w:val="en-AU"/>
+        </w:rPr>
+        <w:t xml:space="preserve">, </w:t>
+      </w:r>
+      <w:r>
+        <w:rPr>
+          <w:lang w:val="en-AU"/>
+        </w:rPr>
+        <w:t>processes governing shifts in metabolic rate</w:t>
+      </w:r>
+      <w:r>
+        <w:rPr>
+          <w:lang w:val="en-AU"/>
+        </w:rPr>
+        <w:t xml:space="preserve"> within individual</w:t>
+      </w:r>
+      <w:r>
+        <w:rPr>
+          <w:lang w:val="en-AU"/>
+        </w:rPr>
+        <w:t>s</w:t>
+      </w:r>
+      <w:r>
+        <w:rPr>
+          <w:lang w:val="en-AU"/>
+        </w:rPr>
+        <w:t xml:space="preserve"> can impact among-individual relationships </w:t>
+      </w:r>
+      <w:r>
+        <w:rPr>
+          <w:lang w:val="en-AU"/>
+        </w:rPr>
+        <w:t>that can ultimately</w:t>
+      </w:r>
+      <w:r>
+        <w:rPr>
+          <w:lang w:val="en-AU"/>
+        </w:rPr>
+        <w:t xml:space="preserve"> </w:t>
+      </w:r>
+      <w:r>
+        <w:rPr>
+          <w:lang w:val="en-AU"/>
+        </w:rPr>
+        <w:t>carry-over</w:t>
+      </w:r>
+      <w:r>
+        <w:rPr>
+          <w:lang w:val="en-AU"/>
+        </w:rPr>
+        <w:t xml:space="preserve"> to relationships observed at the </w:t>
+      </w:r>
+      <w:r>
+        <w:rPr>
+          <w:lang w:val="en-AU"/>
+        </w:rPr>
+        <w:t xml:space="preserve">population </w:t>
+      </w:r>
+      <w:r>
+        <w:rPr>
+          <w:lang w:val="en-AU"/>
+        </w:rPr>
+        <w:t>level</w:t>
+      </w:r>
+      <w:r>
+        <w:rPr>
+          <w:lang w:val="en-AU"/>
+        </w:rPr>
+        <w:t xml:space="preserve"> (Fig. 1</w:t>
+      </w:r>
+      <w:bookmarkStart w:id="0" w:name="_GoBack"/>
+      <w:bookmarkEnd w:id="0"/>
+      <w:r>
+        <w:rPr>
+          <w:lang w:val="en-AU"/>
+        </w:rPr>
+        <w:t>)</w:t>
+      </w:r>
+      <w:r>
+        <w:rPr>
+          <w:lang w:val="en-AU"/>
+        </w:rPr>
+        <w:t xml:space="preserve">. </w:t>
+      </w:r>
+      <w:r>
+        <w:t xml:space="preserve">This is potentially problematic in typical metabolic scaling studies where metabolic rate and body mass are averaged across a sample of unique individuals to estimate mass-scaling relationship for an entire species. </w:t>
+      </w:r>
+      <w:r>
+        <w:rPr>
+          <w:lang w:val="en-AU"/>
+        </w:rPr>
+        <w:t xml:space="preserve">If the goal of metabolic </w:t>
+      </w:r>
+      <w:r>
+        <w:rPr>
+          <w:lang w:val="en-AU"/>
+        </w:rPr>
+        <w:t xml:space="preserve">theory </w:t>
+      </w:r>
+      <w:r>
+        <w:rPr>
+          <w:lang w:val="en-AU"/>
+        </w:rPr>
+        <w:t xml:space="preserve">is to use </w:t>
+      </w:r>
+      <w:r>
+        <w:rPr>
+          <w:lang w:val="en-AU"/>
+        </w:rPr>
+        <w:t>metabolic</w:t>
+      </w:r>
+      <w:r>
+        <w:rPr>
+          <w:lang w:val="en-AU"/>
+        </w:rPr>
+        <w:t xml:space="preserve"> scaling as a means to </w:t>
+      </w:r>
+      <w:r>
+        <w:rPr>
+          <w:lang w:val="en-AU"/>
+        </w:rPr>
+        <w:t xml:space="preserve">understand and predict </w:t>
+      </w:r>
+      <w:r>
+        <w:rPr>
+          <w:lang w:val="en-AU"/>
+        </w:rPr>
+        <w:t xml:space="preserve">large scale ecological processes </w:t>
+      </w:r>
+      <w:r>
+        <w:rPr>
+          <w:rFonts w:eastAsiaTheme="minorHAnsi"/>
+          <w:lang w:val="en-US"/>
+        </w:rPr>
+        <w:fldChar w:fldCharType="begin"/>
+      </w:r>
+      <w:r>
+        <w:rPr>
+          <w:rFonts w:eastAsiaTheme="minorHAnsi"/>
+          <w:lang w:val="en-US"/>
+        </w:rPr>
+        <w:instrText xml:space="preserve"> ADDIN PAPERS2_CITATIONS &lt;citation&gt;&lt;priority&gt;25&lt;/priority&gt;&lt;uuid&gt;A4AB4D46-2A31-4154-9CBA-8AC41C9C9118&lt;/uuid&gt;&lt;publications&gt;&lt;publication&gt;&lt;subtype&gt;400&lt;/subtype&gt;&lt;publisher&gt;Blackwell Publishing Ltd&lt;/publisher&gt;&lt;title&gt;Is metabolic rate a universal 'pacemaker' for biological processes?&lt;/title&gt;&lt;url&gt;http://doi.wiley.com/10.1111/brv.12115&lt;/url&gt;&lt;volume&gt;90&lt;/volume&gt;&lt;revision_date&gt;99201404161200000000222000&lt;/revision_date&gt;&lt;publication_date&gt;99201505001200000000220000&lt;/publication_date&gt;&lt;uuid&gt;93109292-D443-4F19-AF92-667C30737C4B&lt;/uuid&gt;&lt;type&gt;400&lt;/type&gt;&lt;accepted_date&gt;99201404171200000000222000&lt;/accepted_date&gt;&lt;number&gt;2&lt;/number&gt;&lt;subtitle&gt;Metabolic pacemaker?&lt;/subtitle&gt;&lt;doi&gt;10.1111/brv.12115&lt;/doi&gt;&lt;submission_date&gt;99201307081200000000222000&lt;/submission_date&gt;&lt;institution&gt;Department of Biology, Juniata College, Huntingdon, PA 16652, U.S.A.&lt;/institution&gt;&lt;startpage&gt;377&lt;/startpage&gt;&lt;endpage&gt;407&lt;/endpage&gt;&lt;bundle&gt;&lt;publication&gt;&lt;title&gt;Biological Reviews&lt;/title&gt;&lt;uuid&gt;68872F8F-22DF-45EC-BC5D-2C76293E18F5&lt;/uuid&gt;&lt;subtype&gt;-100&lt;/subtype&gt;&lt;publisher&gt;Blackwell Publishing Ltd&lt;/publisher&gt;&lt;type&gt;-100&lt;/type&gt;&lt;/publication&gt;&lt;/bundle&gt;&lt;authors&gt;&lt;author&gt;&lt;lastName&gt;Glazier&lt;/lastName&gt;&lt;firstName&gt;Douglas&lt;/firstName&gt;&lt;middleNames&gt;S&lt;/middleNames&gt;&lt;/author&gt;&lt;/authors&gt;&lt;/publication&gt;&lt;/publications&gt;&lt;cites&gt;&lt;/cites&gt;&lt;/citation&gt;</w:instrText>
+      </w:r>
+      <w:r>
+        <w:rPr>
+          <w:rFonts w:eastAsiaTheme="minorHAnsi"/>
+          <w:lang w:val="en-US"/>
+        </w:rPr>
+        <w:fldChar w:fldCharType="separate"/>
+      </w:r>
+      <w:r>
+        <w:rPr>
+          <w:rFonts w:eastAsiaTheme="minorHAnsi"/>
+          <w:lang w:val="en-US"/>
+        </w:rPr>
+        <w:t>(Glazier 2015)</w:t>
+      </w:r>
+      <w:r>
+        <w:rPr>
+          <w:rFonts w:eastAsiaTheme="minorHAnsi"/>
+          <w:lang w:val="en-US"/>
+        </w:rPr>
+        <w:fldChar w:fldCharType="end"/>
+      </w:r>
+      <w:r>
+        <w:rPr>
+          <w:lang w:val="en-AU"/>
+        </w:rPr>
+        <w:t xml:space="preserve">, it is in our best interest to </w:t>
+      </w:r>
+      <w:r>
+        <w:rPr>
+          <w:lang w:val="en-AU"/>
+        </w:rPr>
+        <w:t xml:space="preserve">account for and </w:t>
+      </w:r>
+      <w:r>
+        <w:rPr>
+          <w:lang w:val="en-AU"/>
+        </w:rPr>
+        <w:t xml:space="preserve">model hierarchical variation in metabolic rate. While the mechanisms driving variability in energetic scaling remains contentious, </w:t>
+      </w:r>
+      <w:r>
+        <w:t xml:space="preserve">variation in metabolic plasticity across individuals </w:t>
+      </w:r>
+      <w:r>
+        <w:rPr>
+          <w:lang w:val="en-AU"/>
+        </w:rPr>
+        <w:t>may provide important insight to our understanding.</w:t>
       </w:r>
     </w:p>
     <w:p>
@@ -3330,12 +3121,87 @@
         </w:rPr>
       </w:pPr>
       <w:r>
-        <w:rPr>
-          <w:rFonts w:eastAsiaTheme="minorHAnsi"/>
-          <w:lang w:val="en-US"/>
-        </w:rPr>
-        <w:instrText>Compromises -</w:instrText>
+        <w:t xml:space="preserve">Individual physiological processes respond to the environment in diverse ways which </w:t>
+      </w:r>
+      <w:r>
+        <w:t>may</w:t>
+      </w:r>
+      <w:r>
+        <w:t xml:space="preserve"> lead to individual differences in </w:t>
+      </w:r>
+      <w:r>
+        <w:t>metabolic plasticity and scaling relationships</w:t>
+      </w:r>
+      <w:r>
+        <w:t xml:space="preserve">. Membrane composition </w:t>
+      </w:r>
+      <w:r>
+        <w:rPr>
+          <w:rFonts w:eastAsiaTheme="minorHAnsi"/>
+          <w:lang w:val="en-US"/>
+        </w:rPr>
+        <w:fldChar w:fldCharType="begin"/>
+      </w:r>
+      <w:r>
+        <w:rPr>
+          <w:rFonts w:eastAsiaTheme="minorHAnsi"/>
+          <w:lang w:val="en-US"/>
+        </w:rPr>
+        <w:instrText xml:space="preserve"> ADDIN PAPERS2_CITATIONS &lt;citation&gt;&lt;priority&gt;26&lt;/priority&gt;&lt;uuid&gt;20AEAF09-17C8-4630-B952-7F12BC89130A&lt;/uuid&gt;&lt;publications&gt;&lt;publication&gt;&lt;subtype&gt;400&lt;/subtype&gt;&lt;title&gt;Life and Death: Metabolic Rate, Membrane Composition, and Life Span of Animals&lt;/title&gt;&lt;url&gt;http://www.physiology.org/doi/10.1152/physrev.00047.2006&lt;/url&gt;&lt;volume&gt;87&lt;/volume&gt;&lt;publication_date&gt;99200710001200000000220000&lt;/publication_date&gt;&lt;uuid&gt;B621235D-EE14-445D-9999-AF5A85054C90&lt;/uuid&gt;&lt;type&gt;400&lt;/type&gt;&lt;number&gt;4&lt;/number&gt;&lt;doi&gt;10.1152/physrev.00047.2006&lt;/doi&gt;&lt;startpage&gt;1175&lt;/startpage&gt;&lt;endpage&gt;1213&lt;/endpage&gt;&lt;bundle&gt;&lt;publication&gt;&lt;title&gt;Physiological Reviews&lt;/title&gt;&lt;uuid&gt;4DBF9E79-5E22-4C66-BFE0-270CBD5D0C0B&lt;/uuid&gt;&lt;subtype&gt;-100&lt;/subtype&gt;&lt;type&gt;-100&lt;/type&gt;&lt;/publication&gt;&lt;/bundle&gt;&lt;authors&gt;&lt;author&gt;&lt;lastName&gt;Hulbert&lt;/lastName&gt;&lt;firstName&gt;A&lt;/firstName&gt;&lt;middleNames&gt;J&lt;/middleNames&gt;&lt;/author&gt;&lt;author&gt;&lt;lastName&gt;Pamplona&lt;/lastName&gt;&lt;firstName&gt;Reinald&lt;/firstName&gt;&lt;/author&gt;&lt;author&gt;&lt;lastName&gt;Buffenstein&lt;/lastName&gt;&lt;firstName&gt;Rochelle&lt;/firstName&gt;&lt;/author&gt;&lt;author&gt;&lt;lastName&gt;Buttemer&lt;/lastName&gt;&lt;firstName&gt;W&lt;/firstName&gt;&lt;middleNames&gt;A&lt;/middleNames&gt;&lt;/author&gt;&lt;/authors&gt;&lt;/publication&gt;&lt;/publications&gt;&lt;cites&gt;&lt;/cites&gt;&lt;/citation&gt;</w:instrText>
+      </w:r>
+      <w:r>
+        <w:rPr>
+          <w:rFonts w:eastAsiaTheme="minorHAnsi"/>
+          <w:lang w:val="en-US"/>
+        </w:rPr>
+        <w:fldChar w:fldCharType="separate"/>
+      </w:r>
+      <w:r>
+        <w:rPr>
+          <w:rFonts w:eastAsiaTheme="minorHAnsi"/>
+          <w:lang w:val="en-US"/>
+        </w:rPr>
+        <w:t xml:space="preserve">(Hulbert </w:t>
+      </w:r>
+      <w:r>
+        <w:rPr>
+          <w:rFonts w:eastAsiaTheme="minorHAnsi"/>
+          <w:i/>
+          <w:iCs/>
+          <w:lang w:val="en-US"/>
+        </w:rPr>
+        <w:t>et al.</w:t>
+      </w:r>
+      <w:r>
+        <w:rPr>
+          <w:rFonts w:eastAsiaTheme="minorHAnsi"/>
+          <w:lang w:val="en-US"/>
+        </w:rPr>
+        <w:t xml:space="preserve"> 2007)</w:t>
+      </w:r>
+      <w:r>
+        <w:rPr>
+          <w:rFonts w:eastAsiaTheme="minorHAnsi"/>
+          <w:lang w:val="en-US"/>
+        </w:rPr>
+        <w:fldChar w:fldCharType="end"/>
+      </w:r>
+      <w:r>
+        <w:t xml:space="preserve">, enzyme structure and function </w:t>
+      </w:r>
+      <w:r>
+        <w:rPr>
+          <w:rFonts w:eastAsiaTheme="minorHAnsi"/>
+          <w:lang w:val="en-US"/>
+        </w:rPr>
+        <w:fldChar w:fldCharType="begin"/>
+      </w:r>
+      <w:r>
+        <w:rPr>
+          <w:rFonts w:eastAsiaTheme="minorHAnsi"/>
+          <w:lang w:val="en-US"/>
+        </w:rPr>
+        <w:instrText xml:space="preserve"> ADDIN PAPERS2_CITATIONS &lt;citation&gt;&lt;priority&gt;27&lt;/priority&gt;&lt;uuid&gt;E2BE7EF4-0323-4475-B078-6C5148B9B262&lt;/uuid&gt;&lt;publications&gt;&lt;publication&gt;&lt;subtype&gt;400&lt;/subtype&gt;&lt;title&gt;Temperature Adaptation of Enzymes: Biological Optimization Through Structure-Function </w:instrText>
       </w:r>
     </w:p>
     <w:p>
@@ -3343,7 +3209,8 @@
         <w:spacing w:line="360" w:lineRule="auto"/>
         <w:ind w:firstLine="720"/>
         <w:rPr>
-          <w:lang w:val="en-AU"/>
+          <w:rFonts w:eastAsiaTheme="minorHAnsi"/>
+          <w:lang w:val="en-US"/>
         </w:rPr>
       </w:pPr>
       <w:r>
@@ -3351,6 +3218,23 @@
           <w:rFonts w:eastAsiaTheme="minorHAnsi"/>
           <w:lang w:val="en-US"/>
         </w:rPr>
+        <w:instrText>Compromises +</w:instrText>
+      </w:r>
+    </w:p>
+    <w:p>
+      <w:pPr>
+        <w:spacing w:line="360" w:lineRule="auto"/>
+        <w:ind w:firstLine="720"/>
+        <w:rPr>
+          <w:lang w:val="en-AU"/>
+        </w:rPr>
+      </w:pPr>
+      <w:r>
+        <w:rPr>
+          <w:rFonts w:eastAsiaTheme="minorHAnsi"/>
+          <w:lang w:val="en-US"/>
+        </w:rPr>
         <w:instrText>&lt;/title&gt;&lt;url&gt;https://www.jstor.org/stable/pdf/2096741.pdf?refreqid=excelsior%3A3129b6b61e7537ff1d4d5a4a8e0f42dd&lt;/url&gt;&lt;publication_date&gt;99197800001200000000200000&lt;/publication_date&gt;&lt;uuid&gt;5756741D-528C-4748-904D-7C690410B88B&lt;/uuid&gt;&lt;type&gt;400&lt;/type&gt;&lt;startpage&gt;1&lt;/startpage&gt;&lt;endpage&gt;30&lt;/endpage&gt;&lt;bundle&gt;&lt;publication&gt;&lt;title&gt;Annual Review of Ecology and Systematics&lt;/title&gt;&lt;uuid&gt;BFC5F3E0-270B-4B17-9A5C-9B14EC0C2048&lt;/uuid&gt;&lt;subtype&gt;-100&lt;/subtype&gt;&lt;type&gt;-100&lt;/type&gt;&lt;/publication&gt;&lt;/bundle&gt;&lt;authors&gt;&lt;author&gt;&lt;lastName&gt;Somero&lt;/lastName&gt;&lt;firstName&gt;George&lt;/firstName&gt;&lt;middleNames&gt;N&lt;/middleNames&gt;&lt;/author&gt;&lt;/authors&gt;&lt;/publication&gt;&lt;/publications&gt;&lt;cites&gt;&lt;/cites&gt;&lt;/citation&gt;</w:instrText>
       </w:r>
       <w:r>
@@ -3365,23 +3249,7 @@
           <w:rFonts w:eastAsiaTheme="minorHAnsi"/>
           <w:lang w:val="en-US"/>
         </w:rPr>
-        <w:t>(</w:t>
-      </w:r>
-      <w:proofErr w:type="spellStart"/>
-      <w:r>
-        <w:rPr>
-          <w:rFonts w:eastAsiaTheme="minorHAnsi"/>
-          <w:lang w:val="en-US"/>
-        </w:rPr>
-        <w:t>Somero</w:t>
-      </w:r>
-      <w:proofErr w:type="spellEnd"/>
-      <w:r>
-        <w:rPr>
-          <w:rFonts w:eastAsiaTheme="minorHAnsi"/>
-          <w:lang w:val="en-US"/>
-        </w:rPr>
-        <w:t xml:space="preserve"> 1978)</w:t>
+        <w:t>(Somero 1978)</w:t>
       </w:r>
       <w:r>
         <w:rPr>
@@ -3419,23 +3287,7 @@
           <w:rFonts w:eastAsiaTheme="minorHAnsi"/>
           <w:lang w:val="en-US"/>
         </w:rPr>
-        <w:t>(</w:t>
-      </w:r>
-      <w:proofErr w:type="spellStart"/>
-      <w:r>
-        <w:rPr>
-          <w:rFonts w:eastAsiaTheme="minorHAnsi"/>
-          <w:lang w:val="en-US"/>
-        </w:rPr>
-        <w:t>Salin</w:t>
-      </w:r>
-      <w:proofErr w:type="spellEnd"/>
-      <w:r>
-        <w:rPr>
-          <w:rFonts w:eastAsiaTheme="minorHAnsi"/>
-          <w:lang w:val="en-US"/>
-        </w:rPr>
-        <w:t xml:space="preserve"> </w:t>
+        <w:t xml:space="preserve">(Salin </w:t>
       </w:r>
       <w:r>
         <w:rPr>
@@ -3484,21 +3336,12 @@
         </w:rPr>
         <w:fldChar w:fldCharType="separate"/>
       </w:r>
-      <w:proofErr w:type="spellStart"/>
-      <w:r>
-        <w:rPr>
-          <w:rFonts w:eastAsiaTheme="minorHAnsi"/>
-          <w:lang w:val="en-US"/>
-        </w:rPr>
-        <w:t>Seebacher</w:t>
-      </w:r>
-      <w:proofErr w:type="spellEnd"/>
-      <w:r>
-        <w:rPr>
-          <w:rFonts w:eastAsiaTheme="minorHAnsi"/>
-          <w:lang w:val="en-US"/>
-        </w:rPr>
-        <w:t xml:space="preserve"> 20</w:t>
+      <w:r>
+        <w:rPr>
+          <w:rFonts w:eastAsiaTheme="minorHAnsi"/>
+          <w:lang w:val="en-US"/>
+        </w:rPr>
+        <w:t>Seebacher 20</w:t>
       </w:r>
       <w:r>
         <w:rPr>
@@ -3568,23 +3411,7 @@
           <w:rFonts w:eastAsiaTheme="minorHAnsi"/>
           <w:lang w:val="en-US"/>
         </w:rPr>
-        <w:t>(</w:t>
-      </w:r>
-      <w:proofErr w:type="spellStart"/>
-      <w:r>
-        <w:rPr>
-          <w:rFonts w:eastAsiaTheme="minorHAnsi"/>
-          <w:lang w:val="en-US"/>
-        </w:rPr>
-        <w:t>Salin</w:t>
-      </w:r>
-      <w:proofErr w:type="spellEnd"/>
-      <w:r>
-        <w:rPr>
-          <w:rFonts w:eastAsiaTheme="minorHAnsi"/>
-          <w:lang w:val="en-US"/>
-        </w:rPr>
-        <w:t xml:space="preserve"> </w:t>
+        <w:t xml:space="preserve">(Salin </w:t>
       </w:r>
       <w:r>
         <w:rPr>
@@ -3681,6 +3508,7 @@
         <w:ind w:firstLine="720"/>
       </w:pPr>
       <w:r>
+        <w:lastRenderedPageBreak/>
         <w:t xml:space="preserve">Currently it is unclear whether metabolic plasticity consistently differs among individuals. Consistent inter-individual variation is typically represented as repeatability (the proportion of phenotypic variation that is attributed to individual differences, </w:t>
       </w:r>
       <w:r>
@@ -3709,23 +3537,7 @@
           <w:rFonts w:eastAsiaTheme="minorHAnsi"/>
           <w:lang w:val="en-US"/>
         </w:rPr>
-        <w:t xml:space="preserve">(Nakagawa &amp; </w:t>
-      </w:r>
-      <w:proofErr w:type="spellStart"/>
-      <w:r>
-        <w:rPr>
-          <w:rFonts w:eastAsiaTheme="minorHAnsi"/>
-          <w:lang w:val="en-US"/>
-        </w:rPr>
-        <w:t>Schielzeth</w:t>
-      </w:r>
-      <w:proofErr w:type="spellEnd"/>
-      <w:r>
-        <w:rPr>
-          <w:rFonts w:eastAsiaTheme="minorHAnsi"/>
-          <w:lang w:val="en-US"/>
-        </w:rPr>
-        <w:t xml:space="preserve"> 2010)</w:t>
+        <w:t>(Nakagawa &amp; Schielzeth 2010)</w:t>
       </w:r>
       <w:r>
         <w:rPr>
@@ -3758,37 +3570,12 @@
         </w:rPr>
         <w:fldChar w:fldCharType="separate"/>
       </w:r>
-      <w:proofErr w:type="spellStart"/>
-      <w:r>
-        <w:rPr>
-          <w:rFonts w:eastAsiaTheme="minorHAnsi"/>
-          <w:lang w:val="en-US"/>
-        </w:rPr>
-        <w:t>Nespolo</w:t>
-      </w:r>
-      <w:proofErr w:type="spellEnd"/>
-      <w:r>
-        <w:rPr>
-          <w:rFonts w:eastAsiaTheme="minorHAnsi"/>
-          <w:lang w:val="en-US"/>
-        </w:rPr>
-        <w:t xml:space="preserve"> &amp; Franco 2007; White, </w:t>
-      </w:r>
-      <w:proofErr w:type="spellStart"/>
-      <w:r>
-        <w:rPr>
-          <w:rFonts w:eastAsiaTheme="minorHAnsi"/>
-          <w:lang w:val="en-US"/>
-        </w:rPr>
-        <w:t>Schimpf</w:t>
-      </w:r>
-      <w:proofErr w:type="spellEnd"/>
-      <w:r>
-        <w:rPr>
-          <w:rFonts w:eastAsiaTheme="minorHAnsi"/>
-          <w:lang w:val="en-US"/>
-        </w:rPr>
-        <w:t xml:space="preserve"> &amp; Cassey 2013; Auer </w:t>
+      <w:r>
+        <w:rPr>
+          <w:rFonts w:eastAsiaTheme="minorHAnsi"/>
+          <w:lang w:val="en-US"/>
+        </w:rPr>
+        <w:t xml:space="preserve">Nespolo &amp; Franco 2007; White, Schimpf &amp; Cassey 2013; Auer </w:t>
       </w:r>
       <w:r>
         <w:rPr>
@@ -3833,23 +3620,7 @@
           <w:rFonts w:eastAsiaTheme="minorHAnsi"/>
           <w:lang w:val="en-US"/>
         </w:rPr>
-        <w:t>(</w:t>
-      </w:r>
-      <w:proofErr w:type="spellStart"/>
-      <w:r>
-        <w:rPr>
-          <w:rFonts w:eastAsiaTheme="minorHAnsi"/>
-          <w:lang w:val="en-US"/>
-        </w:rPr>
-        <w:t>Briga</w:t>
-      </w:r>
-      <w:proofErr w:type="spellEnd"/>
-      <w:r>
-        <w:rPr>
-          <w:rFonts w:eastAsiaTheme="minorHAnsi"/>
-          <w:lang w:val="en-US"/>
-        </w:rPr>
-        <w:t xml:space="preserve"> &amp; Verhulst 2017</w:t>
+        <w:t>(Briga &amp; Verhulst 2017</w:t>
       </w:r>
       <w:r>
         <w:rPr>
@@ -3882,21 +3653,12 @@
         </w:rPr>
         <w:fldChar w:fldCharType="separate"/>
       </w:r>
-      <w:proofErr w:type="spellStart"/>
-      <w:r>
-        <w:rPr>
-          <w:rFonts w:eastAsiaTheme="minorHAnsi"/>
-          <w:lang w:val="en-US"/>
-        </w:rPr>
-        <w:t>Careau</w:t>
-      </w:r>
-      <w:proofErr w:type="spellEnd"/>
-      <w:r>
-        <w:rPr>
-          <w:rFonts w:eastAsiaTheme="minorHAnsi"/>
-          <w:lang w:val="en-US"/>
-        </w:rPr>
-        <w:t>, Gifford &amp; Biro 2014b</w:t>
+      <w:r>
+        <w:rPr>
+          <w:rFonts w:eastAsiaTheme="minorHAnsi"/>
+          <w:lang w:val="en-US"/>
+        </w:rPr>
+        <w:t>Careau, Gifford &amp; Biro 2014b</w:t>
       </w:r>
       <w:r>
         <w:rPr>
@@ -4181,11 +3943,7 @@
         <w:t>parameters of a mathematical function. In this circumstance, the model parameters (e.g. intercept and slope) are the main targets of selection. Granted that t</w:t>
       </w:r>
       <w:r>
-        <w:t xml:space="preserve">he same phenotypic trait measured in multiple </w:t>
-      </w:r>
-      <w:r>
-        <w:lastRenderedPageBreak/>
-        <w:t>environ</w:t>
+        <w:t>he same phenotypic trait measured in multiple environ</w:t>
       </w:r>
       <w:r>
         <w:t xml:space="preserve">ments are inherently correlated, this may give rise to evolutionary </w:t>
@@ -4356,7 +4114,11 @@
         <w:t>to better understand whether metabolic plasticity has the capacity to undergo selection</w:t>
       </w:r>
       <w:r>
-        <w:t xml:space="preserve"> and the consequences of mass-scaling exponents when hierarchical variation is </w:t>
+        <w:t xml:space="preserve"> and the consequences of mass-scaling </w:t>
+      </w:r>
+      <w:r>
+        <w:lastRenderedPageBreak/>
+        <w:t xml:space="preserve">exponents when hierarchical variation is </w:t>
       </w:r>
       <w:r>
         <w:t>accounted for</w:t>
@@ -4671,11 +4433,7 @@
         <w:t xml:space="preserve"> and</w:t>
       </w:r>
       <w:r>
-        <w:t xml:space="preserve"> procedures </w:t>
-      </w:r>
-      <w:r>
-        <w:lastRenderedPageBreak/>
-        <w:t>were approved by the Macquarie University Ethics committee (ARA 2015/015) and University of New South Wales Animal Care and Ethics committee (ACEC 15/51A).</w:t>
+        <w:t xml:space="preserve"> procedures were approved by the Macquarie University Ethics committee (ARA 2015/015) and University of New South Wales Animal Care and Ethics committee (ACEC 15/51A).</w:t>
       </w:r>
     </w:p>
     <w:p>
@@ -4952,7 +4710,11 @@
         <w:t>2: n = 22).</w:t>
       </w:r>
       <w:r>
-        <w:t xml:space="preserve"> Given the large sample of animals, and the number of repeated measurements, it was not </w:t>
+        <w:t xml:space="preserve"> Given the large sample of animals, and the number of repeated </w:t>
+      </w:r>
+      <w:r>
+        <w:lastRenderedPageBreak/>
+        <w:t xml:space="preserve">measurements, it was not </w:t>
       </w:r>
       <w:r>
         <w:t xml:space="preserve">feasible </w:t>
@@ -5336,28 +5098,60 @@
       </w:r>
       <w:proofErr w:type="spellEnd"/>
       <w:r>
+        <w:t xml:space="preserve"> Systems </w:t>
+      </w:r>
+      <w:proofErr w:type="spellStart"/>
+      <w:r>
+        <w:t>LabAnalyst</w:t>
+      </w:r>
+      <w:proofErr w:type="spellEnd"/>
+      <w:r>
+        <w:t xml:space="preserve"> software</w:t>
+      </w:r>
+      <w:r>
+        <w:t xml:space="preserve"> to calculate </w:t>
+      </w:r>
+      <w:r>
+        <w:t xml:space="preserve">the </w:t>
+      </w:r>
+      <w:r>
+        <w:t>percentage of CO</w:t>
+      </w:r>
+      <w:r>
+        <w:rPr>
+          <w:vertAlign w:val="subscript"/>
+        </w:rPr>
+        <w:t>2</w:t>
+      </w:r>
+      <w:r>
+        <w:rPr>
+          <w:vertAlign w:val="subscript"/>
+        </w:rPr>
         <w:t xml:space="preserve"> </w:t>
       </w:r>
       <w:r>
-        <w:lastRenderedPageBreak/>
-        <w:t xml:space="preserve">Systems </w:t>
-      </w:r>
-      <w:proofErr w:type="spellStart"/>
-      <w:r>
-        <w:t>LabAnalyst</w:t>
-      </w:r>
-      <w:proofErr w:type="spellEnd"/>
-      <w:r>
-        <w:t xml:space="preserve"> software</w:t>
-      </w:r>
-      <w:r>
-        <w:t xml:space="preserve"> to calculate </w:t>
-      </w:r>
-      <w:r>
-        <w:t xml:space="preserve">the </w:t>
-      </w:r>
-      <w:r>
-        <w:t>percentage of CO</w:t>
+        <w:t>(</w:t>
+      </w:r>
+      <w:r>
+        <w:t>Mark Chappell</w:t>
+      </w:r>
+      <w:r>
+        <w:t>,</w:t>
+      </w:r>
+      <w:r>
+        <w:t xml:space="preserve"> Regents of University of California</w:t>
+      </w:r>
+      <w:r>
+        <w:t>)</w:t>
+      </w:r>
+      <w:r>
+        <w:t xml:space="preserve">. The </w:t>
+      </w:r>
+      <w:r>
+        <w:t xml:space="preserve">rate of </w:t>
+      </w:r>
+      <w:r>
+        <w:t>CO</w:t>
       </w:r>
       <w:r>
         <w:rPr>
@@ -5366,42 +5160,6 @@
         <w:t>2</w:t>
       </w:r>
       <w:r>
-        <w:rPr>
-          <w:vertAlign w:val="subscript"/>
-        </w:rPr>
-        <w:t xml:space="preserve"> </w:t>
-      </w:r>
-      <w:r>
-        <w:t>(</w:t>
-      </w:r>
-      <w:r>
-        <w:t>Mark Chappell</w:t>
-      </w:r>
-      <w:r>
-        <w:t>,</w:t>
-      </w:r>
-      <w:r>
-        <w:t xml:space="preserve"> Regents of University of California</w:t>
-      </w:r>
-      <w:r>
-        <w:t>)</w:t>
-      </w:r>
-      <w:r>
-        <w:t xml:space="preserve">. The </w:t>
-      </w:r>
-      <w:r>
-        <w:t xml:space="preserve">rate of </w:t>
-      </w:r>
-      <w:r>
-        <w:t>CO</w:t>
-      </w:r>
-      <w:r>
-        <w:rPr>
-          <w:vertAlign w:val="subscript"/>
-        </w:rPr>
-        <w:t>2</w:t>
-      </w:r>
-      <w:r>
         <w:t xml:space="preserve"> produced by an individual</w:t>
       </w:r>
       <w:r>
@@ -5431,21 +5189,12 @@
         </w:rPr>
         <w:fldChar w:fldCharType="separate"/>
       </w:r>
-      <w:proofErr w:type="spellStart"/>
-      <w:r>
-        <w:rPr>
-          <w:rFonts w:eastAsiaTheme="minorHAnsi"/>
-          <w:lang w:val="en-US"/>
-        </w:rPr>
-        <w:t>Lighton</w:t>
-      </w:r>
-      <w:proofErr w:type="spellEnd"/>
-      <w:r>
-        <w:rPr>
-          <w:rFonts w:eastAsiaTheme="minorHAnsi"/>
-          <w:lang w:val="en-US"/>
-        </w:rPr>
-        <w:t xml:space="preserve"> </w:t>
+      <w:r>
+        <w:rPr>
+          <w:rFonts w:eastAsiaTheme="minorHAnsi"/>
+          <w:lang w:val="en-US"/>
+        </w:rPr>
+        <w:t xml:space="preserve">Lighton </w:t>
       </w:r>
       <w:r>
         <w:rPr>
@@ -5902,7 +5651,11 @@
         <w:t xml:space="preserve">see </w:t>
       </w:r>
       <w:r>
-        <w:t>electronic supplementary materials</w:t>
+        <w:t xml:space="preserve">electronic supplementary </w:t>
+      </w:r>
+      <w:r>
+        <w:lastRenderedPageBreak/>
+        <w:t>materials</w:t>
       </w:r>
       <w:r>
         <w:t xml:space="preserve"> (ESM)</w:t>
@@ -6565,11 +6318,7 @@
         <w:t>7510000</w:t>
       </w:r>
       <w:r>
-        <w:t xml:space="preserve"> iterations with a burn in of </w:t>
-      </w:r>
-      <w:r>
-        <w:lastRenderedPageBreak/>
-        <w:t>10000 and</w:t>
+        <w:t xml:space="preserve"> iterations with a burn in of 10000 and</w:t>
       </w:r>
       <w:r>
         <w:t xml:space="preserve"> a thinning interval of 5000</w:t>
@@ -6740,13 +6489,7 @@
         <w:rPr>
           <w:lang w:val="en-AU"/>
         </w:rPr>
-        <w:t xml:space="preserve">thermal </w:t>
-      </w:r>
-      <w:r>
-        <w:rPr>
-          <w:lang w:val="en-AU"/>
-        </w:rPr>
-        <w:t>reaction norms</w:t>
+        <w:t>thermal reaction norms</w:t>
       </w:r>
       <w:r>
         <w:rPr>
@@ -6935,10 +6678,7 @@
         <w:t>Given that</w:t>
       </w:r>
       <w:r>
-        <w:t xml:space="preserve"> the reaction norm of the same individual can change throughout the ten sampling sessions of the experiment, we </w:t>
-      </w:r>
-      <w:r>
-        <w:t xml:space="preserve">coded a </w:t>
+        <w:t xml:space="preserve"> the reaction norm of the same individual can change throughout the ten sampling sessions of the experiment, we coded a </w:t>
       </w:r>
       <w:r>
         <w:rPr>
@@ -6974,7 +6714,11 @@
         <w:t>to</w:t>
       </w:r>
       <w:r>
-        <w:t xml:space="preserve"> account for variation in individual reaction norms </w:t>
+        <w:t xml:space="preserve"> account for variation in individual reaction </w:t>
+      </w:r>
+      <w:r>
+        <w:lastRenderedPageBreak/>
+        <w:t xml:space="preserve">norms </w:t>
       </w:r>
       <w:r>
         <w:t xml:space="preserve">within-individual and among </w:t>
@@ -7004,10 +6748,7 @@
         <w:t>ession</w:t>
       </w:r>
       <w:r>
-        <w:t xml:space="preserve"> five, its six measurements will be </w:t>
-      </w:r>
-      <w:r>
-        <w:t>assigned the series ID of ID005_session5. S</w:t>
+        <w:t xml:space="preserve"> five, its six measurements will be assigned the series ID of ID005_session5. S</w:t>
       </w:r>
       <w:r>
         <w:t xml:space="preserve">ee provided code and </w:t>
@@ -7038,55 +6779,7 @@
           <w:rFonts w:eastAsiaTheme="minorHAnsi"/>
           <w:lang w:val="en-US"/>
         </w:rPr>
-        <w:t>Araya-</w:t>
-      </w:r>
-      <w:proofErr w:type="spellStart"/>
-      <w:r>
-        <w:rPr>
-          <w:rFonts w:eastAsiaTheme="minorHAnsi"/>
-          <w:lang w:val="en-US"/>
-        </w:rPr>
-        <w:t>Ajoy</w:t>
-      </w:r>
-      <w:proofErr w:type="spellEnd"/>
-      <w:r>
-        <w:rPr>
-          <w:rFonts w:eastAsiaTheme="minorHAnsi"/>
-          <w:lang w:val="en-US"/>
-        </w:rPr>
-        <w:t xml:space="preserve">, </w:t>
-      </w:r>
-      <w:proofErr w:type="spellStart"/>
-      <w:r>
-        <w:rPr>
-          <w:rFonts w:eastAsiaTheme="minorHAnsi"/>
-          <w:lang w:val="en-US"/>
-        </w:rPr>
-        <w:t>Mathot</w:t>
-      </w:r>
-      <w:proofErr w:type="spellEnd"/>
-      <w:r>
-        <w:rPr>
-          <w:rFonts w:eastAsiaTheme="minorHAnsi"/>
-          <w:lang w:val="en-US"/>
-        </w:rPr>
-        <w:t xml:space="preserve"> &amp; </w:t>
-      </w:r>
-      <w:proofErr w:type="spellStart"/>
-      <w:r>
-        <w:rPr>
-          <w:rFonts w:eastAsiaTheme="minorHAnsi"/>
-          <w:lang w:val="en-US"/>
-        </w:rPr>
-        <w:t>Dingemanse</w:t>
-      </w:r>
-      <w:proofErr w:type="spellEnd"/>
-      <w:r>
-        <w:rPr>
-          <w:rFonts w:eastAsiaTheme="minorHAnsi"/>
-          <w:lang w:val="en-US"/>
-        </w:rPr>
-        <w:t xml:space="preserve"> 2015</w:t>
+        <w:t>Araya-Ajoy, Mathot &amp; Dingemanse 2015</w:t>
       </w:r>
       <w:r>
         <w:rPr>
@@ -7858,57 +7551,50 @@
       </w:r>
       <w:proofErr w:type="spellEnd"/>
       <w:r>
+        <w:t xml:space="preserve"> at log(22ºC) the </w:t>
+      </w:r>
+      <w:proofErr w:type="spellStart"/>
+      <w:r>
+        <w:t>logTempcen</w:t>
+      </w:r>
+      <w:proofErr w:type="spellEnd"/>
+      <w:r>
+        <w:t xml:space="preserve"> value</w:t>
+      </w:r>
+      <w:r>
+        <w:rPr>
+          <w:vertAlign w:val="subscript"/>
+        </w:rPr>
         <w:t xml:space="preserve"> </w:t>
       </w:r>
       <w:r>
-        <w:lastRenderedPageBreak/>
-        <w:t xml:space="preserve">at log(22ºC) the </w:t>
+        <w:t>= 0</w:t>
+      </w:r>
+      <w:r>
+        <w:t xml:space="preserve">, </w:t>
+      </w:r>
+      <w:r>
+        <w:t xml:space="preserve">and value for </w:t>
+      </w:r>
+      <w:r>
+        <w:t>log(24ºC)</w:t>
+      </w:r>
+      <w:r>
+        <w:t xml:space="preserve"> </w:t>
       </w:r>
       <w:proofErr w:type="spellStart"/>
       <w:r>
-        <w:t>logTempcen</w:t>
+        <w:t>centered</w:t>
       </w:r>
       <w:proofErr w:type="spellEnd"/>
       <w:r>
-        <w:t xml:space="preserve"> value</w:t>
-      </w:r>
-      <w:r>
-        <w:rPr>
-          <w:vertAlign w:val="subscript"/>
-        </w:rPr>
-        <w:t xml:space="preserve"> </w:t>
-      </w:r>
-      <w:r>
-        <w:t>= 0</w:t>
-      </w:r>
-      <w:r>
-        <w:t xml:space="preserve">, </w:t>
-      </w:r>
-      <w:r>
-        <w:t xml:space="preserve">and value for </w:t>
-      </w:r>
-      <w:r>
-        <w:t>log(24ºC)</w:t>
-      </w:r>
-      <w:r>
-        <w:t xml:space="preserve"> </w:t>
-      </w:r>
-      <w:proofErr w:type="spellStart"/>
-      <w:r>
-        <w:t>centered</w:t>
-      </w:r>
-      <w:proofErr w:type="spellEnd"/>
-      <w:r>
         <w:t xml:space="preserve"> at 22ºC</w:t>
       </w:r>
       <w:r>
         <w:t xml:space="preserve"> = 0.09</w:t>
       </w:r>
       <w:r>
-        <w:t xml:space="preserve"> (see </w:t>
-      </w:r>
-      <w:r>
-        <w:t>data for more details)</w:t>
+        <w:t xml:space="preserve"> (see data for more details)</w:t>
       </w:r>
       <w:r>
         <w:t>,</w:t>
@@ -8072,23 +7758,7 @@
           <w:rFonts w:eastAsiaTheme="minorHAnsi"/>
           <w:lang w:val="en-US"/>
         </w:rPr>
-        <w:t>Araya-</w:t>
-      </w:r>
-      <w:proofErr w:type="spellStart"/>
-      <w:r>
-        <w:rPr>
-          <w:rFonts w:eastAsiaTheme="minorHAnsi"/>
-          <w:lang w:val="en-US"/>
-        </w:rPr>
-        <w:t>Ajoy</w:t>
-      </w:r>
-      <w:proofErr w:type="spellEnd"/>
-      <w:r>
-        <w:rPr>
-          <w:rFonts w:eastAsiaTheme="minorHAnsi"/>
-          <w:lang w:val="en-US"/>
-        </w:rPr>
-        <w:t xml:space="preserve"> </w:t>
+        <w:t xml:space="preserve">Araya-Ajoy </w:t>
       </w:r>
       <w:r>
         <w:rPr>
@@ -8456,23 +8126,7 @@
           <w:rFonts w:eastAsiaTheme="minorHAnsi"/>
           <w:lang w:val="en-US"/>
         </w:rPr>
-        <w:t>Araya-</w:t>
-      </w:r>
-      <w:proofErr w:type="spellStart"/>
-      <w:r>
-        <w:rPr>
-          <w:rFonts w:eastAsiaTheme="minorHAnsi"/>
-          <w:lang w:val="en-US"/>
-        </w:rPr>
-        <w:t>Ajoy</w:t>
-      </w:r>
-      <w:proofErr w:type="spellEnd"/>
-      <w:r>
-        <w:rPr>
-          <w:rFonts w:eastAsiaTheme="minorHAnsi"/>
-          <w:lang w:val="en-US"/>
-        </w:rPr>
-        <w:t xml:space="preserve"> </w:t>
+        <w:t xml:space="preserve">Araya-Ajoy </w:t>
       </w:r>
       <w:r>
         <w:rPr>
@@ -9060,23 +8714,7 @@
           <w:rFonts w:eastAsiaTheme="minorHAnsi"/>
           <w:lang w:val="en-US"/>
         </w:rPr>
-        <w:t xml:space="preserve">Nakagawa &amp; </w:t>
-      </w:r>
-      <w:proofErr w:type="spellStart"/>
-      <w:r>
-        <w:rPr>
-          <w:rFonts w:eastAsiaTheme="minorHAnsi"/>
-          <w:lang w:val="en-US"/>
-        </w:rPr>
-        <w:t>Schielzeth</w:t>
-      </w:r>
-      <w:proofErr w:type="spellEnd"/>
-      <w:r>
-        <w:rPr>
-          <w:rFonts w:eastAsiaTheme="minorHAnsi"/>
-          <w:lang w:val="en-US"/>
-        </w:rPr>
-        <w:t xml:space="preserve"> 2010)</w:t>
+        <w:t>Nakagawa &amp; Schielzeth 2010)</w:t>
       </w:r>
       <w:r>
         <w:rPr>
@@ -9395,10 +9033,7 @@
         <w:t xml:space="preserve">. </w:t>
       </w:r>
       <w:r>
-        <w:t>To the best of our knowledge, the method to derive ‘conditional’ repeatability has not been extended to multiple random effects</w:t>
-      </w:r>
-      <w:r>
-        <w:t xml:space="preserve">, therefore </w:t>
+        <w:t xml:space="preserve">To the best of our knowledge, the method to derive ‘conditional’ repeatability has not been extended to multiple random effects, therefore </w:t>
       </w:r>
       <w:r>
         <w:t xml:space="preserve">session </w:t>
@@ -9443,7 +9078,6 @@
         <w:ind w:firstLine="720"/>
       </w:pPr>
       <w:r>
-        <w:lastRenderedPageBreak/>
         <w:t>Eq</w:t>
       </w:r>
       <w:r>
@@ -10713,6 +10347,7 @@
         <w:spacing w:line="360" w:lineRule="auto"/>
       </w:pPr>
       <w:r>
+        <w:lastRenderedPageBreak/>
         <w:t xml:space="preserve">where, </w:t>
       </w:r>
       <m:oMath>
@@ -11040,23 +10675,7 @@
           <w:rFonts w:eastAsiaTheme="minorHAnsi"/>
           <w:lang w:val="en-US"/>
         </w:rPr>
-        <w:t xml:space="preserve">(Nakagawa &amp; </w:t>
-      </w:r>
-      <w:proofErr w:type="spellStart"/>
-      <w:r>
-        <w:rPr>
-          <w:rFonts w:eastAsiaTheme="minorHAnsi"/>
-          <w:lang w:val="en-US"/>
-        </w:rPr>
-        <w:t>Schielzeth</w:t>
-      </w:r>
-      <w:proofErr w:type="spellEnd"/>
-      <w:r>
-        <w:rPr>
-          <w:rFonts w:eastAsiaTheme="minorHAnsi"/>
-          <w:lang w:val="en-US"/>
-        </w:rPr>
-        <w:t xml:space="preserve"> 2010)</w:t>
+        <w:t>(Nakagawa &amp; Schielzeth 2010)</w:t>
       </w:r>
       <w:r>
         <w:rPr>
@@ -11561,7 +11180,6 @@
         <w:rPr>
           <w:lang w:val="en-AU"/>
         </w:rPr>
-        <w:lastRenderedPageBreak/>
         <w:t>l</w:t>
       </w:r>
       <w:r>
@@ -12162,7 +11780,14 @@
         <w:rPr>
           <w:lang w:val="en-AU"/>
         </w:rPr>
-        <w:t xml:space="preserve">be correlated with metabolic rate measured at another temperature. We estimated these cross-environment correlations using both statistical approaches. </w:t>
+        <w:t xml:space="preserve">be correlated with metabolic rate measured at another temperature. We estimated these cross-environment </w:t>
+      </w:r>
+      <w:r>
+        <w:rPr>
+          <w:lang w:val="en-AU"/>
+        </w:rPr>
+        <w:lastRenderedPageBreak/>
+        <w:t xml:space="preserve">correlations using both statistical approaches. </w:t>
       </w:r>
       <w:r>
         <w:rPr>
@@ -12373,21 +11998,12 @@
         </w:rPr>
         <w:fldChar w:fldCharType="separate"/>
       </w:r>
-      <w:proofErr w:type="spellStart"/>
-      <w:r>
-        <w:rPr>
-          <w:rFonts w:eastAsiaTheme="minorHAnsi"/>
-          <w:lang w:val="en-US"/>
-        </w:rPr>
-        <w:t>Brommer</w:t>
-      </w:r>
-      <w:proofErr w:type="spellEnd"/>
-      <w:r>
-        <w:rPr>
-          <w:rFonts w:eastAsiaTheme="minorHAnsi"/>
-          <w:lang w:val="en-US"/>
-        </w:rPr>
-        <w:t xml:space="preserve"> (2013)</w:t>
+      <w:r>
+        <w:rPr>
+          <w:rFonts w:eastAsiaTheme="minorHAnsi"/>
+          <w:lang w:val="en-US"/>
+        </w:rPr>
+        <w:t>Brommer (2013)</w:t>
       </w:r>
       <w:r>
         <w:rPr>
@@ -13252,7 +12868,6 @@
         <w:rPr>
           <w:lang w:val="en-AU"/>
         </w:rPr>
-        <w:lastRenderedPageBreak/>
         <w:t>which results in a 6 x 6 variance-covariance matrix as follows,</w:t>
       </w:r>
     </w:p>
@@ -14772,13 +14387,7 @@
         <w:rPr>
           <w:lang w:val="en-AU"/>
         </w:rPr>
-        <w:t xml:space="preserve">individual variances in log metabolic rate at </w:t>
-      </w:r>
-      <w:r>
-        <w:rPr>
-          <w:lang w:val="en-AU"/>
-        </w:rPr>
-        <w:t xml:space="preserve">all six temperatures and the off-diagonals represent the covariances of log metabolic between all six temperatures. </w:t>
+        <w:t xml:space="preserve">individual variances in log metabolic rate at all six temperatures and the off-diagonals represent the covariances of log metabolic between all six temperatures. </w:t>
       </w:r>
       <w:r>
         <w:rPr>
@@ -14899,6 +14508,7 @@
         <w:rPr>
           <w:lang w:val="en-AU"/>
         </w:rPr>
+        <w:lastRenderedPageBreak/>
         <w:t>Eq</w:t>
       </w:r>
       <w:r>
@@ -15716,13 +15326,7 @@
         <w:rPr>
           <w:lang w:val="en-AU"/>
         </w:rPr>
-        <w:t>WithinIDMass</w:t>
-      </w:r>
-      <w:r>
-        <w:rPr>
-          <w:lang w:val="en-AU"/>
-        </w:rPr>
-        <w:t>|ID</w:t>
+        <w:t>WithinIDMass|ID</w:t>
       </w:r>
       <w:proofErr w:type="spellEnd"/>
       <w:r>
@@ -15743,7 +15347,6 @@
         <w:rPr>
           <w:lang w:val="en-AU"/>
         </w:rPr>
-        <w:lastRenderedPageBreak/>
         <w:t>where</w:t>
       </w:r>
       <w:r>
@@ -16283,6 +15886,7 @@
         <w:rPr>
           <w:lang w:val="en-AU"/>
         </w:rPr>
+        <w:lastRenderedPageBreak/>
         <w:t xml:space="preserve">model </w:t>
       </w:r>
       <w:r>
@@ -16397,8 +16001,8 @@
           <w:lang w:val="en-AU"/>
         </w:rPr>
         <w:sectPr>
-          <w:footerReference w:type="even" r:id="rId9"/>
-          <w:footerReference w:type="default" r:id="rId10"/>
+          <w:footerReference w:type="even" r:id="rId10"/>
+          <w:footerReference w:type="default" r:id="rId11"/>
           <w:pgSz w:w="11900" w:h="16840"/>
           <w:pgMar w:top="1440" w:right="1440" w:bottom="1440" w:left="1440" w:header="708" w:footer="708" w:gutter="0"/>
           <w:lnNumType w:countBy="1" w:restart="continuous"/>
@@ -16482,10 +16086,7 @@
         <w:t xml:space="preserve"> </w:t>
       </w:r>
       <w:r>
-        <w:t xml:space="preserve">Although there </w:t>
-      </w:r>
-      <w:r>
-        <w:t>was a trend for metabolic rate and body mass to decrease across the sampling sessions (Fig. S</w:t>
+        <w:t>Although there was a trend for metabolic rate and body mass to decrease across the sampling sessions (Fig. S</w:t>
       </w:r>
       <w:r>
         <w:t>6</w:t>
@@ -16539,10 +16140,7 @@
         <w:t>)</w:t>
       </w:r>
       <w:r>
-        <w:t xml:space="preserve">. Upon closer inspection of the variance components at each temperature, within individual variation </w:t>
-      </w:r>
-      <w:r>
-        <w:t>decreased over the temperature gradient, whereas among individual variation remained relatively consistent and only increased slightly with temperature</w:t>
+        <w:t>. Upon closer inspection of the variance components at each temperature, within individual variation decreased over the temperature gradient, whereas among individual variation remained relatively consistent and only increased slightly with temperature</w:t>
       </w:r>
       <w:r>
         <w:t xml:space="preserve"> (Fig 2B)</w:t>
@@ -16632,7 +16230,7 @@
                     <pic:cNvPicPr/>
                   </pic:nvPicPr>
                   <pic:blipFill>
-                    <a:blip r:embed="rId11" cstate="print">
+                    <a:blip r:embed="rId12" cstate="print">
                       <a:extLst>
                         <a:ext uri="{28A0092B-C50C-407E-A947-70E740481C1C}">
                           <a14:useLocalDpi xmlns:a14="http://schemas.microsoft.com/office/drawing/2010/main" val="0"/>
@@ -17024,7 +16622,7 @@
                     <pic:cNvPicPr/>
                   </pic:nvPicPr>
                   <pic:blipFill>
-                    <a:blip r:embed="rId12" cstate="print">
+                    <a:blip r:embed="rId13" cstate="print">
                       <a:extLst>
                         <a:ext uri="{28A0092B-C50C-407E-A947-70E740481C1C}">
                           <a14:useLocalDpi xmlns:a14="http://schemas.microsoft.com/office/drawing/2010/main" val="0"/>
@@ -17575,7 +17173,7 @@
                     <pic:cNvPicPr/>
                   </pic:nvPicPr>
                   <pic:blipFill>
-                    <a:blip r:embed="rId13">
+                    <a:blip r:embed="rId14">
                       <a:extLst>
                         <a:ext uri="{28A0092B-C50C-407E-A947-70E740481C1C}">
                           <a14:useLocalDpi xmlns:a14="http://schemas.microsoft.com/office/drawing/2010/main" val="0"/>
@@ -18260,7 +17858,7 @@
                     <pic:cNvPicPr/>
                   </pic:nvPicPr>
                   <pic:blipFill>
-                    <a:blip r:embed="rId14">
+                    <a:blip r:embed="rId15">
                       <a:extLst>
                         <a:ext uri="{28A0092B-C50C-407E-A947-70E740481C1C}">
                           <a14:useLocalDpi xmlns:a14="http://schemas.microsoft.com/office/drawing/2010/main" val="0"/>
@@ -19156,7 +18754,6 @@
       <w:r>
         <w:fldChar w:fldCharType="separate"/>
       </w:r>
-      <w:proofErr w:type="spellStart"/>
       <w:r>
         <w:rPr>
           <w:rFonts w:eastAsiaTheme="minorHAnsi"/>
@@ -19164,7 +18761,6 @@
         </w:rPr>
         <w:t>Dohm</w:t>
       </w:r>
-      <w:proofErr w:type="spellEnd"/>
       <w:r>
         <w:rPr>
           <w:rFonts w:eastAsiaTheme="minorHAnsi"/>
@@ -19210,71 +18806,7 @@
           <w:rFonts w:eastAsiaTheme="minorHAnsi"/>
           <w:lang w:val="en-US"/>
         </w:rPr>
-        <w:t>(</w:t>
-      </w:r>
-      <w:proofErr w:type="spellStart"/>
-      <w:r>
-        <w:rPr>
-          <w:rFonts w:eastAsiaTheme="minorHAnsi"/>
-          <w:lang w:val="en-US"/>
-        </w:rPr>
-        <w:t>Westneat</w:t>
-      </w:r>
-      <w:proofErr w:type="spellEnd"/>
-      <w:r>
-        <w:rPr>
-          <w:rFonts w:eastAsiaTheme="minorHAnsi"/>
-          <w:lang w:val="en-US"/>
-        </w:rPr>
-        <w:t xml:space="preserve">, Wright &amp; </w:t>
-      </w:r>
-      <w:proofErr w:type="spellStart"/>
-      <w:r>
-        <w:rPr>
-          <w:rFonts w:eastAsiaTheme="minorHAnsi"/>
-          <w:lang w:val="en-US"/>
-        </w:rPr>
-        <w:t>Dingemanse</w:t>
-      </w:r>
-      <w:proofErr w:type="spellEnd"/>
-      <w:r>
-        <w:rPr>
-          <w:rFonts w:eastAsiaTheme="minorHAnsi"/>
-          <w:lang w:val="en-US"/>
-        </w:rPr>
-        <w:t xml:space="preserve"> 2014; </w:t>
-      </w:r>
-      <w:proofErr w:type="spellStart"/>
-      <w:r>
-        <w:rPr>
-          <w:rFonts w:eastAsiaTheme="minorHAnsi"/>
-          <w:lang w:val="en-US"/>
-        </w:rPr>
-        <w:t>Cleasby</w:t>
-      </w:r>
-      <w:proofErr w:type="spellEnd"/>
-      <w:r>
-        <w:rPr>
-          <w:rFonts w:eastAsiaTheme="minorHAnsi"/>
-          <w:lang w:val="en-US"/>
-        </w:rPr>
-        <w:t xml:space="preserve">, Nakagawa &amp; </w:t>
-      </w:r>
-      <w:proofErr w:type="spellStart"/>
-      <w:r>
-        <w:rPr>
-          <w:rFonts w:eastAsiaTheme="minorHAnsi"/>
-          <w:lang w:val="en-US"/>
-        </w:rPr>
-        <w:t>Schielzeth</w:t>
-      </w:r>
-      <w:proofErr w:type="spellEnd"/>
-      <w:r>
-        <w:rPr>
-          <w:rFonts w:eastAsiaTheme="minorHAnsi"/>
-          <w:lang w:val="en-US"/>
-        </w:rPr>
-        <w:t xml:space="preserve"> 2014)</w:t>
+        <w:t>(Westneat, Wright &amp; Dingemanse 2014; Cleasby, Nakagawa &amp; Schielzeth 2014)</w:t>
       </w:r>
       <w:r>
         <w:rPr>
@@ -19337,23 +18869,7 @@
           <w:rFonts w:eastAsiaTheme="minorHAnsi"/>
           <w:lang w:val="en-US"/>
         </w:rPr>
-        <w:t>(</w:t>
-      </w:r>
-      <w:proofErr w:type="spellStart"/>
-      <w:r>
-        <w:rPr>
-          <w:rFonts w:eastAsiaTheme="minorHAnsi"/>
-          <w:lang w:val="en-US"/>
-        </w:rPr>
-        <w:t>Somero</w:t>
-      </w:r>
-      <w:proofErr w:type="spellEnd"/>
-      <w:r>
-        <w:rPr>
-          <w:rFonts w:eastAsiaTheme="minorHAnsi"/>
-          <w:lang w:val="en-US"/>
-        </w:rPr>
-        <w:t xml:space="preserve"> 1978)</w:t>
+        <w:t>(Somero 1978)</w:t>
       </w:r>
       <w:r>
         <w:fldChar w:fldCharType="end"/>
@@ -19425,23 +18941,7 @@
           <w:rFonts w:eastAsiaTheme="minorHAnsi"/>
           <w:lang w:val="en-US"/>
         </w:rPr>
-        <w:t>(</w:t>
-      </w:r>
-      <w:proofErr w:type="spellStart"/>
-      <w:r>
-        <w:rPr>
-          <w:rFonts w:eastAsiaTheme="minorHAnsi"/>
-          <w:lang w:val="en-US"/>
-        </w:rPr>
-        <w:t>Cleasby</w:t>
-      </w:r>
-      <w:proofErr w:type="spellEnd"/>
-      <w:r>
-        <w:rPr>
-          <w:rFonts w:eastAsiaTheme="minorHAnsi"/>
-          <w:lang w:val="en-US"/>
-        </w:rPr>
-        <w:t xml:space="preserve"> </w:t>
+        <w:t xml:space="preserve">(Cleasby </w:t>
       </w:r>
       <w:r>
         <w:rPr>
@@ -19518,23 +19018,7 @@
           <w:rFonts w:eastAsiaTheme="minorHAnsi"/>
           <w:lang w:val="en-US"/>
         </w:rPr>
-        <w:t>(</w:t>
-      </w:r>
-      <w:proofErr w:type="spellStart"/>
-      <w:r>
-        <w:rPr>
-          <w:rFonts w:eastAsiaTheme="minorHAnsi"/>
-          <w:lang w:val="en-US"/>
-        </w:rPr>
-        <w:t>Ghalambor</w:t>
-      </w:r>
-      <w:proofErr w:type="spellEnd"/>
-      <w:r>
-        <w:rPr>
-          <w:rFonts w:eastAsiaTheme="minorHAnsi"/>
-          <w:lang w:val="en-US"/>
-        </w:rPr>
-        <w:t xml:space="preserve"> </w:t>
+        <w:t xml:space="preserve">(Ghalambor </w:t>
       </w:r>
       <w:r>
         <w:rPr>
@@ -19582,13 +19066,7 @@
         <w:rPr>
           <w:lang w:val="en-AU"/>
         </w:rPr>
-        <w:t xml:space="preserve">: Implications of different modelling </w:t>
-      </w:r>
-      <w:r>
-        <w:rPr>
-          <w:lang w:val="en-AU"/>
-        </w:rPr>
-        <w:t>approac</w:t>
+        <w:t>: Implications of different modelling approac</w:t>
       </w:r>
       <w:r>
         <w:rPr>
@@ -19710,23 +19188,7 @@
           <w:rFonts w:eastAsiaTheme="minorHAnsi"/>
           <w:lang w:val="en-US"/>
         </w:rPr>
-        <w:t xml:space="preserve">(Powers &amp; Schulte 1998; </w:t>
-      </w:r>
-      <w:proofErr w:type="spellStart"/>
-      <w:r>
-        <w:rPr>
-          <w:rFonts w:eastAsiaTheme="minorHAnsi"/>
-          <w:lang w:val="en-US"/>
-        </w:rPr>
-        <w:t>Angilletta</w:t>
-      </w:r>
-      <w:proofErr w:type="spellEnd"/>
-      <w:r>
-        <w:rPr>
-          <w:rFonts w:eastAsiaTheme="minorHAnsi"/>
-          <w:lang w:val="en-US"/>
-        </w:rPr>
-        <w:t xml:space="preserve"> </w:t>
+        <w:t xml:space="preserve">(Powers &amp; Schulte 1998; Angilletta </w:t>
       </w:r>
       <w:r>
         <w:rPr>
@@ -19813,23 +19275,7 @@
           <w:rFonts w:eastAsiaTheme="minorHAnsi"/>
           <w:lang w:val="en-US"/>
         </w:rPr>
-        <w:t xml:space="preserve">(Biro &amp; Stamps 2008; </w:t>
-      </w:r>
-      <w:proofErr w:type="spellStart"/>
-      <w:r>
-        <w:rPr>
-          <w:rFonts w:eastAsiaTheme="minorHAnsi"/>
-          <w:lang w:val="en-US"/>
-        </w:rPr>
-        <w:t>Careau</w:t>
-      </w:r>
-      <w:proofErr w:type="spellEnd"/>
-      <w:r>
-        <w:rPr>
-          <w:rFonts w:eastAsiaTheme="minorHAnsi"/>
-          <w:lang w:val="en-US"/>
-        </w:rPr>
-        <w:t xml:space="preserve"> </w:t>
+        <w:t xml:space="preserve">(Biro &amp; Stamps 2008; Careau </w:t>
       </w:r>
       <w:r>
         <w:rPr>
@@ -19892,23 +19338,7 @@
           <w:rFonts w:eastAsiaTheme="minorHAnsi"/>
           <w:lang w:val="en-US"/>
         </w:rPr>
-        <w:t>(</w:t>
-      </w:r>
-      <w:proofErr w:type="spellStart"/>
-      <w:r>
-        <w:rPr>
-          <w:rFonts w:eastAsiaTheme="minorHAnsi"/>
-          <w:lang w:val="en-US"/>
-        </w:rPr>
-        <w:t>Réale</w:t>
-      </w:r>
-      <w:proofErr w:type="spellEnd"/>
-      <w:r>
-        <w:rPr>
-          <w:rFonts w:eastAsiaTheme="minorHAnsi"/>
-          <w:lang w:val="en-US"/>
-        </w:rPr>
-        <w:t xml:space="preserve"> </w:t>
+        <w:t xml:space="preserve">(Réale </w:t>
       </w:r>
       <w:r>
         <w:rPr>
@@ -19971,23 +19401,7 @@
           <w:rFonts w:eastAsiaTheme="minorHAnsi"/>
           <w:lang w:val="en-US"/>
         </w:rPr>
-        <w:t>(</w:t>
-      </w:r>
-      <w:proofErr w:type="spellStart"/>
-      <w:r>
-        <w:rPr>
-          <w:rFonts w:eastAsiaTheme="minorHAnsi"/>
-          <w:lang w:val="en-US"/>
-        </w:rPr>
-        <w:t>Roff</w:t>
-      </w:r>
-      <w:proofErr w:type="spellEnd"/>
-      <w:r>
-        <w:rPr>
-          <w:rFonts w:eastAsiaTheme="minorHAnsi"/>
-          <w:lang w:val="en-US"/>
-        </w:rPr>
-        <w:t xml:space="preserve"> 1995)</w:t>
+        <w:t>(Roff 1995)</w:t>
       </w:r>
       <w:r>
         <w:rPr>
@@ -20674,23 +20088,7 @@
           <w:rFonts w:eastAsiaTheme="minorHAnsi"/>
           <w:lang w:val="en-US"/>
         </w:rPr>
-        <w:t xml:space="preserve"> 2012; Glazier 2015; </w:t>
-      </w:r>
-      <w:proofErr w:type="spellStart"/>
-      <w:r>
-        <w:rPr>
-          <w:rFonts w:eastAsiaTheme="minorHAnsi"/>
-          <w:lang w:val="en-US"/>
-        </w:rPr>
-        <w:t>Barneche</w:t>
-      </w:r>
-      <w:proofErr w:type="spellEnd"/>
-      <w:r>
-        <w:rPr>
-          <w:rFonts w:eastAsiaTheme="minorHAnsi"/>
-          <w:lang w:val="en-US"/>
-        </w:rPr>
-        <w:t xml:space="preserve"> </w:t>
+        <w:t xml:space="preserve"> 2012; Glazier 2015; Barneche </w:t>
       </w:r>
       <w:r>
         <w:rPr>
@@ -20971,23 +20369,7 @@
           <w:rFonts w:eastAsiaTheme="minorHAnsi"/>
           <w:lang w:val="en-US"/>
         </w:rPr>
-        <w:t xml:space="preserve">(Hirst, Glazier &amp; Atkinson 2014; </w:t>
-      </w:r>
-      <w:proofErr w:type="spellStart"/>
-      <w:r>
-        <w:rPr>
-          <w:rFonts w:eastAsiaTheme="minorHAnsi"/>
-          <w:lang w:val="en-US"/>
-        </w:rPr>
-        <w:t>Barneche</w:t>
-      </w:r>
-      <w:proofErr w:type="spellEnd"/>
-      <w:r>
-        <w:rPr>
-          <w:rFonts w:eastAsiaTheme="minorHAnsi"/>
-          <w:lang w:val="en-US"/>
-        </w:rPr>
-        <w:t xml:space="preserve"> &amp; Allen 2018)</w:t>
+        <w:t>(Hirst, Glazier &amp; Atkinson 2014; Barneche &amp; Allen 2018)</w:t>
       </w:r>
       <w:r>
         <w:rPr>
@@ -21407,13 +20789,7 @@
         <w:rPr>
           <w:lang w:val="en-AU"/>
         </w:rPr>
-        <w:t xml:space="preserve">should be more aware of the different sources of variation when trying to extrapolate individual level processes to </w:t>
-      </w:r>
-      <w:r>
-        <w:rPr>
-          <w:lang w:val="en-AU"/>
-        </w:rPr>
-        <w:t>ecosystems</w:t>
+        <w:t>should be more aware of the different sources of variation when trying to extrapolate individual level processes to ecosystems</w:t>
       </w:r>
       <w:r>
         <w:rPr>
@@ -40878,14 +40254,7 @@
             <w:rStyle w:val="PageNumber"/>
             <w:noProof/>
           </w:rPr>
-          <w:t>2</w:t>
-        </w:r>
-        <w:r>
-          <w:rPr>
-            <w:rStyle w:val="PageNumber"/>
-            <w:noProof/>
-          </w:rPr>
-          <w:t>1</w:t>
+          <w:t>21</w:t>
         </w:r>
         <w:r>
           <w:rPr>
@@ -43841,7 +43210,7 @@
 </file>
 
 <file path=customXml/itemProps1.xml><?xml version="1.0" encoding="utf-8"?>
-<ds:datastoreItem xmlns:ds="http://schemas.openxmlformats.org/officeDocument/2006/customXml" ds:itemID="{328E255B-495F-8343-92F5-7991449C973C}">
+<ds:datastoreItem xmlns:ds="http://schemas.openxmlformats.org/officeDocument/2006/customXml" ds:itemID="{F93CDF04-7E93-064F-BD5B-7F768A1792CB}">
   <ds:schemaRefs>
     <ds:schemaRef ds:uri="http://schemas.openxmlformats.org/officeDocument/2006/bibliography"/>
   </ds:schemaRefs>

</xml_diff>

<commit_message>
Updated conflict of interest
</commit_message>
<xml_diff>
--- a/docs/individvar_rxnnorm_ms.docx
+++ b/docs/individvar_rxnnorm_ms.docx
@@ -641,7 +641,6 @@
         </w:rPr>
         <w:t>[</w:t>
       </w:r>
-      <w:proofErr w:type="gramStart"/>
       <w:r>
         <w:rPr>
           <w:iCs/>
@@ -668,14 +667,7 @@
         <w:rPr>
           <w:lang w:val="en-AU"/>
         </w:rPr>
-        <w:t xml:space="preserve"> =</w:t>
-      </w:r>
-      <w:proofErr w:type="gramEnd"/>
-      <w:r>
-        <w:rPr>
-          <w:lang w:val="en-AU"/>
-        </w:rPr>
-        <w:t xml:space="preserve"> 2418)</w:t>
+        <w:t xml:space="preserve"> = 2418)</w:t>
       </w:r>
       <w:r>
         <w:rPr>
@@ -1367,26 +1359,6 @@
         </w:rPr>
         <w:t xml:space="preserve"> 2004; Biro &amp; Stamps 2008)</w:t>
       </w:r>
-      <w:del w:id="0" w:author="fonti.kar@gmail.com" w:date="2019-07-22T13:46:00Z">
-        <w:r>
-          <w:rPr>
-            <w:lang w:val="en-US"/>
-          </w:rPr>
-          <w:fldChar w:fldCharType="begin"/>
-        </w:r>
-        <w:r>
-          <w:rPr>
-            <w:lang w:val="en-US"/>
-          </w:rPr>
-          <w:delInstrText xml:space="preserve"> ADDIN PAPERS2_CITATIONS &lt;citation&gt;&lt;priority&gt;1&lt;/priority&gt;&lt;uuid&gt;905FE9E6-2B4C-4B70-A401-20E91D8CE78A&lt;/uuid&gt;&lt;publications&gt;&lt;publication&gt;&lt;subtype&gt;400&lt;/subtype&gt;&lt;publisher&gt;Ecological Society of America&lt;/publisher&gt;&lt;title&gt;TOWARD A METABOLIC THEORY OF ECOLOGY&lt;/title&gt;&lt;url&gt;http://onlinelibrary.wiley.com/doi/10.1890/03-9000/full&lt;/url&gt;&lt;volume&gt;85&lt;/volume&gt;&lt;publication_date&gt;99200407011200000000222000&lt;/publication_date&gt;&lt;uuid&gt;8B013DF0-6E6A-4E0A-85AA-FDEF5AD1D96B&lt;/uuid&gt;&lt;type&gt;400&lt;/type&gt;&lt;number&gt;7&lt;/number&gt;&lt;doi&gt;10.1890/03-9000&lt;/doi&gt;&lt;startpage&gt;1771&lt;/startpage&gt;&lt;endpage&gt;1789&lt;/endpage&gt;&lt;bundle&gt;&lt;publication&gt;&lt;title&gt;Ecology&lt;/title&gt;&lt;uuid&gt;79E36528-A230-4190-B9D7-3079F29D6CF3&lt;/uuid&gt;&lt;subtype&gt;-100&lt;/subtype&gt;&lt;publisher&gt;Ecological Society of America&lt;/publisher&gt;&lt;type&gt;-100&lt;/type&gt;&lt;/publication&gt;&lt;/bundle&gt;&lt;authors&gt;&lt;author&gt;&lt;lastName&gt;Brown&lt;/lastName&gt;&lt;firstName&gt;James&lt;/firstName&gt;&lt;middleNames&gt;H&lt;/middleNames&gt;&lt;/author&gt;&lt;author&gt;&lt;lastName&gt;Gillooly&lt;/lastName&gt;&lt;firstName&gt;James&lt;/firstName&gt;&lt;middleNames&gt;F&lt;/middleNames&gt;&lt;/author&gt;&lt;author&gt;&lt;lastName&gt;Allen&lt;/lastName&gt;&lt;firstName&gt;Andrew&lt;/firstName&gt;&lt;middleNames&gt;P&lt;/middleNames&gt;&lt;/author&gt;&lt;author&gt;&lt;lastName&gt;Savage&lt;/lastName&gt;&lt;firstName&gt;Van&lt;/firstName&gt;&lt;middleNames&gt;M&lt;/middleNames&gt;&lt;/author&gt;&lt;author&gt;&lt;lastName&gt;West&lt;/lastName&gt;&lt;firstName&gt;Geoffrey&lt;/firstName&gt;&lt;middleNames&gt;B&lt;/middleNames&gt;&lt;/author&gt;&lt;/authors&gt;&lt;/publication&gt;&lt;publication&gt;&lt;subtype&gt;400&lt;/subtype&gt;&lt;publisher&gt;University of Chicago Press&lt;/publisher&gt;&lt;title&gt;Acquisition and Allocation of Resources: Genetic (CO) Variances, Selection, and Life Histories&lt;/title&gt;&lt;url&gt;http://www.journals.uchicago.edu/doi/10.1086/285356&lt;/url&gt;&lt;volume&gt;139&lt;/volume&gt;&lt;publication_date&gt;99199204001200000000220000&lt;/publication_date&gt;&lt;uuid&gt;50CD5A3E-5E49-4106-B0E0-FA6997CE8FB7&lt;/uuid&gt;&lt;type&gt;400&lt;/type&gt;&lt;number&gt;4&lt;/number&gt;&lt;doi&gt;10.1086/285356&lt;/doi&gt;&lt;institution&gt;Utrecht University, Utrecht, Netherlands&lt;/institution&gt;&lt;startpage&gt;749&lt;/startpage&gt;&lt;endpage&gt;770&lt;/endpage&gt;&lt;bundle&gt;&lt;publication&gt;&lt;title&gt;The American Naturalist&lt;/title&gt;&lt;uuid&gt;921ADF5E-FDAB-47B9-920A-1A7067DC93D2&lt;/uuid&gt;&lt;subtype&gt;-100&lt;/subtype&gt;&lt;publisher&gt;The University of Chicago Press for The American Society of Naturalists&lt;/publisher&gt;&lt;type&gt;-100&lt;/type&gt;&lt;/publication&gt;&lt;/bundle&gt;&lt;authors&gt;&lt;author&gt;&lt;lastName&gt;Jong&lt;/lastName&gt;&lt;nonDroppingParticle&gt;De&lt;/nonDroppingParticle&gt;&lt;firstName&gt;G&lt;/firstName&gt;&lt;/author&gt;&lt;author&gt;&lt;lastName&gt;Noordwijk&lt;/lastName&gt;&lt;nonDroppingParticle&gt;Van&lt;/nonDroppingParticle&gt;&lt;firstName&gt;A&lt;/firstName&gt;&lt;middleNames&gt;J&lt;/middleNames&gt;&lt;/author&gt;&lt;/authors&gt;&lt;/publication&gt;&lt;publication&gt;&lt;subtype&gt;400&lt;/subtype&gt;&lt;title&gt;Are animal personality traits linked to life-history productivity?&lt;/title&gt;&lt;url&gt;http://www.sciencedirect.com/science/article/pii/S0169534708001596&lt;/url&gt;&lt;volume&gt;23&lt;/volume&gt;&lt;revision_date&gt;99200804111200000000222000&lt;/revision_date&gt;&lt;publication_date&gt;99200807001200000000220000&lt;/publication_date&gt;&lt;uuid&gt;66CEBF2D-56EB-4FCA-8182-9A3F2C81316E&lt;/uuid&gt;&lt;type&gt;400&lt;/type&gt;&lt;accepted_date&gt;99200804141200000000222000&lt;/accepted_date&gt;&lt;number&gt;7&lt;/number&gt;&lt;citekey&gt;Biro:2008hz&lt;/citekey&gt;&lt;subtitle&gt;Trends in Ecology &amp;amp; Evolution&lt;/subtitle&gt;&lt;doi&gt;10.1016/j.tree.2008.04.003&lt;/doi&gt;&lt;submission_date&gt;99200711181200000000222000&lt;/submission_date&gt;&lt;institution&gt;Department of Environmental Science and Institute for Water and Environmental Resource Management, University of Technology Sydney, Broadway, NSW 2007, Australia. peter.biro@uts.edu.au&lt;/institution&gt;&lt;startpage&gt;361&lt;/startpage&gt;&lt;endpage&gt;368&lt;/endpage&gt;&lt;bundle&gt;&lt;publication&gt;&lt;title&gt;Trends Ecol Evol&lt;/title&gt;&lt;uuid&gt;CED23B2E-4527-4C7B-A582-D44C89ECE14D&lt;/uuid&gt;&lt;subtype&gt;-100&lt;/subtype&gt;&lt;publisher&gt;Elsevier Ltd&lt;/publisher&gt;&lt;type&gt;-100&lt;/type&gt;&lt;/publication&gt;&lt;/bundle&gt;&lt;authors&gt;&lt;author&gt;&lt;lastName&gt;Biro&lt;/lastName&gt;&lt;firstName&gt;Peter&lt;/firstName&gt;&lt;middleNames&gt;A&lt;/middleNames&gt;&lt;/author&gt;&lt;author&gt;&lt;lastName&gt;Stamps&lt;/lastName&gt;&lt;firstName&gt;Judy&lt;/firstName&gt;&lt;middleNames&gt;A&lt;/middleNames&gt;&lt;/author&gt;&lt;/authors&gt;&lt;/publication&gt;&lt;/publications&gt;&lt;cites&gt;&lt;/cites&gt;&lt;/citation&gt;</w:delInstrText>
-        </w:r>
-        <w:r>
-          <w:rPr>
-            <w:lang w:val="en-US"/>
-          </w:rPr>
-          <w:fldChar w:fldCharType="end"/>
-        </w:r>
-      </w:del>
       <w:r>
         <w:rPr>
           <w:rFonts w:cs="Times New Roman"/>
@@ -2332,39 +2304,7 @@
           <w:rFonts w:eastAsiaTheme="minorHAnsi"/>
           <w:lang w:val="en-US"/>
         </w:rPr>
-        <w:t>(</w:t>
-      </w:r>
-      <w:proofErr w:type="spellStart"/>
-      <w:r>
-        <w:rPr>
-          <w:rFonts w:eastAsiaTheme="minorHAnsi"/>
-          <w:lang w:val="en-US"/>
-        </w:rPr>
-        <w:t>Norin</w:t>
-      </w:r>
-      <w:proofErr w:type="spellEnd"/>
-      <w:r>
-        <w:rPr>
-          <w:rFonts w:eastAsiaTheme="minorHAnsi"/>
-          <w:lang w:val="en-US"/>
-        </w:rPr>
-        <w:t xml:space="preserve"> &amp; </w:t>
-      </w:r>
-      <w:proofErr w:type="spellStart"/>
-      <w:r>
-        <w:rPr>
-          <w:rFonts w:eastAsiaTheme="minorHAnsi"/>
-          <w:lang w:val="en-US"/>
-        </w:rPr>
-        <w:t>Gamperl</w:t>
-      </w:r>
-      <w:proofErr w:type="spellEnd"/>
-      <w:r>
-        <w:rPr>
-          <w:rFonts w:eastAsiaTheme="minorHAnsi"/>
-          <w:lang w:val="en-US"/>
-        </w:rPr>
-        <w:t xml:space="preserve"> 2018)</w:t>
+        <w:t>(Norin &amp; Gamperl 2018)</w:t>
       </w:r>
       <w:r>
         <w:fldChar w:fldCharType="end"/>
@@ -2470,23 +2410,7 @@
           <w:rFonts w:eastAsiaTheme="minorHAnsi"/>
           <w:lang w:val="en-US"/>
         </w:rPr>
-        <w:t xml:space="preserve">(Killen, Atkinson &amp; Glazier 2010; </w:t>
-      </w:r>
-      <w:proofErr w:type="spellStart"/>
-      <w:r>
-        <w:rPr>
-          <w:rFonts w:eastAsiaTheme="minorHAnsi"/>
-          <w:lang w:val="en-US"/>
-        </w:rPr>
-        <w:t>Barneche</w:t>
-      </w:r>
-      <w:proofErr w:type="spellEnd"/>
-      <w:r>
-        <w:rPr>
-          <w:rFonts w:eastAsiaTheme="minorHAnsi"/>
-          <w:lang w:val="en-US"/>
-        </w:rPr>
-        <w:t xml:space="preserve">, </w:t>
+        <w:t xml:space="preserve">(Killen, Atkinson &amp; Glazier 2010; Barneche, </w:t>
       </w:r>
       <w:r>
         <w:rPr>
@@ -2613,25 +2537,7 @@
           <w:szCs w:val="21"/>
           <w:lang w:val="en-AU"/>
         </w:rPr>
-        <w:t xml:space="preserve"> –The scaling relationship between log body mass and log metabolic rate of two hypothetical populations where </w:t>
-      </w:r>
-      <w:proofErr w:type="gramStart"/>
-      <w:r>
-        <w:rPr>
-          <w:sz w:val="21"/>
-          <w:szCs w:val="21"/>
-          <w:lang w:val="en-AU"/>
-        </w:rPr>
-        <w:t>log(</w:t>
-      </w:r>
-      <w:proofErr w:type="gramEnd"/>
-      <w:r>
-        <w:rPr>
-          <w:sz w:val="21"/>
-          <w:szCs w:val="21"/>
-          <w:lang w:val="en-AU"/>
-        </w:rPr>
-        <w:t xml:space="preserve">metabolic rate) = log(a) + b log(mass).  b is the mass-scaling exponent which describes the change in log metabolic rate with log body mass and can vary depending on the level of </w:t>
+        <w:t xml:space="preserve"> –The scaling relationship between log body mass and log metabolic rate of two hypothetical populations where log(metabolic rate) = log(a) + b log(mass).  b is the mass-scaling exponent which describes the change in log metabolic rate with log body mass and can vary depending on the level of </w:t>
       </w:r>
       <w:r>
         <w:rPr>
@@ -3042,71 +2948,7 @@
           <w:rFonts w:eastAsiaTheme="minorHAnsi"/>
           <w:lang w:val="en-US"/>
         </w:rPr>
-        <w:t>(</w:t>
-      </w:r>
-      <w:proofErr w:type="spellStart"/>
-      <w:r>
-        <w:rPr>
-          <w:rFonts w:eastAsiaTheme="minorHAnsi"/>
-          <w:lang w:val="en-US"/>
-        </w:rPr>
-        <w:t>Careau</w:t>
-      </w:r>
-      <w:proofErr w:type="spellEnd"/>
-      <w:r>
-        <w:rPr>
-          <w:rFonts w:eastAsiaTheme="minorHAnsi"/>
-          <w:lang w:val="en-US"/>
-        </w:rPr>
-        <w:t xml:space="preserve">, Gifford &amp; Biro 2014; </w:t>
-      </w:r>
-      <w:proofErr w:type="spellStart"/>
-      <w:r>
-        <w:rPr>
-          <w:rFonts w:eastAsiaTheme="minorHAnsi"/>
-          <w:lang w:val="en-US"/>
-        </w:rPr>
-        <w:t>Boratyński</w:t>
-      </w:r>
-      <w:proofErr w:type="spellEnd"/>
-      <w:r>
-        <w:rPr>
-          <w:rFonts w:eastAsiaTheme="minorHAnsi"/>
-          <w:lang w:val="en-US"/>
-        </w:rPr>
-        <w:t xml:space="preserve">, </w:t>
-      </w:r>
-      <w:proofErr w:type="spellStart"/>
-      <w:r>
-        <w:rPr>
-          <w:rFonts w:eastAsiaTheme="minorHAnsi"/>
-          <w:lang w:val="en-US"/>
-        </w:rPr>
-        <w:t>Jefimow</w:t>
-      </w:r>
-      <w:proofErr w:type="spellEnd"/>
-      <w:r>
-        <w:rPr>
-          <w:rFonts w:eastAsiaTheme="minorHAnsi"/>
-          <w:lang w:val="en-US"/>
-        </w:rPr>
-        <w:t xml:space="preserve"> &amp; Wojciechowski 2017; </w:t>
-      </w:r>
-      <w:proofErr w:type="spellStart"/>
-      <w:r>
-        <w:rPr>
-          <w:rFonts w:eastAsiaTheme="minorHAnsi"/>
-          <w:lang w:val="en-US"/>
-        </w:rPr>
-        <w:t>Briga</w:t>
-      </w:r>
-      <w:proofErr w:type="spellEnd"/>
-      <w:r>
-        <w:rPr>
-          <w:rFonts w:eastAsiaTheme="minorHAnsi"/>
-          <w:lang w:val="en-US"/>
-        </w:rPr>
-        <w:t xml:space="preserve"> &amp; Verhulst 2017)</w:t>
+        <w:t>(Careau, Gifford &amp; Biro 2014; Boratyński, Jefimow &amp; Wojciechowski 2017; Briga &amp; Verhulst 2017)</w:t>
       </w:r>
       <w:r>
         <w:rPr>
@@ -3221,29 +3063,6 @@
         </w:rPr>
         <w:t xml:space="preserve"> 1995; Hunt 2014)</w:t>
       </w:r>
-      <w:del w:id="1" w:author="fonti.kar@gmail.com" w:date="2019-07-22T13:46:00Z">
-        <w:r>
-          <w:rPr>
-            <w:rFonts w:cs="Times"/>
-            <w:lang w:val="en-US"/>
-          </w:rPr>
-          <w:fldChar w:fldCharType="begin"/>
-        </w:r>
-        <w:r>
-          <w:rPr>
-            <w:rFonts w:cs="Times"/>
-            <w:lang w:val="en-US"/>
-          </w:rPr>
-          <w:delInstrText xml:space="preserve"> ADDIN PAPERS2_CITATIONS &lt;citation&gt;&lt;priority&gt;17&lt;/priority&gt;&lt;uuid&gt;916A33E0-04C5-4DDB-AF02-A7864372B9F9&lt;/uuid&gt;&lt;publications&gt;&lt;publication&gt;&lt;subtype&gt;400&lt;/subtype&gt;&lt;title&gt;Adaptive phenotypic plasticity: consensus and controversy&lt;/title&gt;&lt;url&gt;http://linkinghub.elsevier.com/retrieve/pii/S0169534700890618&lt;/url&gt;&lt;volume&gt;10&lt;/volume&gt;&lt;publication_date&gt;99199505001200000000220000&lt;/publication_date&gt;&lt;uuid&gt;D8E2DABF-85B9-464E-8B32-2981D1892599&lt;/uuid&gt;&lt;type&gt;400&lt;/type&gt;&lt;number&gt;5&lt;/number&gt;&lt;citekey&gt;Via:1995hm&lt;/citekey&gt;&lt;doi&gt;10.1016/S0169-5347(00)89061-8&lt;/doi&gt;&lt;startpage&gt;212&lt;/startpage&gt;&lt;endpage&gt;217&lt;/endpage&gt;&lt;bundle&gt;&lt;publication&gt;&lt;title&gt;Trends Ecol Evol&lt;/title&gt;&lt;uuid&gt;CED23B2E-4527-4C7B-A582-D44C89ECE14D&lt;/uuid&gt;&lt;subtype&gt;-100&lt;/subtype&gt;&lt;publisher&gt;Elsevier Ltd&lt;/publisher&gt;&lt;type&gt;-100&lt;/type&gt;&lt;/publication&gt;&lt;/bundle&gt;&lt;authors&gt;&lt;author&gt;&lt;lastName&gt;Via&lt;/lastName&gt;&lt;firstName&gt;Sara&lt;/firstName&gt;&lt;/author&gt;&lt;author&gt;&lt;lastName&gt;Gomulkiewicz&lt;/lastName&gt;&lt;firstName&gt;Richard&lt;/firstName&gt;&lt;/author&gt;&lt;author&gt;&lt;lastName&gt;Jong&lt;/lastName&gt;&lt;nonDroppingParticle&gt;De&lt;/nonDroppingParticle&gt;&lt;firstName&gt;Gerdien&lt;/firstName&gt;&lt;/author&gt;&lt;author&gt;&lt;lastName&gt;Scheiner&lt;/lastName&gt;&lt;firstName&gt;Samuel&lt;/firstName&gt;&lt;middleNames&gt;M&lt;/middleNames&gt;&lt;/author&gt;&lt;author&gt;&lt;lastName&gt;Schlichting&lt;/lastName&gt;&lt;firstName&gt;Carl&lt;/firstName&gt;&lt;middleNames&gt;D&lt;/middleNames&gt;&lt;/author&gt;&lt;author&gt;&lt;lastName&gt;Tienderen&lt;/lastName&gt;&lt;nonDroppingParticle&gt;Van&lt;/nonDroppingParticle&gt;&lt;firstName&gt;Peter&lt;/firstName&gt;&lt;middleNames&gt;H&lt;/middleNames&gt;&lt;/author&gt;&lt;/authors&gt;&lt;/publication&gt;&lt;publication&gt;&lt;subtype&gt;0&lt;/subtype&gt;&lt;title&gt;Genotype-by-Environment Interactions and Sexual Selection&lt;/title&gt;&lt;publication_date&gt;99201410241200000000222000&lt;/publication_date&gt;&lt;uuid&gt;0ED2D69D-EC20-421C-A083-80BC572273E9&lt;/uuid&gt;&lt;version&gt;&lt;/version&gt;&lt;type&gt;0&lt;/type&gt;&lt;startpage&gt;1&lt;/startpage&gt;&lt;endpage&gt;373&lt;/endpage&gt;&lt;authors&gt;&lt;author&gt;&lt;lastName&gt;Hunt&lt;/lastName&gt;&lt;firstName&gt;John&lt;/firstName&gt;&lt;/author&gt;&lt;/authors&gt;&lt;editors&gt;&lt;author&gt;&lt;lastName&gt;Hunt&lt;/lastName&gt;&lt;firstName&gt;John&lt;/firstName&gt;&lt;/author&gt;&lt;author&gt;&lt;lastName&gt;Hosken&lt;/lastName&gt;&lt;firstName&gt;David&lt;/firstName&gt;&lt;middleNames&gt;J&lt;/middleNames&gt;&lt;/author&gt;&lt;/editors&gt;&lt;/publication&gt;&lt;/publications&gt;&lt;cites&gt;&lt;/cites&gt;&lt;/citation&gt;</w:delInstrText>
-        </w:r>
-        <w:r>
-          <w:rPr>
-            <w:rFonts w:cs="Times"/>
-            <w:lang w:val="en-US"/>
-          </w:rPr>
-          <w:fldChar w:fldCharType="end"/>
-        </w:r>
-      </w:del>
       <w:r>
         <w:t>. For example, activity rate measured at 25ºC and 35ºC are considered separate traits that are correlated</w:t>
       </w:r>
@@ -3510,21 +3329,13 @@
         <w:t xml:space="preserve">consistently differ </w:t>
       </w:r>
       <w:r>
-        <w:t xml:space="preserve">among </w:t>
-      </w:r>
-      <w:proofErr w:type="gramStart"/>
-      <w:r>
-        <w:t>individuals</w:t>
+        <w:t>among individuals</w:t>
       </w:r>
       <w:r>
         <w:t>?</w:t>
       </w:r>
       <w:r>
-        <w:t>;</w:t>
-      </w:r>
-      <w:proofErr w:type="gramEnd"/>
-      <w:r>
-        <w:t xml:space="preserve"> (2)</w:t>
+        <w:t>; (2)</w:t>
       </w:r>
       <w:r>
         <w:t xml:space="preserve"> </w:t>
@@ -5656,7 +5467,12 @@
         <w:t>used</w:t>
       </w:r>
       <w:r>
-        <w:t xml:space="preserve"> Bayesian generalised linear mixed models from either the package ‘brms’ </w:t>
+        <w:t xml:space="preserve"> Bayesian generalised linear mixed model</w:t>
+      </w:r>
+      <w:bookmarkStart w:id="0" w:name="_GoBack"/>
+      <w:bookmarkEnd w:id="0"/>
+      <w:r>
+        <w:t xml:space="preserve">s from either the package ‘brms’ </w:t>
       </w:r>
       <w:r>
         <w:rPr>
@@ -5997,14 +5813,6 @@
         </w:rPr>
         <w:fldChar w:fldCharType="end"/>
       </w:r>
-      <w:del w:id="2" w:author="Chris Friesen" w:date="2019-07-31T17:54:00Z">
-        <w:r>
-          <w:rPr>
-            <w:lang w:val="en-US"/>
-          </w:rPr>
-          <w:delText>}</w:delText>
-        </w:r>
-      </w:del>
       <w:r>
         <w:rPr>
           <w:rFonts w:eastAsiaTheme="minorHAnsi"/>
@@ -8567,21 +8375,13 @@
         <w:t xml:space="preserve"> + (1|ID</w:t>
       </w:r>
       <w:r>
-        <w:t>) +</w:t>
-      </w:r>
-      <w:proofErr w:type="gramStart"/>
-      <w:r>
-        <w:t xml:space="preserve"> </w:t>
+        <w:t xml:space="preserve">) + </w:t>
       </w:r>
       <w:r>
         <w:t xml:space="preserve">  </w:t>
       </w:r>
       <w:r>
-        <w:t>(</w:t>
-      </w:r>
-      <w:proofErr w:type="gramEnd"/>
-      <w:r>
-        <w:t>1|session</w:t>
+        <w:t>(1|session</w:t>
       </w:r>
       <w:r>
         <w:t>ID</w:t>
@@ -10184,8 +9984,6 @@
         </w:rPr>
         <w:t xml:space="preserve"> character-state approach</w:t>
       </w:r>
-      <w:bookmarkStart w:id="3" w:name="_GoBack"/>
-      <w:bookmarkEnd w:id="3"/>
       <w:r>
         <w:rPr>
           <w:sz w:val="21"/>
@@ -15561,6 +15359,12 @@
         </w:rPr>
         <w:t>the manuscript</w:t>
       </w:r>
+      <w:r>
+        <w:rPr>
+          <w:lang w:val="en-AU"/>
+        </w:rPr>
+        <w:t xml:space="preserve">. </w:t>
+      </w:r>
     </w:p>
     <w:p>
       <w:pPr>
@@ -15798,6 +15602,18 @@
           <w:lang w:val="en-AU"/>
         </w:rPr>
         <w:t xml:space="preserve"> and Rose O’Dea for her comments on an earlier draft of this manuscript.</w:t>
+      </w:r>
+      <w:r>
+        <w:rPr>
+          <w:lang w:val="en-AU"/>
+        </w:rPr>
+        <w:t xml:space="preserve"> </w:t>
+      </w:r>
+      <w:r>
+        <w:rPr>
+          <w:lang w:val="en-AU"/>
+        </w:rPr>
+        <w:t>All authors declare no conflict of interest.</w:t>
       </w:r>
     </w:p>
     <w:p>
@@ -24054,14 +23870,6 @@
 </w:numbering>
 </file>
 
-<file path=word/people.xml><?xml version="1.0" encoding="utf-8"?>
-<w15:people xmlns:wpc="http://schemas.microsoft.com/office/word/2010/wordprocessingCanvas" xmlns:cx="http://schemas.microsoft.com/office/drawing/2014/chartex" xmlns:cx1="http://schemas.microsoft.com/office/drawing/2015/9/8/chartex" xmlns:cx2="http://schemas.microsoft.com/office/drawing/2015/10/21/chartex" xmlns:cx3="http://schemas.microsoft.com/office/drawing/2016/5/9/chartex" xmlns:cx4="http://schemas.microsoft.com/office/drawing/2016/5/10/chartex" xmlns:cx5="http://schemas.microsoft.com/office/drawing/2016/5/11/chartex" xmlns:cx6="http://schemas.microsoft.com/office/drawing/2016/5/12/chartex" xmlns:cx7="http://schemas.microsoft.com/office/drawing/2016/5/13/chartex" xmlns:cx8="http://schemas.microsoft.com/office/drawing/2016/5/14/chartex" xmlns:mc="http://schemas.openxmlformats.org/markup-compatibility/2006" xmlns:aink="http://schemas.microsoft.com/office/drawing/2016/ink" xmlns:am3d="http://schemas.microsoft.com/office/drawing/2017/model3d" xmlns:o="urn:schemas-microsoft-com:office:office" xmlns:r="http://schemas.openxmlformats.org/officeDocument/2006/relationships" xmlns:m="http://schemas.openxmlformats.org/officeDocument/2006/math" xmlns:v="urn:schemas-microsoft-com:vml" xmlns:wp14="http://schemas.microsoft.com/office/word/2010/wordprocessingDrawing" xmlns:wp="http://schemas.openxmlformats.org/drawingml/2006/wordprocessingDrawing" xmlns:w10="urn:schemas-microsoft-com:office:word" xmlns:w="http://schemas.openxmlformats.org/wordprocessingml/2006/main" xmlns:w14="http://schemas.microsoft.com/office/word/2010/wordml" xmlns:w15="http://schemas.microsoft.com/office/word/2012/wordml" xmlns:w16cid="http://schemas.microsoft.com/office/word/2016/wordml/cid" xmlns:w16se="http://schemas.microsoft.com/office/word/2015/wordml/symex" xmlns:wpg="http://schemas.microsoft.com/office/word/2010/wordprocessingGroup" xmlns:wpi="http://schemas.microsoft.com/office/word/2010/wordprocessingInk" xmlns:wne="http://schemas.microsoft.com/office/word/2006/wordml" xmlns:wps="http://schemas.microsoft.com/office/word/2010/wordprocessingShape" mc:Ignorable="w14 w15 w16se w16cid wp14">
-  <w15:person w15:author="Chris Friesen">
-    <w15:presenceInfo w15:providerId="Windows Live" w15:userId="038d7e1db8f91fcb"/>
-  </w15:person>
-</w15:people>
-</file>
-
 <file path=word/styles.xml><?xml version="1.0" encoding="utf-8"?>
 <w:styles xmlns:mc="http://schemas.openxmlformats.org/markup-compatibility/2006" xmlns:r="http://schemas.openxmlformats.org/officeDocument/2006/relationships" xmlns:w="http://schemas.openxmlformats.org/wordprocessingml/2006/main" xmlns:w14="http://schemas.microsoft.com/office/word/2010/wordml" xmlns:w15="http://schemas.microsoft.com/office/word/2012/wordml" xmlns:w16cid="http://schemas.microsoft.com/office/word/2016/wordml/cid" xmlns:w16se="http://schemas.microsoft.com/office/word/2015/wordml/symex" mc:Ignorable="w14 w15 w16se w16cid">
   <w:docDefaults>
@@ -24181,6 +23989,7 @@
     <w:lsdException w:name="HTML Sample" w:semiHidden="1" w:unhideWhenUsed="1"/>
     <w:lsdException w:name="HTML Typewriter" w:semiHidden="1" w:unhideWhenUsed="1"/>
     <w:lsdException w:name="HTML Variable" w:semiHidden="1" w:unhideWhenUsed="1"/>
+    <w:lsdException w:name="Normal Table" w:semiHidden="1" w:unhideWhenUsed="1"/>
     <w:lsdException w:name="annotation subject" w:semiHidden="1" w:unhideWhenUsed="1"/>
     <w:lsdException w:name="No List" w:semiHidden="1" w:unhideWhenUsed="1"/>
     <w:lsdException w:name="Outline List 1" w:semiHidden="1" w:unhideWhenUsed="1"/>
@@ -24223,8 +24032,11 @@
     <w:lsdException w:name="Table Contemporary" w:semiHidden="1" w:unhideWhenUsed="1"/>
     <w:lsdException w:name="Table Elegant" w:semiHidden="1" w:unhideWhenUsed="1"/>
     <w:lsdException w:name="Table Professional" w:semiHidden="1" w:unhideWhenUsed="1"/>
+    <w:lsdException w:name="Table Subtle 1" w:semiHidden="1" w:unhideWhenUsed="1"/>
     <w:lsdException w:name="Table Subtle 2" w:semiHidden="1" w:unhideWhenUsed="1"/>
     <w:lsdException w:name="Table Web 1" w:semiHidden="1" w:unhideWhenUsed="1"/>
+    <w:lsdException w:name="Table Web 2" w:semiHidden="1" w:unhideWhenUsed="1"/>
+    <w:lsdException w:name="Table Web 3" w:semiHidden="1" w:unhideWhenUsed="1"/>
     <w:lsdException w:name="Balloon Text" w:semiHidden="1" w:unhideWhenUsed="1"/>
     <w:lsdException w:name="Table Grid" w:uiPriority="39"/>
     <w:lsdException w:name="Table Theme" w:semiHidden="1" w:unhideWhenUsed="1"/>
@@ -25236,7 +25048,7 @@
 </file>
 
 <file path=customXml/itemProps1.xml><?xml version="1.0" encoding="utf-8"?>
-<ds:datastoreItem xmlns:ds="http://schemas.openxmlformats.org/officeDocument/2006/customXml" ds:itemID="{F2962560-614B-C24E-8767-298443CCBF17}">
+<ds:datastoreItem xmlns:ds="http://schemas.openxmlformats.org/officeDocument/2006/customXml" ds:itemID="{09FD6967-5134-B242-B471-83F42A64F87B}">
   <ds:schemaRefs>
     <ds:schemaRef ds:uri="http://schemas.openxmlformats.org/officeDocument/2006/bibliography"/>
   </ds:schemaRefs>

</xml_diff>

<commit_message>
Changed observation number in abstract
</commit_message>
<xml_diff>
--- a/docs/individvar_rxnnorm_ms.docx
+++ b/docs/individvar_rxnnorm_ms.docx
@@ -602,7 +602,16 @@
           <w:vertAlign w:val="subscript"/>
           <w:lang w:val="en-AU"/>
         </w:rPr>
-        <w:t>measurement]</w:t>
+        <w:t>observation</w:t>
+      </w:r>
+      <w:r>
+        <w:rPr>
+          <w:rFonts w:cs="Times New Roman"/>
+          <w:iCs/>
+          <w:vertAlign w:val="subscript"/>
+          <w:lang w:val="en-AU"/>
+        </w:rPr>
+        <w:t>]</w:t>
       </w:r>
       <w:r>
         <w:rPr>
@@ -624,7 +633,21 @@
           <w:rFonts w:cs="Times New Roman"/>
           <w:lang w:val="en-AU"/>
         </w:rPr>
-        <w:t xml:space="preserve"> 2418)</w:t>
+        <w:t xml:space="preserve"> </w:t>
+      </w:r>
+      <w:r>
+        <w:rPr>
+          <w:rFonts w:cs="Times New Roman"/>
+          <w:lang w:val="en-AU"/>
+        </w:rPr>
+        <w:t>5040</w:t>
+      </w:r>
+      <w:r>
+        <w:rPr>
+          <w:rFonts w:cs="Times New Roman"/>
+          <w:lang w:val="en-AU"/>
+        </w:rPr>
+        <w:t>)</w:t>
       </w:r>
       <w:r>
         <w:rPr>
@@ -965,7 +988,16 @@
           <w:rFonts w:cs="Times New Roman"/>
           <w:lang w:val="en-AU"/>
         </w:rPr>
-        <w:t xml:space="preserve">did not change with temperature and </w:t>
+        <w:t>did not change wit</w:t>
+      </w:r>
+      <w:bookmarkStart w:id="0" w:name="_GoBack"/>
+      <w:bookmarkEnd w:id="0"/>
+      <w:r>
+        <w:rPr>
+          <w:rFonts w:cs="Times New Roman"/>
+          <w:lang w:val="en-AU"/>
+        </w:rPr>
+        <w:t xml:space="preserve">h temperature and </w:t>
       </w:r>
       <w:r>
         <w:rPr>
@@ -1278,7 +1310,7 @@
           <w:lang w:val="en-AU"/>
         </w:rPr>
       </w:pPr>
-      <w:commentRangeStart w:id="0"/>
+      <w:commentRangeStart w:id="1"/>
       <w:r>
         <w:rPr>
           <w:rFonts w:cs="Times New Roman"/>
@@ -1287,7 +1319,7 @@
         <w:lastRenderedPageBreak/>
         <w:t>Introduction</w:t>
       </w:r>
-      <w:commentRangeEnd w:id="0"/>
+      <w:commentRangeEnd w:id="1"/>
       <w:r>
         <w:rPr>
           <w:rStyle w:val="CommentReference"/>
@@ -1296,14 +1328,14 @@
           <w:color w:val="auto"/>
           <w:lang w:val="en-AU"/>
         </w:rPr>
-        <w:commentReference w:id="0"/>
+        <w:commentReference w:id="1"/>
       </w:r>
     </w:p>
     <w:p>
       <w:pPr>
         <w:contextualSpacing/>
         <w:rPr>
-          <w:ins w:id="1" w:author="fonti.kar@gmail.com" w:date="2019-12-13T15:59:00Z"/>
+          <w:ins w:id="2" w:author="fonti.kar@gmail.com" w:date="2019-12-13T15:59:00Z"/>
         </w:rPr>
       </w:pPr>
     </w:p>
@@ -1918,7 +1950,7 @@
       <w:r>
         <w:t>), but decreased with temperature in crustacean</w:t>
       </w:r>
-      <w:ins w:id="2" w:author="Daniel Noble" w:date="2019-12-13T16:56:00Z">
+      <w:ins w:id="3" w:author="Daniel Noble" w:date="2019-12-13T16:56:00Z">
         <w:r>
           <w:t>s</w:t>
         </w:r>
@@ -6220,10 +6252,7 @@
         <w:t xml:space="preserve"> = </w:t>
       </w:r>
       <w:r>
-        <w:t>4952</w:t>
-      </w:r>
-      <w:r>
-        <w:t>)</w:t>
+        <w:t>4952)</w:t>
       </w:r>
       <w:r>
         <w:t xml:space="preserve"> </w:t>
@@ -6653,14 +6682,14 @@
         </w:rPr>
         <w:t xml:space="preserve"> is previous temperature experience. </w:t>
       </w:r>
-      <w:commentRangeStart w:id="3"/>
+      <w:commentRangeStart w:id="4"/>
       <w:r>
         <w:rPr>
           <w:iCs/>
         </w:rPr>
         <w:t xml:space="preserve">Individual ID, as well as sampling session nested within individual ID was included as a random intercept. Temperature was included as a random slope for both these intercepts . Finally, temperature nested within sampling session nested within individual ID was included as a random intercept to deal with measurement error. </w:t>
       </w:r>
-      <w:commentRangeEnd w:id="3"/>
+      <w:commentRangeEnd w:id="4"/>
       <w:r>
         <w:rPr>
           <w:rStyle w:val="CommentReference"/>
@@ -6668,7 +6697,7 @@
           <w:iCs/>
           <w:lang w:val="en-AU"/>
         </w:rPr>
-        <w:commentReference w:id="3"/>
+        <w:commentReference w:id="4"/>
       </w:r>
       <w:r>
         <w:rPr>
@@ -9148,7 +9177,6 @@
           <w:lang w:val="en-AU"/>
         </w:rPr>
       </w:pPr>
-      <w:bookmarkStart w:id="4" w:name="_GoBack"/>
       <w:r>
         <w:rPr>
           <w:noProof/>
@@ -9200,7 +9228,6 @@
           </wp:inline>
         </w:drawing>
       </w:r>
-      <w:bookmarkEnd w:id="4"/>
     </w:p>
     <w:p>
       <w:pPr>
@@ -9587,10 +9614,7 @@
         <w:t xml:space="preserve"> relative to other individuals</w:t>
       </w:r>
       <w:r>
-        <w:t xml:space="preserve">, while others had a relatively low </w:t>
-      </w:r>
-      <w:r>
-        <w:t>metabolic rate across all temperatures</w:t>
+        <w:t>, while others had a relatively low metabolic rate across all temperatures</w:t>
       </w:r>
       <w:r>
         <w:t xml:space="preserve">. This </w:t>
@@ -11445,13 +11469,7 @@
         <w:rPr>
           <w:lang w:val="en-AU"/>
         </w:rPr>
-        <w:t xml:space="preserve"> </w:t>
-      </w:r>
-      <w:r>
-        <w:rPr>
-          <w:lang w:val="en-AU"/>
-        </w:rPr>
-        <w:t>somewhat</w:t>
+        <w:t xml:space="preserve"> somewhat</w:t>
       </w:r>
       <w:r>
         <w:rPr>
@@ -13804,13 +13822,7 @@
         <w:rPr>
           <w:lang w:val="en-AU"/>
         </w:rPr>
-        <w:t xml:space="preserve"> with the growing number of studies that show temperature dependence </w:t>
-      </w:r>
-      <w:r>
-        <w:rPr>
-          <w:lang w:val="en-AU"/>
-        </w:rPr>
-        <w:t xml:space="preserve">of mass scaling exponents </w:t>
+        <w:t xml:space="preserve"> with the growing number of studies that show temperature dependence of mass scaling exponents </w:t>
       </w:r>
       <w:r>
         <w:rPr>
@@ -20474,7 +20486,7 @@
 
 <file path=word/comments.xml><?xml version="1.0" encoding="utf-8"?>
 <w:comments xmlns:wpc="http://schemas.microsoft.com/office/word/2010/wordprocessingCanvas" xmlns:cx="http://schemas.microsoft.com/office/drawing/2014/chartex" xmlns:cx1="http://schemas.microsoft.com/office/drawing/2015/9/8/chartex" xmlns:cx2="http://schemas.microsoft.com/office/drawing/2015/10/21/chartex" xmlns:cx3="http://schemas.microsoft.com/office/drawing/2016/5/9/chartex" xmlns:cx4="http://schemas.microsoft.com/office/drawing/2016/5/10/chartex" xmlns:cx5="http://schemas.microsoft.com/office/drawing/2016/5/11/chartex" xmlns:cx6="http://schemas.microsoft.com/office/drawing/2016/5/12/chartex" xmlns:cx7="http://schemas.microsoft.com/office/drawing/2016/5/13/chartex" xmlns:cx8="http://schemas.microsoft.com/office/drawing/2016/5/14/chartex" xmlns:mc="http://schemas.openxmlformats.org/markup-compatibility/2006" xmlns:aink="http://schemas.microsoft.com/office/drawing/2016/ink" xmlns:am3d="http://schemas.microsoft.com/office/drawing/2017/model3d" xmlns:o="urn:schemas-microsoft-com:office:office" xmlns:r="http://schemas.openxmlformats.org/officeDocument/2006/relationships" xmlns:m="http://schemas.openxmlformats.org/officeDocument/2006/math" xmlns:v="urn:schemas-microsoft-com:vml" xmlns:wp14="http://schemas.microsoft.com/office/word/2010/wordprocessingDrawing" xmlns:wp="http://schemas.openxmlformats.org/drawingml/2006/wordprocessingDrawing" xmlns:w10="urn:schemas-microsoft-com:office:word" xmlns:w="http://schemas.openxmlformats.org/wordprocessingml/2006/main" xmlns:w14="http://schemas.microsoft.com/office/word/2010/wordml" xmlns:w15="http://schemas.microsoft.com/office/word/2012/wordml" xmlns:w16cid="http://schemas.microsoft.com/office/word/2016/wordml/cid" xmlns:w16se="http://schemas.microsoft.com/office/word/2015/wordml/symex" xmlns:wpg="http://schemas.microsoft.com/office/word/2010/wordprocessingGroup" xmlns:wpi="http://schemas.microsoft.com/office/word/2010/wordprocessingInk" xmlns:wne="http://schemas.microsoft.com/office/word/2006/wordml" xmlns:wps="http://schemas.microsoft.com/office/word/2010/wordprocessingShape" mc:Ignorable="w14 w15 w16se w16cid wp14">
-  <w:comment w:id="0" w:author="fonti.kar@gmail.com" w:date="2019-12-13T16:10:00Z" w:initials="f">
+  <w:comment w:id="1" w:author="fonti.kar@gmail.com" w:date="2019-12-13T16:10:00Z" w:initials="f">
     <w:p>
       <w:pPr>
         <w:pStyle w:val="CommentText"/>
@@ -20490,7 +20502,7 @@
       </w:r>
     </w:p>
   </w:comment>
-  <w:comment w:id="3" w:author="fonti.kar@gmail.com" w:date="2019-12-13T17:00:00Z" w:initials="f">
+  <w:comment w:id="4" w:author="fonti.kar@gmail.com" w:date="2019-12-13T17:00:00Z" w:initials="f">
     <w:p>
       <w:pPr>
         <w:pStyle w:val="CommentText"/>
@@ -20555,6 +20567,11 @@
         <w:docPartUnique/>
       </w:docPartObj>
     </w:sdtPr>
+    <w:sdtEndPr>
+      <w:rPr>
+        <w:rStyle w:val="PageNumber"/>
+      </w:rPr>
+    </w:sdtEndPr>
     <w:sdtContent>
       <w:p>
         <w:pPr>
@@ -20607,6 +20624,11 @@
         <w:docPartUnique/>
       </w:docPartObj>
     </w:sdtPr>
+    <w:sdtEndPr>
+      <w:rPr>
+        <w:rStyle w:val="PageNumber"/>
+      </w:rPr>
+    </w:sdtEndPr>
     <w:sdtContent>
       <w:p>
         <w:pPr>
@@ -20639,14 +20661,7 @@
             <w:rStyle w:val="PageNumber"/>
             <w:noProof/>
           </w:rPr>
-          <w:t>2</w:t>
-        </w:r>
-        <w:r>
-          <w:rPr>
-            <w:rStyle w:val="PageNumber"/>
-            <w:noProof/>
-          </w:rPr>
-          <w:t>6</w:t>
+          <w:t>26</w:t>
         </w:r>
         <w:r>
           <w:rPr>
@@ -24655,7 +24670,7 @@
 </file>
 
 <file path=customXml/itemProps1.xml><?xml version="1.0" encoding="utf-8"?>
-<ds:datastoreItem xmlns:ds="http://schemas.openxmlformats.org/officeDocument/2006/customXml" ds:itemID="{F254EC72-CD9D-C34C-984A-19316BAF84C9}">
+<ds:datastoreItem xmlns:ds="http://schemas.openxmlformats.org/officeDocument/2006/customXml" ds:itemID="{26DF9A65-7210-034D-8A53-D3D61EA27810}">
   <ds:schemaRefs>
     <ds:schemaRef ds:uri="http://schemas.openxmlformats.org/officeDocument/2006/bibliography"/>
   </ds:schemaRefs>

</xml_diff>